<commit_message>
sua lai 3 bang
</commit_message>
<xml_diff>
--- a/DacTa.docx
+++ b/DacTa.docx
@@ -4842,6 +4842,14 @@
         </w:rPr>
         <w:t>g</w:t>
       </w:r>
+      <w:r>
+        <w:rPr>
+          <w:rFonts w:ascii="Times New Roman" w:hAnsi="Times New Roman" w:cs="Times New Roman"/>
+          <w:sz w:val="28"/>
+          <w:szCs w:val="28"/>
+        </w:rPr>
+        <w:t>s</w:t>
+      </w:r>
     </w:p>
     <w:tbl>
       <w:tblPr>
@@ -6259,6 +6267,14 @@
         </w:rPr>
         <w:t>VungMien</w:t>
       </w:r>
+      <w:r>
+        <w:rPr>
+          <w:rFonts w:ascii="Times New Roman" w:hAnsi="Times New Roman" w:cs="Times New Roman"/>
+          <w:sz w:val="28"/>
+          <w:szCs w:val="28"/>
+        </w:rPr>
+        <w:t>s</w:t>
+      </w:r>
     </w:p>
     <w:tbl>
       <w:tblPr>
@@ -6725,6 +6741,9 @@
             <w:r>
               <w:t>Ten</w:t>
             </w:r>
+            <w:r>
+              <w:t>_vungmien</w:t>
+            </w:r>
           </w:p>
         </w:tc>
         <w:tc>
@@ -6848,167 +6867,6 @@
             </w:r>
             <w:r>
               <w:t>vùng miền</w:t>
-            </w:r>
-          </w:p>
-        </w:tc>
-        <w:tc>
-          <w:tcPr>
-            <w:tcW w:w="1610" w:type="dxa"/>
-            <w:tcBorders>
-              <w:top w:val="dotted" w:sz="4" w:space="0" w:color="auto"/>
-              <w:left w:val="single" w:sz="4" w:space="0" w:color="auto"/>
-              <w:bottom w:val="dotted" w:sz="4" w:space="0" w:color="auto"/>
-              <w:right w:val="single" w:sz="4" w:space="0" w:color="auto"/>
-            </w:tcBorders>
-          </w:tcPr>
-          <w:p>
-            <w:pPr>
-              <w:pStyle w:val="Table12"/>
-            </w:pPr>
-          </w:p>
-        </w:tc>
-      </w:tr>
-      <w:tr>
-        <w:trPr>
-          <w:trHeight w:val="476"/>
-        </w:trPr>
-        <w:tc>
-          <w:tcPr>
-            <w:tcW w:w="1724" w:type="dxa"/>
-            <w:tcBorders>
-              <w:top w:val="dotted" w:sz="4" w:space="0" w:color="auto"/>
-              <w:left w:val="single" w:sz="4" w:space="0" w:color="auto"/>
-              <w:bottom w:val="dotted" w:sz="4" w:space="0" w:color="auto"/>
-              <w:right w:val="single" w:sz="4" w:space="0" w:color="auto"/>
-            </w:tcBorders>
-          </w:tcPr>
-          <w:p>
-            <w:pPr>
-              <w:pStyle w:val="Table12"/>
-            </w:pPr>
-            <w:r>
-              <w:t>Noi_dung</w:t>
-            </w:r>
-          </w:p>
-        </w:tc>
-        <w:tc>
-          <w:tcPr>
-            <w:tcW w:w="1457" w:type="dxa"/>
-            <w:tcBorders>
-              <w:top w:val="dotted" w:sz="4" w:space="0" w:color="auto"/>
-              <w:left w:val="single" w:sz="4" w:space="0" w:color="auto"/>
-              <w:bottom w:val="dotted" w:sz="4" w:space="0" w:color="auto"/>
-              <w:right w:val="single" w:sz="4" w:space="0" w:color="auto"/>
-            </w:tcBorders>
-          </w:tcPr>
-          <w:p>
-            <w:pPr>
-              <w:pStyle w:val="Table12"/>
-            </w:pPr>
-            <w:r>
-              <w:t>nvarchar(50)</w:t>
-            </w:r>
-          </w:p>
-        </w:tc>
-        <w:tc>
-          <w:tcPr>
-            <w:tcW w:w="776" w:type="dxa"/>
-            <w:tcBorders>
-              <w:top w:val="dotted" w:sz="4" w:space="0" w:color="auto"/>
-              <w:left w:val="single" w:sz="4" w:space="0" w:color="auto"/>
-              <w:bottom w:val="dotted" w:sz="4" w:space="0" w:color="auto"/>
-              <w:right w:val="single" w:sz="4" w:space="0" w:color="auto"/>
-            </w:tcBorders>
-          </w:tcPr>
-          <w:p>
-            <w:pPr>
-              <w:pStyle w:val="Table12"/>
-            </w:pPr>
-          </w:p>
-        </w:tc>
-        <w:tc>
-          <w:tcPr>
-            <w:tcW w:w="874" w:type="dxa"/>
-            <w:tcBorders>
-              <w:top w:val="dotted" w:sz="4" w:space="0" w:color="auto"/>
-              <w:left w:val="single" w:sz="4" w:space="0" w:color="auto"/>
-              <w:bottom w:val="dotted" w:sz="4" w:space="0" w:color="auto"/>
-              <w:right w:val="single" w:sz="4" w:space="0" w:color="auto"/>
-            </w:tcBorders>
-          </w:tcPr>
-          <w:p>
-            <w:pPr>
-              <w:pStyle w:val="Table12"/>
-            </w:pPr>
-          </w:p>
-        </w:tc>
-        <w:tc>
-          <w:tcPr>
-            <w:tcW w:w="874" w:type="dxa"/>
-            <w:tcBorders>
-              <w:top w:val="dotted" w:sz="4" w:space="0" w:color="auto"/>
-              <w:left w:val="single" w:sz="4" w:space="0" w:color="auto"/>
-              <w:bottom w:val="dotted" w:sz="4" w:space="0" w:color="auto"/>
-              <w:right w:val="single" w:sz="4" w:space="0" w:color="auto"/>
-            </w:tcBorders>
-          </w:tcPr>
-          <w:p>
-            <w:pPr>
-              <w:pStyle w:val="Table12"/>
-            </w:pPr>
-          </w:p>
-        </w:tc>
-        <w:tc>
-          <w:tcPr>
-            <w:tcW w:w="905" w:type="dxa"/>
-            <w:tcBorders>
-              <w:top w:val="dotted" w:sz="4" w:space="0" w:color="auto"/>
-              <w:left w:val="single" w:sz="4" w:space="0" w:color="auto"/>
-              <w:bottom w:val="dotted" w:sz="4" w:space="0" w:color="auto"/>
-              <w:right w:val="single" w:sz="4" w:space="0" w:color="auto"/>
-            </w:tcBorders>
-          </w:tcPr>
-          <w:p>
-            <w:pPr>
-              <w:pStyle w:val="Table12"/>
-            </w:pPr>
-            <w:r>
-              <w:t>x</w:t>
-            </w:r>
-          </w:p>
-        </w:tc>
-        <w:tc>
-          <w:tcPr>
-            <w:tcW w:w="1388" w:type="dxa"/>
-            <w:tcBorders>
-              <w:top w:val="dotted" w:sz="4" w:space="0" w:color="auto"/>
-              <w:left w:val="single" w:sz="4" w:space="0" w:color="auto"/>
-              <w:bottom w:val="dotted" w:sz="4" w:space="0" w:color="auto"/>
-              <w:right w:val="single" w:sz="4" w:space="0" w:color="auto"/>
-            </w:tcBorders>
-          </w:tcPr>
-          <w:p>
-            <w:pPr>
-              <w:pStyle w:val="Table12"/>
-            </w:pPr>
-          </w:p>
-        </w:tc>
-        <w:tc>
-          <w:tcPr>
-            <w:tcW w:w="1784" w:type="dxa"/>
-            <w:tcBorders>
-              <w:top w:val="dotted" w:sz="4" w:space="0" w:color="auto"/>
-              <w:left w:val="single" w:sz="4" w:space="0" w:color="auto"/>
-              <w:bottom w:val="dotted" w:sz="4" w:space="0" w:color="auto"/>
-              <w:right w:val="single" w:sz="4" w:space="0" w:color="auto"/>
-            </w:tcBorders>
-          </w:tcPr>
-          <w:p>
-            <w:pPr>
-              <w:pStyle w:val="Table12"/>
-            </w:pPr>
-            <w:r>
-              <w:t xml:space="preserve">Nội dung </w:t>
             </w:r>
           </w:p>
         </w:tc>
@@ -7250,7 +7108,13 @@
         <w:rPr>
           <w:rFonts w:cs="Times New Roman"/>
         </w:rPr>
-        <w:t>Bảng dữ liệu thể loại</w:t>
+        <w:t>Bảng dữ liệ</w:t>
+      </w:r>
+      <w:r>
+        <w:rPr>
+          <w:rFonts w:cs="Times New Roman"/>
+        </w:rPr>
+        <w:t>u category</w:t>
       </w:r>
     </w:p>
     <w:p>
@@ -7363,7 +7227,6 @@
           <w:sz w:val="28"/>
           <w:szCs w:val="28"/>
         </w:rPr>
-        <w:lastRenderedPageBreak/>
         <w:t xml:space="preserve">Tên bảng: </w:t>
       </w:r>
       <w:r>
@@ -7372,7 +7235,7 @@
           <w:sz w:val="28"/>
           <w:szCs w:val="28"/>
         </w:rPr>
-        <w:t>TheLoai</w:t>
+        <w:t>category</w:t>
       </w:r>
     </w:p>
     <w:tbl>
@@ -7428,6 +7291,7 @@
               <w:rPr>
                 <w:b/>
               </w:rPr>
+              <w:lastRenderedPageBreak/>
               <w:t>Thuộc tính</w:t>
             </w:r>
           </w:p>
@@ -7838,7 +7702,7 @@
               <w:pStyle w:val="Table12"/>
             </w:pPr>
             <w:r>
-              <w:t>Ten</w:t>
+              <w:t xml:space="preserve">Title </w:t>
             </w:r>
           </w:p>
         </w:tc>
@@ -7963,167 +7827,6 @@
             </w:r>
             <w:r>
               <w:t>thể loại</w:t>
-            </w:r>
-          </w:p>
-        </w:tc>
-        <w:tc>
-          <w:tcPr>
-            <w:tcW w:w="1610" w:type="dxa"/>
-            <w:tcBorders>
-              <w:top w:val="dotted" w:sz="4" w:space="0" w:color="auto"/>
-              <w:left w:val="single" w:sz="4" w:space="0" w:color="auto"/>
-              <w:bottom w:val="dotted" w:sz="4" w:space="0" w:color="auto"/>
-              <w:right w:val="single" w:sz="4" w:space="0" w:color="auto"/>
-            </w:tcBorders>
-          </w:tcPr>
-          <w:p>
-            <w:pPr>
-              <w:pStyle w:val="Table12"/>
-            </w:pPr>
-          </w:p>
-        </w:tc>
-      </w:tr>
-      <w:tr>
-        <w:trPr>
-          <w:trHeight w:val="476"/>
-        </w:trPr>
-        <w:tc>
-          <w:tcPr>
-            <w:tcW w:w="1724" w:type="dxa"/>
-            <w:tcBorders>
-              <w:top w:val="dotted" w:sz="4" w:space="0" w:color="auto"/>
-              <w:left w:val="single" w:sz="4" w:space="0" w:color="auto"/>
-              <w:bottom w:val="dotted" w:sz="4" w:space="0" w:color="auto"/>
-              <w:right w:val="single" w:sz="4" w:space="0" w:color="auto"/>
-            </w:tcBorders>
-          </w:tcPr>
-          <w:p>
-            <w:pPr>
-              <w:pStyle w:val="Table12"/>
-            </w:pPr>
-            <w:r>
-              <w:t>Noi_dung</w:t>
-            </w:r>
-          </w:p>
-        </w:tc>
-        <w:tc>
-          <w:tcPr>
-            <w:tcW w:w="1457" w:type="dxa"/>
-            <w:tcBorders>
-              <w:top w:val="dotted" w:sz="4" w:space="0" w:color="auto"/>
-              <w:left w:val="single" w:sz="4" w:space="0" w:color="auto"/>
-              <w:bottom w:val="dotted" w:sz="4" w:space="0" w:color="auto"/>
-              <w:right w:val="single" w:sz="4" w:space="0" w:color="auto"/>
-            </w:tcBorders>
-          </w:tcPr>
-          <w:p>
-            <w:pPr>
-              <w:pStyle w:val="Table12"/>
-            </w:pPr>
-            <w:r>
-              <w:t>nvarchar(50)</w:t>
-            </w:r>
-          </w:p>
-        </w:tc>
-        <w:tc>
-          <w:tcPr>
-            <w:tcW w:w="776" w:type="dxa"/>
-            <w:tcBorders>
-              <w:top w:val="dotted" w:sz="4" w:space="0" w:color="auto"/>
-              <w:left w:val="single" w:sz="4" w:space="0" w:color="auto"/>
-              <w:bottom w:val="dotted" w:sz="4" w:space="0" w:color="auto"/>
-              <w:right w:val="single" w:sz="4" w:space="0" w:color="auto"/>
-            </w:tcBorders>
-          </w:tcPr>
-          <w:p>
-            <w:pPr>
-              <w:pStyle w:val="Table12"/>
-            </w:pPr>
-          </w:p>
-        </w:tc>
-        <w:tc>
-          <w:tcPr>
-            <w:tcW w:w="874" w:type="dxa"/>
-            <w:tcBorders>
-              <w:top w:val="dotted" w:sz="4" w:space="0" w:color="auto"/>
-              <w:left w:val="single" w:sz="4" w:space="0" w:color="auto"/>
-              <w:bottom w:val="dotted" w:sz="4" w:space="0" w:color="auto"/>
-              <w:right w:val="single" w:sz="4" w:space="0" w:color="auto"/>
-            </w:tcBorders>
-          </w:tcPr>
-          <w:p>
-            <w:pPr>
-              <w:pStyle w:val="Table12"/>
-            </w:pPr>
-          </w:p>
-        </w:tc>
-        <w:tc>
-          <w:tcPr>
-            <w:tcW w:w="874" w:type="dxa"/>
-            <w:tcBorders>
-              <w:top w:val="dotted" w:sz="4" w:space="0" w:color="auto"/>
-              <w:left w:val="single" w:sz="4" w:space="0" w:color="auto"/>
-              <w:bottom w:val="dotted" w:sz="4" w:space="0" w:color="auto"/>
-              <w:right w:val="single" w:sz="4" w:space="0" w:color="auto"/>
-            </w:tcBorders>
-          </w:tcPr>
-          <w:p>
-            <w:pPr>
-              <w:pStyle w:val="Table12"/>
-            </w:pPr>
-          </w:p>
-        </w:tc>
-        <w:tc>
-          <w:tcPr>
-            <w:tcW w:w="905" w:type="dxa"/>
-            <w:tcBorders>
-              <w:top w:val="dotted" w:sz="4" w:space="0" w:color="auto"/>
-              <w:left w:val="single" w:sz="4" w:space="0" w:color="auto"/>
-              <w:bottom w:val="dotted" w:sz="4" w:space="0" w:color="auto"/>
-              <w:right w:val="single" w:sz="4" w:space="0" w:color="auto"/>
-            </w:tcBorders>
-          </w:tcPr>
-          <w:p>
-            <w:pPr>
-              <w:pStyle w:val="Table12"/>
-            </w:pPr>
-            <w:r>
-              <w:t>x</w:t>
-            </w:r>
-          </w:p>
-        </w:tc>
-        <w:tc>
-          <w:tcPr>
-            <w:tcW w:w="1388" w:type="dxa"/>
-            <w:tcBorders>
-              <w:top w:val="dotted" w:sz="4" w:space="0" w:color="auto"/>
-              <w:left w:val="single" w:sz="4" w:space="0" w:color="auto"/>
-              <w:bottom w:val="dotted" w:sz="4" w:space="0" w:color="auto"/>
-              <w:right w:val="single" w:sz="4" w:space="0" w:color="auto"/>
-            </w:tcBorders>
-          </w:tcPr>
-          <w:p>
-            <w:pPr>
-              <w:pStyle w:val="Table12"/>
-            </w:pPr>
-          </w:p>
-        </w:tc>
-        <w:tc>
-          <w:tcPr>
-            <w:tcW w:w="1784" w:type="dxa"/>
-            <w:tcBorders>
-              <w:top w:val="dotted" w:sz="4" w:space="0" w:color="auto"/>
-              <w:left w:val="single" w:sz="4" w:space="0" w:color="auto"/>
-              <w:bottom w:val="dotted" w:sz="4" w:space="0" w:color="auto"/>
-              <w:right w:val="single" w:sz="4" w:space="0" w:color="auto"/>
-            </w:tcBorders>
-          </w:tcPr>
-          <w:p>
-            <w:pPr>
-              <w:pStyle w:val="Table12"/>
-            </w:pPr>
-            <w:r>
-              <w:t>Nội dung</w:t>
             </w:r>
           </w:p>
         </w:tc>
@@ -9222,8 +8925,6 @@
             <w:r>
               <w:t>Hình ảnh bài viết</w:t>
             </w:r>
-            <w:bookmarkStart w:id="13" w:name="_GoBack"/>
-            <w:bookmarkEnd w:id="13"/>
           </w:p>
         </w:tc>
         <w:tc>
@@ -9262,7 +8963,10 @@
               <w:pStyle w:val="Table12"/>
             </w:pPr>
             <w:r>
-              <w:t>Chude_id</w:t>
+              <w:t>Category</w:t>
+            </w:r>
+            <w:r>
+              <w:t>_id</w:t>
             </w:r>
           </w:p>
         </w:tc>
@@ -9590,7 +9294,12 @@
               <w:pStyle w:val="Table12"/>
             </w:pPr>
             <w:r>
-              <w:t>Tieu_de</w:t>
+              <w:t>Tieu_d</w:t>
+            </w:r>
+            <w:bookmarkStart w:id="13" w:name="_GoBack"/>
+            <w:bookmarkEnd w:id="13"/>
+            <w:r>
+              <w:t>e</w:t>
             </w:r>
           </w:p>
         </w:tc>
@@ -10749,7 +10458,6 @@
           <w:sz w:val="28"/>
           <w:szCs w:val="28"/>
         </w:rPr>
-        <w:lastRenderedPageBreak/>
         <w:t xml:space="preserve">Tên bảng: </w:t>
       </w:r>
       <w:r>
@@ -10813,6 +10521,7 @@
               <w:rPr>
                 <w:b/>
               </w:rPr>
+              <w:lastRenderedPageBreak/>
               <w:t>Thuộc tính</w:t>
             </w:r>
           </w:p>
@@ -13416,7 +13125,6 @@
                 <w:szCs w:val="20"/>
                 <w:lang w:val="vi-VN"/>
               </w:rPr>
-              <w:lastRenderedPageBreak/>
               <w:t>6</w:t>
             </w:r>
           </w:p>
@@ -13507,6 +13215,7 @@
                 <w:szCs w:val="20"/>
                 <w:lang w:val="vi-VN"/>
               </w:rPr>
+              <w:lastRenderedPageBreak/>
               <w:t>7</w:t>
             </w:r>
           </w:p>
@@ -16539,7 +16248,6 @@
                 <w:szCs w:val="20"/>
                 <w:lang w:val="vi-VN"/>
               </w:rPr>
-              <w:lastRenderedPageBreak/>
               <w:t>UC9:Cho phép actor view chi tiết chủ đề/ miền</w:t>
             </w:r>
           </w:p>
@@ -16662,6 +16370,7 @@
                 <w:szCs w:val="20"/>
                 <w:lang w:val="vi-VN"/>
               </w:rPr>
+              <w:lastRenderedPageBreak/>
               <w:t>UC10:Cho phép actor thêm mới một chủ đề/ miền</w:t>
             </w:r>
           </w:p>
@@ -28600,324 +28309,324 @@
     </dgm:pt>
   </dgm:ptLst>
   <dgm:cxnLst>
-    <dgm:cxn modelId="{10E4619B-69DF-4243-84A9-C7B30D1B476F}" type="presOf" srcId="{DC87D7FF-A68D-4AE0-BA2A-A93D4E3997CE}" destId="{FD6A3EF8-8E99-47C6-B7A8-5BB183FBBFF8}" srcOrd="1" destOrd="0" presId="urn:microsoft.com/office/officeart/2009/3/layout/HorizontalOrganizationChart"/>
-    <dgm:cxn modelId="{BBB99005-8203-4279-B9F8-D71A8CED1AC5}" type="presOf" srcId="{11D74623-1E5F-49A2-8257-39E953E72BEB}" destId="{145ED322-9C1A-4696-97C9-FBF89DB30B08}" srcOrd="1" destOrd="0" presId="urn:microsoft.com/office/officeart/2009/3/layout/HorizontalOrganizationChart"/>
-    <dgm:cxn modelId="{6A3745F6-0F68-4204-91E5-9881FC48DB17}" type="presOf" srcId="{DC87D7FF-A68D-4AE0-BA2A-A93D4E3997CE}" destId="{B89C7557-70E1-4E8D-9FD0-17F5A19C2F39}" srcOrd="0" destOrd="0" presId="urn:microsoft.com/office/officeart/2009/3/layout/HorizontalOrganizationChart"/>
+    <dgm:cxn modelId="{D297480A-6285-477F-BD85-BE115F68A414}" type="presOf" srcId="{FE3CDA4C-905F-44B9-9493-48AB2C394FC8}" destId="{DF96CE45-13AE-48F8-B809-7D5034B7561B}" srcOrd="0" destOrd="0" presId="urn:microsoft.com/office/officeart/2009/3/layout/HorizontalOrganizationChart"/>
+    <dgm:cxn modelId="{00657853-39DE-4CED-BFF1-AB9B8B253F3F}" type="presOf" srcId="{466C00B0-299A-414C-85F7-3A540A569925}" destId="{4C1C8910-08C0-4518-B865-6582F6D669CF}" srcOrd="0" destOrd="0" presId="urn:microsoft.com/office/officeart/2009/3/layout/HorizontalOrganizationChart"/>
+    <dgm:cxn modelId="{FA02F551-68E6-4FCF-B07B-9973DD5BA0CD}" type="presOf" srcId="{82C6AE9C-2F28-444F-8383-FBA09A7E152B}" destId="{0904B4C2-91C7-43BF-AAA3-19BD91459740}" srcOrd="0" destOrd="0" presId="urn:microsoft.com/office/officeart/2009/3/layout/HorizontalOrganizationChart"/>
+    <dgm:cxn modelId="{44F0F72F-0B24-40E9-B1ED-B8CDDE37B9BB}" type="presOf" srcId="{0AA50FAE-17DB-4231-9333-B698A366101B}" destId="{E99E13BF-A25F-4CFC-9D45-5EDD05D4EAF3}" srcOrd="0" destOrd="0" presId="urn:microsoft.com/office/officeart/2009/3/layout/HorizontalOrganizationChart"/>
     <dgm:cxn modelId="{4847E153-D747-4061-AF99-CD9DBEDD97CF}" srcId="{B2383E6A-0400-4D18-A907-3C3104200A6C}" destId="{7DA7EFAD-C703-442C-A9E0-17CCC5524EA6}" srcOrd="0" destOrd="0" parTransId="{A429905D-5FDF-42FC-8DFB-10520B5869CC}" sibTransId="{FAADF4D1-FB4E-4E54-A624-C4AF1D193886}"/>
-    <dgm:cxn modelId="{D1F981BA-9DCE-4C3D-BB51-39FA2ABF88BF}" type="presOf" srcId="{7DA7EFAD-C703-442C-A9E0-17CCC5524EA6}" destId="{B456A631-9585-478F-878C-48091236F152}" srcOrd="1" destOrd="0" presId="urn:microsoft.com/office/officeart/2009/3/layout/HorizontalOrganizationChart"/>
-    <dgm:cxn modelId="{96C6E6A7-053C-4812-84D0-75AD772444F3}" type="presOf" srcId="{1E2F0E43-4E99-4014-B8E9-430F5D96FF08}" destId="{A1E32B9E-ED33-4086-A93F-4EE1DE96BA1C}" srcOrd="1" destOrd="0" presId="urn:microsoft.com/office/officeart/2009/3/layout/HorizontalOrganizationChart"/>
-    <dgm:cxn modelId="{E255AE79-BBCA-4A8E-A967-4DEAA47F4B70}" type="presOf" srcId="{F755B8AD-5536-4FD2-AF79-2332956CD8F7}" destId="{082B1D8F-F4B4-4141-95DC-0E4360CF4A14}" srcOrd="1" destOrd="0" presId="urn:microsoft.com/office/officeart/2009/3/layout/HorizontalOrganizationChart"/>
-    <dgm:cxn modelId="{60D0392A-732F-4449-8DF8-CC4DB2B648A1}" type="presOf" srcId="{7DCA9C88-684E-4511-AC0A-9C96F0D1407F}" destId="{FE9C4719-F732-4284-85AD-283DA96F1A13}" srcOrd="0" destOrd="0" presId="urn:microsoft.com/office/officeart/2009/3/layout/HorizontalOrganizationChart"/>
-    <dgm:cxn modelId="{1012B867-D26C-4016-9E21-636D2D16EED3}" type="presOf" srcId="{6C133031-B6A8-49B6-801D-ACD6036E6280}" destId="{41094CFE-D3B4-4B08-BD11-5C55D5543AF4}" srcOrd="0" destOrd="0" presId="urn:microsoft.com/office/officeart/2009/3/layout/HorizontalOrganizationChart"/>
-    <dgm:cxn modelId="{9A56CE9B-D005-4D35-8134-8553C724D35D}" type="presOf" srcId="{08141544-E610-49E0-8DD2-BE5A96D5CB75}" destId="{13EB86F9-89EC-475E-991F-67B3D71C914D}" srcOrd="0" destOrd="0" presId="urn:microsoft.com/office/officeart/2009/3/layout/HorizontalOrganizationChart"/>
+    <dgm:cxn modelId="{3092F3BA-5FB4-4142-B0F4-6DFE3C28EF98}" type="presOf" srcId="{42578472-6229-4856-9FD2-9EB63FEAD2A0}" destId="{B8E15869-4EFA-47E2-880A-7D2C60D29E04}" srcOrd="1" destOrd="0" presId="urn:microsoft.com/office/officeart/2009/3/layout/HorizontalOrganizationChart"/>
+    <dgm:cxn modelId="{EC337052-87CB-4EF6-B3E0-EC544DFE96B4}" type="presOf" srcId="{DFECDDE7-7972-4C3F-A8CD-571C88ACB1D7}" destId="{67219DB8-BBA3-45A7-B28C-9964289416DF}" srcOrd="0" destOrd="0" presId="urn:microsoft.com/office/officeart/2009/3/layout/HorizontalOrganizationChart"/>
+    <dgm:cxn modelId="{CEBBC7C2-F55F-4C48-891D-9AE54752AAA3}" type="presOf" srcId="{D6C5CCE2-C46B-4930-8E42-AF093F85F71B}" destId="{7EA786BD-4998-4303-9074-455819DC6A25}" srcOrd="1" destOrd="0" presId="urn:microsoft.com/office/officeart/2009/3/layout/HorizontalOrganizationChart"/>
     <dgm:cxn modelId="{AB305DD9-71B8-434D-B778-9D58CF92125F}" srcId="{B2383E6A-0400-4D18-A907-3C3104200A6C}" destId="{1E2F0E43-4E99-4014-B8E9-430F5D96FF08}" srcOrd="2" destOrd="0" parTransId="{466C00B0-299A-414C-85F7-3A540A569925}" sibTransId="{A7FF9C1C-8303-43C2-B8E0-FC0FCAC58D1F}"/>
     <dgm:cxn modelId="{B7268977-396F-4A5E-9CA5-86E8803B7AD7}" srcId="{ED98A9C2-687C-4C7D-8817-389AF8050476}" destId="{F755B8AD-5536-4FD2-AF79-2332956CD8F7}" srcOrd="0" destOrd="0" parTransId="{1795DC6A-BDE2-4830-9241-B394A4868D6A}" sibTransId="{0489A4DC-599C-4487-9C29-6018BD3DDBFF}"/>
-    <dgm:cxn modelId="{B2E304FF-FCBF-475A-837C-2D95727418BD}" type="presOf" srcId="{F755B8AD-5536-4FD2-AF79-2332956CD8F7}" destId="{1FBED8CE-CFF8-4646-A349-57900235F82B}" srcOrd="0" destOrd="0" presId="urn:microsoft.com/office/officeart/2009/3/layout/HorizontalOrganizationChart"/>
-    <dgm:cxn modelId="{14ACE138-9F4E-476E-9B28-A23274CE3325}" type="presOf" srcId="{D6C5CCE2-C46B-4930-8E42-AF093F85F71B}" destId="{5E750CE7-C9FC-4D31-A0A2-42A07EEE9FCB}" srcOrd="0" destOrd="0" presId="urn:microsoft.com/office/officeart/2009/3/layout/HorizontalOrganizationChart"/>
+    <dgm:cxn modelId="{483B5E15-4B20-4470-9BAB-B484966B064E}" type="presOf" srcId="{DC87D7FF-A68D-4AE0-BA2A-A93D4E3997CE}" destId="{B89C7557-70E1-4E8D-9FD0-17F5A19C2F39}" srcOrd="0" destOrd="0" presId="urn:microsoft.com/office/officeart/2009/3/layout/HorizontalOrganizationChart"/>
+    <dgm:cxn modelId="{94D4DE8B-F703-4831-9C97-308E3E1A7B4B}" type="presOf" srcId="{B2383E6A-0400-4D18-A907-3C3104200A6C}" destId="{312C5C56-8066-4E56-93A0-B1F265CDD655}" srcOrd="0" destOrd="0" presId="urn:microsoft.com/office/officeart/2009/3/layout/HorizontalOrganizationChart"/>
+    <dgm:cxn modelId="{B7854C4F-B390-4033-B8FB-9A22130AD8A9}" type="presOf" srcId="{9F4B3431-DA54-4488-A5B1-EF7C7DE3EAC3}" destId="{3B9D046F-F5B8-44B8-B1BE-5931ACCFD4A4}" srcOrd="1" destOrd="0" presId="urn:microsoft.com/office/officeart/2009/3/layout/HorizontalOrganizationChart"/>
+    <dgm:cxn modelId="{1C041C45-7A29-4BAB-A675-3A068005E604}" type="presOf" srcId="{F755B8AD-5536-4FD2-AF79-2332956CD8F7}" destId="{082B1D8F-F4B4-4141-95DC-0E4360CF4A14}" srcOrd="1" destOrd="0" presId="urn:microsoft.com/office/officeart/2009/3/layout/HorizontalOrganizationChart"/>
     <dgm:cxn modelId="{65B92ACE-11B3-4FA9-8DDC-147C07013215}" srcId="{7DCA9C88-684E-4511-AC0A-9C96F0D1407F}" destId="{42578472-6229-4856-9FD2-9EB63FEAD2A0}" srcOrd="0" destOrd="0" parTransId="{78DF609F-0E9D-4B50-9BB7-16E7BEC31E9F}" sibTransId="{33BE90A3-92C8-49CD-BA55-17A0B86C578F}"/>
-    <dgm:cxn modelId="{75FDDEC8-8C64-4662-B912-6A09ECD3296F}" type="presOf" srcId="{F6F91280-01FE-489D-ACD0-6633F0EED37C}" destId="{A2935901-4B82-4B64-9891-97C7937DDBC7}" srcOrd="0" destOrd="0" presId="urn:microsoft.com/office/officeart/2009/3/layout/HorizontalOrganizationChart"/>
-    <dgm:cxn modelId="{B4CFBF42-19CD-4644-BED9-F9F78246053A}" type="presOf" srcId="{9F4B3431-DA54-4488-A5B1-EF7C7DE3EAC3}" destId="{1EDE4E87-0100-4520-838B-57935D578B5D}" srcOrd="0" destOrd="0" presId="urn:microsoft.com/office/officeart/2009/3/layout/HorizontalOrganizationChart"/>
-    <dgm:cxn modelId="{40F3D6DC-98D3-4CD7-BCFA-6008266F8783}" type="presOf" srcId="{B433C45E-887B-49E5-A9AE-6F3E66B212E4}" destId="{3981373F-BD6F-4EB7-BCC4-670B96D55DD0}" srcOrd="0" destOrd="0" presId="urn:microsoft.com/office/officeart/2009/3/layout/HorizontalOrganizationChart"/>
-    <dgm:cxn modelId="{5533842C-470D-4D49-B39E-CF096398F79B}" type="presOf" srcId="{CD7C0361-CE5E-41AE-BB76-85DD91CF5371}" destId="{34F0530D-A930-4961-95EE-364B777B85E9}" srcOrd="0" destOrd="0" presId="urn:microsoft.com/office/officeart/2009/3/layout/HorizontalOrganizationChart"/>
-    <dgm:cxn modelId="{3295094A-EAD2-4684-B21B-982FAE5FF4B9}" type="presOf" srcId="{A1DA6BED-EDB9-452C-B6F3-2EBF37F90A9C}" destId="{A067057A-B913-4C22-989D-185887D8CAFC}" srcOrd="1" destOrd="0" presId="urn:microsoft.com/office/officeart/2009/3/layout/HorizontalOrganizationChart"/>
+    <dgm:cxn modelId="{CBE6C1B9-0CB4-4389-9CDB-2A13AE9A97C6}" type="presOf" srcId="{031D83AC-45CE-43C1-9BFC-5F8C8BBBCEA8}" destId="{ACA8D273-87E7-4C71-BE22-6F30F47CFF46}" srcOrd="0" destOrd="0" presId="urn:microsoft.com/office/officeart/2009/3/layout/HorizontalOrganizationChart"/>
+    <dgm:cxn modelId="{2A03ED96-1E72-4B82-846E-2593C60FA489}" type="presOf" srcId="{D4A6D96E-924F-48ED-B5DE-8E9129B4C98A}" destId="{AE9D1DD2-57A7-4CF0-8CDE-1467BA9F9A49}" srcOrd="1" destOrd="0" presId="urn:microsoft.com/office/officeart/2009/3/layout/HorizontalOrganizationChart"/>
+    <dgm:cxn modelId="{6F0C3A6A-7A34-4DFD-ABDC-861B25BD14DF}" type="presOf" srcId="{B433C45E-887B-49E5-A9AE-6F3E66B212E4}" destId="{464C662C-F5FD-413C-9FD5-8B2FF864DED3}" srcOrd="1" destOrd="0" presId="urn:microsoft.com/office/officeart/2009/3/layout/HorizontalOrganizationChart"/>
+    <dgm:cxn modelId="{1B32B7CC-6C28-4DE2-82A1-2D194575488C}" type="presOf" srcId="{73C713E5-F337-4D2E-9B33-A6F3BCD7E423}" destId="{2FF1F06E-5E63-4216-AF39-FFFBDAFC940A}" srcOrd="0" destOrd="0" presId="urn:microsoft.com/office/officeart/2009/3/layout/HorizontalOrganizationChart"/>
+    <dgm:cxn modelId="{14F8ECC2-73B8-4CF8-834F-1DEEE00A2E4A}" type="presOf" srcId="{9FEBAB08-0C8F-46FC-B7A4-FEFE4CDE54A6}" destId="{C045404C-5A55-4852-8F4D-829CC9C9985A}" srcOrd="0" destOrd="0" presId="urn:microsoft.com/office/officeart/2009/3/layout/HorizontalOrganizationChart"/>
+    <dgm:cxn modelId="{6EA208BA-A924-4F29-96D9-63C5EF854E3C}" type="presOf" srcId="{08141544-E610-49E0-8DD2-BE5A96D5CB75}" destId="{63006200-3CCA-41F2-811E-1E731AB8813F}" srcOrd="1" destOrd="0" presId="urn:microsoft.com/office/officeart/2009/3/layout/HorizontalOrganizationChart"/>
+    <dgm:cxn modelId="{481F8581-0C85-4980-8E39-49D1FA21CEE5}" type="presOf" srcId="{CD7C0361-CE5E-41AE-BB76-85DD91CF5371}" destId="{34F0530D-A930-4961-95EE-364B777B85E9}" srcOrd="0" destOrd="0" presId="urn:microsoft.com/office/officeart/2009/3/layout/HorizontalOrganizationChart"/>
     <dgm:cxn modelId="{E0B50330-0366-4419-BEC7-2DA053FB6313}" srcId="{A1DA6BED-EDB9-452C-B6F3-2EBF37F90A9C}" destId="{F767445A-2E54-4F59-B99E-17DBB6E7D5B8}" srcOrd="0" destOrd="0" parTransId="{82FC4EB7-5CFE-4E3C-9F68-F6F711EB2C63}" sibTransId="{3B44DC3B-8A57-4E82-8CF1-6CE5BEBEFEF9}"/>
-    <dgm:cxn modelId="{EECB70CB-EBF1-4DFF-9273-12A49B93DECC}" type="presOf" srcId="{86A4FFC7-93C8-4979-998B-1DD9C10B936C}" destId="{DDD34D23-24C7-4DE8-9ED9-70FC494E0783}" srcOrd="1" destOrd="0" presId="urn:microsoft.com/office/officeart/2009/3/layout/HorizontalOrganizationChart"/>
-    <dgm:cxn modelId="{31C9EF30-1F60-494F-8319-7EA38CE76826}" type="presOf" srcId="{7DCA9C88-684E-4511-AC0A-9C96F0D1407F}" destId="{65A33BCE-0FC6-41E2-850A-471F47EE3D0C}" srcOrd="1" destOrd="0" presId="urn:microsoft.com/office/officeart/2009/3/layout/HorizontalOrganizationChart"/>
-    <dgm:cxn modelId="{98516DF7-CF21-44E8-8056-80ED21AA1C51}" type="presOf" srcId="{ED98A9C2-687C-4C7D-8817-389AF8050476}" destId="{AFFC2C8B-1B0E-44B3-930E-E12E186DD9F5}" srcOrd="0" destOrd="0" presId="urn:microsoft.com/office/officeart/2009/3/layout/HorizontalOrganizationChart"/>
-    <dgm:cxn modelId="{3C9D7E5C-F9A9-4294-9A2F-150AACD2CF7B}" type="presOf" srcId="{60B17623-BDFE-4EF1-9443-9B049FAA0E0C}" destId="{22FA7DCC-F1E8-4D34-9AA7-C79B196002BA}" srcOrd="0" destOrd="0" presId="urn:microsoft.com/office/officeart/2009/3/layout/HorizontalOrganizationChart"/>
-    <dgm:cxn modelId="{67A7D2DB-847E-453C-A8A2-A2BA5D9EFF03}" type="presOf" srcId="{EF2BEAA6-0CEE-41E9-971F-4769FB5DE7FC}" destId="{D9950DA0-8BC0-4ADA-8727-66BFECDBA9C9}" srcOrd="1" destOrd="0" presId="urn:microsoft.com/office/officeart/2009/3/layout/HorizontalOrganizationChart"/>
-    <dgm:cxn modelId="{2A80756F-A14B-40D8-9984-E31E3BBAB9BD}" type="presOf" srcId="{4B251E6C-7325-419B-9124-900481F66A40}" destId="{3BB57FB1-B1F4-4742-A94D-8ABD83A6B12D}" srcOrd="0" destOrd="0" presId="urn:microsoft.com/office/officeart/2009/3/layout/HorizontalOrganizationChart"/>
+    <dgm:cxn modelId="{A4AAD112-7EB7-48F7-B263-E76C33F35E61}" type="presOf" srcId="{F6ED2DA7-5609-47F9-9F89-DE43BC0A442D}" destId="{87775F7D-DF0B-4F7C-8482-685402E69963}" srcOrd="1" destOrd="0" presId="urn:microsoft.com/office/officeart/2009/3/layout/HorizontalOrganizationChart"/>
+    <dgm:cxn modelId="{CBACD7A1-D9FB-4BEB-A665-161F0F29D04F}" type="presOf" srcId="{08141544-E610-49E0-8DD2-BE5A96D5CB75}" destId="{13EB86F9-89EC-475E-991F-67B3D71C914D}" srcOrd="0" destOrd="0" presId="urn:microsoft.com/office/officeart/2009/3/layout/HorizontalOrganizationChart"/>
+    <dgm:cxn modelId="{FB6D3F34-A2DE-4B20-B5E7-9EE3CF8E76F8}" type="presOf" srcId="{C4C0C5F1-7E05-4FF0-B4D8-D7F27D35407A}" destId="{525D24AE-59A6-4096-B28F-C030FDFBE8AD}" srcOrd="0" destOrd="0" presId="urn:microsoft.com/office/officeart/2009/3/layout/HorizontalOrganizationChart"/>
+    <dgm:cxn modelId="{A5864851-14AC-4228-A3C6-F04D0E123D9D}" type="presOf" srcId="{81DF1E72-ACC4-4294-8D86-3EB5ABB63239}" destId="{42F8DC85-5B49-4150-9D7E-33A4154F7C87}" srcOrd="0" destOrd="0" presId="urn:microsoft.com/office/officeart/2009/3/layout/HorizontalOrganizationChart"/>
+    <dgm:cxn modelId="{379D0DA9-CEFE-464D-985B-63881C2402CD}" type="presOf" srcId="{76789F1C-126B-43FA-9C3F-C5500858D28C}" destId="{0922E9F9-0CF8-4D44-84B4-FCC31E421263}" srcOrd="0" destOrd="0" presId="urn:microsoft.com/office/officeart/2009/3/layout/HorizontalOrganizationChart"/>
     <dgm:cxn modelId="{585435FA-271D-40E6-9006-3173ACD221FE}" srcId="{7DCA9C88-684E-4511-AC0A-9C96F0D1407F}" destId="{9F4B3431-DA54-4488-A5B1-EF7C7DE3EAC3}" srcOrd="1" destOrd="0" parTransId="{2B0109FC-1344-4D8A-8A3F-27B483AB3C09}" sibTransId="{D7B14AED-4FCD-4507-844B-011ACB979686}"/>
-    <dgm:cxn modelId="{05915451-35AE-47C5-B193-9B8F29811A7E}" type="presOf" srcId="{42578472-6229-4856-9FD2-9EB63FEAD2A0}" destId="{B8E15869-4EFA-47E2-880A-7D2C60D29E04}" srcOrd="1" destOrd="0" presId="urn:microsoft.com/office/officeart/2009/3/layout/HorizontalOrganizationChart"/>
-    <dgm:cxn modelId="{C796DEF0-2567-4CB6-99ED-92079F9B8063}" type="presOf" srcId="{B2383E6A-0400-4D18-A907-3C3104200A6C}" destId="{DD563B8B-C1B0-4EAE-941C-5A1C9A5D2270}" srcOrd="1" destOrd="0" presId="urn:microsoft.com/office/officeart/2009/3/layout/HorizontalOrganizationChart"/>
-    <dgm:cxn modelId="{21EFD1B9-DF7A-413D-90EE-AC55479091BD}" type="presOf" srcId="{07E38FAC-31D7-474B-A440-F06C4E42C7A2}" destId="{C2290203-F7D2-483F-95F3-470BF3586A24}" srcOrd="1" destOrd="0" presId="urn:microsoft.com/office/officeart/2009/3/layout/HorizontalOrganizationChart"/>
-    <dgm:cxn modelId="{53961C63-AA42-439F-AB85-BEB1D8482EC7}" type="presOf" srcId="{031D83AC-45CE-43C1-9BFC-5F8C8BBBCEA8}" destId="{ACA8D273-87E7-4C71-BE22-6F30F47CFF46}" srcOrd="0" destOrd="0" presId="urn:microsoft.com/office/officeart/2009/3/layout/HorizontalOrganizationChart"/>
-    <dgm:cxn modelId="{265BA57C-8923-4CF5-9E07-891B3F445E99}" type="presOf" srcId="{0D785CA9-9E73-400E-A6AC-26AD962A27B6}" destId="{4D250F5D-9DC9-4123-94DF-0D1CAEFA85CE}" srcOrd="0" destOrd="0" presId="urn:microsoft.com/office/officeart/2009/3/layout/HorizontalOrganizationChart"/>
-    <dgm:cxn modelId="{474E35E6-A633-42F0-A2B1-E14258B3F84B}" type="presOf" srcId="{EF2BEAA6-0CEE-41E9-971F-4769FB5DE7FC}" destId="{E79FF91F-2BE2-46F0-9065-4A637AB94FC5}" srcOrd="0" destOrd="0" presId="urn:microsoft.com/office/officeart/2009/3/layout/HorizontalOrganizationChart"/>
-    <dgm:cxn modelId="{48FEA04F-F7FC-4945-9ABC-D68AB704F12D}" type="presOf" srcId="{0AA50FAE-17DB-4231-9333-B698A366101B}" destId="{E99E13BF-A25F-4CFC-9D45-5EDD05D4EAF3}" srcOrd="0" destOrd="0" presId="urn:microsoft.com/office/officeart/2009/3/layout/HorizontalOrganizationChart"/>
+    <dgm:cxn modelId="{D5744EB9-8DD5-43E1-B9C3-C9B4D4E949A6}" type="presOf" srcId="{86A4FFC7-93C8-4979-998B-1DD9C10B936C}" destId="{DDD34D23-24C7-4DE8-9ED9-70FC494E0783}" srcOrd="1" destOrd="0" presId="urn:microsoft.com/office/officeart/2009/3/layout/HorizontalOrganizationChart"/>
+    <dgm:cxn modelId="{DAA322DC-10FE-4D60-B14B-96EAC77CF144}" type="presOf" srcId="{7DA7EFAD-C703-442C-A9E0-17CCC5524EA6}" destId="{F4A52702-993A-4733-910B-01189049944E}" srcOrd="0" destOrd="0" presId="urn:microsoft.com/office/officeart/2009/3/layout/HorizontalOrganizationChart"/>
+    <dgm:cxn modelId="{257BCCBA-01BF-4D34-B4B5-BC178B025D3E}" type="presOf" srcId="{31CD4D28-2D76-4036-ABBD-A93794B753F8}" destId="{9A62B27E-0AD0-46FF-9F68-2E5E1A0B9BFD}" srcOrd="0" destOrd="0" presId="urn:microsoft.com/office/officeart/2009/3/layout/HorizontalOrganizationChart"/>
+    <dgm:cxn modelId="{140D86EF-2630-4F8E-B9DE-B09789E4A683}" type="presOf" srcId="{4D0706AD-D2FE-42EA-B1BF-BD8850E2222E}" destId="{1DB918B7-38AA-4C64-AB01-D1612F401E04}" srcOrd="0" destOrd="0" presId="urn:microsoft.com/office/officeart/2009/3/layout/HorizontalOrganizationChart"/>
+    <dgm:cxn modelId="{7BF9365D-202D-4EFA-865E-E3A2C6427DA4}" type="presOf" srcId="{C27B8EC8-8830-4E18-AC71-62E4C1EFC63E}" destId="{FC618248-0CB3-487D-B541-2082D6972BB4}" srcOrd="0" destOrd="0" presId="urn:microsoft.com/office/officeart/2009/3/layout/HorizontalOrganizationChart"/>
     <dgm:cxn modelId="{84662F86-C55B-4192-B6D6-E729F3457F04}" srcId="{B2383E6A-0400-4D18-A907-3C3104200A6C}" destId="{60B17623-BDFE-4EF1-9443-9B049FAA0E0C}" srcOrd="1" destOrd="0" parTransId="{1392EC17-C7EC-4D88-A357-44EEBF45D37D}" sibTransId="{2D97E1E7-C85F-4377-8A66-E375FDFF75C0}"/>
-    <dgm:cxn modelId="{D0A81F46-9349-4D36-8B84-AE21B17149DD}" type="presOf" srcId="{60B17623-BDFE-4EF1-9443-9B049FAA0E0C}" destId="{4D530071-8595-4D60-9435-0189186FCAC6}" srcOrd="1" destOrd="0" presId="urn:microsoft.com/office/officeart/2009/3/layout/HorizontalOrganizationChart"/>
-    <dgm:cxn modelId="{E12A5C1D-79B2-4917-A45F-BE3F800DE90B}" type="presOf" srcId="{58B5AB80-2108-473B-8360-57E85D87CE42}" destId="{2392DBD0-1159-4F86-9EE6-E7DCD2B57FE7}" srcOrd="1" destOrd="0" presId="urn:microsoft.com/office/officeart/2009/3/layout/HorizontalOrganizationChart"/>
-    <dgm:cxn modelId="{084F8FF2-2C8E-4DDC-B26F-4AF8F7E749B7}" type="presOf" srcId="{86A4FFC7-93C8-4979-998B-1DD9C10B936C}" destId="{C223FE28-69AB-4E2D-8947-10A73D78B335}" srcOrd="0" destOrd="0" presId="urn:microsoft.com/office/officeart/2009/3/layout/HorizontalOrganizationChart"/>
+    <dgm:cxn modelId="{641BC32F-5A14-496E-BF90-62527A6778C0}" type="presOf" srcId="{CC3E2F96-DED3-4592-AFBC-F23BBFA33047}" destId="{9D8177FC-6CE1-4254-860C-6412AAFC621D}" srcOrd="0" destOrd="0" presId="urn:microsoft.com/office/officeart/2009/3/layout/HorizontalOrganizationChart"/>
+    <dgm:cxn modelId="{D4ECBB61-68CF-4933-9AFB-60332EABA174}" type="presOf" srcId="{7DCA9C88-684E-4511-AC0A-9C96F0D1407F}" destId="{65A33BCE-0FC6-41E2-850A-471F47EE3D0C}" srcOrd="1" destOrd="0" presId="urn:microsoft.com/office/officeart/2009/3/layout/HorizontalOrganizationChart"/>
+    <dgm:cxn modelId="{59D82F9E-E803-44DA-84E1-29BD931E33D3}" type="presOf" srcId="{BA0CE06E-E2F4-4E2E-89EC-6268377F5409}" destId="{B2965DDC-C41F-4D85-8F94-2BDDDCCEF17C}" srcOrd="0" destOrd="0" presId="urn:microsoft.com/office/officeart/2009/3/layout/HorizontalOrganizationChart"/>
     <dgm:cxn modelId="{F50CD7A1-C427-4195-9EE7-CAD07A1D61AF}" srcId="{D4A6D96E-924F-48ED-B5DE-8E9129B4C98A}" destId="{4D0706AD-D2FE-42EA-B1BF-BD8850E2222E}" srcOrd="0" destOrd="0" parTransId="{0AA50FAE-17DB-4231-9333-B698A366101B}" sibTransId="{9773B392-FF8D-4ADE-9CA2-1959C03159B3}"/>
     <dgm:cxn modelId="{E76609B4-0054-4DAE-9A0E-6E4C9182B9EC}" srcId="{9F4B3431-DA54-4488-A5B1-EF7C7DE3EAC3}" destId="{B2383E6A-0400-4D18-A907-3C3104200A6C}" srcOrd="0" destOrd="0" parTransId="{81DF1E72-ACC4-4294-8D86-3EB5ABB63239}" sibTransId="{0D83598E-9274-4F22-A350-8DEB9917E8D4}"/>
+    <dgm:cxn modelId="{26015122-AC25-44A6-968F-FBDB4FDD43E8}" type="presOf" srcId="{33D0064C-E11E-47B5-A4A0-1F7527387CA5}" destId="{7D9D6673-7E57-4F83-A834-BD6AED97DFE3}" srcOrd="0" destOrd="0" presId="urn:microsoft.com/office/officeart/2009/3/layout/HorizontalOrganizationChart"/>
     <dgm:cxn modelId="{EB7DA1E9-53DF-436A-ADF9-9138D2CC1E84}" srcId="{42578472-6229-4856-9FD2-9EB63FEAD2A0}" destId="{763DE2C3-A682-413B-9EFA-A04D2537A13B}" srcOrd="0" destOrd="0" parTransId="{C27B8EC8-8830-4E18-AC71-62E4C1EFC63E}" sibTransId="{02503142-9694-4EFD-A821-86CD11C9FC7F}"/>
-    <dgm:cxn modelId="{F03CD7F0-45FF-4AC2-BFFD-C1D8E4AFECC2}" type="presOf" srcId="{33D0064C-E11E-47B5-A4A0-1F7527387CA5}" destId="{7D9D6673-7E57-4F83-A834-BD6AED97DFE3}" srcOrd="0" destOrd="0" presId="urn:microsoft.com/office/officeart/2009/3/layout/HorizontalOrganizationChart"/>
-    <dgm:cxn modelId="{6C8CA7C4-4A94-4377-89DF-01977E4F9299}" type="presOf" srcId="{D4A6D96E-924F-48ED-B5DE-8E9129B4C98A}" destId="{3D79A0B8-5A41-418F-A4E8-9BEA2D941DED}" srcOrd="0" destOrd="0" presId="urn:microsoft.com/office/officeart/2009/3/layout/HorizontalOrganizationChart"/>
-    <dgm:cxn modelId="{D488990D-7679-4257-B1B9-AEC5D0BEE0DE}" type="presOf" srcId="{31CD4D28-2D76-4036-ABBD-A93794B753F8}" destId="{9A62B27E-0AD0-46FF-9F68-2E5E1A0B9BFD}" srcOrd="0" destOrd="0" presId="urn:microsoft.com/office/officeart/2009/3/layout/HorizontalOrganizationChart"/>
+    <dgm:cxn modelId="{C1E89FA7-D451-4A2E-8762-320D7F7AB15B}" type="presOf" srcId="{D4A6D96E-924F-48ED-B5DE-8E9129B4C98A}" destId="{3D79A0B8-5A41-418F-A4E8-9BEA2D941DED}" srcOrd="0" destOrd="0" presId="urn:microsoft.com/office/officeart/2009/3/layout/HorizontalOrganizationChart"/>
+    <dgm:cxn modelId="{4EC6100B-33F1-45DB-AECB-AEAD382F2770}" type="presOf" srcId="{ED98A9C2-687C-4C7D-8817-389AF8050476}" destId="{AFFC2C8B-1B0E-44B3-930E-E12E186DD9F5}" srcOrd="0" destOrd="0" presId="urn:microsoft.com/office/officeart/2009/3/layout/HorizontalOrganizationChart"/>
     <dgm:cxn modelId="{5EDD2057-AC83-4679-9848-82D78F5DCE5B}" srcId="{D6C5CCE2-C46B-4930-8E42-AF093F85F71B}" destId="{11D74623-1E5F-49A2-8257-39E953E72BEB}" srcOrd="0" destOrd="0" parTransId="{73C713E5-F337-4D2E-9B33-A6F3BCD7E423}" sibTransId="{E0CD5706-026B-4676-890B-BD6F948CAE31}"/>
-    <dgm:cxn modelId="{6FAED0F0-91BD-45B8-B49A-73218AC6EA2D}" type="presOf" srcId="{42578472-6229-4856-9FD2-9EB63FEAD2A0}" destId="{AAF1268F-6B06-49F8-925A-55B7BDD72D4B}" srcOrd="0" destOrd="0" presId="urn:microsoft.com/office/officeart/2009/3/layout/HorizontalOrganizationChart"/>
-    <dgm:cxn modelId="{800FD3DA-7619-4A0B-8EF3-00FC77CC5E0C}" type="presOf" srcId="{C4C0C5F1-7E05-4FF0-B4D8-D7F27D35407A}" destId="{5C41C33A-77F5-4EF9-B41E-B6323F3AC4B5}" srcOrd="1" destOrd="0" presId="urn:microsoft.com/office/officeart/2009/3/layout/HorizontalOrganizationChart"/>
-    <dgm:cxn modelId="{665AF81C-B9B5-415E-9E28-EE5C492E4506}" type="presOf" srcId="{C27B8EC8-8830-4E18-AC71-62E4C1EFC63E}" destId="{FC618248-0CB3-487D-B541-2082D6972BB4}" srcOrd="0" destOrd="0" presId="urn:microsoft.com/office/officeart/2009/3/layout/HorizontalOrganizationChart"/>
-    <dgm:cxn modelId="{92813397-C0D3-4947-95BE-D09AD716D06E}" type="presOf" srcId="{2780A4BB-A932-47E0-A1F9-2B97EF405640}" destId="{114A3977-CC20-4CA5-9C52-B8495972A99B}" srcOrd="0" destOrd="0" presId="urn:microsoft.com/office/officeart/2009/3/layout/HorizontalOrganizationChart"/>
-    <dgm:cxn modelId="{BBC76844-6E60-4B5D-91D4-FE8A8B040C57}" type="presOf" srcId="{F767445A-2E54-4F59-B99E-17DBB6E7D5B8}" destId="{A36C0292-CC4E-409F-9BF4-4400AAB59CEC}" srcOrd="0" destOrd="0" presId="urn:microsoft.com/office/officeart/2009/3/layout/HorizontalOrganizationChart"/>
+    <dgm:cxn modelId="{A15A7FF9-0DC0-4FBC-B442-AF2A0364966E}" type="presOf" srcId="{86A4FFC7-93C8-4979-998B-1DD9C10B936C}" destId="{C223FE28-69AB-4E2D-8947-10A73D78B335}" srcOrd="0" destOrd="0" presId="urn:microsoft.com/office/officeart/2009/3/layout/HorizontalOrganizationChart"/>
+    <dgm:cxn modelId="{A7C679CE-76C9-4B4F-8485-BA958A0C9741}" type="presOf" srcId="{A1DA6BED-EDB9-452C-B6F3-2EBF37F90A9C}" destId="{65DBF59A-44B6-49F5-A2B4-F1A55C3C5FEB}" srcOrd="0" destOrd="0" presId="urn:microsoft.com/office/officeart/2009/3/layout/HorizontalOrganizationChart"/>
+    <dgm:cxn modelId="{F9E3085A-50B8-44F0-97E7-D25D487C2680}" type="presOf" srcId="{0D785CA9-9E73-400E-A6AC-26AD962A27B6}" destId="{4D250F5D-9DC9-4123-94DF-0D1CAEFA85CE}" srcOrd="0" destOrd="0" presId="urn:microsoft.com/office/officeart/2009/3/layout/HorizontalOrganizationChart"/>
+    <dgm:cxn modelId="{8ADD0244-A711-4750-BF24-A842C6F0D3B1}" type="presOf" srcId="{07E38FAC-31D7-474B-A440-F06C4E42C7A2}" destId="{EA3C6CB4-078B-48DC-B826-99054811749B}" srcOrd="0" destOrd="0" presId="urn:microsoft.com/office/officeart/2009/3/layout/HorizontalOrganizationChart"/>
     <dgm:cxn modelId="{4E4C3C50-F1A5-474C-8482-E8ED9E743D0E}" srcId="{EF2BEAA6-0CEE-41E9-971F-4769FB5DE7FC}" destId="{B433C45E-887B-49E5-A9AE-6F3E66B212E4}" srcOrd="1" destOrd="0" parTransId="{76789F1C-126B-43FA-9C3F-C5500858D28C}" sibTransId="{A1014F5B-0464-4AC7-B6C2-D998672673B6}"/>
-    <dgm:cxn modelId="{B9516357-266B-43CB-872D-9596E5BAB2DE}" type="presOf" srcId="{81DF1E72-ACC4-4294-8D86-3EB5ABB63239}" destId="{42F8DC85-5B49-4150-9D7E-33A4154F7C87}" srcOrd="0" destOrd="0" presId="urn:microsoft.com/office/officeart/2009/3/layout/HorizontalOrganizationChart"/>
-    <dgm:cxn modelId="{96F9C774-4C6F-47E5-AB01-4751A9A10297}" type="presOf" srcId="{58B5AB80-2108-473B-8360-57E85D87CE42}" destId="{41972CC5-F3B2-454D-90C5-6189BA7E88C4}" srcOrd="0" destOrd="0" presId="urn:microsoft.com/office/officeart/2009/3/layout/HorizontalOrganizationChart"/>
+    <dgm:cxn modelId="{7241F64E-08E3-4925-8810-BD7A2958272E}" type="presOf" srcId="{4B251E6C-7325-419B-9124-900481F66A40}" destId="{3BB57FB1-B1F4-4742-A94D-8ABD83A6B12D}" srcOrd="0" destOrd="0" presId="urn:microsoft.com/office/officeart/2009/3/layout/HorizontalOrganizationChart"/>
+    <dgm:cxn modelId="{C666B7E6-6D1A-45CF-ADD5-5D4C283E3E03}" type="presOf" srcId="{F767445A-2E54-4F59-B99E-17DBB6E7D5B8}" destId="{A36C0292-CC4E-409F-9BF4-4400AAB59CEC}" srcOrd="0" destOrd="0" presId="urn:microsoft.com/office/officeart/2009/3/layout/HorizontalOrganizationChart"/>
     <dgm:cxn modelId="{F6D474C0-7FA4-4596-B914-49C9243D5270}" srcId="{9F4B3431-DA54-4488-A5B1-EF7C7DE3EAC3}" destId="{D4A6D96E-924F-48ED-B5DE-8E9129B4C98A}" srcOrd="1" destOrd="0" parTransId="{FE3CDA4C-905F-44B9-9493-48AB2C394FC8}" sibTransId="{4C338915-0B8F-448E-930F-B63B5A678C57}"/>
-    <dgm:cxn modelId="{258C8ECF-1FB8-46AF-AE81-C67694B5F9E4}" type="presOf" srcId="{B433C45E-887B-49E5-A9AE-6F3E66B212E4}" destId="{464C662C-F5FD-413C-9FD5-8B2FF864DED3}" srcOrd="1" destOrd="0" presId="urn:microsoft.com/office/officeart/2009/3/layout/HorizontalOrganizationChart"/>
-    <dgm:cxn modelId="{732B904A-30E9-44A0-8293-66E7443548D9}" type="presOf" srcId="{0D785CA9-9E73-400E-A6AC-26AD962A27B6}" destId="{35185605-3DCB-42C8-908A-4734E1EA728A}" srcOrd="1" destOrd="0" presId="urn:microsoft.com/office/officeart/2009/3/layout/HorizontalOrganizationChart"/>
+    <dgm:cxn modelId="{ACB831D5-E559-4D3F-9921-4B7EB1C16FBB}" type="presOf" srcId="{7DA7EFAD-C703-442C-A9E0-17CCC5524EA6}" destId="{B456A631-9585-478F-878C-48091236F152}" srcOrd="1" destOrd="0" presId="urn:microsoft.com/office/officeart/2009/3/layout/HorizontalOrganizationChart"/>
+    <dgm:cxn modelId="{0F645F6F-3B1B-45E9-875D-2E353076EE01}" type="presOf" srcId="{1392EC17-C7EC-4D88-A357-44EEBF45D37D}" destId="{4BC70968-77FA-44FE-A429-D3A198C2F23D}" srcOrd="0" destOrd="0" presId="urn:microsoft.com/office/officeart/2009/3/layout/HorizontalOrganizationChart"/>
     <dgm:cxn modelId="{74E492AB-FB86-4073-8BB0-94B4BDFA93AD}" srcId="{EF2BEAA6-0CEE-41E9-971F-4769FB5DE7FC}" destId="{86A4FFC7-93C8-4979-998B-1DD9C10B936C}" srcOrd="0" destOrd="0" parTransId="{77F5EEFC-7FC1-423B-9125-2EA7FA067F00}" sibTransId="{6CDC0639-98B9-475D-83B2-15A0295CC372}"/>
-    <dgm:cxn modelId="{7C11CA50-9D2A-4C23-B626-194640502D7B}" type="presOf" srcId="{2B0109FC-1344-4D8A-8A3F-27B483AB3C09}" destId="{3F45DAA8-8371-4E8B-9092-3CABC650CD20}" srcOrd="0" destOrd="0" presId="urn:microsoft.com/office/officeart/2009/3/layout/HorizontalOrganizationChart"/>
-    <dgm:cxn modelId="{50CC40E5-5D74-481E-A362-A7E7645F2D15}" type="presOf" srcId="{763DE2C3-A682-413B-9EFA-A04D2537A13B}" destId="{BD437E2F-D7E1-4F32-A8DD-2BE4D18586AA}" srcOrd="1" destOrd="0" presId="urn:microsoft.com/office/officeart/2009/3/layout/HorizontalOrganizationChart"/>
-    <dgm:cxn modelId="{C5D35C29-9870-4AED-BA5A-C87ED4652A47}" type="presOf" srcId="{B2383E6A-0400-4D18-A907-3C3104200A6C}" destId="{312C5C56-8066-4E56-93A0-B1F265CDD655}" srcOrd="0" destOrd="0" presId="urn:microsoft.com/office/officeart/2009/3/layout/HorizontalOrganizationChart"/>
-    <dgm:cxn modelId="{D9F3AB9C-57BF-4E4B-ADDD-2190BBDE8DD4}" type="presOf" srcId="{C4C0C5F1-7E05-4FF0-B4D8-D7F27D35407A}" destId="{525D24AE-59A6-4096-B28F-C030FDFBE8AD}" srcOrd="0" destOrd="0" presId="urn:microsoft.com/office/officeart/2009/3/layout/HorizontalOrganizationChart"/>
-    <dgm:cxn modelId="{72F59964-DEDA-4D44-9E92-D66416FD8868}" type="presOf" srcId="{78DF609F-0E9D-4B50-9BB7-16E7BEC31E9F}" destId="{C6850A04-4AFC-4185-B32E-9DB9E5CA32B2}" srcOrd="0" destOrd="0" presId="urn:microsoft.com/office/officeart/2009/3/layout/HorizontalOrganizationChart"/>
+    <dgm:cxn modelId="{A2BBC9EF-159F-41C6-934F-602270D864F3}" type="presOf" srcId="{D6C5CCE2-C46B-4930-8E42-AF093F85F71B}" destId="{5E750CE7-C9FC-4D31-A0A2-42A07EEE9FCB}" srcOrd="0" destOrd="0" presId="urn:microsoft.com/office/officeart/2009/3/layout/HorizontalOrganizationChart"/>
+    <dgm:cxn modelId="{15C97BDA-4B30-4922-A1D2-110DF00BD01F}" type="presOf" srcId="{1795DC6A-BDE2-4830-9241-B394A4868D6A}" destId="{49DA6DB9-61B8-4DA8-848F-10A6BC455FAE}" srcOrd="0" destOrd="0" presId="urn:microsoft.com/office/officeart/2009/3/layout/HorizontalOrganizationChart"/>
+    <dgm:cxn modelId="{2FE29391-E009-47B4-B8AF-7393221CD307}" type="presOf" srcId="{2780A4BB-A932-47E0-A1F9-2B97EF405640}" destId="{114A3977-CC20-4CA5-9C52-B8495972A99B}" srcOrd="0" destOrd="0" presId="urn:microsoft.com/office/officeart/2009/3/layout/HorizontalOrganizationChart"/>
+    <dgm:cxn modelId="{847B9979-0675-4604-9C97-43D5299AB6A9}" type="presOf" srcId="{256B2D37-B54A-4DE5-8628-312E125679BB}" destId="{86AC4F07-167A-40B9-8417-FF951FDCA751}" srcOrd="1" destOrd="0" presId="urn:microsoft.com/office/officeart/2009/3/layout/HorizontalOrganizationChart"/>
     <dgm:cxn modelId="{257D6630-49CE-47E2-B910-208024E4A0AF}" srcId="{11D74623-1E5F-49A2-8257-39E953E72BEB}" destId="{0D785CA9-9E73-400E-A6AC-26AD962A27B6}" srcOrd="1" destOrd="0" parTransId="{33D0064C-E11E-47B5-A4A0-1F7527387CA5}" sibTransId="{BB35B095-0432-45E4-A775-10F9996B35AF}"/>
-    <dgm:cxn modelId="{05F21EE6-8134-47F0-8C3D-B672764A5284}" type="presOf" srcId="{ED98A9C2-687C-4C7D-8817-389AF8050476}" destId="{BABEF559-3356-44C1-B99B-0FD4946572C5}" srcOrd="1" destOrd="0" presId="urn:microsoft.com/office/officeart/2009/3/layout/HorizontalOrganizationChart"/>
-    <dgm:cxn modelId="{3130F144-B61A-4C28-ACDA-E0BD10CB8582}" type="presOf" srcId="{07E38FAC-31D7-474B-A440-F06C4E42C7A2}" destId="{EA3C6CB4-078B-48DC-B826-99054811749B}" srcOrd="0" destOrd="0" presId="urn:microsoft.com/office/officeart/2009/3/layout/HorizontalOrganizationChart"/>
-    <dgm:cxn modelId="{D5E144C0-55A7-4852-94EA-1171C9B81409}" type="presOf" srcId="{1795DC6A-BDE2-4830-9241-B394A4868D6A}" destId="{49DA6DB9-61B8-4DA8-848F-10A6BC455FAE}" srcOrd="0" destOrd="0" presId="urn:microsoft.com/office/officeart/2009/3/layout/HorizontalOrganizationChart"/>
+    <dgm:cxn modelId="{D1B0613A-DD63-4CF9-8640-7266E15B98E2}" type="presOf" srcId="{6C133031-B6A8-49B6-801D-ACD6036E6280}" destId="{D0880CD9-328B-493A-9502-2E92040D628D}" srcOrd="1" destOrd="0" presId="urn:microsoft.com/office/officeart/2009/3/layout/HorizontalOrganizationChart"/>
+    <dgm:cxn modelId="{B58C1ACD-9338-4594-A43C-960B2F0A7AE7}" type="presOf" srcId="{1E2F0E43-4E99-4014-B8E9-430F5D96FF08}" destId="{3316F514-BA98-45C8-A256-98EF0EC8BC5E}" srcOrd="0" destOrd="0" presId="urn:microsoft.com/office/officeart/2009/3/layout/HorizontalOrganizationChart"/>
+    <dgm:cxn modelId="{A909BF0D-1101-4702-8408-01CFC2BA69C2}" type="presOf" srcId="{A6C04528-E739-4F87-AED5-5D45B80C2B58}" destId="{0324C409-4D9E-4052-8DB1-D38DB575E617}" srcOrd="0" destOrd="0" presId="urn:microsoft.com/office/officeart/2009/3/layout/HorizontalOrganizationChart"/>
+    <dgm:cxn modelId="{FED49EE8-0A48-420B-8E44-406C1C6F74C5}" type="presOf" srcId="{B2383E6A-0400-4D18-A907-3C3104200A6C}" destId="{DD563B8B-C1B0-4EAE-941C-5A1C9A5D2270}" srcOrd="1" destOrd="0" presId="urn:microsoft.com/office/officeart/2009/3/layout/HorizontalOrganizationChart"/>
     <dgm:cxn modelId="{7BAB58E1-85D8-4095-A99C-EEAC996BFC30}" srcId="{D6C5CCE2-C46B-4930-8E42-AF093F85F71B}" destId="{7DCA9C88-684E-4511-AC0A-9C96F0D1407F}" srcOrd="1" destOrd="0" parTransId="{F6F91280-01FE-489D-ACD0-6633F0EED37C}" sibTransId="{61C443F2-CA95-456C-881F-DBA87B3D3641}"/>
     <dgm:cxn modelId="{BE370B21-DA86-4DDA-A024-FD370A032FF7}" srcId="{D4A6D96E-924F-48ED-B5DE-8E9129B4C98A}" destId="{58B5AB80-2108-473B-8360-57E85D87CE42}" srcOrd="2" destOrd="0" parTransId="{4ECB6485-DE81-47F7-9D71-ADD622B942D9}" sibTransId="{61B15D10-D2E2-411A-977B-C97236939D30}"/>
-    <dgm:cxn modelId="{140E68C3-6AC6-476F-B7D4-65BCDFDB3DEA}" type="presOf" srcId="{D31BD0C4-10B7-4832-AD31-657A45B765B4}" destId="{380A3D50-A66E-428F-BA98-9A9905C86310}" srcOrd="0" destOrd="0" presId="urn:microsoft.com/office/officeart/2009/3/layout/HorizontalOrganizationChart"/>
-    <dgm:cxn modelId="{CD3A5E3D-2026-4808-9AC7-1504EAADE3A7}" type="presOf" srcId="{A1DA6BED-EDB9-452C-B6F3-2EBF37F90A9C}" destId="{65DBF59A-44B6-49F5-A2B4-F1A55C3C5FEB}" srcOrd="0" destOrd="0" presId="urn:microsoft.com/office/officeart/2009/3/layout/HorizontalOrganizationChart"/>
+    <dgm:cxn modelId="{743F3A7A-9CC5-4334-B99E-DF4378DEE35B}" type="presOf" srcId="{F6F91280-01FE-489D-ACD0-6633F0EED37C}" destId="{A2935901-4B82-4B64-9891-97C7937DDBC7}" srcOrd="0" destOrd="0" presId="urn:microsoft.com/office/officeart/2009/3/layout/HorizontalOrganizationChart"/>
+    <dgm:cxn modelId="{673677A0-25F0-4D31-846A-C056C3542539}" type="presOf" srcId="{4ECB6485-DE81-47F7-9D71-ADD622B942D9}" destId="{D61CB6E8-F652-472F-92E0-A16F205FF74E}" srcOrd="0" destOrd="0" presId="urn:microsoft.com/office/officeart/2009/3/layout/HorizontalOrganizationChart"/>
+    <dgm:cxn modelId="{FC19ABDB-260D-442A-9334-C2EB4D037599}" type="presOf" srcId="{F767445A-2E54-4F59-B99E-17DBB6E7D5B8}" destId="{79A01698-EC63-4087-A68A-1B14552AFCBD}" srcOrd="1" destOrd="0" presId="urn:microsoft.com/office/officeart/2009/3/layout/HorizontalOrganizationChart"/>
+    <dgm:cxn modelId="{5BA4002E-9C66-4295-BF17-04C42473ECC6}" type="presOf" srcId="{F755B8AD-5536-4FD2-AF79-2332956CD8F7}" destId="{1FBED8CE-CFF8-4646-A349-57900235F82B}" srcOrd="0" destOrd="0" presId="urn:microsoft.com/office/officeart/2009/3/layout/HorizontalOrganizationChart"/>
+    <dgm:cxn modelId="{7C21A150-B56A-45F1-9775-BB249CFFA087}" type="presOf" srcId="{76C0882C-89E5-4B8B-BECD-5B5CAAA68441}" destId="{DD96BAC4-BCAB-4267-8DBD-052168103CF1}" srcOrd="0" destOrd="0" presId="urn:microsoft.com/office/officeart/2009/3/layout/HorizontalOrganizationChart"/>
+    <dgm:cxn modelId="{1A0BD0EA-C18C-43DC-8915-E62F5823BC0D}" type="presOf" srcId="{4D0706AD-D2FE-42EA-B1BF-BD8850E2222E}" destId="{4951D8EE-1B8F-4C0D-B207-A1674ACB54B9}" srcOrd="1" destOrd="0" presId="urn:microsoft.com/office/officeart/2009/3/layout/HorizontalOrganizationChart"/>
+    <dgm:cxn modelId="{79D5FE0A-D89A-4D0C-BE22-1F5386E6E1E9}" type="presOf" srcId="{60B17623-BDFE-4EF1-9443-9B049FAA0E0C}" destId="{22FA7DCC-F1E8-4D34-9AA7-C79B196002BA}" srcOrd="0" destOrd="0" presId="urn:microsoft.com/office/officeart/2009/3/layout/HorizontalOrganizationChart"/>
     <dgm:cxn modelId="{B3506812-FA5B-4CC5-8D4D-E1A0BCC1F210}" srcId="{ED98A9C2-687C-4C7D-8817-389AF8050476}" destId="{F6ED2DA7-5609-47F9-9F89-DE43BC0A442D}" srcOrd="1" destOrd="0" parTransId="{31CD4D28-2D76-4036-ABBD-A93794B753F8}" sibTransId="{AC59FE98-2DD0-4528-B393-21CAA56CCD9B}"/>
     <dgm:cxn modelId="{8D272B56-88F3-43E7-8765-0F47EE8688A0}" srcId="{D6C5CCE2-C46B-4930-8E42-AF093F85F71B}" destId="{EF2BEAA6-0CEE-41E9-971F-4769FB5DE7FC}" srcOrd="2" destOrd="0" parTransId="{2780A4BB-A932-47E0-A1F9-2B97EF405640}" sibTransId="{17B29BCD-FE82-4DF1-8F89-CD61E280D9FE}"/>
-    <dgm:cxn modelId="{BD4F1400-7149-48C9-A671-F89266C7668B}" type="presOf" srcId="{11D74623-1E5F-49A2-8257-39E953E72BEB}" destId="{EE520391-6A3E-46D1-8D01-401DD33BB446}" srcOrd="0" destOrd="0" presId="urn:microsoft.com/office/officeart/2009/3/layout/HorizontalOrganizationChart"/>
     <dgm:cxn modelId="{B13344F0-5376-46E0-94A5-FD987B0AF1F0}" srcId="{A1DA6BED-EDB9-452C-B6F3-2EBF37F90A9C}" destId="{C4C0C5F1-7E05-4FF0-B4D8-D7F27D35407A}" srcOrd="1" destOrd="0" parTransId="{DFECDDE7-7972-4C3F-A8CD-571C88ACB1D7}" sibTransId="{EC6A8232-FAF2-49E8-AC22-16A265D261C4}"/>
-    <dgm:cxn modelId="{A3FBD205-8FE7-43CB-99D6-276C5E35EFFB}" type="presOf" srcId="{256B2D37-B54A-4DE5-8628-312E125679BB}" destId="{86AC4F07-167A-40B9-8417-FF951FDCA751}" srcOrd="1" destOrd="0" presId="urn:microsoft.com/office/officeart/2009/3/layout/HorizontalOrganizationChart"/>
-    <dgm:cxn modelId="{64007C7D-3A67-4699-82B2-1AE4B16D7253}" type="presOf" srcId="{4D0706AD-D2FE-42EA-B1BF-BD8850E2222E}" destId="{1DB918B7-38AA-4C64-AB01-D1612F401E04}" srcOrd="0" destOrd="0" presId="urn:microsoft.com/office/officeart/2009/3/layout/HorizontalOrganizationChart"/>
-    <dgm:cxn modelId="{4EFE09F8-0FBE-4D0E-8DA4-A3EEC0B8E070}" type="presOf" srcId="{A6C04528-E739-4F87-AED5-5D45B80C2B58}" destId="{0324C409-4D9E-4052-8DB1-D38DB575E617}" srcOrd="0" destOrd="0" presId="urn:microsoft.com/office/officeart/2009/3/layout/HorizontalOrganizationChart"/>
-    <dgm:cxn modelId="{8015D6F0-CF3C-4C0D-91F2-E1E55DE294C7}" type="presOf" srcId="{9F4B3431-DA54-4488-A5B1-EF7C7DE3EAC3}" destId="{3B9D046F-F5B8-44B8-B1BE-5931ACCFD4A4}" srcOrd="1" destOrd="0" presId="urn:microsoft.com/office/officeart/2009/3/layout/HorizontalOrganizationChart"/>
-    <dgm:cxn modelId="{A09C27FE-0964-42C9-A703-0A81B9B342EB}" type="presOf" srcId="{A429905D-5FDF-42FC-8DFB-10520B5869CC}" destId="{16C6098C-3651-4186-A43E-DC1A69AC10F5}" srcOrd="0" destOrd="0" presId="urn:microsoft.com/office/officeart/2009/3/layout/HorizontalOrganizationChart"/>
+    <dgm:cxn modelId="{9AE78C7E-FDDE-438E-B3E2-0C83A38012AF}" type="presOf" srcId="{DC87D7FF-A68D-4AE0-BA2A-A93D4E3997CE}" destId="{FD6A3EF8-8E99-47C6-B7A8-5BB183FBBFF8}" srcOrd="1" destOrd="0" presId="urn:microsoft.com/office/officeart/2009/3/layout/HorizontalOrganizationChart"/>
+    <dgm:cxn modelId="{83EAB9C4-EBF0-473B-94BD-396E9D96F376}" type="presOf" srcId="{6C133031-B6A8-49B6-801D-ACD6036E6280}" destId="{41094CFE-D3B4-4B08-BD11-5C55D5543AF4}" srcOrd="0" destOrd="0" presId="urn:microsoft.com/office/officeart/2009/3/layout/HorizontalOrganizationChart"/>
     <dgm:cxn modelId="{DFE8F713-00AC-41AB-BE8C-5E030CB0AA28}" srcId="{A1DA6BED-EDB9-452C-B6F3-2EBF37F90A9C}" destId="{031D83AC-45CE-43C1-9BFC-5F8C8BBBCEA8}" srcOrd="2" destOrd="0" parTransId="{CC3E2F96-DED3-4592-AFBC-F23BBFA33047}" sibTransId="{7C0CEA18-14C8-45FF-8488-648FD8897FCD}"/>
     <dgm:cxn modelId="{5B4BCFE3-3F98-481C-8A95-7D4E7C63D3AA}" srcId="{ED98A9C2-687C-4C7D-8817-389AF8050476}" destId="{256B2D37-B54A-4DE5-8628-312E125679BB}" srcOrd="2" destOrd="0" parTransId="{A6C04528-E739-4F87-AED5-5D45B80C2B58}" sibTransId="{88408457-AEC4-4664-974B-5B40E95EB46D}"/>
-    <dgm:cxn modelId="{2EBD0A1B-D523-4E9E-9F2A-2C4B9FDA779C}" type="presOf" srcId="{F6ED2DA7-5609-47F9-9F89-DE43BC0A442D}" destId="{87775F7D-DF0B-4F7C-8482-685402E69963}" srcOrd="1" destOrd="0" presId="urn:microsoft.com/office/officeart/2009/3/layout/HorizontalOrganizationChart"/>
-    <dgm:cxn modelId="{A1802596-3C2F-4BCE-B472-87DC2D56031F}" type="presOf" srcId="{9FEBAB08-0C8F-46FC-B7A4-FEFE4CDE54A6}" destId="{C045404C-5A55-4852-8F4D-829CC9C9985A}" srcOrd="0" destOrd="0" presId="urn:microsoft.com/office/officeart/2009/3/layout/HorizontalOrganizationChart"/>
-    <dgm:cxn modelId="{F6B7534C-B5CF-4B09-AC1C-9D2ACE609CD9}" type="presOf" srcId="{F6ED2DA7-5609-47F9-9F89-DE43BC0A442D}" destId="{8202620B-52E0-4832-ADE9-510C4AA342F4}" srcOrd="0" destOrd="0" presId="urn:microsoft.com/office/officeart/2009/3/layout/HorizontalOrganizationChart"/>
-    <dgm:cxn modelId="{DF96CF8C-055E-4062-9E0D-1D1D64DC09CD}" type="presOf" srcId="{D6C5CCE2-C46B-4930-8E42-AF093F85F71B}" destId="{7EA786BD-4998-4303-9074-455819DC6A25}" srcOrd="1" destOrd="0" presId="urn:microsoft.com/office/officeart/2009/3/layout/HorizontalOrganizationChart"/>
-    <dgm:cxn modelId="{CFCD3BC5-3A22-495E-BDCC-64BF466A5602}" type="presOf" srcId="{D4A6D96E-924F-48ED-B5DE-8E9129B4C98A}" destId="{AE9D1DD2-57A7-4CF0-8CDE-1467BA9F9A49}" srcOrd="1" destOrd="0" presId="urn:microsoft.com/office/officeart/2009/3/layout/HorizontalOrganizationChart"/>
-    <dgm:cxn modelId="{424E3DB8-9CBE-4622-BEB4-4705ECAE48FA}" type="presOf" srcId="{4D0706AD-D2FE-42EA-B1BF-BD8850E2222E}" destId="{4951D8EE-1B8F-4C0D-B207-A1674ACB54B9}" srcOrd="1" destOrd="0" presId="urn:microsoft.com/office/officeart/2009/3/layout/HorizontalOrganizationChart"/>
-    <dgm:cxn modelId="{EB323540-D486-4E16-B767-C4DC86D8D159}" type="presOf" srcId="{466C00B0-299A-414C-85F7-3A540A569925}" destId="{4C1C8910-08C0-4518-B865-6582F6D669CF}" srcOrd="0" destOrd="0" presId="urn:microsoft.com/office/officeart/2009/3/layout/HorizontalOrganizationChart"/>
+    <dgm:cxn modelId="{1A2BD6AB-A545-4D90-8589-C7E5FDC5249F}" type="presOf" srcId="{58B5AB80-2108-473B-8360-57E85D87CE42}" destId="{2392DBD0-1159-4F86-9EE6-E7DCD2B57FE7}" srcOrd="1" destOrd="0" presId="urn:microsoft.com/office/officeart/2009/3/layout/HorizontalOrganizationChart"/>
+    <dgm:cxn modelId="{095E348E-EBCE-402D-8781-15902D77CFA6}" type="presOf" srcId="{1E2F0E43-4E99-4014-B8E9-430F5D96FF08}" destId="{A1E32B9E-ED33-4086-A93F-4EE1DE96BA1C}" srcOrd="1" destOrd="0" presId="urn:microsoft.com/office/officeart/2009/3/layout/HorizontalOrganizationChart"/>
+    <dgm:cxn modelId="{27F7AEBA-4749-4FE8-802F-15276C7B2960}" type="presOf" srcId="{A429905D-5FDF-42FC-8DFB-10520B5869CC}" destId="{16C6098C-3651-4186-A43E-DC1A69AC10F5}" srcOrd="0" destOrd="0" presId="urn:microsoft.com/office/officeart/2009/3/layout/HorizontalOrganizationChart"/>
+    <dgm:cxn modelId="{95C8F3FD-F89C-4F02-B0C3-C9CA6DA65B90}" type="presOf" srcId="{C4C0C5F1-7E05-4FF0-B4D8-D7F27D35407A}" destId="{5C41C33A-77F5-4EF9-B41E-B6323F3AC4B5}" srcOrd="1" destOrd="0" presId="urn:microsoft.com/office/officeart/2009/3/layout/HorizontalOrganizationChart"/>
     <dgm:cxn modelId="{6B35C92E-B4F4-4A32-B38E-7DA416351D07}" srcId="{9F4B3431-DA54-4488-A5B1-EF7C7DE3EAC3}" destId="{A1DA6BED-EDB9-452C-B6F3-2EBF37F90A9C}" srcOrd="2" destOrd="0" parTransId="{9FEBAB08-0C8F-46FC-B7A4-FEFE4CDE54A6}" sibTransId="{4E3D5DA1-C2D4-4CEF-B09F-E9BAE5A4B2F8}"/>
     <dgm:cxn modelId="{A98EFEF2-42F0-4D56-A8CA-D3E1E39B0666}" srcId="{D4A6D96E-924F-48ED-B5DE-8E9129B4C98A}" destId="{6C133031-B6A8-49B6-801D-ACD6036E6280}" srcOrd="1" destOrd="0" parTransId="{D31BD0C4-10B7-4832-AD31-657A45B765B4}" sibTransId="{BD156750-EBE8-42F3-92A2-5D8BAC9E0E56}"/>
-    <dgm:cxn modelId="{D18D26D0-DBCF-446D-B44A-E351894CA46B}" type="presOf" srcId="{FE3CDA4C-905F-44B9-9493-48AB2C394FC8}" destId="{DF96CE45-13AE-48F8-B809-7D5034B7561B}" srcOrd="0" destOrd="0" presId="urn:microsoft.com/office/officeart/2009/3/layout/HorizontalOrganizationChart"/>
-    <dgm:cxn modelId="{A00832DA-B12B-449C-BD3C-F8D37026ACA9}" type="presOf" srcId="{82C6AE9C-2F28-444F-8383-FBA09A7E152B}" destId="{0904B4C2-91C7-43BF-AAA3-19BD91459740}" srcOrd="0" destOrd="0" presId="urn:microsoft.com/office/officeart/2009/3/layout/HorizontalOrganizationChart"/>
+    <dgm:cxn modelId="{57E81F71-8B58-4653-B630-388624FB9392}" type="presOf" srcId="{256B2D37-B54A-4DE5-8628-312E125679BB}" destId="{499F17E4-8C76-4996-B5CD-02405BB15C0B}" srcOrd="0" destOrd="0" presId="urn:microsoft.com/office/officeart/2009/3/layout/HorizontalOrganizationChart"/>
+    <dgm:cxn modelId="{74235876-D926-4E62-A689-95AA1FC6C243}" type="presOf" srcId="{2B0109FC-1344-4D8A-8A3F-27B483AB3C09}" destId="{3F45DAA8-8371-4E8B-9092-3CABC650CD20}" srcOrd="0" destOrd="0" presId="urn:microsoft.com/office/officeart/2009/3/layout/HorizontalOrganizationChart"/>
+    <dgm:cxn modelId="{9C02BF12-ED8A-4B70-86DA-5EFFCDFCCC15}" type="presOf" srcId="{7DCA9C88-684E-4511-AC0A-9C96F0D1407F}" destId="{FE9C4719-F732-4284-85AD-283DA96F1A13}" srcOrd="0" destOrd="0" presId="urn:microsoft.com/office/officeart/2009/3/layout/HorizontalOrganizationChart"/>
     <dgm:cxn modelId="{C77A38F3-926E-4DA2-A934-764A72CE69ED}" srcId="{42578472-6229-4856-9FD2-9EB63FEAD2A0}" destId="{08141544-E610-49E0-8DD2-BE5A96D5CB75}" srcOrd="1" destOrd="0" parTransId="{76C0882C-89E5-4B8B-BECD-5B5CAAA68441}" sibTransId="{9D941D4B-CB02-4688-81C3-D9C871B811F9}"/>
-    <dgm:cxn modelId="{92B8790C-6D63-4D92-B805-B712AC2E3660}" type="presOf" srcId="{CC3E2F96-DED3-4592-AFBC-F23BBFA33047}" destId="{9D8177FC-6CE1-4254-860C-6412AAFC621D}" srcOrd="0" destOrd="0" presId="urn:microsoft.com/office/officeart/2009/3/layout/HorizontalOrganizationChart"/>
-    <dgm:cxn modelId="{7E0ECB99-796F-4DC8-BEC0-BA166CDD407F}" type="presOf" srcId="{82FC4EB7-5CFE-4E3C-9F68-F6F711EB2C63}" destId="{1F2ACA23-D477-4B36-9792-5273AF3E0529}" srcOrd="0" destOrd="0" presId="urn:microsoft.com/office/officeart/2009/3/layout/HorizontalOrganizationChart"/>
-    <dgm:cxn modelId="{F1634215-E08C-4A2D-9E44-0BA7AF184033}" type="presOf" srcId="{7DA7EFAD-C703-442C-A9E0-17CCC5524EA6}" destId="{F4A52702-993A-4733-910B-01189049944E}" srcOrd="0" destOrd="0" presId="urn:microsoft.com/office/officeart/2009/3/layout/HorizontalOrganizationChart"/>
-    <dgm:cxn modelId="{619D4D5E-E317-418B-A7B7-FACD349B931A}" type="presOf" srcId="{1E2F0E43-4E99-4014-B8E9-430F5D96FF08}" destId="{3316F514-BA98-45C8-A256-98EF0EC8BC5E}" srcOrd="0" destOrd="0" presId="urn:microsoft.com/office/officeart/2009/3/layout/HorizontalOrganizationChart"/>
-    <dgm:cxn modelId="{CF3607E2-B34D-44E8-ABB2-844E6B83E9C9}" type="presOf" srcId="{256B2D37-B54A-4DE5-8628-312E125679BB}" destId="{499F17E4-8C76-4996-B5CD-02405BB15C0B}" srcOrd="0" destOrd="0" presId="urn:microsoft.com/office/officeart/2009/3/layout/HorizontalOrganizationChart"/>
-    <dgm:cxn modelId="{14AFB626-C474-4644-A383-955F6E6476CD}" type="presOf" srcId="{08141544-E610-49E0-8DD2-BE5A96D5CB75}" destId="{63006200-3CCA-41F2-811E-1E731AB8813F}" srcOrd="1" destOrd="0" presId="urn:microsoft.com/office/officeart/2009/3/layout/HorizontalOrganizationChart"/>
+    <dgm:cxn modelId="{8CA776AF-F141-4949-8AF3-65F372E4A404}" type="presOf" srcId="{D31BD0C4-10B7-4832-AD31-657A45B765B4}" destId="{380A3D50-A66E-428F-BA98-9A9905C86310}" srcOrd="0" destOrd="0" presId="urn:microsoft.com/office/officeart/2009/3/layout/HorizontalOrganizationChart"/>
+    <dgm:cxn modelId="{233E3505-B024-44F9-95D3-3C436E4E3354}" type="presOf" srcId="{78DF609F-0E9D-4B50-9BB7-16E7BEC31E9F}" destId="{C6850A04-4AFC-4185-B32E-9DB9E5CA32B2}" srcOrd="0" destOrd="0" presId="urn:microsoft.com/office/officeart/2009/3/layout/HorizontalOrganizationChart"/>
+    <dgm:cxn modelId="{2487264F-AAF6-471F-8AA7-336C0042F034}" type="presOf" srcId="{A1DA6BED-EDB9-452C-B6F3-2EBF37F90A9C}" destId="{A067057A-B913-4C22-989D-185887D8CAFC}" srcOrd="1" destOrd="0" presId="urn:microsoft.com/office/officeart/2009/3/layout/HorizontalOrganizationChart"/>
+    <dgm:cxn modelId="{912BF933-92F6-4C0E-BECD-C65BABE84CD6}" type="presOf" srcId="{EF2BEAA6-0CEE-41E9-971F-4769FB5DE7FC}" destId="{E79FF91F-2BE2-46F0-9065-4A637AB94FC5}" srcOrd="0" destOrd="0" presId="urn:microsoft.com/office/officeart/2009/3/layout/HorizontalOrganizationChart"/>
+    <dgm:cxn modelId="{15048E45-92F1-43DD-876F-A2E0D65DA185}" type="presOf" srcId="{763DE2C3-A682-413B-9EFA-A04D2537A13B}" destId="{85569D35-3E28-4213-AC64-C7984831178C}" srcOrd="0" destOrd="0" presId="urn:microsoft.com/office/officeart/2009/3/layout/HorizontalOrganizationChart"/>
+    <dgm:cxn modelId="{8FC1A617-4497-483B-A754-CA1572881FDD}" type="presOf" srcId="{9F4B3431-DA54-4488-A5B1-EF7C7DE3EAC3}" destId="{1EDE4E87-0100-4520-838B-57935D578B5D}" srcOrd="0" destOrd="0" presId="urn:microsoft.com/office/officeart/2009/3/layout/HorizontalOrganizationChart"/>
     <dgm:cxn modelId="{E44538DA-9288-456D-BB4D-7F45C872515D}" srcId="{82C6AE9C-2F28-444F-8383-FBA09A7E152B}" destId="{D6C5CCE2-C46B-4930-8E42-AF093F85F71B}" srcOrd="0" destOrd="0" parTransId="{C4626B59-1867-4C42-8D9F-59C0561B6A91}" sibTransId="{A94C64A7-43A5-49A5-95E9-14396584AEB6}"/>
-    <dgm:cxn modelId="{36D51B58-9B22-42F4-A941-42B0B40F6CC0}" type="presOf" srcId="{F767445A-2E54-4F59-B99E-17DBB6E7D5B8}" destId="{79A01698-EC63-4087-A68A-1B14552AFCBD}" srcOrd="1" destOrd="0" presId="urn:microsoft.com/office/officeart/2009/3/layout/HorizontalOrganizationChart"/>
-    <dgm:cxn modelId="{0AB41C56-7F9A-4869-A17F-5D24832A236D}" type="presOf" srcId="{763DE2C3-A682-413B-9EFA-A04D2537A13B}" destId="{85569D35-3E28-4213-AC64-C7984831178C}" srcOrd="0" destOrd="0" presId="urn:microsoft.com/office/officeart/2009/3/layout/HorizontalOrganizationChart"/>
-    <dgm:cxn modelId="{DBC78F9F-B11D-447A-861D-8CA0D09F3E6A}" type="presOf" srcId="{6C133031-B6A8-49B6-801D-ACD6036E6280}" destId="{D0880CD9-328B-493A-9502-2E92040D628D}" srcOrd="1" destOrd="0" presId="urn:microsoft.com/office/officeart/2009/3/layout/HorizontalOrganizationChart"/>
-    <dgm:cxn modelId="{5E42434A-BCC9-4144-8D4A-8AA91A04454B}" type="presOf" srcId="{031D83AC-45CE-43C1-9BFC-5F8C8BBBCEA8}" destId="{5BD9EA0D-0D47-41B7-B8A6-12042641E2AB}" srcOrd="1" destOrd="0" presId="urn:microsoft.com/office/officeart/2009/3/layout/HorizontalOrganizationChart"/>
+    <dgm:cxn modelId="{98E07FA8-FC7C-45D5-A9C1-F52A9449F218}" type="presOf" srcId="{0D785CA9-9E73-400E-A6AC-26AD962A27B6}" destId="{35185605-3DCB-42C8-908A-4734E1EA728A}" srcOrd="1" destOrd="0" presId="urn:microsoft.com/office/officeart/2009/3/layout/HorizontalOrganizationChart"/>
+    <dgm:cxn modelId="{0261462B-64DA-43C0-9720-949C5AB4C5BE}" type="presOf" srcId="{F6ED2DA7-5609-47F9-9F89-DE43BC0A442D}" destId="{8202620B-52E0-4832-ADE9-510C4AA342F4}" srcOrd="0" destOrd="0" presId="urn:microsoft.com/office/officeart/2009/3/layout/HorizontalOrganizationChart"/>
+    <dgm:cxn modelId="{1427131A-DED5-44D7-8136-B92DF436898C}" type="presOf" srcId="{60B17623-BDFE-4EF1-9443-9B049FAA0E0C}" destId="{4D530071-8595-4D60-9435-0189186FCAC6}" srcOrd="1" destOrd="0" presId="urn:microsoft.com/office/officeart/2009/3/layout/HorizontalOrganizationChart"/>
+    <dgm:cxn modelId="{50CDAC1A-79DD-4A21-899B-D3CD8A720CA5}" type="presOf" srcId="{58B5AB80-2108-473B-8360-57E85D87CE42}" destId="{41972CC5-F3B2-454D-90C5-6189BA7E88C4}" srcOrd="0" destOrd="0" presId="urn:microsoft.com/office/officeart/2009/3/layout/HorizontalOrganizationChart"/>
     <dgm:cxn modelId="{704CA017-5DE3-4B6E-B6B5-760A3420D5F6}" srcId="{D4A6D96E-924F-48ED-B5DE-8E9129B4C98A}" destId="{07E38FAC-31D7-474B-A440-F06C4E42C7A2}" srcOrd="3" destOrd="0" parTransId="{4B251E6C-7325-419B-9124-900481F66A40}" sibTransId="{CF6195FC-0A3F-4C19-BB24-4AAE725109AD}"/>
-    <dgm:cxn modelId="{6B1993FA-BB3D-4BAC-8A7B-D63D00FBC27B}" type="presOf" srcId="{76C0882C-89E5-4B8B-BECD-5B5CAAA68441}" destId="{DD96BAC4-BCAB-4267-8DBD-052168103CF1}" srcOrd="0" destOrd="0" presId="urn:microsoft.com/office/officeart/2009/3/layout/HorizontalOrganizationChart"/>
-    <dgm:cxn modelId="{0383030B-3D42-4315-9DFD-6AD8A5685F76}" type="presOf" srcId="{73C713E5-F337-4D2E-9B33-A6F3BCD7E423}" destId="{2FF1F06E-5E63-4216-AF39-FFFBDAFC940A}" srcOrd="0" destOrd="0" presId="urn:microsoft.com/office/officeart/2009/3/layout/HorizontalOrganizationChart"/>
+    <dgm:cxn modelId="{F765556A-29F2-4957-BB78-64209FDFCA9C}" type="presOf" srcId="{031D83AC-45CE-43C1-9BFC-5F8C8BBBCEA8}" destId="{5BD9EA0D-0D47-41B7-B8A6-12042641E2AB}" srcOrd="1" destOrd="0" presId="urn:microsoft.com/office/officeart/2009/3/layout/HorizontalOrganizationChart"/>
+    <dgm:cxn modelId="{C8154082-4375-43B7-9A57-8E61AC77EEA8}" type="presOf" srcId="{EF2BEAA6-0CEE-41E9-971F-4769FB5DE7FC}" destId="{D9950DA0-8BC0-4ADA-8727-66BFECDBA9C9}" srcOrd="1" destOrd="0" presId="urn:microsoft.com/office/officeart/2009/3/layout/HorizontalOrganizationChart"/>
+    <dgm:cxn modelId="{97024358-C8F1-43FC-AEF5-C934814D131F}" type="presOf" srcId="{ED98A9C2-687C-4C7D-8817-389AF8050476}" destId="{BABEF559-3356-44C1-B99B-0FD4946572C5}" srcOrd="1" destOrd="0" presId="urn:microsoft.com/office/officeart/2009/3/layout/HorizontalOrganizationChart"/>
     <dgm:cxn modelId="{EC538F40-4066-4146-9B54-BAC5184DE903}" srcId="{42578472-6229-4856-9FD2-9EB63FEAD2A0}" destId="{DC87D7FF-A68D-4AE0-BA2A-A93D4E3997CE}" srcOrd="2" destOrd="0" parTransId="{CD7C0361-CE5E-41AE-BB76-85DD91CF5371}" sibTransId="{F68984EF-D18E-4F5F-86B9-E4ADE314E12E}"/>
-    <dgm:cxn modelId="{19ABE3CB-D466-4F5D-8DCA-74DE1D7B57BF}" type="presOf" srcId="{4ECB6485-DE81-47F7-9D71-ADD622B942D9}" destId="{D61CB6E8-F652-472F-92E0-A16F205FF74E}" srcOrd="0" destOrd="0" presId="urn:microsoft.com/office/officeart/2009/3/layout/HorizontalOrganizationChart"/>
-    <dgm:cxn modelId="{3A9EFC00-F7AF-424A-834B-A4F8939FE5EE}" type="presOf" srcId="{77F5EEFC-7FC1-423B-9125-2EA7FA067F00}" destId="{4B85C980-3ADA-4FE8-89DA-E30133C1EB54}" srcOrd="0" destOrd="0" presId="urn:microsoft.com/office/officeart/2009/3/layout/HorizontalOrganizationChart"/>
-    <dgm:cxn modelId="{5E0B8654-5895-4BF9-B43E-0E4AFB81D850}" type="presOf" srcId="{DFECDDE7-7972-4C3F-A8CD-571C88ACB1D7}" destId="{67219DB8-BBA3-45A7-B28C-9964289416DF}" srcOrd="0" destOrd="0" presId="urn:microsoft.com/office/officeart/2009/3/layout/HorizontalOrganizationChart"/>
-    <dgm:cxn modelId="{885BDD7A-D09C-44E7-95A3-335209A231C4}" type="presOf" srcId="{76789F1C-126B-43FA-9C3F-C5500858D28C}" destId="{0922E9F9-0CF8-4D44-84B4-FCC31E421263}" srcOrd="0" destOrd="0" presId="urn:microsoft.com/office/officeart/2009/3/layout/HorizontalOrganizationChart"/>
-    <dgm:cxn modelId="{8ABF44B1-81FE-4DFE-A126-3F4E3D2F5222}" type="presOf" srcId="{BA0CE06E-E2F4-4E2E-89EC-6268377F5409}" destId="{B2965DDC-C41F-4D85-8F94-2BDDDCCEF17C}" srcOrd="0" destOrd="0" presId="urn:microsoft.com/office/officeart/2009/3/layout/HorizontalOrganizationChart"/>
-    <dgm:cxn modelId="{F5847557-F6DE-4A54-AE01-386B6707F867}" type="presOf" srcId="{1392EC17-C7EC-4D88-A357-44EEBF45D37D}" destId="{4BC70968-77FA-44FE-A429-D3A198C2F23D}" srcOrd="0" destOrd="0" presId="urn:microsoft.com/office/officeart/2009/3/layout/HorizontalOrganizationChart"/>
+    <dgm:cxn modelId="{507FBE3A-DA40-4DA8-84AF-ACF3F73BB7F7}" type="presOf" srcId="{42578472-6229-4856-9FD2-9EB63FEAD2A0}" destId="{AAF1268F-6B06-49F8-925A-55B7BDD72D4B}" srcOrd="0" destOrd="0" presId="urn:microsoft.com/office/officeart/2009/3/layout/HorizontalOrganizationChart"/>
+    <dgm:cxn modelId="{D8FF067B-D40A-4F52-8B8D-8C78140C9626}" type="presOf" srcId="{11D74623-1E5F-49A2-8257-39E953E72BEB}" destId="{145ED322-9C1A-4696-97C9-FBF89DB30B08}" srcOrd="1" destOrd="0" presId="urn:microsoft.com/office/officeart/2009/3/layout/HorizontalOrganizationChart"/>
+    <dgm:cxn modelId="{0435D184-76B9-48A5-95AA-909EE046A61E}" type="presOf" srcId="{763DE2C3-A682-413B-9EFA-A04D2537A13B}" destId="{BD437E2F-D7E1-4F32-A8DD-2BE4D18586AA}" srcOrd="1" destOrd="0" presId="urn:microsoft.com/office/officeart/2009/3/layout/HorizontalOrganizationChart"/>
+    <dgm:cxn modelId="{CE3C0C55-B98D-473A-A427-6F26A30659B7}" type="presOf" srcId="{07E38FAC-31D7-474B-A440-F06C4E42C7A2}" destId="{C2290203-F7D2-483F-95F3-470BF3586A24}" srcOrd="1" destOrd="0" presId="urn:microsoft.com/office/officeart/2009/3/layout/HorizontalOrganizationChart"/>
+    <dgm:cxn modelId="{46E6260C-8CB9-4B74-B842-34BB523259D9}" type="presOf" srcId="{11D74623-1E5F-49A2-8257-39E953E72BEB}" destId="{EE520391-6A3E-46D1-8D01-401DD33BB446}" srcOrd="0" destOrd="0" presId="urn:microsoft.com/office/officeart/2009/3/layout/HorizontalOrganizationChart"/>
+    <dgm:cxn modelId="{4B1F0687-38D6-4E4B-8DAA-8465E2B863C5}" type="presOf" srcId="{B433C45E-887B-49E5-A9AE-6F3E66B212E4}" destId="{3981373F-BD6F-4EB7-BCC4-670B96D55DD0}" srcOrd="0" destOrd="0" presId="urn:microsoft.com/office/officeart/2009/3/layout/HorizontalOrganizationChart"/>
+    <dgm:cxn modelId="{D78B356C-BCC7-4515-BD5A-4E8C3DB5E7C2}" type="presOf" srcId="{77F5EEFC-7FC1-423B-9125-2EA7FA067F00}" destId="{4B85C980-3ADA-4FE8-89DA-E30133C1EB54}" srcOrd="0" destOrd="0" presId="urn:microsoft.com/office/officeart/2009/3/layout/HorizontalOrganizationChart"/>
     <dgm:cxn modelId="{8EE7EE7E-000F-46C5-823C-1ABE64ADF5F9}" srcId="{11D74623-1E5F-49A2-8257-39E953E72BEB}" destId="{ED98A9C2-687C-4C7D-8817-389AF8050476}" srcOrd="0" destOrd="0" parTransId="{BA0CE06E-E2F4-4E2E-89EC-6268377F5409}" sibTransId="{8F77945D-AE50-49CE-AAA1-72ABFA8F5E56}"/>
-    <dgm:cxn modelId="{1891B0BE-AF20-40EE-A13C-942742720592}" type="presParOf" srcId="{0904B4C2-91C7-43BF-AAA3-19BD91459740}" destId="{A1238EDB-8C40-40A8-A642-4893412308FF}" srcOrd="0" destOrd="0" presId="urn:microsoft.com/office/officeart/2009/3/layout/HorizontalOrganizationChart"/>
-    <dgm:cxn modelId="{1B1AA576-D916-4901-944F-D9A0FBDB8941}" type="presParOf" srcId="{A1238EDB-8C40-40A8-A642-4893412308FF}" destId="{133817B4-C54E-4509-B45E-71D147AE15D1}" srcOrd="0" destOrd="0" presId="urn:microsoft.com/office/officeart/2009/3/layout/HorizontalOrganizationChart"/>
-    <dgm:cxn modelId="{46543BCE-1F07-40C9-9962-2CDB0D0D1021}" type="presParOf" srcId="{133817B4-C54E-4509-B45E-71D147AE15D1}" destId="{5E750CE7-C9FC-4D31-A0A2-42A07EEE9FCB}" srcOrd="0" destOrd="0" presId="urn:microsoft.com/office/officeart/2009/3/layout/HorizontalOrganizationChart"/>
-    <dgm:cxn modelId="{4EA96097-CA1C-4493-A720-C6E04BA74DB8}" type="presParOf" srcId="{133817B4-C54E-4509-B45E-71D147AE15D1}" destId="{7EA786BD-4998-4303-9074-455819DC6A25}" srcOrd="1" destOrd="0" presId="urn:microsoft.com/office/officeart/2009/3/layout/HorizontalOrganizationChart"/>
-    <dgm:cxn modelId="{CB1513FE-2C3A-49FD-953B-02205DB7962A}" type="presParOf" srcId="{A1238EDB-8C40-40A8-A642-4893412308FF}" destId="{233AA230-3102-4B65-8E03-7C9DF8E96591}" srcOrd="1" destOrd="0" presId="urn:microsoft.com/office/officeart/2009/3/layout/HorizontalOrganizationChart"/>
-    <dgm:cxn modelId="{3F0A4A7D-872F-4C95-80BC-E8A6C546D399}" type="presParOf" srcId="{233AA230-3102-4B65-8E03-7C9DF8E96591}" destId="{2FF1F06E-5E63-4216-AF39-FFFBDAFC940A}" srcOrd="0" destOrd="0" presId="urn:microsoft.com/office/officeart/2009/3/layout/HorizontalOrganizationChart"/>
-    <dgm:cxn modelId="{90F6EF75-2D12-4423-83B6-89851FE3D4DF}" type="presParOf" srcId="{233AA230-3102-4B65-8E03-7C9DF8E96591}" destId="{838BC32C-FCA6-44A4-B88F-8F5F170A12F0}" srcOrd="1" destOrd="0" presId="urn:microsoft.com/office/officeart/2009/3/layout/HorizontalOrganizationChart"/>
-    <dgm:cxn modelId="{F356C43D-F1A0-4F32-AF98-DE575DDDAD02}" type="presParOf" srcId="{838BC32C-FCA6-44A4-B88F-8F5F170A12F0}" destId="{715935F1-A937-4BF6-BA25-19423D03744A}" srcOrd="0" destOrd="0" presId="urn:microsoft.com/office/officeart/2009/3/layout/HorizontalOrganizationChart"/>
-    <dgm:cxn modelId="{5711C7B1-1E57-4B92-B03D-025538BC3C3F}" type="presParOf" srcId="{715935F1-A937-4BF6-BA25-19423D03744A}" destId="{EE520391-6A3E-46D1-8D01-401DD33BB446}" srcOrd="0" destOrd="0" presId="urn:microsoft.com/office/officeart/2009/3/layout/HorizontalOrganizationChart"/>
-    <dgm:cxn modelId="{AC384D8A-15A2-4EDD-9172-EEA222367E8B}" type="presParOf" srcId="{715935F1-A937-4BF6-BA25-19423D03744A}" destId="{145ED322-9C1A-4696-97C9-FBF89DB30B08}" srcOrd="1" destOrd="0" presId="urn:microsoft.com/office/officeart/2009/3/layout/HorizontalOrganizationChart"/>
-    <dgm:cxn modelId="{C3836EF7-6F9D-43F5-AC66-DB0F8A8E8619}" type="presParOf" srcId="{838BC32C-FCA6-44A4-B88F-8F5F170A12F0}" destId="{FE9FE076-A436-43F1-BD84-7E4163777905}" srcOrd="1" destOrd="0" presId="urn:microsoft.com/office/officeart/2009/3/layout/HorizontalOrganizationChart"/>
-    <dgm:cxn modelId="{FF1EF07D-9DE8-468D-9880-63E632B56CDA}" type="presParOf" srcId="{FE9FE076-A436-43F1-BD84-7E4163777905}" destId="{B2965DDC-C41F-4D85-8F94-2BDDDCCEF17C}" srcOrd="0" destOrd="0" presId="urn:microsoft.com/office/officeart/2009/3/layout/HorizontalOrganizationChart"/>
-    <dgm:cxn modelId="{6282BD7C-B77D-4A73-956C-7AFF9362C51F}" type="presParOf" srcId="{FE9FE076-A436-43F1-BD84-7E4163777905}" destId="{5E439ACA-B2A5-473A-BB7E-6F669E69BDBF}" srcOrd="1" destOrd="0" presId="urn:microsoft.com/office/officeart/2009/3/layout/HorizontalOrganizationChart"/>
-    <dgm:cxn modelId="{E17007BF-0930-49B5-B7DE-E48B3855F193}" type="presParOf" srcId="{5E439ACA-B2A5-473A-BB7E-6F669E69BDBF}" destId="{5C8324F2-F9E9-42C7-A040-6BE29836110B}" srcOrd="0" destOrd="0" presId="urn:microsoft.com/office/officeart/2009/3/layout/HorizontalOrganizationChart"/>
-    <dgm:cxn modelId="{E9068DC3-B7F6-45C0-866D-A0FBA1BE197B}" type="presParOf" srcId="{5C8324F2-F9E9-42C7-A040-6BE29836110B}" destId="{AFFC2C8B-1B0E-44B3-930E-E12E186DD9F5}" srcOrd="0" destOrd="0" presId="urn:microsoft.com/office/officeart/2009/3/layout/HorizontalOrganizationChart"/>
-    <dgm:cxn modelId="{AF5EF976-EEEF-4CD3-8340-AF869FCECA32}" type="presParOf" srcId="{5C8324F2-F9E9-42C7-A040-6BE29836110B}" destId="{BABEF559-3356-44C1-B99B-0FD4946572C5}" srcOrd="1" destOrd="0" presId="urn:microsoft.com/office/officeart/2009/3/layout/HorizontalOrganizationChart"/>
-    <dgm:cxn modelId="{235F7181-CF20-4A36-A059-B730EBB7F78A}" type="presParOf" srcId="{5E439ACA-B2A5-473A-BB7E-6F669E69BDBF}" destId="{DE7EDBFF-F303-41D5-993D-1DCA924D2A91}" srcOrd="1" destOrd="0" presId="urn:microsoft.com/office/officeart/2009/3/layout/HorizontalOrganizationChart"/>
-    <dgm:cxn modelId="{C7726EF3-EF69-4BAA-B151-07F026A27E10}" type="presParOf" srcId="{DE7EDBFF-F303-41D5-993D-1DCA924D2A91}" destId="{49DA6DB9-61B8-4DA8-848F-10A6BC455FAE}" srcOrd="0" destOrd="0" presId="urn:microsoft.com/office/officeart/2009/3/layout/HorizontalOrganizationChart"/>
-    <dgm:cxn modelId="{38D9C303-7C9C-4D3E-B314-895F88EDB784}" type="presParOf" srcId="{DE7EDBFF-F303-41D5-993D-1DCA924D2A91}" destId="{B38D6A6D-557F-4A9C-92DA-E55D98B264AB}" srcOrd="1" destOrd="0" presId="urn:microsoft.com/office/officeart/2009/3/layout/HorizontalOrganizationChart"/>
-    <dgm:cxn modelId="{2BB27DA6-F710-462D-B4E7-6AE19C7E1635}" type="presParOf" srcId="{B38D6A6D-557F-4A9C-92DA-E55D98B264AB}" destId="{2DB7F98D-A169-40CA-B7C6-04AE9106F628}" srcOrd="0" destOrd="0" presId="urn:microsoft.com/office/officeart/2009/3/layout/HorizontalOrganizationChart"/>
-    <dgm:cxn modelId="{E2DEEED3-9A29-4AFF-ADB9-AE71FEB69289}" type="presParOf" srcId="{2DB7F98D-A169-40CA-B7C6-04AE9106F628}" destId="{1FBED8CE-CFF8-4646-A349-57900235F82B}" srcOrd="0" destOrd="0" presId="urn:microsoft.com/office/officeart/2009/3/layout/HorizontalOrganizationChart"/>
-    <dgm:cxn modelId="{5ECC44A2-D48B-4DC8-8C1D-72BDB2FE3CC2}" type="presParOf" srcId="{2DB7F98D-A169-40CA-B7C6-04AE9106F628}" destId="{082B1D8F-F4B4-4141-95DC-0E4360CF4A14}" srcOrd="1" destOrd="0" presId="urn:microsoft.com/office/officeart/2009/3/layout/HorizontalOrganizationChart"/>
-    <dgm:cxn modelId="{7FF2626E-697C-4A80-AF95-AF16BF6193F0}" type="presParOf" srcId="{B38D6A6D-557F-4A9C-92DA-E55D98B264AB}" destId="{41ADBB1F-C04A-465E-B454-0E49888F1972}" srcOrd="1" destOrd="0" presId="urn:microsoft.com/office/officeart/2009/3/layout/HorizontalOrganizationChart"/>
-    <dgm:cxn modelId="{70CCB032-2D3E-46BB-90DE-E8A9E0365231}" type="presParOf" srcId="{B38D6A6D-557F-4A9C-92DA-E55D98B264AB}" destId="{2C1C366E-23EB-4B21-AED0-D399577E9DCD}" srcOrd="2" destOrd="0" presId="urn:microsoft.com/office/officeart/2009/3/layout/HorizontalOrganizationChart"/>
-    <dgm:cxn modelId="{E80B3C20-EFD6-4EB3-8E81-03C017DA0752}" type="presParOf" srcId="{DE7EDBFF-F303-41D5-993D-1DCA924D2A91}" destId="{9A62B27E-0AD0-46FF-9F68-2E5E1A0B9BFD}" srcOrd="2" destOrd="0" presId="urn:microsoft.com/office/officeart/2009/3/layout/HorizontalOrganizationChart"/>
-    <dgm:cxn modelId="{96E52E80-9884-48CF-A65F-4A494C175777}" type="presParOf" srcId="{DE7EDBFF-F303-41D5-993D-1DCA924D2A91}" destId="{8C4C4034-9719-4B0B-B380-B304822A651F}" srcOrd="3" destOrd="0" presId="urn:microsoft.com/office/officeart/2009/3/layout/HorizontalOrganizationChart"/>
-    <dgm:cxn modelId="{4C6377C1-4CE4-494E-A3C8-91AE50D41683}" type="presParOf" srcId="{8C4C4034-9719-4B0B-B380-B304822A651F}" destId="{BB3B24E0-F278-480D-AD6A-9E6DE3E33941}" srcOrd="0" destOrd="0" presId="urn:microsoft.com/office/officeart/2009/3/layout/HorizontalOrganizationChart"/>
-    <dgm:cxn modelId="{4936D81D-3802-4A21-841C-2EC2BF5C2DE6}" type="presParOf" srcId="{BB3B24E0-F278-480D-AD6A-9E6DE3E33941}" destId="{8202620B-52E0-4832-ADE9-510C4AA342F4}" srcOrd="0" destOrd="0" presId="urn:microsoft.com/office/officeart/2009/3/layout/HorizontalOrganizationChart"/>
-    <dgm:cxn modelId="{F799A9AF-468D-43FD-86B4-AD4019B6C80D}" type="presParOf" srcId="{BB3B24E0-F278-480D-AD6A-9E6DE3E33941}" destId="{87775F7D-DF0B-4F7C-8482-685402E69963}" srcOrd="1" destOrd="0" presId="urn:microsoft.com/office/officeart/2009/3/layout/HorizontalOrganizationChart"/>
-    <dgm:cxn modelId="{41943612-24EC-4A32-8FA9-5042071EC5DF}" type="presParOf" srcId="{8C4C4034-9719-4B0B-B380-B304822A651F}" destId="{1F3B2EF8-397F-4786-924A-BD89A30A5FF9}" srcOrd="1" destOrd="0" presId="urn:microsoft.com/office/officeart/2009/3/layout/HorizontalOrganizationChart"/>
-    <dgm:cxn modelId="{AC458CAC-19B0-4F45-B569-5D4811212EEB}" type="presParOf" srcId="{8C4C4034-9719-4B0B-B380-B304822A651F}" destId="{1074D2C4-239D-4715-860D-5B75738DB25B}" srcOrd="2" destOrd="0" presId="urn:microsoft.com/office/officeart/2009/3/layout/HorizontalOrganizationChart"/>
-    <dgm:cxn modelId="{B1E613DE-4297-494F-BB9F-9A8520661044}" type="presParOf" srcId="{DE7EDBFF-F303-41D5-993D-1DCA924D2A91}" destId="{0324C409-4D9E-4052-8DB1-D38DB575E617}" srcOrd="4" destOrd="0" presId="urn:microsoft.com/office/officeart/2009/3/layout/HorizontalOrganizationChart"/>
-    <dgm:cxn modelId="{69806625-C5B3-4571-B331-7B16761EAD1F}" type="presParOf" srcId="{DE7EDBFF-F303-41D5-993D-1DCA924D2A91}" destId="{6DC1B02D-2D9A-4667-8688-B4CDDEDEA1F7}" srcOrd="5" destOrd="0" presId="urn:microsoft.com/office/officeart/2009/3/layout/HorizontalOrganizationChart"/>
-    <dgm:cxn modelId="{9E3B5CB7-C573-4402-9EE0-B3FAE90C0580}" type="presParOf" srcId="{6DC1B02D-2D9A-4667-8688-B4CDDEDEA1F7}" destId="{D15F70DC-90F8-4E1D-A78A-46C68AFAD60B}" srcOrd="0" destOrd="0" presId="urn:microsoft.com/office/officeart/2009/3/layout/HorizontalOrganizationChart"/>
-    <dgm:cxn modelId="{C6BFD02B-777F-434A-8AA4-02EC04F88221}" type="presParOf" srcId="{D15F70DC-90F8-4E1D-A78A-46C68AFAD60B}" destId="{499F17E4-8C76-4996-B5CD-02405BB15C0B}" srcOrd="0" destOrd="0" presId="urn:microsoft.com/office/officeart/2009/3/layout/HorizontalOrganizationChart"/>
-    <dgm:cxn modelId="{61D36E3E-3661-4BD9-8347-35D5422F467E}" type="presParOf" srcId="{D15F70DC-90F8-4E1D-A78A-46C68AFAD60B}" destId="{86AC4F07-167A-40B9-8417-FF951FDCA751}" srcOrd="1" destOrd="0" presId="urn:microsoft.com/office/officeart/2009/3/layout/HorizontalOrganizationChart"/>
-    <dgm:cxn modelId="{28565420-5DAD-4A12-9FF4-F2619B4AAC2F}" type="presParOf" srcId="{6DC1B02D-2D9A-4667-8688-B4CDDEDEA1F7}" destId="{D296F043-694A-4642-9BCD-C1427C98274C}" srcOrd="1" destOrd="0" presId="urn:microsoft.com/office/officeart/2009/3/layout/HorizontalOrganizationChart"/>
-    <dgm:cxn modelId="{72D90457-6037-402A-BE55-A3549C739001}" type="presParOf" srcId="{6DC1B02D-2D9A-4667-8688-B4CDDEDEA1F7}" destId="{A620621A-88E6-4FD1-8FC7-2DA9A7739A03}" srcOrd="2" destOrd="0" presId="urn:microsoft.com/office/officeart/2009/3/layout/HorizontalOrganizationChart"/>
-    <dgm:cxn modelId="{951DC486-2E32-4A21-B890-D048F6A5E3EE}" type="presParOf" srcId="{5E439ACA-B2A5-473A-BB7E-6F669E69BDBF}" destId="{521FDA79-1A0B-4FAC-BCCB-DD19D5E31275}" srcOrd="2" destOrd="0" presId="urn:microsoft.com/office/officeart/2009/3/layout/HorizontalOrganizationChart"/>
-    <dgm:cxn modelId="{461A70EA-2094-43B3-8CE5-B943E8175357}" type="presParOf" srcId="{FE9FE076-A436-43F1-BD84-7E4163777905}" destId="{7D9D6673-7E57-4F83-A834-BD6AED97DFE3}" srcOrd="2" destOrd="0" presId="urn:microsoft.com/office/officeart/2009/3/layout/HorizontalOrganizationChart"/>
-    <dgm:cxn modelId="{CF187CB5-3830-473D-9EC0-38B720E65C72}" type="presParOf" srcId="{FE9FE076-A436-43F1-BD84-7E4163777905}" destId="{CCB28F5D-3638-4627-8B94-AA011B6E0BBF}" srcOrd="3" destOrd="0" presId="urn:microsoft.com/office/officeart/2009/3/layout/HorizontalOrganizationChart"/>
-    <dgm:cxn modelId="{96E9254C-E582-4EB1-A267-2B2DB9E2D89B}" type="presParOf" srcId="{CCB28F5D-3638-4627-8B94-AA011B6E0BBF}" destId="{D01FDE49-F9C5-4C09-B6FF-A9D5B1FF0B22}" srcOrd="0" destOrd="0" presId="urn:microsoft.com/office/officeart/2009/3/layout/HorizontalOrganizationChart"/>
-    <dgm:cxn modelId="{DA0A0AE1-F3CF-4838-AAB9-E1D514343240}" type="presParOf" srcId="{D01FDE49-F9C5-4C09-B6FF-A9D5B1FF0B22}" destId="{4D250F5D-9DC9-4123-94DF-0D1CAEFA85CE}" srcOrd="0" destOrd="0" presId="urn:microsoft.com/office/officeart/2009/3/layout/HorizontalOrganizationChart"/>
-    <dgm:cxn modelId="{8D134447-5FDF-488C-9491-8B25A2A2CE9C}" type="presParOf" srcId="{D01FDE49-F9C5-4C09-B6FF-A9D5B1FF0B22}" destId="{35185605-3DCB-42C8-908A-4734E1EA728A}" srcOrd="1" destOrd="0" presId="urn:microsoft.com/office/officeart/2009/3/layout/HorizontalOrganizationChart"/>
-    <dgm:cxn modelId="{22DD4447-1276-407A-87DC-C0537FD2200D}" type="presParOf" srcId="{CCB28F5D-3638-4627-8B94-AA011B6E0BBF}" destId="{7302DC73-232C-4C28-BE15-925F48C7A6B6}" srcOrd="1" destOrd="0" presId="urn:microsoft.com/office/officeart/2009/3/layout/HorizontalOrganizationChart"/>
-    <dgm:cxn modelId="{057E642F-07FD-417C-9D73-A784A347DC5E}" type="presParOf" srcId="{CCB28F5D-3638-4627-8B94-AA011B6E0BBF}" destId="{107800E9-A1F9-408E-B65D-584004F22ADD}" srcOrd="2" destOrd="0" presId="urn:microsoft.com/office/officeart/2009/3/layout/HorizontalOrganizationChart"/>
-    <dgm:cxn modelId="{D8108D38-7CC3-4127-9D74-F4AAF1B2EA8B}" type="presParOf" srcId="{838BC32C-FCA6-44A4-B88F-8F5F170A12F0}" destId="{7A1334EE-9D30-42C4-BDC0-45B0D0C79EF8}" srcOrd="2" destOrd="0" presId="urn:microsoft.com/office/officeart/2009/3/layout/HorizontalOrganizationChart"/>
-    <dgm:cxn modelId="{7360D8C3-2346-4710-AF99-0A137FAF792B}" type="presParOf" srcId="{233AA230-3102-4B65-8E03-7C9DF8E96591}" destId="{A2935901-4B82-4B64-9891-97C7937DDBC7}" srcOrd="2" destOrd="0" presId="urn:microsoft.com/office/officeart/2009/3/layout/HorizontalOrganizationChart"/>
-    <dgm:cxn modelId="{785B9C47-8BC2-42D7-9E2B-F442C32EAFE5}" type="presParOf" srcId="{233AA230-3102-4B65-8E03-7C9DF8E96591}" destId="{E358A367-C4A4-41CD-BAF0-8A023B27419F}" srcOrd="3" destOrd="0" presId="urn:microsoft.com/office/officeart/2009/3/layout/HorizontalOrganizationChart"/>
-    <dgm:cxn modelId="{30B55274-D22F-4570-8AC4-48276DE9F69D}" type="presParOf" srcId="{E358A367-C4A4-41CD-BAF0-8A023B27419F}" destId="{2CC053EA-4597-4909-B4CD-CFE2ACD55207}" srcOrd="0" destOrd="0" presId="urn:microsoft.com/office/officeart/2009/3/layout/HorizontalOrganizationChart"/>
-    <dgm:cxn modelId="{4BF1B62F-BC51-401D-A11B-C950B7E19D62}" type="presParOf" srcId="{2CC053EA-4597-4909-B4CD-CFE2ACD55207}" destId="{FE9C4719-F732-4284-85AD-283DA96F1A13}" srcOrd="0" destOrd="0" presId="urn:microsoft.com/office/officeart/2009/3/layout/HorizontalOrganizationChart"/>
-    <dgm:cxn modelId="{D311F5A9-D4DA-4E51-8DC8-459314DE8D68}" type="presParOf" srcId="{2CC053EA-4597-4909-B4CD-CFE2ACD55207}" destId="{65A33BCE-0FC6-41E2-850A-471F47EE3D0C}" srcOrd="1" destOrd="0" presId="urn:microsoft.com/office/officeart/2009/3/layout/HorizontalOrganizationChart"/>
-    <dgm:cxn modelId="{66D07F5A-9885-40A4-A3FE-1B6581EEC104}" type="presParOf" srcId="{E358A367-C4A4-41CD-BAF0-8A023B27419F}" destId="{DB68E7A4-43DA-4309-B91A-ACF80DEE0564}" srcOrd="1" destOrd="0" presId="urn:microsoft.com/office/officeart/2009/3/layout/HorizontalOrganizationChart"/>
-    <dgm:cxn modelId="{FD783894-2D6F-4068-B39B-B4F90992044C}" type="presParOf" srcId="{DB68E7A4-43DA-4309-B91A-ACF80DEE0564}" destId="{C6850A04-4AFC-4185-B32E-9DB9E5CA32B2}" srcOrd="0" destOrd="0" presId="urn:microsoft.com/office/officeart/2009/3/layout/HorizontalOrganizationChart"/>
-    <dgm:cxn modelId="{A183FC3A-6370-4019-BD6E-05FEAB24E1C2}" type="presParOf" srcId="{DB68E7A4-43DA-4309-B91A-ACF80DEE0564}" destId="{FD30DB68-9D0C-46D0-8582-87A115CAE173}" srcOrd="1" destOrd="0" presId="urn:microsoft.com/office/officeart/2009/3/layout/HorizontalOrganizationChart"/>
-    <dgm:cxn modelId="{C1C21378-5EF8-4D23-AD7E-8B6E6A4A80FA}" type="presParOf" srcId="{FD30DB68-9D0C-46D0-8582-87A115CAE173}" destId="{9A5E7E58-08F6-41C7-9C8B-15443D44F347}" srcOrd="0" destOrd="0" presId="urn:microsoft.com/office/officeart/2009/3/layout/HorizontalOrganizationChart"/>
-    <dgm:cxn modelId="{9ED775BA-3686-4DC5-ABD0-D5CFD1E818C0}" type="presParOf" srcId="{9A5E7E58-08F6-41C7-9C8B-15443D44F347}" destId="{AAF1268F-6B06-49F8-925A-55B7BDD72D4B}" srcOrd="0" destOrd="0" presId="urn:microsoft.com/office/officeart/2009/3/layout/HorizontalOrganizationChart"/>
-    <dgm:cxn modelId="{6920303E-7A43-4ABC-A0D1-894D53F5223D}" type="presParOf" srcId="{9A5E7E58-08F6-41C7-9C8B-15443D44F347}" destId="{B8E15869-4EFA-47E2-880A-7D2C60D29E04}" srcOrd="1" destOrd="0" presId="urn:microsoft.com/office/officeart/2009/3/layout/HorizontalOrganizationChart"/>
-    <dgm:cxn modelId="{ED02B640-9332-4EC9-BE84-13DDF7061ACB}" type="presParOf" srcId="{FD30DB68-9D0C-46D0-8582-87A115CAE173}" destId="{A9E803AF-8074-4B80-8B3B-AA448DD76CB1}" srcOrd="1" destOrd="0" presId="urn:microsoft.com/office/officeart/2009/3/layout/HorizontalOrganizationChart"/>
-    <dgm:cxn modelId="{9FBBCF85-1E54-4C5D-8F1D-B767A9C42E24}" type="presParOf" srcId="{A9E803AF-8074-4B80-8B3B-AA448DD76CB1}" destId="{FC618248-0CB3-487D-B541-2082D6972BB4}" srcOrd="0" destOrd="0" presId="urn:microsoft.com/office/officeart/2009/3/layout/HorizontalOrganizationChart"/>
-    <dgm:cxn modelId="{099947B5-3646-4BC7-BBF8-70BB1AC5841A}" type="presParOf" srcId="{A9E803AF-8074-4B80-8B3B-AA448DD76CB1}" destId="{A9421CDD-1ABB-40F8-B277-9244BC2916E8}" srcOrd="1" destOrd="0" presId="urn:microsoft.com/office/officeart/2009/3/layout/HorizontalOrganizationChart"/>
-    <dgm:cxn modelId="{C0F1F1DF-8380-40AA-805B-0FE0318336F3}" type="presParOf" srcId="{A9421CDD-1ABB-40F8-B277-9244BC2916E8}" destId="{659A8BDB-B2DE-4680-BB57-A8A04E4C068C}" srcOrd="0" destOrd="0" presId="urn:microsoft.com/office/officeart/2009/3/layout/HorizontalOrganizationChart"/>
-    <dgm:cxn modelId="{6DB6955C-17E8-4E8D-9E47-884F60349BC9}" type="presParOf" srcId="{659A8BDB-B2DE-4680-BB57-A8A04E4C068C}" destId="{85569D35-3E28-4213-AC64-C7984831178C}" srcOrd="0" destOrd="0" presId="urn:microsoft.com/office/officeart/2009/3/layout/HorizontalOrganizationChart"/>
-    <dgm:cxn modelId="{4F47BF08-593D-451C-9297-1ED9750B5884}" type="presParOf" srcId="{659A8BDB-B2DE-4680-BB57-A8A04E4C068C}" destId="{BD437E2F-D7E1-4F32-A8DD-2BE4D18586AA}" srcOrd="1" destOrd="0" presId="urn:microsoft.com/office/officeart/2009/3/layout/HorizontalOrganizationChart"/>
-    <dgm:cxn modelId="{D914341D-7792-40E0-BFDF-1F76752C0FFA}" type="presParOf" srcId="{A9421CDD-1ABB-40F8-B277-9244BC2916E8}" destId="{D5429BF6-9D8E-4F2E-8151-6F6EB993EE6C}" srcOrd="1" destOrd="0" presId="urn:microsoft.com/office/officeart/2009/3/layout/HorizontalOrganizationChart"/>
-    <dgm:cxn modelId="{7A1CEF67-5093-44BE-9AC5-8FF50AA829BB}" type="presParOf" srcId="{A9421CDD-1ABB-40F8-B277-9244BC2916E8}" destId="{21A6978B-7A0F-430D-B302-1AFF70A7324D}" srcOrd="2" destOrd="0" presId="urn:microsoft.com/office/officeart/2009/3/layout/HorizontalOrganizationChart"/>
-    <dgm:cxn modelId="{B72AF44A-4D30-4709-9E82-5AA43BB0D353}" type="presParOf" srcId="{A9E803AF-8074-4B80-8B3B-AA448DD76CB1}" destId="{DD96BAC4-BCAB-4267-8DBD-052168103CF1}" srcOrd="2" destOrd="0" presId="urn:microsoft.com/office/officeart/2009/3/layout/HorizontalOrganizationChart"/>
-    <dgm:cxn modelId="{70540849-37A1-4660-8ECF-D8EC87B330FF}" type="presParOf" srcId="{A9E803AF-8074-4B80-8B3B-AA448DD76CB1}" destId="{3B048EBC-AD29-4837-974A-183736FD9378}" srcOrd="3" destOrd="0" presId="urn:microsoft.com/office/officeart/2009/3/layout/HorizontalOrganizationChart"/>
-    <dgm:cxn modelId="{77539ADD-1B46-4818-B7CE-54F8AC990F43}" type="presParOf" srcId="{3B048EBC-AD29-4837-974A-183736FD9378}" destId="{679B7C68-A737-45BD-9571-05A5E111280A}" srcOrd="0" destOrd="0" presId="urn:microsoft.com/office/officeart/2009/3/layout/HorizontalOrganizationChart"/>
-    <dgm:cxn modelId="{0924E960-1DAF-4303-975C-FB3CDF1CAC2F}" type="presParOf" srcId="{679B7C68-A737-45BD-9571-05A5E111280A}" destId="{13EB86F9-89EC-475E-991F-67B3D71C914D}" srcOrd="0" destOrd="0" presId="urn:microsoft.com/office/officeart/2009/3/layout/HorizontalOrganizationChart"/>
-    <dgm:cxn modelId="{A2935EB4-DBFD-42BC-88C0-22D915472218}" type="presParOf" srcId="{679B7C68-A737-45BD-9571-05A5E111280A}" destId="{63006200-3CCA-41F2-811E-1E731AB8813F}" srcOrd="1" destOrd="0" presId="urn:microsoft.com/office/officeart/2009/3/layout/HorizontalOrganizationChart"/>
-    <dgm:cxn modelId="{929067A9-30C2-4F5E-9862-0BA89FB3AD34}" type="presParOf" srcId="{3B048EBC-AD29-4837-974A-183736FD9378}" destId="{1BD680BD-9C8C-4A6F-9CFB-83AD04CD432C}" srcOrd="1" destOrd="0" presId="urn:microsoft.com/office/officeart/2009/3/layout/HorizontalOrganizationChart"/>
-    <dgm:cxn modelId="{034BCEB3-4EED-4414-A951-05D674A42A01}" type="presParOf" srcId="{3B048EBC-AD29-4837-974A-183736FD9378}" destId="{1BD939A9-F445-4AD9-925B-2F863E6CD097}" srcOrd="2" destOrd="0" presId="urn:microsoft.com/office/officeart/2009/3/layout/HorizontalOrganizationChart"/>
-    <dgm:cxn modelId="{D3CBDAC0-919D-4275-94D7-EAFA24A956ED}" type="presParOf" srcId="{A9E803AF-8074-4B80-8B3B-AA448DD76CB1}" destId="{34F0530D-A930-4961-95EE-364B777B85E9}" srcOrd="4" destOrd="0" presId="urn:microsoft.com/office/officeart/2009/3/layout/HorizontalOrganizationChart"/>
-    <dgm:cxn modelId="{CD71C79E-6B5C-481B-A000-4DBCB094A987}" type="presParOf" srcId="{A9E803AF-8074-4B80-8B3B-AA448DD76CB1}" destId="{3DE58861-26D3-49A2-A5DE-525C6E3821C6}" srcOrd="5" destOrd="0" presId="urn:microsoft.com/office/officeart/2009/3/layout/HorizontalOrganizationChart"/>
-    <dgm:cxn modelId="{D393449A-79AD-4449-9262-CA1748A40B50}" type="presParOf" srcId="{3DE58861-26D3-49A2-A5DE-525C6E3821C6}" destId="{7D25525F-7EFE-44B4-8FF8-627A46EF7506}" srcOrd="0" destOrd="0" presId="urn:microsoft.com/office/officeart/2009/3/layout/HorizontalOrganizationChart"/>
-    <dgm:cxn modelId="{1881B0B6-0504-4BF6-96C3-E13F79CB647E}" type="presParOf" srcId="{7D25525F-7EFE-44B4-8FF8-627A46EF7506}" destId="{B89C7557-70E1-4E8D-9FD0-17F5A19C2F39}" srcOrd="0" destOrd="0" presId="urn:microsoft.com/office/officeart/2009/3/layout/HorizontalOrganizationChart"/>
-    <dgm:cxn modelId="{41250AEB-A45D-4816-87E1-6579A89C7079}" type="presParOf" srcId="{7D25525F-7EFE-44B4-8FF8-627A46EF7506}" destId="{FD6A3EF8-8E99-47C6-B7A8-5BB183FBBFF8}" srcOrd="1" destOrd="0" presId="urn:microsoft.com/office/officeart/2009/3/layout/HorizontalOrganizationChart"/>
-    <dgm:cxn modelId="{7E34D517-8849-449D-AF0A-26A25BEAAE26}" type="presParOf" srcId="{3DE58861-26D3-49A2-A5DE-525C6E3821C6}" destId="{24BA9F6B-5D9D-4E67-80D3-2B830F0E1639}" srcOrd="1" destOrd="0" presId="urn:microsoft.com/office/officeart/2009/3/layout/HorizontalOrganizationChart"/>
-    <dgm:cxn modelId="{54342842-6BC0-46C3-8561-9850529B906A}" type="presParOf" srcId="{3DE58861-26D3-49A2-A5DE-525C6E3821C6}" destId="{2229AEF5-EEB1-43A9-AEDB-5355D788AE5C}" srcOrd="2" destOrd="0" presId="urn:microsoft.com/office/officeart/2009/3/layout/HorizontalOrganizationChart"/>
-    <dgm:cxn modelId="{F52D0DD9-E025-43BB-86CA-E82DCA03B95F}" type="presParOf" srcId="{FD30DB68-9D0C-46D0-8582-87A115CAE173}" destId="{52045207-F3CD-42C2-92B9-BE26F8C92D62}" srcOrd="2" destOrd="0" presId="urn:microsoft.com/office/officeart/2009/3/layout/HorizontalOrganizationChart"/>
-    <dgm:cxn modelId="{ADFBD749-C22D-4524-9791-B8675E3A5361}" type="presParOf" srcId="{DB68E7A4-43DA-4309-B91A-ACF80DEE0564}" destId="{3F45DAA8-8371-4E8B-9092-3CABC650CD20}" srcOrd="2" destOrd="0" presId="urn:microsoft.com/office/officeart/2009/3/layout/HorizontalOrganizationChart"/>
-    <dgm:cxn modelId="{15B4EEE2-3FC8-4FB0-B596-07BA3B52D449}" type="presParOf" srcId="{DB68E7A4-43DA-4309-B91A-ACF80DEE0564}" destId="{099837D2-CD61-4F81-8B8C-E5D13CEBD12D}" srcOrd="3" destOrd="0" presId="urn:microsoft.com/office/officeart/2009/3/layout/HorizontalOrganizationChart"/>
-    <dgm:cxn modelId="{5C753285-5C68-4B75-8420-650E9404DF1B}" type="presParOf" srcId="{099837D2-CD61-4F81-8B8C-E5D13CEBD12D}" destId="{F0ACD58F-3C89-4AA7-A8FB-57D1CE3A4910}" srcOrd="0" destOrd="0" presId="urn:microsoft.com/office/officeart/2009/3/layout/HorizontalOrganizationChart"/>
-    <dgm:cxn modelId="{3142BA8A-710A-4C58-84F1-174923B7E5A7}" type="presParOf" srcId="{F0ACD58F-3C89-4AA7-A8FB-57D1CE3A4910}" destId="{1EDE4E87-0100-4520-838B-57935D578B5D}" srcOrd="0" destOrd="0" presId="urn:microsoft.com/office/officeart/2009/3/layout/HorizontalOrganizationChart"/>
-    <dgm:cxn modelId="{D5E641D1-9C18-4BDC-8A66-1444828B55AB}" type="presParOf" srcId="{F0ACD58F-3C89-4AA7-A8FB-57D1CE3A4910}" destId="{3B9D046F-F5B8-44B8-B1BE-5931ACCFD4A4}" srcOrd="1" destOrd="0" presId="urn:microsoft.com/office/officeart/2009/3/layout/HorizontalOrganizationChart"/>
-    <dgm:cxn modelId="{2C2D247C-D16E-4D36-928F-B550ED59F936}" type="presParOf" srcId="{099837D2-CD61-4F81-8B8C-E5D13CEBD12D}" destId="{D62684AC-8FAA-43D1-B70E-B73302D98F90}" srcOrd="1" destOrd="0" presId="urn:microsoft.com/office/officeart/2009/3/layout/HorizontalOrganizationChart"/>
-    <dgm:cxn modelId="{40DDE93F-0508-4D43-92E7-EBAF04C66AC4}" type="presParOf" srcId="{D62684AC-8FAA-43D1-B70E-B73302D98F90}" destId="{42F8DC85-5B49-4150-9D7E-33A4154F7C87}" srcOrd="0" destOrd="0" presId="urn:microsoft.com/office/officeart/2009/3/layout/HorizontalOrganizationChart"/>
-    <dgm:cxn modelId="{4DD79DDE-FEAB-4613-88EC-2E7BB6C2D30F}" type="presParOf" srcId="{D62684AC-8FAA-43D1-B70E-B73302D98F90}" destId="{ABC05F16-17AA-4FD4-85E3-53E2A4A10C50}" srcOrd="1" destOrd="0" presId="urn:microsoft.com/office/officeart/2009/3/layout/HorizontalOrganizationChart"/>
-    <dgm:cxn modelId="{4FCEA934-BC71-4715-BEC1-4BDBCEAA1588}" type="presParOf" srcId="{ABC05F16-17AA-4FD4-85E3-53E2A4A10C50}" destId="{8D0BAF33-859E-40A9-B10C-D5598D208429}" srcOrd="0" destOrd="0" presId="urn:microsoft.com/office/officeart/2009/3/layout/HorizontalOrganizationChart"/>
-    <dgm:cxn modelId="{8366533F-606B-41E5-AC3E-848C619FDE91}" type="presParOf" srcId="{8D0BAF33-859E-40A9-B10C-D5598D208429}" destId="{312C5C56-8066-4E56-93A0-B1F265CDD655}" srcOrd="0" destOrd="0" presId="urn:microsoft.com/office/officeart/2009/3/layout/HorizontalOrganizationChart"/>
-    <dgm:cxn modelId="{96464F06-86B8-4ACF-9225-8A1571F28150}" type="presParOf" srcId="{8D0BAF33-859E-40A9-B10C-D5598D208429}" destId="{DD563B8B-C1B0-4EAE-941C-5A1C9A5D2270}" srcOrd="1" destOrd="0" presId="urn:microsoft.com/office/officeart/2009/3/layout/HorizontalOrganizationChart"/>
-    <dgm:cxn modelId="{D466A9A7-6B8C-4A4D-936E-8B5314092FDF}" type="presParOf" srcId="{ABC05F16-17AA-4FD4-85E3-53E2A4A10C50}" destId="{8A08AB8A-D5DF-4D96-AD24-101CEA2E6BBB}" srcOrd="1" destOrd="0" presId="urn:microsoft.com/office/officeart/2009/3/layout/HorizontalOrganizationChart"/>
-    <dgm:cxn modelId="{6B145AB1-80A6-4DEA-91D1-4301B2A2A3F2}" type="presParOf" srcId="{8A08AB8A-D5DF-4D96-AD24-101CEA2E6BBB}" destId="{16C6098C-3651-4186-A43E-DC1A69AC10F5}" srcOrd="0" destOrd="0" presId="urn:microsoft.com/office/officeart/2009/3/layout/HorizontalOrganizationChart"/>
-    <dgm:cxn modelId="{6FA2C2FE-593E-4AA2-8AC4-2E195D494CFA}" type="presParOf" srcId="{8A08AB8A-D5DF-4D96-AD24-101CEA2E6BBB}" destId="{AD17D11C-0F6C-40C8-AFFE-A38001A742DA}" srcOrd="1" destOrd="0" presId="urn:microsoft.com/office/officeart/2009/3/layout/HorizontalOrganizationChart"/>
-    <dgm:cxn modelId="{36B6A744-EF7E-441F-9C97-9A8379066AFD}" type="presParOf" srcId="{AD17D11C-0F6C-40C8-AFFE-A38001A742DA}" destId="{D2521615-F5D2-48D8-BFE0-1E29D8F72B15}" srcOrd="0" destOrd="0" presId="urn:microsoft.com/office/officeart/2009/3/layout/HorizontalOrganizationChart"/>
-    <dgm:cxn modelId="{B166BD6C-EF36-4853-9C44-FD037197E4BB}" type="presParOf" srcId="{D2521615-F5D2-48D8-BFE0-1E29D8F72B15}" destId="{F4A52702-993A-4733-910B-01189049944E}" srcOrd="0" destOrd="0" presId="urn:microsoft.com/office/officeart/2009/3/layout/HorizontalOrganizationChart"/>
-    <dgm:cxn modelId="{8D563E12-8F45-42B7-9BB3-6B791A04F525}" type="presParOf" srcId="{D2521615-F5D2-48D8-BFE0-1E29D8F72B15}" destId="{B456A631-9585-478F-878C-48091236F152}" srcOrd="1" destOrd="0" presId="urn:microsoft.com/office/officeart/2009/3/layout/HorizontalOrganizationChart"/>
-    <dgm:cxn modelId="{22EE1CED-BECB-4ADA-B1CF-DD44B98E8B57}" type="presParOf" srcId="{AD17D11C-0F6C-40C8-AFFE-A38001A742DA}" destId="{BB53BB14-950F-4E11-9AE4-13464F8AD695}" srcOrd="1" destOrd="0" presId="urn:microsoft.com/office/officeart/2009/3/layout/HorizontalOrganizationChart"/>
-    <dgm:cxn modelId="{AEC447C9-DA04-4EB9-B21B-1CF24D21262B}" type="presParOf" srcId="{AD17D11C-0F6C-40C8-AFFE-A38001A742DA}" destId="{332FAA35-0F6B-4D68-AECF-CD2FDA1555C7}" srcOrd="2" destOrd="0" presId="urn:microsoft.com/office/officeart/2009/3/layout/HorizontalOrganizationChart"/>
-    <dgm:cxn modelId="{0A5A3239-C092-4E66-9467-F1DFB727896E}" type="presParOf" srcId="{8A08AB8A-D5DF-4D96-AD24-101CEA2E6BBB}" destId="{4BC70968-77FA-44FE-A429-D3A198C2F23D}" srcOrd="2" destOrd="0" presId="urn:microsoft.com/office/officeart/2009/3/layout/HorizontalOrganizationChart"/>
-    <dgm:cxn modelId="{3A511358-A159-411D-AB08-E4BE8DE53B51}" type="presParOf" srcId="{8A08AB8A-D5DF-4D96-AD24-101CEA2E6BBB}" destId="{96DEE6B8-DBA8-434E-8387-8EC20751096E}" srcOrd="3" destOrd="0" presId="urn:microsoft.com/office/officeart/2009/3/layout/HorizontalOrganizationChart"/>
-    <dgm:cxn modelId="{BABDDB23-837B-4AA1-866F-E2E252859914}" type="presParOf" srcId="{96DEE6B8-DBA8-434E-8387-8EC20751096E}" destId="{4061BB51-23F3-4D6A-9D09-9183BC35E1D5}" srcOrd="0" destOrd="0" presId="urn:microsoft.com/office/officeart/2009/3/layout/HorizontalOrganizationChart"/>
-    <dgm:cxn modelId="{D587B274-7AAC-4C7D-AF16-5C8C55E66C36}" type="presParOf" srcId="{4061BB51-23F3-4D6A-9D09-9183BC35E1D5}" destId="{22FA7DCC-F1E8-4D34-9AA7-C79B196002BA}" srcOrd="0" destOrd="0" presId="urn:microsoft.com/office/officeart/2009/3/layout/HorizontalOrganizationChart"/>
-    <dgm:cxn modelId="{5D02E045-C204-4438-A346-E9E81B5B790E}" type="presParOf" srcId="{4061BB51-23F3-4D6A-9D09-9183BC35E1D5}" destId="{4D530071-8595-4D60-9435-0189186FCAC6}" srcOrd="1" destOrd="0" presId="urn:microsoft.com/office/officeart/2009/3/layout/HorizontalOrganizationChart"/>
-    <dgm:cxn modelId="{92C62E30-E8C8-4AB0-919A-288FF89AF584}" type="presParOf" srcId="{96DEE6B8-DBA8-434E-8387-8EC20751096E}" destId="{E31177D3-F28A-4F1A-8C12-4D2535242E86}" srcOrd="1" destOrd="0" presId="urn:microsoft.com/office/officeart/2009/3/layout/HorizontalOrganizationChart"/>
-    <dgm:cxn modelId="{6C8849F4-7B44-48EB-80B5-1A5D28C1AD3B}" type="presParOf" srcId="{96DEE6B8-DBA8-434E-8387-8EC20751096E}" destId="{759E8BFB-825C-4BD3-A2DF-727B330C92B1}" srcOrd="2" destOrd="0" presId="urn:microsoft.com/office/officeart/2009/3/layout/HorizontalOrganizationChart"/>
-    <dgm:cxn modelId="{83E82F4B-8114-4D7F-BEEA-70F97E9EB1B8}" type="presParOf" srcId="{8A08AB8A-D5DF-4D96-AD24-101CEA2E6BBB}" destId="{4C1C8910-08C0-4518-B865-6582F6D669CF}" srcOrd="4" destOrd="0" presId="urn:microsoft.com/office/officeart/2009/3/layout/HorizontalOrganizationChart"/>
-    <dgm:cxn modelId="{E31E2567-714D-4E42-A8D4-7657F931FB61}" type="presParOf" srcId="{8A08AB8A-D5DF-4D96-AD24-101CEA2E6BBB}" destId="{51025B09-1519-461B-8085-B88659E8C5BF}" srcOrd="5" destOrd="0" presId="urn:microsoft.com/office/officeart/2009/3/layout/HorizontalOrganizationChart"/>
-    <dgm:cxn modelId="{433AB037-F26E-400E-A87A-4DD4707505F0}" type="presParOf" srcId="{51025B09-1519-461B-8085-B88659E8C5BF}" destId="{78DED860-ECE9-4FB7-BB69-EA1173064B56}" srcOrd="0" destOrd="0" presId="urn:microsoft.com/office/officeart/2009/3/layout/HorizontalOrganizationChart"/>
-    <dgm:cxn modelId="{97FA3751-D7B1-4091-9B53-B8A822706BF0}" type="presParOf" srcId="{78DED860-ECE9-4FB7-BB69-EA1173064B56}" destId="{3316F514-BA98-45C8-A256-98EF0EC8BC5E}" srcOrd="0" destOrd="0" presId="urn:microsoft.com/office/officeart/2009/3/layout/HorizontalOrganizationChart"/>
-    <dgm:cxn modelId="{DF9A59E7-1C65-4F85-AC41-EEE2FB9B0D3E}" type="presParOf" srcId="{78DED860-ECE9-4FB7-BB69-EA1173064B56}" destId="{A1E32B9E-ED33-4086-A93F-4EE1DE96BA1C}" srcOrd="1" destOrd="0" presId="urn:microsoft.com/office/officeart/2009/3/layout/HorizontalOrganizationChart"/>
-    <dgm:cxn modelId="{7A10E421-EBD9-4DC6-9621-D6FE65C0246D}" type="presParOf" srcId="{51025B09-1519-461B-8085-B88659E8C5BF}" destId="{F3D9328C-6B9B-4302-9571-2021E01FAD4E}" srcOrd="1" destOrd="0" presId="urn:microsoft.com/office/officeart/2009/3/layout/HorizontalOrganizationChart"/>
-    <dgm:cxn modelId="{038B4D95-DCC7-413B-BA96-012066256FD2}" type="presParOf" srcId="{51025B09-1519-461B-8085-B88659E8C5BF}" destId="{ADF88426-1E45-4661-9A22-285BA0F1FCCA}" srcOrd="2" destOrd="0" presId="urn:microsoft.com/office/officeart/2009/3/layout/HorizontalOrganizationChart"/>
-    <dgm:cxn modelId="{171AE085-6AEB-44EC-8382-FE6026E1CD1E}" type="presParOf" srcId="{ABC05F16-17AA-4FD4-85E3-53E2A4A10C50}" destId="{36DD3246-6A23-4251-99DB-5DA5B19CC9CA}" srcOrd="2" destOrd="0" presId="urn:microsoft.com/office/officeart/2009/3/layout/HorizontalOrganizationChart"/>
-    <dgm:cxn modelId="{2A5A21F1-435A-41D8-B0F6-03DA059636A2}" type="presParOf" srcId="{D62684AC-8FAA-43D1-B70E-B73302D98F90}" destId="{DF96CE45-13AE-48F8-B809-7D5034B7561B}" srcOrd="2" destOrd="0" presId="urn:microsoft.com/office/officeart/2009/3/layout/HorizontalOrganizationChart"/>
-    <dgm:cxn modelId="{EE77DCFF-ED31-460D-B78C-419214DCAAA6}" type="presParOf" srcId="{D62684AC-8FAA-43D1-B70E-B73302D98F90}" destId="{4D2FC6B3-7C60-4379-B67F-813564914388}" srcOrd="3" destOrd="0" presId="urn:microsoft.com/office/officeart/2009/3/layout/HorizontalOrganizationChart"/>
-    <dgm:cxn modelId="{9B360237-B428-42BA-9ECA-9D282E9433C4}" type="presParOf" srcId="{4D2FC6B3-7C60-4379-B67F-813564914388}" destId="{A9513BC2-9BAE-4A81-97EE-B1E464B48FB1}" srcOrd="0" destOrd="0" presId="urn:microsoft.com/office/officeart/2009/3/layout/HorizontalOrganizationChart"/>
-    <dgm:cxn modelId="{EE4B720D-2A6E-4188-A67F-5F1A713D6453}" type="presParOf" srcId="{A9513BC2-9BAE-4A81-97EE-B1E464B48FB1}" destId="{3D79A0B8-5A41-418F-A4E8-9BEA2D941DED}" srcOrd="0" destOrd="0" presId="urn:microsoft.com/office/officeart/2009/3/layout/HorizontalOrganizationChart"/>
-    <dgm:cxn modelId="{0AE8F8EA-AE51-4137-8ED2-EE9252967D8B}" type="presParOf" srcId="{A9513BC2-9BAE-4A81-97EE-B1E464B48FB1}" destId="{AE9D1DD2-57A7-4CF0-8CDE-1467BA9F9A49}" srcOrd="1" destOrd="0" presId="urn:microsoft.com/office/officeart/2009/3/layout/HorizontalOrganizationChart"/>
-    <dgm:cxn modelId="{15F7E1EA-F6DF-47DE-881D-93A4A1381FBB}" type="presParOf" srcId="{4D2FC6B3-7C60-4379-B67F-813564914388}" destId="{54008382-9390-4381-8A90-6529C9DAFE26}" srcOrd="1" destOrd="0" presId="urn:microsoft.com/office/officeart/2009/3/layout/HorizontalOrganizationChart"/>
-    <dgm:cxn modelId="{B5DF8DB5-B204-4938-AB94-EC1E668D3A22}" type="presParOf" srcId="{54008382-9390-4381-8A90-6529C9DAFE26}" destId="{E99E13BF-A25F-4CFC-9D45-5EDD05D4EAF3}" srcOrd="0" destOrd="0" presId="urn:microsoft.com/office/officeart/2009/3/layout/HorizontalOrganizationChart"/>
-    <dgm:cxn modelId="{D7825511-DCB6-4ADE-8C72-4647B105BEB3}" type="presParOf" srcId="{54008382-9390-4381-8A90-6529C9DAFE26}" destId="{C6CDA739-F62E-40C5-AA43-4EE341E694A4}" srcOrd="1" destOrd="0" presId="urn:microsoft.com/office/officeart/2009/3/layout/HorizontalOrganizationChart"/>
-    <dgm:cxn modelId="{49BBE086-24D0-4CA6-9AB7-076A8230BF86}" type="presParOf" srcId="{C6CDA739-F62E-40C5-AA43-4EE341E694A4}" destId="{DC7EAF5C-FD86-40E8-9583-266BB17720DD}" srcOrd="0" destOrd="0" presId="urn:microsoft.com/office/officeart/2009/3/layout/HorizontalOrganizationChart"/>
-    <dgm:cxn modelId="{5A15834D-873F-4591-81F8-A7090ABA6911}" type="presParOf" srcId="{DC7EAF5C-FD86-40E8-9583-266BB17720DD}" destId="{1DB918B7-38AA-4C64-AB01-D1612F401E04}" srcOrd="0" destOrd="0" presId="urn:microsoft.com/office/officeart/2009/3/layout/HorizontalOrganizationChart"/>
-    <dgm:cxn modelId="{5D4213C9-7B45-490C-A7D3-AF344D26A8AB}" type="presParOf" srcId="{DC7EAF5C-FD86-40E8-9583-266BB17720DD}" destId="{4951D8EE-1B8F-4C0D-B207-A1674ACB54B9}" srcOrd="1" destOrd="0" presId="urn:microsoft.com/office/officeart/2009/3/layout/HorizontalOrganizationChart"/>
-    <dgm:cxn modelId="{6BBE69FE-9BC5-4029-BAAE-774041577533}" type="presParOf" srcId="{C6CDA739-F62E-40C5-AA43-4EE341E694A4}" destId="{6F3B0E07-96F7-4A51-876C-12F40A1FD5AF}" srcOrd="1" destOrd="0" presId="urn:microsoft.com/office/officeart/2009/3/layout/HorizontalOrganizationChart"/>
-    <dgm:cxn modelId="{2481889A-B96F-451C-91A8-12E3EA56DF15}" type="presParOf" srcId="{C6CDA739-F62E-40C5-AA43-4EE341E694A4}" destId="{BD00526D-BFDB-415A-98B7-EC14A0A998B4}" srcOrd="2" destOrd="0" presId="urn:microsoft.com/office/officeart/2009/3/layout/HorizontalOrganizationChart"/>
-    <dgm:cxn modelId="{A8F2B86D-7A60-462C-9CEA-44A54C0FC97F}" type="presParOf" srcId="{54008382-9390-4381-8A90-6529C9DAFE26}" destId="{380A3D50-A66E-428F-BA98-9A9905C86310}" srcOrd="2" destOrd="0" presId="urn:microsoft.com/office/officeart/2009/3/layout/HorizontalOrganizationChart"/>
-    <dgm:cxn modelId="{6A40A512-B42F-45B8-9636-032AF3149656}" type="presParOf" srcId="{54008382-9390-4381-8A90-6529C9DAFE26}" destId="{31AA6E88-0F1B-4C46-8658-951A6B9B76BD}" srcOrd="3" destOrd="0" presId="urn:microsoft.com/office/officeart/2009/3/layout/HorizontalOrganizationChart"/>
-    <dgm:cxn modelId="{91C04511-A8B4-4308-BBD7-09CE8350D640}" type="presParOf" srcId="{31AA6E88-0F1B-4C46-8658-951A6B9B76BD}" destId="{3CCB6B5C-A087-4BBE-800A-BAC4543D5263}" srcOrd="0" destOrd="0" presId="urn:microsoft.com/office/officeart/2009/3/layout/HorizontalOrganizationChart"/>
-    <dgm:cxn modelId="{C6148862-BB3C-4BD0-A493-05EA3223574C}" type="presParOf" srcId="{3CCB6B5C-A087-4BBE-800A-BAC4543D5263}" destId="{41094CFE-D3B4-4B08-BD11-5C55D5543AF4}" srcOrd="0" destOrd="0" presId="urn:microsoft.com/office/officeart/2009/3/layout/HorizontalOrganizationChart"/>
-    <dgm:cxn modelId="{A844B130-00DF-4FCD-8EAA-871A83354948}" type="presParOf" srcId="{3CCB6B5C-A087-4BBE-800A-BAC4543D5263}" destId="{D0880CD9-328B-493A-9502-2E92040D628D}" srcOrd="1" destOrd="0" presId="urn:microsoft.com/office/officeart/2009/3/layout/HorizontalOrganizationChart"/>
-    <dgm:cxn modelId="{D8AF25EF-C33A-4B29-98F2-23B45E45320F}" type="presParOf" srcId="{31AA6E88-0F1B-4C46-8658-951A6B9B76BD}" destId="{4CDE7D00-6E98-4CE4-9497-7FA715FC51C1}" srcOrd="1" destOrd="0" presId="urn:microsoft.com/office/officeart/2009/3/layout/HorizontalOrganizationChart"/>
-    <dgm:cxn modelId="{D178F8C5-485B-4573-A33E-3A05DCCF859A}" type="presParOf" srcId="{31AA6E88-0F1B-4C46-8658-951A6B9B76BD}" destId="{944284A1-860B-4CC8-BAC6-642177865A7A}" srcOrd="2" destOrd="0" presId="urn:microsoft.com/office/officeart/2009/3/layout/HorizontalOrganizationChart"/>
-    <dgm:cxn modelId="{79160F56-04FD-440C-A3B2-DCB43FEE7B07}" type="presParOf" srcId="{54008382-9390-4381-8A90-6529C9DAFE26}" destId="{D61CB6E8-F652-472F-92E0-A16F205FF74E}" srcOrd="4" destOrd="0" presId="urn:microsoft.com/office/officeart/2009/3/layout/HorizontalOrganizationChart"/>
-    <dgm:cxn modelId="{D3871930-4A59-40C6-ABC0-809867A1A24E}" type="presParOf" srcId="{54008382-9390-4381-8A90-6529C9DAFE26}" destId="{A1C05EF2-FA0C-45AE-8F61-BD09E67B5D23}" srcOrd="5" destOrd="0" presId="urn:microsoft.com/office/officeart/2009/3/layout/HorizontalOrganizationChart"/>
-    <dgm:cxn modelId="{A4DD3D57-2017-4E3C-BF7A-7680842C8B81}" type="presParOf" srcId="{A1C05EF2-FA0C-45AE-8F61-BD09E67B5D23}" destId="{678F1ABD-EFCB-4C4E-A4AA-233F6D7C8DF3}" srcOrd="0" destOrd="0" presId="urn:microsoft.com/office/officeart/2009/3/layout/HorizontalOrganizationChart"/>
-    <dgm:cxn modelId="{5C6184E9-A0FC-493A-BF5D-D170D7C06B46}" type="presParOf" srcId="{678F1ABD-EFCB-4C4E-A4AA-233F6D7C8DF3}" destId="{41972CC5-F3B2-454D-90C5-6189BA7E88C4}" srcOrd="0" destOrd="0" presId="urn:microsoft.com/office/officeart/2009/3/layout/HorizontalOrganizationChart"/>
-    <dgm:cxn modelId="{5FFC9267-9635-48B8-9067-27EE3F589A83}" type="presParOf" srcId="{678F1ABD-EFCB-4C4E-A4AA-233F6D7C8DF3}" destId="{2392DBD0-1159-4F86-9EE6-E7DCD2B57FE7}" srcOrd="1" destOrd="0" presId="urn:microsoft.com/office/officeart/2009/3/layout/HorizontalOrganizationChart"/>
-    <dgm:cxn modelId="{62C284FB-9595-4789-B64F-67C98FF4119E}" type="presParOf" srcId="{A1C05EF2-FA0C-45AE-8F61-BD09E67B5D23}" destId="{B7A3F8F0-37C0-46E9-B372-AD0D2785C503}" srcOrd="1" destOrd="0" presId="urn:microsoft.com/office/officeart/2009/3/layout/HorizontalOrganizationChart"/>
-    <dgm:cxn modelId="{06A9C693-2CEB-4294-A896-D27378019D0C}" type="presParOf" srcId="{A1C05EF2-FA0C-45AE-8F61-BD09E67B5D23}" destId="{77A4AC86-83A0-418B-B796-F2A9181A2831}" srcOrd="2" destOrd="0" presId="urn:microsoft.com/office/officeart/2009/3/layout/HorizontalOrganizationChart"/>
-    <dgm:cxn modelId="{B3580698-BA4E-4CFC-9ABE-358E1CD7E2A4}" type="presParOf" srcId="{54008382-9390-4381-8A90-6529C9DAFE26}" destId="{3BB57FB1-B1F4-4742-A94D-8ABD83A6B12D}" srcOrd="6" destOrd="0" presId="urn:microsoft.com/office/officeart/2009/3/layout/HorizontalOrganizationChart"/>
-    <dgm:cxn modelId="{15FF8ABF-DB23-47B4-853E-A2C35C7DD80C}" type="presParOf" srcId="{54008382-9390-4381-8A90-6529C9DAFE26}" destId="{87D35C1C-CC06-46F0-BA5C-8B8AD3AC96EF}" srcOrd="7" destOrd="0" presId="urn:microsoft.com/office/officeart/2009/3/layout/HorizontalOrganizationChart"/>
-    <dgm:cxn modelId="{6ED490DB-1C06-4F4B-BE4B-A194C04B6C3D}" type="presParOf" srcId="{87D35C1C-CC06-46F0-BA5C-8B8AD3AC96EF}" destId="{C218ADB6-B232-428E-B56A-21B18A854B88}" srcOrd="0" destOrd="0" presId="urn:microsoft.com/office/officeart/2009/3/layout/HorizontalOrganizationChart"/>
-    <dgm:cxn modelId="{1C771C71-D431-48B1-8714-D754C56DD279}" type="presParOf" srcId="{C218ADB6-B232-428E-B56A-21B18A854B88}" destId="{EA3C6CB4-078B-48DC-B826-99054811749B}" srcOrd="0" destOrd="0" presId="urn:microsoft.com/office/officeart/2009/3/layout/HorizontalOrganizationChart"/>
-    <dgm:cxn modelId="{78AA7C76-15D0-4F60-ABBD-B36E86C867C6}" type="presParOf" srcId="{C218ADB6-B232-428E-B56A-21B18A854B88}" destId="{C2290203-F7D2-483F-95F3-470BF3586A24}" srcOrd="1" destOrd="0" presId="urn:microsoft.com/office/officeart/2009/3/layout/HorizontalOrganizationChart"/>
-    <dgm:cxn modelId="{978D9A2A-0206-45C8-8C68-1B6894262A6E}" type="presParOf" srcId="{87D35C1C-CC06-46F0-BA5C-8B8AD3AC96EF}" destId="{3A9C4B3D-F2BA-406E-BBC2-4ABA8B235E6C}" srcOrd="1" destOrd="0" presId="urn:microsoft.com/office/officeart/2009/3/layout/HorizontalOrganizationChart"/>
-    <dgm:cxn modelId="{8677836B-92BF-4383-8631-BE093F0E577A}" type="presParOf" srcId="{87D35C1C-CC06-46F0-BA5C-8B8AD3AC96EF}" destId="{560112E1-BDF9-48A8-B71C-12DACB3FC90B}" srcOrd="2" destOrd="0" presId="urn:microsoft.com/office/officeart/2009/3/layout/HorizontalOrganizationChart"/>
-    <dgm:cxn modelId="{66F2C889-A641-4F4D-A249-BC2D534C858D}" type="presParOf" srcId="{4D2FC6B3-7C60-4379-B67F-813564914388}" destId="{4B3FA3B3-04CB-45FE-984C-0DDF1AC300E1}" srcOrd="2" destOrd="0" presId="urn:microsoft.com/office/officeart/2009/3/layout/HorizontalOrganizationChart"/>
-    <dgm:cxn modelId="{0AE25BC4-FC34-4F03-B1E3-EA3DB69CA315}" type="presParOf" srcId="{D62684AC-8FAA-43D1-B70E-B73302D98F90}" destId="{C045404C-5A55-4852-8F4D-829CC9C9985A}" srcOrd="4" destOrd="0" presId="urn:microsoft.com/office/officeart/2009/3/layout/HorizontalOrganizationChart"/>
-    <dgm:cxn modelId="{53E83E90-D7F9-4D5B-8CB2-C0C85310D606}" type="presParOf" srcId="{D62684AC-8FAA-43D1-B70E-B73302D98F90}" destId="{AA344ECB-B1D6-4416-A6B9-72FC7BC0D14F}" srcOrd="5" destOrd="0" presId="urn:microsoft.com/office/officeart/2009/3/layout/HorizontalOrganizationChart"/>
-    <dgm:cxn modelId="{D0FF7253-1066-456D-AF4A-4A275DA17DE9}" type="presParOf" srcId="{AA344ECB-B1D6-4416-A6B9-72FC7BC0D14F}" destId="{78A9267D-1D6F-4861-9C85-4EB880D4445D}" srcOrd="0" destOrd="0" presId="urn:microsoft.com/office/officeart/2009/3/layout/HorizontalOrganizationChart"/>
-    <dgm:cxn modelId="{C7B15D8F-874F-430E-A061-4342F7324B7A}" type="presParOf" srcId="{78A9267D-1D6F-4861-9C85-4EB880D4445D}" destId="{65DBF59A-44B6-49F5-A2B4-F1A55C3C5FEB}" srcOrd="0" destOrd="0" presId="urn:microsoft.com/office/officeart/2009/3/layout/HorizontalOrganizationChart"/>
-    <dgm:cxn modelId="{8892CF3F-E005-48AA-8D6D-91D76D74337D}" type="presParOf" srcId="{78A9267D-1D6F-4861-9C85-4EB880D4445D}" destId="{A067057A-B913-4C22-989D-185887D8CAFC}" srcOrd="1" destOrd="0" presId="urn:microsoft.com/office/officeart/2009/3/layout/HorizontalOrganizationChart"/>
-    <dgm:cxn modelId="{126EE721-4369-4392-B059-317CDE8D021D}" type="presParOf" srcId="{AA344ECB-B1D6-4416-A6B9-72FC7BC0D14F}" destId="{4AD95DF0-F121-45F1-8200-34EB3D94D9DF}" srcOrd="1" destOrd="0" presId="urn:microsoft.com/office/officeart/2009/3/layout/HorizontalOrganizationChart"/>
-    <dgm:cxn modelId="{3129286B-5685-4B18-86D1-C11FB7F57BBA}" type="presParOf" srcId="{4AD95DF0-F121-45F1-8200-34EB3D94D9DF}" destId="{1F2ACA23-D477-4B36-9792-5273AF3E0529}" srcOrd="0" destOrd="0" presId="urn:microsoft.com/office/officeart/2009/3/layout/HorizontalOrganizationChart"/>
-    <dgm:cxn modelId="{C885DFA0-1500-48AF-AE44-5267527AB008}" type="presParOf" srcId="{4AD95DF0-F121-45F1-8200-34EB3D94D9DF}" destId="{36D8BC90-1BC3-4F77-AFE7-495860936D79}" srcOrd="1" destOrd="0" presId="urn:microsoft.com/office/officeart/2009/3/layout/HorizontalOrganizationChart"/>
-    <dgm:cxn modelId="{7622C77E-AF7C-4017-A7B8-90B94E334BFE}" type="presParOf" srcId="{36D8BC90-1BC3-4F77-AFE7-495860936D79}" destId="{46262529-4178-4AF4-8D60-4AD0C4114975}" srcOrd="0" destOrd="0" presId="urn:microsoft.com/office/officeart/2009/3/layout/HorizontalOrganizationChart"/>
-    <dgm:cxn modelId="{6FF44EBE-DDB6-4116-86BC-832F1FA85835}" type="presParOf" srcId="{46262529-4178-4AF4-8D60-4AD0C4114975}" destId="{A36C0292-CC4E-409F-9BF4-4400AAB59CEC}" srcOrd="0" destOrd="0" presId="urn:microsoft.com/office/officeart/2009/3/layout/HorizontalOrganizationChart"/>
-    <dgm:cxn modelId="{B216A4AD-17F3-47FB-ACFD-493177405AF8}" type="presParOf" srcId="{46262529-4178-4AF4-8D60-4AD0C4114975}" destId="{79A01698-EC63-4087-A68A-1B14552AFCBD}" srcOrd="1" destOrd="0" presId="urn:microsoft.com/office/officeart/2009/3/layout/HorizontalOrganizationChart"/>
-    <dgm:cxn modelId="{EA4217BB-30B7-47DC-BD21-E4E93901DA4B}" type="presParOf" srcId="{36D8BC90-1BC3-4F77-AFE7-495860936D79}" destId="{54F42F37-DC52-4624-AE4A-82B09AF78EC9}" srcOrd="1" destOrd="0" presId="urn:microsoft.com/office/officeart/2009/3/layout/HorizontalOrganizationChart"/>
-    <dgm:cxn modelId="{2F431B8B-2127-42BF-B344-DDCFFD59398D}" type="presParOf" srcId="{36D8BC90-1BC3-4F77-AFE7-495860936D79}" destId="{32ED3A72-E5BF-4659-A231-9ADD9C6C946E}" srcOrd="2" destOrd="0" presId="urn:microsoft.com/office/officeart/2009/3/layout/HorizontalOrganizationChart"/>
-    <dgm:cxn modelId="{DFEE2D8C-E833-462A-BF86-9CF6F656F915}" type="presParOf" srcId="{4AD95DF0-F121-45F1-8200-34EB3D94D9DF}" destId="{67219DB8-BBA3-45A7-B28C-9964289416DF}" srcOrd="2" destOrd="0" presId="urn:microsoft.com/office/officeart/2009/3/layout/HorizontalOrganizationChart"/>
-    <dgm:cxn modelId="{50BBC096-39F0-4E7A-AD0B-4D3FB6BA3438}" type="presParOf" srcId="{4AD95DF0-F121-45F1-8200-34EB3D94D9DF}" destId="{A096AE59-013F-40D7-A403-BFB1F828D0C8}" srcOrd="3" destOrd="0" presId="urn:microsoft.com/office/officeart/2009/3/layout/HorizontalOrganizationChart"/>
-    <dgm:cxn modelId="{4AD6A7FF-E272-4993-A1A6-17129AB6B022}" type="presParOf" srcId="{A096AE59-013F-40D7-A403-BFB1F828D0C8}" destId="{7FA3276C-2E8F-4A30-BCD8-40997E0EBF88}" srcOrd="0" destOrd="0" presId="urn:microsoft.com/office/officeart/2009/3/layout/HorizontalOrganizationChart"/>
-    <dgm:cxn modelId="{BAD4CDDB-DD23-4B9F-B1EF-9E0A0ADFC9DD}" type="presParOf" srcId="{7FA3276C-2E8F-4A30-BCD8-40997E0EBF88}" destId="{525D24AE-59A6-4096-B28F-C030FDFBE8AD}" srcOrd="0" destOrd="0" presId="urn:microsoft.com/office/officeart/2009/3/layout/HorizontalOrganizationChart"/>
-    <dgm:cxn modelId="{5C7CE523-1800-406E-8B8E-BD9B132A697B}" type="presParOf" srcId="{7FA3276C-2E8F-4A30-BCD8-40997E0EBF88}" destId="{5C41C33A-77F5-4EF9-B41E-B6323F3AC4B5}" srcOrd="1" destOrd="0" presId="urn:microsoft.com/office/officeart/2009/3/layout/HorizontalOrganizationChart"/>
-    <dgm:cxn modelId="{C9038D19-3E45-40CC-B9E5-CD8D34B667D3}" type="presParOf" srcId="{A096AE59-013F-40D7-A403-BFB1F828D0C8}" destId="{B96F105E-2E9E-4407-A516-1D1F3ED1CB8E}" srcOrd="1" destOrd="0" presId="urn:microsoft.com/office/officeart/2009/3/layout/HorizontalOrganizationChart"/>
-    <dgm:cxn modelId="{81429B62-D5B6-4034-80B0-49FBE52026EB}" type="presParOf" srcId="{A096AE59-013F-40D7-A403-BFB1F828D0C8}" destId="{3F35C6D1-D0E4-4ECB-86F6-914EF5058F83}" srcOrd="2" destOrd="0" presId="urn:microsoft.com/office/officeart/2009/3/layout/HorizontalOrganizationChart"/>
-    <dgm:cxn modelId="{BC3CB5DC-6FD9-45DA-8964-62FC41BD8B10}" type="presParOf" srcId="{4AD95DF0-F121-45F1-8200-34EB3D94D9DF}" destId="{9D8177FC-6CE1-4254-860C-6412AAFC621D}" srcOrd="4" destOrd="0" presId="urn:microsoft.com/office/officeart/2009/3/layout/HorizontalOrganizationChart"/>
-    <dgm:cxn modelId="{A7C6C66B-8A62-416B-A86E-44703D867B97}" type="presParOf" srcId="{4AD95DF0-F121-45F1-8200-34EB3D94D9DF}" destId="{BB4696CA-3450-4881-AFA7-68C41C4878F2}" srcOrd="5" destOrd="0" presId="urn:microsoft.com/office/officeart/2009/3/layout/HorizontalOrganizationChart"/>
-    <dgm:cxn modelId="{41F5D5F7-34A6-4C0C-B00A-CE04684103EE}" type="presParOf" srcId="{BB4696CA-3450-4881-AFA7-68C41C4878F2}" destId="{0A8ACBAF-F113-4804-ABFD-746611821F26}" srcOrd="0" destOrd="0" presId="urn:microsoft.com/office/officeart/2009/3/layout/HorizontalOrganizationChart"/>
-    <dgm:cxn modelId="{449C73A4-4FA3-4CF3-864F-96055DA3BABC}" type="presParOf" srcId="{0A8ACBAF-F113-4804-ABFD-746611821F26}" destId="{ACA8D273-87E7-4C71-BE22-6F30F47CFF46}" srcOrd="0" destOrd="0" presId="urn:microsoft.com/office/officeart/2009/3/layout/HorizontalOrganizationChart"/>
-    <dgm:cxn modelId="{37527867-9FDB-4359-A18C-06311DA7D88F}" type="presParOf" srcId="{0A8ACBAF-F113-4804-ABFD-746611821F26}" destId="{5BD9EA0D-0D47-41B7-B8A6-12042641E2AB}" srcOrd="1" destOrd="0" presId="urn:microsoft.com/office/officeart/2009/3/layout/HorizontalOrganizationChart"/>
-    <dgm:cxn modelId="{83B731C1-ADA3-45C6-9314-22E8403B82B7}" type="presParOf" srcId="{BB4696CA-3450-4881-AFA7-68C41C4878F2}" destId="{BF5655B8-372A-4E63-9903-B31F0A1E3CFF}" srcOrd="1" destOrd="0" presId="urn:microsoft.com/office/officeart/2009/3/layout/HorizontalOrganizationChart"/>
-    <dgm:cxn modelId="{A8153A12-4A26-4B39-99BC-95C819DCE9CD}" type="presParOf" srcId="{BB4696CA-3450-4881-AFA7-68C41C4878F2}" destId="{C76D470E-98BC-41DB-9E9A-24222FE81649}" srcOrd="2" destOrd="0" presId="urn:microsoft.com/office/officeart/2009/3/layout/HorizontalOrganizationChart"/>
-    <dgm:cxn modelId="{7653D4DB-C11C-4825-AA4D-F8FF8E0AFB3C}" type="presParOf" srcId="{AA344ECB-B1D6-4416-A6B9-72FC7BC0D14F}" destId="{1C67986B-206E-4328-B36B-5ECF053ADE29}" srcOrd="2" destOrd="0" presId="urn:microsoft.com/office/officeart/2009/3/layout/HorizontalOrganizationChart"/>
-    <dgm:cxn modelId="{38419B60-C6AD-49FD-B4D7-32E9A1AA81B2}" type="presParOf" srcId="{099837D2-CD61-4F81-8B8C-E5D13CEBD12D}" destId="{D5D587B8-57B8-4776-93CC-F4D530B333EA}" srcOrd="2" destOrd="0" presId="urn:microsoft.com/office/officeart/2009/3/layout/HorizontalOrganizationChart"/>
-    <dgm:cxn modelId="{3B80E8F3-F312-49AB-8B27-E861B228CC1A}" type="presParOf" srcId="{E358A367-C4A4-41CD-BAF0-8A023B27419F}" destId="{9725E0CE-9A08-416E-ABC6-225F9DBCE9CC}" srcOrd="2" destOrd="0" presId="urn:microsoft.com/office/officeart/2009/3/layout/HorizontalOrganizationChart"/>
-    <dgm:cxn modelId="{7964C613-C3C6-497B-B482-79820B02F7BA}" type="presParOf" srcId="{233AA230-3102-4B65-8E03-7C9DF8E96591}" destId="{114A3977-CC20-4CA5-9C52-B8495972A99B}" srcOrd="4" destOrd="0" presId="urn:microsoft.com/office/officeart/2009/3/layout/HorizontalOrganizationChart"/>
-    <dgm:cxn modelId="{659F0264-152F-4D94-86B8-18EF40402054}" type="presParOf" srcId="{233AA230-3102-4B65-8E03-7C9DF8E96591}" destId="{90F0157A-13B5-4D11-96F4-6AD8572BA9A7}" srcOrd="5" destOrd="0" presId="urn:microsoft.com/office/officeart/2009/3/layout/HorizontalOrganizationChart"/>
-    <dgm:cxn modelId="{244BB4CE-C122-4616-BB12-945AB0242BAA}" type="presParOf" srcId="{90F0157A-13B5-4D11-96F4-6AD8572BA9A7}" destId="{BACCED48-22F3-44DC-89D4-F7BBB24957B5}" srcOrd="0" destOrd="0" presId="urn:microsoft.com/office/officeart/2009/3/layout/HorizontalOrganizationChart"/>
-    <dgm:cxn modelId="{9632682E-D934-4779-98C4-EB418E2CED72}" type="presParOf" srcId="{BACCED48-22F3-44DC-89D4-F7BBB24957B5}" destId="{E79FF91F-2BE2-46F0-9065-4A637AB94FC5}" srcOrd="0" destOrd="0" presId="urn:microsoft.com/office/officeart/2009/3/layout/HorizontalOrganizationChart"/>
-    <dgm:cxn modelId="{F1CFA0BB-6DE1-43AC-A621-80036C4A759D}" type="presParOf" srcId="{BACCED48-22F3-44DC-89D4-F7BBB24957B5}" destId="{D9950DA0-8BC0-4ADA-8727-66BFECDBA9C9}" srcOrd="1" destOrd="0" presId="urn:microsoft.com/office/officeart/2009/3/layout/HorizontalOrganizationChart"/>
-    <dgm:cxn modelId="{C01F6871-C34F-43E6-BFFD-E7604BA9B64B}" type="presParOf" srcId="{90F0157A-13B5-4D11-96F4-6AD8572BA9A7}" destId="{1DB0A22A-B13A-4E67-B31B-336A060D878A}" srcOrd="1" destOrd="0" presId="urn:microsoft.com/office/officeart/2009/3/layout/HorizontalOrganizationChart"/>
-    <dgm:cxn modelId="{238FD7A4-3AC0-43EA-BDFF-24990C48AA7B}" type="presParOf" srcId="{1DB0A22A-B13A-4E67-B31B-336A060D878A}" destId="{4B85C980-3ADA-4FE8-89DA-E30133C1EB54}" srcOrd="0" destOrd="0" presId="urn:microsoft.com/office/officeart/2009/3/layout/HorizontalOrganizationChart"/>
-    <dgm:cxn modelId="{2B594890-4EE1-48B6-8667-5771F2CD6FB2}" type="presParOf" srcId="{1DB0A22A-B13A-4E67-B31B-336A060D878A}" destId="{616C4950-873D-488F-8322-F71A97F15D14}" srcOrd="1" destOrd="0" presId="urn:microsoft.com/office/officeart/2009/3/layout/HorizontalOrganizationChart"/>
-    <dgm:cxn modelId="{968BA604-F374-41A5-84FC-CDE1EAC12649}" type="presParOf" srcId="{616C4950-873D-488F-8322-F71A97F15D14}" destId="{6749B180-259C-4470-B8B8-A9A4E34B4DE2}" srcOrd="0" destOrd="0" presId="urn:microsoft.com/office/officeart/2009/3/layout/HorizontalOrganizationChart"/>
-    <dgm:cxn modelId="{5C311407-ED44-4C50-B267-A46E14075BE0}" type="presParOf" srcId="{6749B180-259C-4470-B8B8-A9A4E34B4DE2}" destId="{C223FE28-69AB-4E2D-8947-10A73D78B335}" srcOrd="0" destOrd="0" presId="urn:microsoft.com/office/officeart/2009/3/layout/HorizontalOrganizationChart"/>
-    <dgm:cxn modelId="{A511961B-A3B6-4D60-962F-B2C0B60CC0B5}" type="presParOf" srcId="{6749B180-259C-4470-B8B8-A9A4E34B4DE2}" destId="{DDD34D23-24C7-4DE8-9ED9-70FC494E0783}" srcOrd="1" destOrd="0" presId="urn:microsoft.com/office/officeart/2009/3/layout/HorizontalOrganizationChart"/>
-    <dgm:cxn modelId="{06381439-B44D-4813-8377-7A8820FD0AF1}" type="presParOf" srcId="{616C4950-873D-488F-8322-F71A97F15D14}" destId="{80FD8483-2340-465D-8651-AA762F020AEA}" srcOrd="1" destOrd="0" presId="urn:microsoft.com/office/officeart/2009/3/layout/HorizontalOrganizationChart"/>
-    <dgm:cxn modelId="{79090F8F-77A6-462E-A819-D0A82ACB484B}" type="presParOf" srcId="{616C4950-873D-488F-8322-F71A97F15D14}" destId="{3102C3A7-F39A-4FEC-AE10-A21160168FD9}" srcOrd="2" destOrd="0" presId="urn:microsoft.com/office/officeart/2009/3/layout/HorizontalOrganizationChart"/>
-    <dgm:cxn modelId="{F90B6A2D-3B38-4EA2-83E6-B4DE4EE91662}" type="presParOf" srcId="{1DB0A22A-B13A-4E67-B31B-336A060D878A}" destId="{0922E9F9-0CF8-4D44-84B4-FCC31E421263}" srcOrd="2" destOrd="0" presId="urn:microsoft.com/office/officeart/2009/3/layout/HorizontalOrganizationChart"/>
-    <dgm:cxn modelId="{0FA833CE-371F-41AC-8466-A7F026588844}" type="presParOf" srcId="{1DB0A22A-B13A-4E67-B31B-336A060D878A}" destId="{24191482-9CAD-4886-ABC1-91E33D82BEE9}" srcOrd="3" destOrd="0" presId="urn:microsoft.com/office/officeart/2009/3/layout/HorizontalOrganizationChart"/>
-    <dgm:cxn modelId="{1F6945C0-487F-4585-96B8-FA182F4171F5}" type="presParOf" srcId="{24191482-9CAD-4886-ABC1-91E33D82BEE9}" destId="{D0679E45-0749-4D1D-BC2C-508B0E055BC1}" srcOrd="0" destOrd="0" presId="urn:microsoft.com/office/officeart/2009/3/layout/HorizontalOrganizationChart"/>
-    <dgm:cxn modelId="{44B79C5A-3F06-4049-B6DB-F7F67B0936B2}" type="presParOf" srcId="{D0679E45-0749-4D1D-BC2C-508B0E055BC1}" destId="{3981373F-BD6F-4EB7-BCC4-670B96D55DD0}" srcOrd="0" destOrd="0" presId="urn:microsoft.com/office/officeart/2009/3/layout/HorizontalOrganizationChart"/>
-    <dgm:cxn modelId="{934248D0-BA72-4920-A4EE-E80665331CF8}" type="presParOf" srcId="{D0679E45-0749-4D1D-BC2C-508B0E055BC1}" destId="{464C662C-F5FD-413C-9FD5-8B2FF864DED3}" srcOrd="1" destOrd="0" presId="urn:microsoft.com/office/officeart/2009/3/layout/HorizontalOrganizationChart"/>
-    <dgm:cxn modelId="{C00CD556-3E27-4DCE-A04A-125557534525}" type="presParOf" srcId="{24191482-9CAD-4886-ABC1-91E33D82BEE9}" destId="{70728EF5-07E0-4CE4-ADEF-6958901EA5D3}" srcOrd="1" destOrd="0" presId="urn:microsoft.com/office/officeart/2009/3/layout/HorizontalOrganizationChart"/>
-    <dgm:cxn modelId="{14336911-5D8E-43C0-B35C-C038D1F34380}" type="presParOf" srcId="{24191482-9CAD-4886-ABC1-91E33D82BEE9}" destId="{56384C21-2B5A-4AAF-B89D-545DBE6B94A2}" srcOrd="2" destOrd="0" presId="urn:microsoft.com/office/officeart/2009/3/layout/HorizontalOrganizationChart"/>
-    <dgm:cxn modelId="{DF0EB49D-35C8-41EF-87FF-516DADE636A3}" type="presParOf" srcId="{90F0157A-13B5-4D11-96F4-6AD8572BA9A7}" destId="{9149038A-8B5A-4D0C-9577-3032E5EE0358}" srcOrd="2" destOrd="0" presId="urn:microsoft.com/office/officeart/2009/3/layout/HorizontalOrganizationChart"/>
-    <dgm:cxn modelId="{D24EA691-05B6-41F0-AC91-6FCEF025A556}" type="presParOf" srcId="{A1238EDB-8C40-40A8-A642-4893412308FF}" destId="{ECC6D65E-7BB3-40FD-BC5A-45F9D5BAEA87}" srcOrd="2" destOrd="0" presId="urn:microsoft.com/office/officeart/2009/3/layout/HorizontalOrganizationChart"/>
+    <dgm:cxn modelId="{E135EDA8-AD15-4436-AE8E-414E25A9D995}" type="presOf" srcId="{82FC4EB7-5CFE-4E3C-9F68-F6F711EB2C63}" destId="{1F2ACA23-D477-4B36-9792-5273AF3E0529}" srcOrd="0" destOrd="0" presId="urn:microsoft.com/office/officeart/2009/3/layout/HorizontalOrganizationChart"/>
+    <dgm:cxn modelId="{FD6559C0-6AEF-4DE0-BEAC-21F95EA62A54}" type="presParOf" srcId="{0904B4C2-91C7-43BF-AAA3-19BD91459740}" destId="{A1238EDB-8C40-40A8-A642-4893412308FF}" srcOrd="0" destOrd="0" presId="urn:microsoft.com/office/officeart/2009/3/layout/HorizontalOrganizationChart"/>
+    <dgm:cxn modelId="{FA147C46-1271-486E-93F0-2653084F1852}" type="presParOf" srcId="{A1238EDB-8C40-40A8-A642-4893412308FF}" destId="{133817B4-C54E-4509-B45E-71D147AE15D1}" srcOrd="0" destOrd="0" presId="urn:microsoft.com/office/officeart/2009/3/layout/HorizontalOrganizationChart"/>
+    <dgm:cxn modelId="{35FAB01D-716B-49B1-A4E8-9494C8C1629E}" type="presParOf" srcId="{133817B4-C54E-4509-B45E-71D147AE15D1}" destId="{5E750CE7-C9FC-4D31-A0A2-42A07EEE9FCB}" srcOrd="0" destOrd="0" presId="urn:microsoft.com/office/officeart/2009/3/layout/HorizontalOrganizationChart"/>
+    <dgm:cxn modelId="{0C06C42E-B5BF-440B-B368-E3FCE432096D}" type="presParOf" srcId="{133817B4-C54E-4509-B45E-71D147AE15D1}" destId="{7EA786BD-4998-4303-9074-455819DC6A25}" srcOrd="1" destOrd="0" presId="urn:microsoft.com/office/officeart/2009/3/layout/HorizontalOrganizationChart"/>
+    <dgm:cxn modelId="{8BF8EE84-0F4D-4731-9CC9-7B8B384A8714}" type="presParOf" srcId="{A1238EDB-8C40-40A8-A642-4893412308FF}" destId="{233AA230-3102-4B65-8E03-7C9DF8E96591}" srcOrd="1" destOrd="0" presId="urn:microsoft.com/office/officeart/2009/3/layout/HorizontalOrganizationChart"/>
+    <dgm:cxn modelId="{DB903E67-68EA-486E-9655-9C293856A02E}" type="presParOf" srcId="{233AA230-3102-4B65-8E03-7C9DF8E96591}" destId="{2FF1F06E-5E63-4216-AF39-FFFBDAFC940A}" srcOrd="0" destOrd="0" presId="urn:microsoft.com/office/officeart/2009/3/layout/HorizontalOrganizationChart"/>
+    <dgm:cxn modelId="{A793FC49-BD7C-4084-B2EA-062A2ADBA069}" type="presParOf" srcId="{233AA230-3102-4B65-8E03-7C9DF8E96591}" destId="{838BC32C-FCA6-44A4-B88F-8F5F170A12F0}" srcOrd="1" destOrd="0" presId="urn:microsoft.com/office/officeart/2009/3/layout/HorizontalOrganizationChart"/>
+    <dgm:cxn modelId="{999CF761-E0C7-40F6-BAEC-C6B24158DA51}" type="presParOf" srcId="{838BC32C-FCA6-44A4-B88F-8F5F170A12F0}" destId="{715935F1-A937-4BF6-BA25-19423D03744A}" srcOrd="0" destOrd="0" presId="urn:microsoft.com/office/officeart/2009/3/layout/HorizontalOrganizationChart"/>
+    <dgm:cxn modelId="{93D9B6EA-3049-453F-93B3-1A0AB554D8EC}" type="presParOf" srcId="{715935F1-A937-4BF6-BA25-19423D03744A}" destId="{EE520391-6A3E-46D1-8D01-401DD33BB446}" srcOrd="0" destOrd="0" presId="urn:microsoft.com/office/officeart/2009/3/layout/HorizontalOrganizationChart"/>
+    <dgm:cxn modelId="{F0278C35-C9EF-48E9-AFC8-7F91AE8149A1}" type="presParOf" srcId="{715935F1-A937-4BF6-BA25-19423D03744A}" destId="{145ED322-9C1A-4696-97C9-FBF89DB30B08}" srcOrd="1" destOrd="0" presId="urn:microsoft.com/office/officeart/2009/3/layout/HorizontalOrganizationChart"/>
+    <dgm:cxn modelId="{785EE1C3-EE3A-4CEC-9EAF-A88323ED4A34}" type="presParOf" srcId="{838BC32C-FCA6-44A4-B88F-8F5F170A12F0}" destId="{FE9FE076-A436-43F1-BD84-7E4163777905}" srcOrd="1" destOrd="0" presId="urn:microsoft.com/office/officeart/2009/3/layout/HorizontalOrganizationChart"/>
+    <dgm:cxn modelId="{A63BBFD6-387B-4EE9-BF09-4E78050B1630}" type="presParOf" srcId="{FE9FE076-A436-43F1-BD84-7E4163777905}" destId="{B2965DDC-C41F-4D85-8F94-2BDDDCCEF17C}" srcOrd="0" destOrd="0" presId="urn:microsoft.com/office/officeart/2009/3/layout/HorizontalOrganizationChart"/>
+    <dgm:cxn modelId="{0DD02A9E-50D4-44DF-8BFF-E59C6AD89CBB}" type="presParOf" srcId="{FE9FE076-A436-43F1-BD84-7E4163777905}" destId="{5E439ACA-B2A5-473A-BB7E-6F669E69BDBF}" srcOrd="1" destOrd="0" presId="urn:microsoft.com/office/officeart/2009/3/layout/HorizontalOrganizationChart"/>
+    <dgm:cxn modelId="{28304E9A-569B-447B-AC2C-5EFA7E7A790B}" type="presParOf" srcId="{5E439ACA-B2A5-473A-BB7E-6F669E69BDBF}" destId="{5C8324F2-F9E9-42C7-A040-6BE29836110B}" srcOrd="0" destOrd="0" presId="urn:microsoft.com/office/officeart/2009/3/layout/HorizontalOrganizationChart"/>
+    <dgm:cxn modelId="{3194BAC9-429E-4F82-8209-0F28297B725F}" type="presParOf" srcId="{5C8324F2-F9E9-42C7-A040-6BE29836110B}" destId="{AFFC2C8B-1B0E-44B3-930E-E12E186DD9F5}" srcOrd="0" destOrd="0" presId="urn:microsoft.com/office/officeart/2009/3/layout/HorizontalOrganizationChart"/>
+    <dgm:cxn modelId="{1B4685D7-2E60-48A3-8DBA-33196B375B47}" type="presParOf" srcId="{5C8324F2-F9E9-42C7-A040-6BE29836110B}" destId="{BABEF559-3356-44C1-B99B-0FD4946572C5}" srcOrd="1" destOrd="0" presId="urn:microsoft.com/office/officeart/2009/3/layout/HorizontalOrganizationChart"/>
+    <dgm:cxn modelId="{B858617A-824A-48C4-B64E-958DBB799BD3}" type="presParOf" srcId="{5E439ACA-B2A5-473A-BB7E-6F669E69BDBF}" destId="{DE7EDBFF-F303-41D5-993D-1DCA924D2A91}" srcOrd="1" destOrd="0" presId="urn:microsoft.com/office/officeart/2009/3/layout/HorizontalOrganizationChart"/>
+    <dgm:cxn modelId="{1EDE4E9A-86CD-44A9-9BC0-83AE17CFE8EB}" type="presParOf" srcId="{DE7EDBFF-F303-41D5-993D-1DCA924D2A91}" destId="{49DA6DB9-61B8-4DA8-848F-10A6BC455FAE}" srcOrd="0" destOrd="0" presId="urn:microsoft.com/office/officeart/2009/3/layout/HorizontalOrganizationChart"/>
+    <dgm:cxn modelId="{4857E1A7-9D43-4210-BD77-A152B6688D7A}" type="presParOf" srcId="{DE7EDBFF-F303-41D5-993D-1DCA924D2A91}" destId="{B38D6A6D-557F-4A9C-92DA-E55D98B264AB}" srcOrd="1" destOrd="0" presId="urn:microsoft.com/office/officeart/2009/3/layout/HorizontalOrganizationChart"/>
+    <dgm:cxn modelId="{F56EFA29-4B9D-4729-AC52-61AA137D93E1}" type="presParOf" srcId="{B38D6A6D-557F-4A9C-92DA-E55D98B264AB}" destId="{2DB7F98D-A169-40CA-B7C6-04AE9106F628}" srcOrd="0" destOrd="0" presId="urn:microsoft.com/office/officeart/2009/3/layout/HorizontalOrganizationChart"/>
+    <dgm:cxn modelId="{ABEC8245-8304-4CE5-85D4-B7684356F32D}" type="presParOf" srcId="{2DB7F98D-A169-40CA-B7C6-04AE9106F628}" destId="{1FBED8CE-CFF8-4646-A349-57900235F82B}" srcOrd="0" destOrd="0" presId="urn:microsoft.com/office/officeart/2009/3/layout/HorizontalOrganizationChart"/>
+    <dgm:cxn modelId="{4F1C50F8-1A49-40C7-92C7-0D00B5600BFF}" type="presParOf" srcId="{2DB7F98D-A169-40CA-B7C6-04AE9106F628}" destId="{082B1D8F-F4B4-4141-95DC-0E4360CF4A14}" srcOrd="1" destOrd="0" presId="urn:microsoft.com/office/officeart/2009/3/layout/HorizontalOrganizationChart"/>
+    <dgm:cxn modelId="{B7827136-541F-46E9-8CAF-C597DEE9E0CF}" type="presParOf" srcId="{B38D6A6D-557F-4A9C-92DA-E55D98B264AB}" destId="{41ADBB1F-C04A-465E-B454-0E49888F1972}" srcOrd="1" destOrd="0" presId="urn:microsoft.com/office/officeart/2009/3/layout/HorizontalOrganizationChart"/>
+    <dgm:cxn modelId="{AB8CB3BD-1E4E-41B5-B22C-44A26D68B4C9}" type="presParOf" srcId="{B38D6A6D-557F-4A9C-92DA-E55D98B264AB}" destId="{2C1C366E-23EB-4B21-AED0-D399577E9DCD}" srcOrd="2" destOrd="0" presId="urn:microsoft.com/office/officeart/2009/3/layout/HorizontalOrganizationChart"/>
+    <dgm:cxn modelId="{B805AB94-8D46-4247-B2C1-51A515AF3AC1}" type="presParOf" srcId="{DE7EDBFF-F303-41D5-993D-1DCA924D2A91}" destId="{9A62B27E-0AD0-46FF-9F68-2E5E1A0B9BFD}" srcOrd="2" destOrd="0" presId="urn:microsoft.com/office/officeart/2009/3/layout/HorizontalOrganizationChart"/>
+    <dgm:cxn modelId="{3137EE48-5A38-4656-B83B-96FBF5540D90}" type="presParOf" srcId="{DE7EDBFF-F303-41D5-993D-1DCA924D2A91}" destId="{8C4C4034-9719-4B0B-B380-B304822A651F}" srcOrd="3" destOrd="0" presId="urn:microsoft.com/office/officeart/2009/3/layout/HorizontalOrganizationChart"/>
+    <dgm:cxn modelId="{A37A685C-85B2-43B5-A8B8-E105FDD4F1BA}" type="presParOf" srcId="{8C4C4034-9719-4B0B-B380-B304822A651F}" destId="{BB3B24E0-F278-480D-AD6A-9E6DE3E33941}" srcOrd="0" destOrd="0" presId="urn:microsoft.com/office/officeart/2009/3/layout/HorizontalOrganizationChart"/>
+    <dgm:cxn modelId="{CB380F49-AC09-4316-BA39-21C3029AD495}" type="presParOf" srcId="{BB3B24E0-F278-480D-AD6A-9E6DE3E33941}" destId="{8202620B-52E0-4832-ADE9-510C4AA342F4}" srcOrd="0" destOrd="0" presId="urn:microsoft.com/office/officeart/2009/3/layout/HorizontalOrganizationChart"/>
+    <dgm:cxn modelId="{00007493-E0F1-416C-B45D-436E5C1BF974}" type="presParOf" srcId="{BB3B24E0-F278-480D-AD6A-9E6DE3E33941}" destId="{87775F7D-DF0B-4F7C-8482-685402E69963}" srcOrd="1" destOrd="0" presId="urn:microsoft.com/office/officeart/2009/3/layout/HorizontalOrganizationChart"/>
+    <dgm:cxn modelId="{A236A8DC-B11B-4732-AFD6-7285CEF7F3F6}" type="presParOf" srcId="{8C4C4034-9719-4B0B-B380-B304822A651F}" destId="{1F3B2EF8-397F-4786-924A-BD89A30A5FF9}" srcOrd="1" destOrd="0" presId="urn:microsoft.com/office/officeart/2009/3/layout/HorizontalOrganizationChart"/>
+    <dgm:cxn modelId="{0EBCE019-238E-41DE-8291-CBA80A42A053}" type="presParOf" srcId="{8C4C4034-9719-4B0B-B380-B304822A651F}" destId="{1074D2C4-239D-4715-860D-5B75738DB25B}" srcOrd="2" destOrd="0" presId="urn:microsoft.com/office/officeart/2009/3/layout/HorizontalOrganizationChart"/>
+    <dgm:cxn modelId="{5FF0C4D5-A6BA-4733-8B78-3ADEEA491B5D}" type="presParOf" srcId="{DE7EDBFF-F303-41D5-993D-1DCA924D2A91}" destId="{0324C409-4D9E-4052-8DB1-D38DB575E617}" srcOrd="4" destOrd="0" presId="urn:microsoft.com/office/officeart/2009/3/layout/HorizontalOrganizationChart"/>
+    <dgm:cxn modelId="{93BA6641-B871-410B-93B0-E1826C2822E6}" type="presParOf" srcId="{DE7EDBFF-F303-41D5-993D-1DCA924D2A91}" destId="{6DC1B02D-2D9A-4667-8688-B4CDDEDEA1F7}" srcOrd="5" destOrd="0" presId="urn:microsoft.com/office/officeart/2009/3/layout/HorizontalOrganizationChart"/>
+    <dgm:cxn modelId="{12F7D8ED-796B-4C17-9B9E-43349B474BD9}" type="presParOf" srcId="{6DC1B02D-2D9A-4667-8688-B4CDDEDEA1F7}" destId="{D15F70DC-90F8-4E1D-A78A-46C68AFAD60B}" srcOrd="0" destOrd="0" presId="urn:microsoft.com/office/officeart/2009/3/layout/HorizontalOrganizationChart"/>
+    <dgm:cxn modelId="{BF33940D-13C7-43F2-B9A9-E220DE61E065}" type="presParOf" srcId="{D15F70DC-90F8-4E1D-A78A-46C68AFAD60B}" destId="{499F17E4-8C76-4996-B5CD-02405BB15C0B}" srcOrd="0" destOrd="0" presId="urn:microsoft.com/office/officeart/2009/3/layout/HorizontalOrganizationChart"/>
+    <dgm:cxn modelId="{B399E90A-4DD9-4837-B5B1-52B4A1E9B1CF}" type="presParOf" srcId="{D15F70DC-90F8-4E1D-A78A-46C68AFAD60B}" destId="{86AC4F07-167A-40B9-8417-FF951FDCA751}" srcOrd="1" destOrd="0" presId="urn:microsoft.com/office/officeart/2009/3/layout/HorizontalOrganizationChart"/>
+    <dgm:cxn modelId="{789D0FFB-B68B-4DE2-AC64-35BD34FD9F52}" type="presParOf" srcId="{6DC1B02D-2D9A-4667-8688-B4CDDEDEA1F7}" destId="{D296F043-694A-4642-9BCD-C1427C98274C}" srcOrd="1" destOrd="0" presId="urn:microsoft.com/office/officeart/2009/3/layout/HorizontalOrganizationChart"/>
+    <dgm:cxn modelId="{AEEF735F-F71A-4C4F-91FD-BA916D362C4C}" type="presParOf" srcId="{6DC1B02D-2D9A-4667-8688-B4CDDEDEA1F7}" destId="{A620621A-88E6-4FD1-8FC7-2DA9A7739A03}" srcOrd="2" destOrd="0" presId="urn:microsoft.com/office/officeart/2009/3/layout/HorizontalOrganizationChart"/>
+    <dgm:cxn modelId="{22315296-A3EA-4897-83D4-E271C981F074}" type="presParOf" srcId="{5E439ACA-B2A5-473A-BB7E-6F669E69BDBF}" destId="{521FDA79-1A0B-4FAC-BCCB-DD19D5E31275}" srcOrd="2" destOrd="0" presId="urn:microsoft.com/office/officeart/2009/3/layout/HorizontalOrganizationChart"/>
+    <dgm:cxn modelId="{BCF076BA-E90D-482A-849C-EC859F50EA2F}" type="presParOf" srcId="{FE9FE076-A436-43F1-BD84-7E4163777905}" destId="{7D9D6673-7E57-4F83-A834-BD6AED97DFE3}" srcOrd="2" destOrd="0" presId="urn:microsoft.com/office/officeart/2009/3/layout/HorizontalOrganizationChart"/>
+    <dgm:cxn modelId="{598BB4E5-54FC-4289-BB7B-B2F8B77E11F1}" type="presParOf" srcId="{FE9FE076-A436-43F1-BD84-7E4163777905}" destId="{CCB28F5D-3638-4627-8B94-AA011B6E0BBF}" srcOrd="3" destOrd="0" presId="urn:microsoft.com/office/officeart/2009/3/layout/HorizontalOrganizationChart"/>
+    <dgm:cxn modelId="{52F41566-58A5-4771-8137-045798B1F543}" type="presParOf" srcId="{CCB28F5D-3638-4627-8B94-AA011B6E0BBF}" destId="{D01FDE49-F9C5-4C09-B6FF-A9D5B1FF0B22}" srcOrd="0" destOrd="0" presId="urn:microsoft.com/office/officeart/2009/3/layout/HorizontalOrganizationChart"/>
+    <dgm:cxn modelId="{A19B04A4-60FD-44E5-9AC1-3ED8C0BDC5B6}" type="presParOf" srcId="{D01FDE49-F9C5-4C09-B6FF-A9D5B1FF0B22}" destId="{4D250F5D-9DC9-4123-94DF-0D1CAEFA85CE}" srcOrd="0" destOrd="0" presId="urn:microsoft.com/office/officeart/2009/3/layout/HorizontalOrganizationChart"/>
+    <dgm:cxn modelId="{EE8CAE9C-7E37-4F67-940D-6AD6794D8F34}" type="presParOf" srcId="{D01FDE49-F9C5-4C09-B6FF-A9D5B1FF0B22}" destId="{35185605-3DCB-42C8-908A-4734E1EA728A}" srcOrd="1" destOrd="0" presId="urn:microsoft.com/office/officeart/2009/3/layout/HorizontalOrganizationChart"/>
+    <dgm:cxn modelId="{7FFE5A4B-47F9-4E9D-B86E-066C8494BC68}" type="presParOf" srcId="{CCB28F5D-3638-4627-8B94-AA011B6E0BBF}" destId="{7302DC73-232C-4C28-BE15-925F48C7A6B6}" srcOrd="1" destOrd="0" presId="urn:microsoft.com/office/officeart/2009/3/layout/HorizontalOrganizationChart"/>
+    <dgm:cxn modelId="{F788EF3B-3B27-4E6E-9B06-32634EF364C5}" type="presParOf" srcId="{CCB28F5D-3638-4627-8B94-AA011B6E0BBF}" destId="{107800E9-A1F9-408E-B65D-584004F22ADD}" srcOrd="2" destOrd="0" presId="urn:microsoft.com/office/officeart/2009/3/layout/HorizontalOrganizationChart"/>
+    <dgm:cxn modelId="{5F76D4FB-3F1E-443A-9D2B-5D74D5BD6E31}" type="presParOf" srcId="{838BC32C-FCA6-44A4-B88F-8F5F170A12F0}" destId="{7A1334EE-9D30-42C4-BDC0-45B0D0C79EF8}" srcOrd="2" destOrd="0" presId="urn:microsoft.com/office/officeart/2009/3/layout/HorizontalOrganizationChart"/>
+    <dgm:cxn modelId="{DD3EDA32-3695-43D3-98CC-25095015366C}" type="presParOf" srcId="{233AA230-3102-4B65-8E03-7C9DF8E96591}" destId="{A2935901-4B82-4B64-9891-97C7937DDBC7}" srcOrd="2" destOrd="0" presId="urn:microsoft.com/office/officeart/2009/3/layout/HorizontalOrganizationChart"/>
+    <dgm:cxn modelId="{2CF27DCE-489A-48B3-BE5A-D6E88ECB902B}" type="presParOf" srcId="{233AA230-3102-4B65-8E03-7C9DF8E96591}" destId="{E358A367-C4A4-41CD-BAF0-8A023B27419F}" srcOrd="3" destOrd="0" presId="urn:microsoft.com/office/officeart/2009/3/layout/HorizontalOrganizationChart"/>
+    <dgm:cxn modelId="{FCBAAD06-2A21-4234-A3F8-DD13002AD738}" type="presParOf" srcId="{E358A367-C4A4-41CD-BAF0-8A023B27419F}" destId="{2CC053EA-4597-4909-B4CD-CFE2ACD55207}" srcOrd="0" destOrd="0" presId="urn:microsoft.com/office/officeart/2009/3/layout/HorizontalOrganizationChart"/>
+    <dgm:cxn modelId="{44A16CFE-CFF5-486F-A265-F365A5EBEA0D}" type="presParOf" srcId="{2CC053EA-4597-4909-B4CD-CFE2ACD55207}" destId="{FE9C4719-F732-4284-85AD-283DA96F1A13}" srcOrd="0" destOrd="0" presId="urn:microsoft.com/office/officeart/2009/3/layout/HorizontalOrganizationChart"/>
+    <dgm:cxn modelId="{006D2849-F9DA-4D63-B955-2BDC7EC64924}" type="presParOf" srcId="{2CC053EA-4597-4909-B4CD-CFE2ACD55207}" destId="{65A33BCE-0FC6-41E2-850A-471F47EE3D0C}" srcOrd="1" destOrd="0" presId="urn:microsoft.com/office/officeart/2009/3/layout/HorizontalOrganizationChart"/>
+    <dgm:cxn modelId="{ACA8FD6C-D0D6-49A6-934C-D1B5CD1F79DC}" type="presParOf" srcId="{E358A367-C4A4-41CD-BAF0-8A023B27419F}" destId="{DB68E7A4-43DA-4309-B91A-ACF80DEE0564}" srcOrd="1" destOrd="0" presId="urn:microsoft.com/office/officeart/2009/3/layout/HorizontalOrganizationChart"/>
+    <dgm:cxn modelId="{348950AA-EC15-47D4-BDD7-FD2FA27AFB10}" type="presParOf" srcId="{DB68E7A4-43DA-4309-B91A-ACF80DEE0564}" destId="{C6850A04-4AFC-4185-B32E-9DB9E5CA32B2}" srcOrd="0" destOrd="0" presId="urn:microsoft.com/office/officeart/2009/3/layout/HorizontalOrganizationChart"/>
+    <dgm:cxn modelId="{ADDFBC3B-562C-4120-9E60-42CB30AEC503}" type="presParOf" srcId="{DB68E7A4-43DA-4309-B91A-ACF80DEE0564}" destId="{FD30DB68-9D0C-46D0-8582-87A115CAE173}" srcOrd="1" destOrd="0" presId="urn:microsoft.com/office/officeart/2009/3/layout/HorizontalOrganizationChart"/>
+    <dgm:cxn modelId="{ABED2F5A-7F1A-4A89-845C-125E2BD0EDA8}" type="presParOf" srcId="{FD30DB68-9D0C-46D0-8582-87A115CAE173}" destId="{9A5E7E58-08F6-41C7-9C8B-15443D44F347}" srcOrd="0" destOrd="0" presId="urn:microsoft.com/office/officeart/2009/3/layout/HorizontalOrganizationChart"/>
+    <dgm:cxn modelId="{06C4B429-D2AC-404E-8BA5-4434FBB1DA2E}" type="presParOf" srcId="{9A5E7E58-08F6-41C7-9C8B-15443D44F347}" destId="{AAF1268F-6B06-49F8-925A-55B7BDD72D4B}" srcOrd="0" destOrd="0" presId="urn:microsoft.com/office/officeart/2009/3/layout/HorizontalOrganizationChart"/>
+    <dgm:cxn modelId="{6223CF39-FD33-49E0-BC7D-6384D8E4333C}" type="presParOf" srcId="{9A5E7E58-08F6-41C7-9C8B-15443D44F347}" destId="{B8E15869-4EFA-47E2-880A-7D2C60D29E04}" srcOrd="1" destOrd="0" presId="urn:microsoft.com/office/officeart/2009/3/layout/HorizontalOrganizationChart"/>
+    <dgm:cxn modelId="{F152A286-FDA2-4C6C-B9BF-6F525D1AE142}" type="presParOf" srcId="{FD30DB68-9D0C-46D0-8582-87A115CAE173}" destId="{A9E803AF-8074-4B80-8B3B-AA448DD76CB1}" srcOrd="1" destOrd="0" presId="urn:microsoft.com/office/officeart/2009/3/layout/HorizontalOrganizationChart"/>
+    <dgm:cxn modelId="{16C3D8DC-B58D-4E94-BF8B-B0466441EB52}" type="presParOf" srcId="{A9E803AF-8074-4B80-8B3B-AA448DD76CB1}" destId="{FC618248-0CB3-487D-B541-2082D6972BB4}" srcOrd="0" destOrd="0" presId="urn:microsoft.com/office/officeart/2009/3/layout/HorizontalOrganizationChart"/>
+    <dgm:cxn modelId="{9D31E894-99DF-46DD-9CFD-A87AE5279B37}" type="presParOf" srcId="{A9E803AF-8074-4B80-8B3B-AA448DD76CB1}" destId="{A9421CDD-1ABB-40F8-B277-9244BC2916E8}" srcOrd="1" destOrd="0" presId="urn:microsoft.com/office/officeart/2009/3/layout/HorizontalOrganizationChart"/>
+    <dgm:cxn modelId="{6A6213E5-7EFD-42C5-BBD3-3EB506E98AF5}" type="presParOf" srcId="{A9421CDD-1ABB-40F8-B277-9244BC2916E8}" destId="{659A8BDB-B2DE-4680-BB57-A8A04E4C068C}" srcOrd="0" destOrd="0" presId="urn:microsoft.com/office/officeart/2009/3/layout/HorizontalOrganizationChart"/>
+    <dgm:cxn modelId="{127F28DB-0250-4439-B9FB-42030319E3DA}" type="presParOf" srcId="{659A8BDB-B2DE-4680-BB57-A8A04E4C068C}" destId="{85569D35-3E28-4213-AC64-C7984831178C}" srcOrd="0" destOrd="0" presId="urn:microsoft.com/office/officeart/2009/3/layout/HorizontalOrganizationChart"/>
+    <dgm:cxn modelId="{5011A0C7-0554-414B-A49D-CD54B6BCD174}" type="presParOf" srcId="{659A8BDB-B2DE-4680-BB57-A8A04E4C068C}" destId="{BD437E2F-D7E1-4F32-A8DD-2BE4D18586AA}" srcOrd="1" destOrd="0" presId="urn:microsoft.com/office/officeart/2009/3/layout/HorizontalOrganizationChart"/>
+    <dgm:cxn modelId="{4B5C8D11-5CA5-4AB7-AE83-9E53E91B10EC}" type="presParOf" srcId="{A9421CDD-1ABB-40F8-B277-9244BC2916E8}" destId="{D5429BF6-9D8E-4F2E-8151-6F6EB993EE6C}" srcOrd="1" destOrd="0" presId="urn:microsoft.com/office/officeart/2009/3/layout/HorizontalOrganizationChart"/>
+    <dgm:cxn modelId="{DE6EDA76-8D26-4258-8B7C-1C299437E4E6}" type="presParOf" srcId="{A9421CDD-1ABB-40F8-B277-9244BC2916E8}" destId="{21A6978B-7A0F-430D-B302-1AFF70A7324D}" srcOrd="2" destOrd="0" presId="urn:microsoft.com/office/officeart/2009/3/layout/HorizontalOrganizationChart"/>
+    <dgm:cxn modelId="{313F05B4-9BAC-428D-A26D-C253D5425FA2}" type="presParOf" srcId="{A9E803AF-8074-4B80-8B3B-AA448DD76CB1}" destId="{DD96BAC4-BCAB-4267-8DBD-052168103CF1}" srcOrd="2" destOrd="0" presId="urn:microsoft.com/office/officeart/2009/3/layout/HorizontalOrganizationChart"/>
+    <dgm:cxn modelId="{E4BE11C2-F078-49C5-890F-6A984A601337}" type="presParOf" srcId="{A9E803AF-8074-4B80-8B3B-AA448DD76CB1}" destId="{3B048EBC-AD29-4837-974A-183736FD9378}" srcOrd="3" destOrd="0" presId="urn:microsoft.com/office/officeart/2009/3/layout/HorizontalOrganizationChart"/>
+    <dgm:cxn modelId="{AC588DE9-615F-4442-8AFB-52AF1062B013}" type="presParOf" srcId="{3B048EBC-AD29-4837-974A-183736FD9378}" destId="{679B7C68-A737-45BD-9571-05A5E111280A}" srcOrd="0" destOrd="0" presId="urn:microsoft.com/office/officeart/2009/3/layout/HorizontalOrganizationChart"/>
+    <dgm:cxn modelId="{A1A0E1F3-492B-4D90-8B2E-E24A1091A4F8}" type="presParOf" srcId="{679B7C68-A737-45BD-9571-05A5E111280A}" destId="{13EB86F9-89EC-475E-991F-67B3D71C914D}" srcOrd="0" destOrd="0" presId="urn:microsoft.com/office/officeart/2009/3/layout/HorizontalOrganizationChart"/>
+    <dgm:cxn modelId="{D8189268-E402-45AE-A854-373229A45B0F}" type="presParOf" srcId="{679B7C68-A737-45BD-9571-05A5E111280A}" destId="{63006200-3CCA-41F2-811E-1E731AB8813F}" srcOrd="1" destOrd="0" presId="urn:microsoft.com/office/officeart/2009/3/layout/HorizontalOrganizationChart"/>
+    <dgm:cxn modelId="{154037B2-3C9E-4460-8BA7-628A9DFBA9D6}" type="presParOf" srcId="{3B048EBC-AD29-4837-974A-183736FD9378}" destId="{1BD680BD-9C8C-4A6F-9CFB-83AD04CD432C}" srcOrd="1" destOrd="0" presId="urn:microsoft.com/office/officeart/2009/3/layout/HorizontalOrganizationChart"/>
+    <dgm:cxn modelId="{20886BAF-63B8-48D5-94D2-0DCC3490E90C}" type="presParOf" srcId="{3B048EBC-AD29-4837-974A-183736FD9378}" destId="{1BD939A9-F445-4AD9-925B-2F863E6CD097}" srcOrd="2" destOrd="0" presId="urn:microsoft.com/office/officeart/2009/3/layout/HorizontalOrganizationChart"/>
+    <dgm:cxn modelId="{8CE75878-041C-4E76-B983-E465BB90632F}" type="presParOf" srcId="{A9E803AF-8074-4B80-8B3B-AA448DD76CB1}" destId="{34F0530D-A930-4961-95EE-364B777B85E9}" srcOrd="4" destOrd="0" presId="urn:microsoft.com/office/officeart/2009/3/layout/HorizontalOrganizationChart"/>
+    <dgm:cxn modelId="{F101F39E-649A-4AE2-A2C0-0C00D0B9CED3}" type="presParOf" srcId="{A9E803AF-8074-4B80-8B3B-AA448DD76CB1}" destId="{3DE58861-26D3-49A2-A5DE-525C6E3821C6}" srcOrd="5" destOrd="0" presId="urn:microsoft.com/office/officeart/2009/3/layout/HorizontalOrganizationChart"/>
+    <dgm:cxn modelId="{6C193855-ACA1-45BE-A5D4-250A757808BE}" type="presParOf" srcId="{3DE58861-26D3-49A2-A5DE-525C6E3821C6}" destId="{7D25525F-7EFE-44B4-8FF8-627A46EF7506}" srcOrd="0" destOrd="0" presId="urn:microsoft.com/office/officeart/2009/3/layout/HorizontalOrganizationChart"/>
+    <dgm:cxn modelId="{AA33D1A5-162F-488E-943E-899DE3482869}" type="presParOf" srcId="{7D25525F-7EFE-44B4-8FF8-627A46EF7506}" destId="{B89C7557-70E1-4E8D-9FD0-17F5A19C2F39}" srcOrd="0" destOrd="0" presId="urn:microsoft.com/office/officeart/2009/3/layout/HorizontalOrganizationChart"/>
+    <dgm:cxn modelId="{687182AC-5B53-445E-9A7B-71F885657EB7}" type="presParOf" srcId="{7D25525F-7EFE-44B4-8FF8-627A46EF7506}" destId="{FD6A3EF8-8E99-47C6-B7A8-5BB183FBBFF8}" srcOrd="1" destOrd="0" presId="urn:microsoft.com/office/officeart/2009/3/layout/HorizontalOrganizationChart"/>
+    <dgm:cxn modelId="{332A4B61-273D-419B-8953-8FFA45301562}" type="presParOf" srcId="{3DE58861-26D3-49A2-A5DE-525C6E3821C6}" destId="{24BA9F6B-5D9D-4E67-80D3-2B830F0E1639}" srcOrd="1" destOrd="0" presId="urn:microsoft.com/office/officeart/2009/3/layout/HorizontalOrganizationChart"/>
+    <dgm:cxn modelId="{1ABEC057-77E8-4E9B-A5FE-B4B4BBA3D0E0}" type="presParOf" srcId="{3DE58861-26D3-49A2-A5DE-525C6E3821C6}" destId="{2229AEF5-EEB1-43A9-AEDB-5355D788AE5C}" srcOrd="2" destOrd="0" presId="urn:microsoft.com/office/officeart/2009/3/layout/HorizontalOrganizationChart"/>
+    <dgm:cxn modelId="{51953513-111F-4935-B500-FA258590F8EF}" type="presParOf" srcId="{FD30DB68-9D0C-46D0-8582-87A115CAE173}" destId="{52045207-F3CD-42C2-92B9-BE26F8C92D62}" srcOrd="2" destOrd="0" presId="urn:microsoft.com/office/officeart/2009/3/layout/HorizontalOrganizationChart"/>
+    <dgm:cxn modelId="{A42D2E6B-D869-495F-B7D7-A04D4A1272C3}" type="presParOf" srcId="{DB68E7A4-43DA-4309-B91A-ACF80DEE0564}" destId="{3F45DAA8-8371-4E8B-9092-3CABC650CD20}" srcOrd="2" destOrd="0" presId="urn:microsoft.com/office/officeart/2009/3/layout/HorizontalOrganizationChart"/>
+    <dgm:cxn modelId="{4570D1B0-A455-402A-AE1B-99B62357ECD3}" type="presParOf" srcId="{DB68E7A4-43DA-4309-B91A-ACF80DEE0564}" destId="{099837D2-CD61-4F81-8B8C-E5D13CEBD12D}" srcOrd="3" destOrd="0" presId="urn:microsoft.com/office/officeart/2009/3/layout/HorizontalOrganizationChart"/>
+    <dgm:cxn modelId="{168B5D02-CDF8-44F0-BD24-7ED4652ACEC4}" type="presParOf" srcId="{099837D2-CD61-4F81-8B8C-E5D13CEBD12D}" destId="{F0ACD58F-3C89-4AA7-A8FB-57D1CE3A4910}" srcOrd="0" destOrd="0" presId="urn:microsoft.com/office/officeart/2009/3/layout/HorizontalOrganizationChart"/>
+    <dgm:cxn modelId="{068CD96B-A467-4162-83CB-C171A2FBBA61}" type="presParOf" srcId="{F0ACD58F-3C89-4AA7-A8FB-57D1CE3A4910}" destId="{1EDE4E87-0100-4520-838B-57935D578B5D}" srcOrd="0" destOrd="0" presId="urn:microsoft.com/office/officeart/2009/3/layout/HorizontalOrganizationChart"/>
+    <dgm:cxn modelId="{00DD08EC-4F18-445D-BAFB-24B5352A8256}" type="presParOf" srcId="{F0ACD58F-3C89-4AA7-A8FB-57D1CE3A4910}" destId="{3B9D046F-F5B8-44B8-B1BE-5931ACCFD4A4}" srcOrd="1" destOrd="0" presId="urn:microsoft.com/office/officeart/2009/3/layout/HorizontalOrganizationChart"/>
+    <dgm:cxn modelId="{EBE9F891-A6EA-4158-B15F-EB7057358FA5}" type="presParOf" srcId="{099837D2-CD61-4F81-8B8C-E5D13CEBD12D}" destId="{D62684AC-8FAA-43D1-B70E-B73302D98F90}" srcOrd="1" destOrd="0" presId="urn:microsoft.com/office/officeart/2009/3/layout/HorizontalOrganizationChart"/>
+    <dgm:cxn modelId="{92F0BBEA-2E57-489B-A93A-96FF9E2A8C63}" type="presParOf" srcId="{D62684AC-8FAA-43D1-B70E-B73302D98F90}" destId="{42F8DC85-5B49-4150-9D7E-33A4154F7C87}" srcOrd="0" destOrd="0" presId="urn:microsoft.com/office/officeart/2009/3/layout/HorizontalOrganizationChart"/>
+    <dgm:cxn modelId="{1535F67B-35BA-4CE4-8226-A82FEE4B5AB8}" type="presParOf" srcId="{D62684AC-8FAA-43D1-B70E-B73302D98F90}" destId="{ABC05F16-17AA-4FD4-85E3-53E2A4A10C50}" srcOrd="1" destOrd="0" presId="urn:microsoft.com/office/officeart/2009/3/layout/HorizontalOrganizationChart"/>
+    <dgm:cxn modelId="{A0FBCEE4-1C33-43CE-931A-D0136A612484}" type="presParOf" srcId="{ABC05F16-17AA-4FD4-85E3-53E2A4A10C50}" destId="{8D0BAF33-859E-40A9-B10C-D5598D208429}" srcOrd="0" destOrd="0" presId="urn:microsoft.com/office/officeart/2009/3/layout/HorizontalOrganizationChart"/>
+    <dgm:cxn modelId="{B93D025E-2D09-4E5D-9C48-47465BFFF454}" type="presParOf" srcId="{8D0BAF33-859E-40A9-B10C-D5598D208429}" destId="{312C5C56-8066-4E56-93A0-B1F265CDD655}" srcOrd="0" destOrd="0" presId="urn:microsoft.com/office/officeart/2009/3/layout/HorizontalOrganizationChart"/>
+    <dgm:cxn modelId="{E12B3E5A-1FF1-40AE-8322-25A4CD6FC4CE}" type="presParOf" srcId="{8D0BAF33-859E-40A9-B10C-D5598D208429}" destId="{DD563B8B-C1B0-4EAE-941C-5A1C9A5D2270}" srcOrd="1" destOrd="0" presId="urn:microsoft.com/office/officeart/2009/3/layout/HorizontalOrganizationChart"/>
+    <dgm:cxn modelId="{1D574399-616A-46D3-9050-970BD02FAFC6}" type="presParOf" srcId="{ABC05F16-17AA-4FD4-85E3-53E2A4A10C50}" destId="{8A08AB8A-D5DF-4D96-AD24-101CEA2E6BBB}" srcOrd="1" destOrd="0" presId="urn:microsoft.com/office/officeart/2009/3/layout/HorizontalOrganizationChart"/>
+    <dgm:cxn modelId="{2AE570F9-7F7D-4ECE-BF08-68F37676EAB6}" type="presParOf" srcId="{8A08AB8A-D5DF-4D96-AD24-101CEA2E6BBB}" destId="{16C6098C-3651-4186-A43E-DC1A69AC10F5}" srcOrd="0" destOrd="0" presId="urn:microsoft.com/office/officeart/2009/3/layout/HorizontalOrganizationChart"/>
+    <dgm:cxn modelId="{5D8DFB4E-10EF-43B7-AFB1-D4C741119760}" type="presParOf" srcId="{8A08AB8A-D5DF-4D96-AD24-101CEA2E6BBB}" destId="{AD17D11C-0F6C-40C8-AFFE-A38001A742DA}" srcOrd="1" destOrd="0" presId="urn:microsoft.com/office/officeart/2009/3/layout/HorizontalOrganizationChart"/>
+    <dgm:cxn modelId="{B63F2F8A-3521-4E33-A72C-53AA90492F8C}" type="presParOf" srcId="{AD17D11C-0F6C-40C8-AFFE-A38001A742DA}" destId="{D2521615-F5D2-48D8-BFE0-1E29D8F72B15}" srcOrd="0" destOrd="0" presId="urn:microsoft.com/office/officeart/2009/3/layout/HorizontalOrganizationChart"/>
+    <dgm:cxn modelId="{4108A2A2-16B8-4039-9E3D-DE9F0A1BA15B}" type="presParOf" srcId="{D2521615-F5D2-48D8-BFE0-1E29D8F72B15}" destId="{F4A52702-993A-4733-910B-01189049944E}" srcOrd="0" destOrd="0" presId="urn:microsoft.com/office/officeart/2009/3/layout/HorizontalOrganizationChart"/>
+    <dgm:cxn modelId="{B23AEBE3-5CFE-4ADD-A9A1-B3B55DF41C27}" type="presParOf" srcId="{D2521615-F5D2-48D8-BFE0-1E29D8F72B15}" destId="{B456A631-9585-478F-878C-48091236F152}" srcOrd="1" destOrd="0" presId="urn:microsoft.com/office/officeart/2009/3/layout/HorizontalOrganizationChart"/>
+    <dgm:cxn modelId="{B1093C35-4100-4F69-862D-A217E8D0CC8C}" type="presParOf" srcId="{AD17D11C-0F6C-40C8-AFFE-A38001A742DA}" destId="{BB53BB14-950F-4E11-9AE4-13464F8AD695}" srcOrd="1" destOrd="0" presId="urn:microsoft.com/office/officeart/2009/3/layout/HorizontalOrganizationChart"/>
+    <dgm:cxn modelId="{1B941D03-2E4A-438D-8237-98F0A74F3919}" type="presParOf" srcId="{AD17D11C-0F6C-40C8-AFFE-A38001A742DA}" destId="{332FAA35-0F6B-4D68-AECF-CD2FDA1555C7}" srcOrd="2" destOrd="0" presId="urn:microsoft.com/office/officeart/2009/3/layout/HorizontalOrganizationChart"/>
+    <dgm:cxn modelId="{820957DD-C5BC-40DC-8F9D-37761EA391B0}" type="presParOf" srcId="{8A08AB8A-D5DF-4D96-AD24-101CEA2E6BBB}" destId="{4BC70968-77FA-44FE-A429-D3A198C2F23D}" srcOrd="2" destOrd="0" presId="urn:microsoft.com/office/officeart/2009/3/layout/HorizontalOrganizationChart"/>
+    <dgm:cxn modelId="{664040D2-21DF-4F9E-BAD5-6E905D3F8963}" type="presParOf" srcId="{8A08AB8A-D5DF-4D96-AD24-101CEA2E6BBB}" destId="{96DEE6B8-DBA8-434E-8387-8EC20751096E}" srcOrd="3" destOrd="0" presId="urn:microsoft.com/office/officeart/2009/3/layout/HorizontalOrganizationChart"/>
+    <dgm:cxn modelId="{9F29F21E-56E0-4E07-A154-983B3AE48A8A}" type="presParOf" srcId="{96DEE6B8-DBA8-434E-8387-8EC20751096E}" destId="{4061BB51-23F3-4D6A-9D09-9183BC35E1D5}" srcOrd="0" destOrd="0" presId="urn:microsoft.com/office/officeart/2009/3/layout/HorizontalOrganizationChart"/>
+    <dgm:cxn modelId="{4B2C6BBF-8B95-4211-A6DF-09CFEFC1937E}" type="presParOf" srcId="{4061BB51-23F3-4D6A-9D09-9183BC35E1D5}" destId="{22FA7DCC-F1E8-4D34-9AA7-C79B196002BA}" srcOrd="0" destOrd="0" presId="urn:microsoft.com/office/officeart/2009/3/layout/HorizontalOrganizationChart"/>
+    <dgm:cxn modelId="{5FF16CEA-F394-4F4A-AEF5-1B7FE964353D}" type="presParOf" srcId="{4061BB51-23F3-4D6A-9D09-9183BC35E1D5}" destId="{4D530071-8595-4D60-9435-0189186FCAC6}" srcOrd="1" destOrd="0" presId="urn:microsoft.com/office/officeart/2009/3/layout/HorizontalOrganizationChart"/>
+    <dgm:cxn modelId="{9313E698-9736-439A-8700-CA300E895AF3}" type="presParOf" srcId="{96DEE6B8-DBA8-434E-8387-8EC20751096E}" destId="{E31177D3-F28A-4F1A-8C12-4D2535242E86}" srcOrd="1" destOrd="0" presId="urn:microsoft.com/office/officeart/2009/3/layout/HorizontalOrganizationChart"/>
+    <dgm:cxn modelId="{184FF3E0-2489-42F5-BCBD-2F822259E435}" type="presParOf" srcId="{96DEE6B8-DBA8-434E-8387-8EC20751096E}" destId="{759E8BFB-825C-4BD3-A2DF-727B330C92B1}" srcOrd="2" destOrd="0" presId="urn:microsoft.com/office/officeart/2009/3/layout/HorizontalOrganizationChart"/>
+    <dgm:cxn modelId="{5A8684CF-7013-413D-80A9-417972F88CFB}" type="presParOf" srcId="{8A08AB8A-D5DF-4D96-AD24-101CEA2E6BBB}" destId="{4C1C8910-08C0-4518-B865-6582F6D669CF}" srcOrd="4" destOrd="0" presId="urn:microsoft.com/office/officeart/2009/3/layout/HorizontalOrganizationChart"/>
+    <dgm:cxn modelId="{B9F702A4-EF78-4614-AC28-6EFF073F11A0}" type="presParOf" srcId="{8A08AB8A-D5DF-4D96-AD24-101CEA2E6BBB}" destId="{51025B09-1519-461B-8085-B88659E8C5BF}" srcOrd="5" destOrd="0" presId="urn:microsoft.com/office/officeart/2009/3/layout/HorizontalOrganizationChart"/>
+    <dgm:cxn modelId="{D3D5D3F1-0A7F-46C3-8010-B3D694CB6903}" type="presParOf" srcId="{51025B09-1519-461B-8085-B88659E8C5BF}" destId="{78DED860-ECE9-4FB7-BB69-EA1173064B56}" srcOrd="0" destOrd="0" presId="urn:microsoft.com/office/officeart/2009/3/layout/HorizontalOrganizationChart"/>
+    <dgm:cxn modelId="{DD1D51BC-E51B-48B9-ADA4-19CBA879F8F1}" type="presParOf" srcId="{78DED860-ECE9-4FB7-BB69-EA1173064B56}" destId="{3316F514-BA98-45C8-A256-98EF0EC8BC5E}" srcOrd="0" destOrd="0" presId="urn:microsoft.com/office/officeart/2009/3/layout/HorizontalOrganizationChart"/>
+    <dgm:cxn modelId="{BE4BF0E2-9BDF-4070-8B96-08F12B4E8237}" type="presParOf" srcId="{78DED860-ECE9-4FB7-BB69-EA1173064B56}" destId="{A1E32B9E-ED33-4086-A93F-4EE1DE96BA1C}" srcOrd="1" destOrd="0" presId="urn:microsoft.com/office/officeart/2009/3/layout/HorizontalOrganizationChart"/>
+    <dgm:cxn modelId="{8F69CBFF-103B-4724-8FF2-2CF26D223526}" type="presParOf" srcId="{51025B09-1519-461B-8085-B88659E8C5BF}" destId="{F3D9328C-6B9B-4302-9571-2021E01FAD4E}" srcOrd="1" destOrd="0" presId="urn:microsoft.com/office/officeart/2009/3/layout/HorizontalOrganizationChart"/>
+    <dgm:cxn modelId="{A28BB20B-A56E-45E0-AB0D-714B3D7DD5CB}" type="presParOf" srcId="{51025B09-1519-461B-8085-B88659E8C5BF}" destId="{ADF88426-1E45-4661-9A22-285BA0F1FCCA}" srcOrd="2" destOrd="0" presId="urn:microsoft.com/office/officeart/2009/3/layout/HorizontalOrganizationChart"/>
+    <dgm:cxn modelId="{13498BEB-3E7C-4B88-9182-2B4C98961FB8}" type="presParOf" srcId="{ABC05F16-17AA-4FD4-85E3-53E2A4A10C50}" destId="{36DD3246-6A23-4251-99DB-5DA5B19CC9CA}" srcOrd="2" destOrd="0" presId="urn:microsoft.com/office/officeart/2009/3/layout/HorizontalOrganizationChart"/>
+    <dgm:cxn modelId="{67EB548F-3C9E-4075-863B-352705C9E3B3}" type="presParOf" srcId="{D62684AC-8FAA-43D1-B70E-B73302D98F90}" destId="{DF96CE45-13AE-48F8-B809-7D5034B7561B}" srcOrd="2" destOrd="0" presId="urn:microsoft.com/office/officeart/2009/3/layout/HorizontalOrganizationChart"/>
+    <dgm:cxn modelId="{FA479FF7-9E13-433F-A71A-FAA56A34B033}" type="presParOf" srcId="{D62684AC-8FAA-43D1-B70E-B73302D98F90}" destId="{4D2FC6B3-7C60-4379-B67F-813564914388}" srcOrd="3" destOrd="0" presId="urn:microsoft.com/office/officeart/2009/3/layout/HorizontalOrganizationChart"/>
+    <dgm:cxn modelId="{E707D3C6-1416-4EC9-AFC3-415E810DD156}" type="presParOf" srcId="{4D2FC6B3-7C60-4379-B67F-813564914388}" destId="{A9513BC2-9BAE-4A81-97EE-B1E464B48FB1}" srcOrd="0" destOrd="0" presId="urn:microsoft.com/office/officeart/2009/3/layout/HorizontalOrganizationChart"/>
+    <dgm:cxn modelId="{FC452BE6-8147-4BA5-B1FB-7341A5BE3162}" type="presParOf" srcId="{A9513BC2-9BAE-4A81-97EE-B1E464B48FB1}" destId="{3D79A0B8-5A41-418F-A4E8-9BEA2D941DED}" srcOrd="0" destOrd="0" presId="urn:microsoft.com/office/officeart/2009/3/layout/HorizontalOrganizationChart"/>
+    <dgm:cxn modelId="{0F6C38AB-E4CC-4FD4-9751-218776833083}" type="presParOf" srcId="{A9513BC2-9BAE-4A81-97EE-B1E464B48FB1}" destId="{AE9D1DD2-57A7-4CF0-8CDE-1467BA9F9A49}" srcOrd="1" destOrd="0" presId="urn:microsoft.com/office/officeart/2009/3/layout/HorizontalOrganizationChart"/>
+    <dgm:cxn modelId="{66348632-3674-412A-B36D-917B4F03F380}" type="presParOf" srcId="{4D2FC6B3-7C60-4379-B67F-813564914388}" destId="{54008382-9390-4381-8A90-6529C9DAFE26}" srcOrd="1" destOrd="0" presId="urn:microsoft.com/office/officeart/2009/3/layout/HorizontalOrganizationChart"/>
+    <dgm:cxn modelId="{4F0165E0-479F-43A1-B635-A6E695A11D52}" type="presParOf" srcId="{54008382-9390-4381-8A90-6529C9DAFE26}" destId="{E99E13BF-A25F-4CFC-9D45-5EDD05D4EAF3}" srcOrd="0" destOrd="0" presId="urn:microsoft.com/office/officeart/2009/3/layout/HorizontalOrganizationChart"/>
+    <dgm:cxn modelId="{DC7F0DAA-D21F-4447-8582-072487D175C3}" type="presParOf" srcId="{54008382-9390-4381-8A90-6529C9DAFE26}" destId="{C6CDA739-F62E-40C5-AA43-4EE341E694A4}" srcOrd="1" destOrd="0" presId="urn:microsoft.com/office/officeart/2009/3/layout/HorizontalOrganizationChart"/>
+    <dgm:cxn modelId="{BFFCF441-1B58-4FD3-8F83-AC5C2909A9F0}" type="presParOf" srcId="{C6CDA739-F62E-40C5-AA43-4EE341E694A4}" destId="{DC7EAF5C-FD86-40E8-9583-266BB17720DD}" srcOrd="0" destOrd="0" presId="urn:microsoft.com/office/officeart/2009/3/layout/HorizontalOrganizationChart"/>
+    <dgm:cxn modelId="{2F342E62-2AA8-4E9E-BDA5-3D6528C406C3}" type="presParOf" srcId="{DC7EAF5C-FD86-40E8-9583-266BB17720DD}" destId="{1DB918B7-38AA-4C64-AB01-D1612F401E04}" srcOrd="0" destOrd="0" presId="urn:microsoft.com/office/officeart/2009/3/layout/HorizontalOrganizationChart"/>
+    <dgm:cxn modelId="{DD99CF9D-37C1-42A7-B033-BCB19FE91CEB}" type="presParOf" srcId="{DC7EAF5C-FD86-40E8-9583-266BB17720DD}" destId="{4951D8EE-1B8F-4C0D-B207-A1674ACB54B9}" srcOrd="1" destOrd="0" presId="urn:microsoft.com/office/officeart/2009/3/layout/HorizontalOrganizationChart"/>
+    <dgm:cxn modelId="{EAA7352A-F185-41A7-B479-EEF3F84654EF}" type="presParOf" srcId="{C6CDA739-F62E-40C5-AA43-4EE341E694A4}" destId="{6F3B0E07-96F7-4A51-876C-12F40A1FD5AF}" srcOrd="1" destOrd="0" presId="urn:microsoft.com/office/officeart/2009/3/layout/HorizontalOrganizationChart"/>
+    <dgm:cxn modelId="{34A06DB3-9C55-48CC-8500-5EDC40AF254D}" type="presParOf" srcId="{C6CDA739-F62E-40C5-AA43-4EE341E694A4}" destId="{BD00526D-BFDB-415A-98B7-EC14A0A998B4}" srcOrd="2" destOrd="0" presId="urn:microsoft.com/office/officeart/2009/3/layout/HorizontalOrganizationChart"/>
+    <dgm:cxn modelId="{15080808-4E2E-41DF-A136-B09E6F3D734A}" type="presParOf" srcId="{54008382-9390-4381-8A90-6529C9DAFE26}" destId="{380A3D50-A66E-428F-BA98-9A9905C86310}" srcOrd="2" destOrd="0" presId="urn:microsoft.com/office/officeart/2009/3/layout/HorizontalOrganizationChart"/>
+    <dgm:cxn modelId="{3E76D8FF-CAB6-41E4-BD9B-F0E185E497AF}" type="presParOf" srcId="{54008382-9390-4381-8A90-6529C9DAFE26}" destId="{31AA6E88-0F1B-4C46-8658-951A6B9B76BD}" srcOrd="3" destOrd="0" presId="urn:microsoft.com/office/officeart/2009/3/layout/HorizontalOrganizationChart"/>
+    <dgm:cxn modelId="{6DB15A4D-303F-4ECD-8ACE-A6DE1B66E34F}" type="presParOf" srcId="{31AA6E88-0F1B-4C46-8658-951A6B9B76BD}" destId="{3CCB6B5C-A087-4BBE-800A-BAC4543D5263}" srcOrd="0" destOrd="0" presId="urn:microsoft.com/office/officeart/2009/3/layout/HorizontalOrganizationChart"/>
+    <dgm:cxn modelId="{28F0D1CD-6539-4148-B5FF-BBA4A651C52B}" type="presParOf" srcId="{3CCB6B5C-A087-4BBE-800A-BAC4543D5263}" destId="{41094CFE-D3B4-4B08-BD11-5C55D5543AF4}" srcOrd="0" destOrd="0" presId="urn:microsoft.com/office/officeart/2009/3/layout/HorizontalOrganizationChart"/>
+    <dgm:cxn modelId="{351DE5C4-758C-4D6C-B90E-611B5DC9A313}" type="presParOf" srcId="{3CCB6B5C-A087-4BBE-800A-BAC4543D5263}" destId="{D0880CD9-328B-493A-9502-2E92040D628D}" srcOrd="1" destOrd="0" presId="urn:microsoft.com/office/officeart/2009/3/layout/HorizontalOrganizationChart"/>
+    <dgm:cxn modelId="{1C4A859F-63CA-4493-904A-FF35DFA8A350}" type="presParOf" srcId="{31AA6E88-0F1B-4C46-8658-951A6B9B76BD}" destId="{4CDE7D00-6E98-4CE4-9497-7FA715FC51C1}" srcOrd="1" destOrd="0" presId="urn:microsoft.com/office/officeart/2009/3/layout/HorizontalOrganizationChart"/>
+    <dgm:cxn modelId="{220A5236-C025-4CFA-B0E2-67F2C4AE01B8}" type="presParOf" srcId="{31AA6E88-0F1B-4C46-8658-951A6B9B76BD}" destId="{944284A1-860B-4CC8-BAC6-642177865A7A}" srcOrd="2" destOrd="0" presId="urn:microsoft.com/office/officeart/2009/3/layout/HorizontalOrganizationChart"/>
+    <dgm:cxn modelId="{0370CA5C-FFC1-4CBA-A9C5-02D38417F9DE}" type="presParOf" srcId="{54008382-9390-4381-8A90-6529C9DAFE26}" destId="{D61CB6E8-F652-472F-92E0-A16F205FF74E}" srcOrd="4" destOrd="0" presId="urn:microsoft.com/office/officeart/2009/3/layout/HorizontalOrganizationChart"/>
+    <dgm:cxn modelId="{76F90FBD-FA4F-48B3-AF20-35E5AEC922BD}" type="presParOf" srcId="{54008382-9390-4381-8A90-6529C9DAFE26}" destId="{A1C05EF2-FA0C-45AE-8F61-BD09E67B5D23}" srcOrd="5" destOrd="0" presId="urn:microsoft.com/office/officeart/2009/3/layout/HorizontalOrganizationChart"/>
+    <dgm:cxn modelId="{4C144E38-575C-44BE-8822-26C79900695E}" type="presParOf" srcId="{A1C05EF2-FA0C-45AE-8F61-BD09E67B5D23}" destId="{678F1ABD-EFCB-4C4E-A4AA-233F6D7C8DF3}" srcOrd="0" destOrd="0" presId="urn:microsoft.com/office/officeart/2009/3/layout/HorizontalOrganizationChart"/>
+    <dgm:cxn modelId="{43C33677-A184-43A2-AA7E-A1F03B4365F9}" type="presParOf" srcId="{678F1ABD-EFCB-4C4E-A4AA-233F6D7C8DF3}" destId="{41972CC5-F3B2-454D-90C5-6189BA7E88C4}" srcOrd="0" destOrd="0" presId="urn:microsoft.com/office/officeart/2009/3/layout/HorizontalOrganizationChart"/>
+    <dgm:cxn modelId="{6982B9E2-2527-45F4-95A7-9DD685BD1B9D}" type="presParOf" srcId="{678F1ABD-EFCB-4C4E-A4AA-233F6D7C8DF3}" destId="{2392DBD0-1159-4F86-9EE6-E7DCD2B57FE7}" srcOrd="1" destOrd="0" presId="urn:microsoft.com/office/officeart/2009/3/layout/HorizontalOrganizationChart"/>
+    <dgm:cxn modelId="{2C5DF0CE-80B6-4DB6-98C0-0837171812B5}" type="presParOf" srcId="{A1C05EF2-FA0C-45AE-8F61-BD09E67B5D23}" destId="{B7A3F8F0-37C0-46E9-B372-AD0D2785C503}" srcOrd="1" destOrd="0" presId="urn:microsoft.com/office/officeart/2009/3/layout/HorizontalOrganizationChart"/>
+    <dgm:cxn modelId="{07E93D43-4546-48EC-88C5-39439973CF2F}" type="presParOf" srcId="{A1C05EF2-FA0C-45AE-8F61-BD09E67B5D23}" destId="{77A4AC86-83A0-418B-B796-F2A9181A2831}" srcOrd="2" destOrd="0" presId="urn:microsoft.com/office/officeart/2009/3/layout/HorizontalOrganizationChart"/>
+    <dgm:cxn modelId="{AA25C535-655C-453F-8499-DC3D12832107}" type="presParOf" srcId="{54008382-9390-4381-8A90-6529C9DAFE26}" destId="{3BB57FB1-B1F4-4742-A94D-8ABD83A6B12D}" srcOrd="6" destOrd="0" presId="urn:microsoft.com/office/officeart/2009/3/layout/HorizontalOrganizationChart"/>
+    <dgm:cxn modelId="{46D8384D-AE66-4050-8B3E-3EF137EA7E03}" type="presParOf" srcId="{54008382-9390-4381-8A90-6529C9DAFE26}" destId="{87D35C1C-CC06-46F0-BA5C-8B8AD3AC96EF}" srcOrd="7" destOrd="0" presId="urn:microsoft.com/office/officeart/2009/3/layout/HorizontalOrganizationChart"/>
+    <dgm:cxn modelId="{F9444C2F-04B2-443E-8D7E-D4ABA06C5AD1}" type="presParOf" srcId="{87D35C1C-CC06-46F0-BA5C-8B8AD3AC96EF}" destId="{C218ADB6-B232-428E-B56A-21B18A854B88}" srcOrd="0" destOrd="0" presId="urn:microsoft.com/office/officeart/2009/3/layout/HorizontalOrganizationChart"/>
+    <dgm:cxn modelId="{8186A85A-90C4-40E8-B611-510E57B6DDD4}" type="presParOf" srcId="{C218ADB6-B232-428E-B56A-21B18A854B88}" destId="{EA3C6CB4-078B-48DC-B826-99054811749B}" srcOrd="0" destOrd="0" presId="urn:microsoft.com/office/officeart/2009/3/layout/HorizontalOrganizationChart"/>
+    <dgm:cxn modelId="{31085807-70EA-4D37-A233-EB8E222FA513}" type="presParOf" srcId="{C218ADB6-B232-428E-B56A-21B18A854B88}" destId="{C2290203-F7D2-483F-95F3-470BF3586A24}" srcOrd="1" destOrd="0" presId="urn:microsoft.com/office/officeart/2009/3/layout/HorizontalOrganizationChart"/>
+    <dgm:cxn modelId="{ED8B042E-EB53-45F7-8278-5A443B8544C9}" type="presParOf" srcId="{87D35C1C-CC06-46F0-BA5C-8B8AD3AC96EF}" destId="{3A9C4B3D-F2BA-406E-BBC2-4ABA8B235E6C}" srcOrd="1" destOrd="0" presId="urn:microsoft.com/office/officeart/2009/3/layout/HorizontalOrganizationChart"/>
+    <dgm:cxn modelId="{8109A279-C83D-4D99-BE6E-AFBFA18AA99B}" type="presParOf" srcId="{87D35C1C-CC06-46F0-BA5C-8B8AD3AC96EF}" destId="{560112E1-BDF9-48A8-B71C-12DACB3FC90B}" srcOrd="2" destOrd="0" presId="urn:microsoft.com/office/officeart/2009/3/layout/HorizontalOrganizationChart"/>
+    <dgm:cxn modelId="{B15C38C4-9AA0-478B-A86E-FA15E38E9C70}" type="presParOf" srcId="{4D2FC6B3-7C60-4379-B67F-813564914388}" destId="{4B3FA3B3-04CB-45FE-984C-0DDF1AC300E1}" srcOrd="2" destOrd="0" presId="urn:microsoft.com/office/officeart/2009/3/layout/HorizontalOrganizationChart"/>
+    <dgm:cxn modelId="{3E736262-32AB-4775-9D86-E424B5EBA374}" type="presParOf" srcId="{D62684AC-8FAA-43D1-B70E-B73302D98F90}" destId="{C045404C-5A55-4852-8F4D-829CC9C9985A}" srcOrd="4" destOrd="0" presId="urn:microsoft.com/office/officeart/2009/3/layout/HorizontalOrganizationChart"/>
+    <dgm:cxn modelId="{222C59C2-A3C8-46D2-BD59-A62BD28EF986}" type="presParOf" srcId="{D62684AC-8FAA-43D1-B70E-B73302D98F90}" destId="{AA344ECB-B1D6-4416-A6B9-72FC7BC0D14F}" srcOrd="5" destOrd="0" presId="urn:microsoft.com/office/officeart/2009/3/layout/HorizontalOrganizationChart"/>
+    <dgm:cxn modelId="{FB5A5E33-F021-4E15-8F22-881B6475319F}" type="presParOf" srcId="{AA344ECB-B1D6-4416-A6B9-72FC7BC0D14F}" destId="{78A9267D-1D6F-4861-9C85-4EB880D4445D}" srcOrd="0" destOrd="0" presId="urn:microsoft.com/office/officeart/2009/3/layout/HorizontalOrganizationChart"/>
+    <dgm:cxn modelId="{D7889502-DDC6-445D-815C-8893223FE996}" type="presParOf" srcId="{78A9267D-1D6F-4861-9C85-4EB880D4445D}" destId="{65DBF59A-44B6-49F5-A2B4-F1A55C3C5FEB}" srcOrd="0" destOrd="0" presId="urn:microsoft.com/office/officeart/2009/3/layout/HorizontalOrganizationChart"/>
+    <dgm:cxn modelId="{C1D0B724-E033-4665-B5DC-988573A3B95B}" type="presParOf" srcId="{78A9267D-1D6F-4861-9C85-4EB880D4445D}" destId="{A067057A-B913-4C22-989D-185887D8CAFC}" srcOrd="1" destOrd="0" presId="urn:microsoft.com/office/officeart/2009/3/layout/HorizontalOrganizationChart"/>
+    <dgm:cxn modelId="{0B6C56AB-5B78-40BF-8E02-8E7EFB8F8B9E}" type="presParOf" srcId="{AA344ECB-B1D6-4416-A6B9-72FC7BC0D14F}" destId="{4AD95DF0-F121-45F1-8200-34EB3D94D9DF}" srcOrd="1" destOrd="0" presId="urn:microsoft.com/office/officeart/2009/3/layout/HorizontalOrganizationChart"/>
+    <dgm:cxn modelId="{1DCFE8DE-9673-4C73-8BDD-8FB63F690657}" type="presParOf" srcId="{4AD95DF0-F121-45F1-8200-34EB3D94D9DF}" destId="{1F2ACA23-D477-4B36-9792-5273AF3E0529}" srcOrd="0" destOrd="0" presId="urn:microsoft.com/office/officeart/2009/3/layout/HorizontalOrganizationChart"/>
+    <dgm:cxn modelId="{10B0F905-5EA4-4E75-98C4-89060DEB38B6}" type="presParOf" srcId="{4AD95DF0-F121-45F1-8200-34EB3D94D9DF}" destId="{36D8BC90-1BC3-4F77-AFE7-495860936D79}" srcOrd="1" destOrd="0" presId="urn:microsoft.com/office/officeart/2009/3/layout/HorizontalOrganizationChart"/>
+    <dgm:cxn modelId="{67461CBC-8CEC-4EFA-8BF4-F739CE77D640}" type="presParOf" srcId="{36D8BC90-1BC3-4F77-AFE7-495860936D79}" destId="{46262529-4178-4AF4-8D60-4AD0C4114975}" srcOrd="0" destOrd="0" presId="urn:microsoft.com/office/officeart/2009/3/layout/HorizontalOrganizationChart"/>
+    <dgm:cxn modelId="{9F7AB6F3-A5CC-4455-A47B-232760603C3E}" type="presParOf" srcId="{46262529-4178-4AF4-8D60-4AD0C4114975}" destId="{A36C0292-CC4E-409F-9BF4-4400AAB59CEC}" srcOrd="0" destOrd="0" presId="urn:microsoft.com/office/officeart/2009/3/layout/HorizontalOrganizationChart"/>
+    <dgm:cxn modelId="{8618608F-60D5-44E7-AE08-A5A0624F35A6}" type="presParOf" srcId="{46262529-4178-4AF4-8D60-4AD0C4114975}" destId="{79A01698-EC63-4087-A68A-1B14552AFCBD}" srcOrd="1" destOrd="0" presId="urn:microsoft.com/office/officeart/2009/3/layout/HorizontalOrganizationChart"/>
+    <dgm:cxn modelId="{601EAE12-6467-4821-80F7-CBBE8CDED994}" type="presParOf" srcId="{36D8BC90-1BC3-4F77-AFE7-495860936D79}" destId="{54F42F37-DC52-4624-AE4A-82B09AF78EC9}" srcOrd="1" destOrd="0" presId="urn:microsoft.com/office/officeart/2009/3/layout/HorizontalOrganizationChart"/>
+    <dgm:cxn modelId="{64E720CF-4A21-4EDA-9EFC-E2F1A7EDC0F3}" type="presParOf" srcId="{36D8BC90-1BC3-4F77-AFE7-495860936D79}" destId="{32ED3A72-E5BF-4659-A231-9ADD9C6C946E}" srcOrd="2" destOrd="0" presId="urn:microsoft.com/office/officeart/2009/3/layout/HorizontalOrganizationChart"/>
+    <dgm:cxn modelId="{6F44F346-3403-4CCB-8F9C-2C7256BE42CA}" type="presParOf" srcId="{4AD95DF0-F121-45F1-8200-34EB3D94D9DF}" destId="{67219DB8-BBA3-45A7-B28C-9964289416DF}" srcOrd="2" destOrd="0" presId="urn:microsoft.com/office/officeart/2009/3/layout/HorizontalOrganizationChart"/>
+    <dgm:cxn modelId="{1C39D0F7-7ACB-4670-AD0B-766203F4608A}" type="presParOf" srcId="{4AD95DF0-F121-45F1-8200-34EB3D94D9DF}" destId="{A096AE59-013F-40D7-A403-BFB1F828D0C8}" srcOrd="3" destOrd="0" presId="urn:microsoft.com/office/officeart/2009/3/layout/HorizontalOrganizationChart"/>
+    <dgm:cxn modelId="{DEE2CF66-565A-4BF6-A2FC-A486436A839B}" type="presParOf" srcId="{A096AE59-013F-40D7-A403-BFB1F828D0C8}" destId="{7FA3276C-2E8F-4A30-BCD8-40997E0EBF88}" srcOrd="0" destOrd="0" presId="urn:microsoft.com/office/officeart/2009/3/layout/HorizontalOrganizationChart"/>
+    <dgm:cxn modelId="{8F7AB429-1D1D-447C-B758-D7F3927A9076}" type="presParOf" srcId="{7FA3276C-2E8F-4A30-BCD8-40997E0EBF88}" destId="{525D24AE-59A6-4096-B28F-C030FDFBE8AD}" srcOrd="0" destOrd="0" presId="urn:microsoft.com/office/officeart/2009/3/layout/HorizontalOrganizationChart"/>
+    <dgm:cxn modelId="{843B08E8-7A42-41E7-9993-415010888178}" type="presParOf" srcId="{7FA3276C-2E8F-4A30-BCD8-40997E0EBF88}" destId="{5C41C33A-77F5-4EF9-B41E-B6323F3AC4B5}" srcOrd="1" destOrd="0" presId="urn:microsoft.com/office/officeart/2009/3/layout/HorizontalOrganizationChart"/>
+    <dgm:cxn modelId="{EBE7133C-89AB-4CF3-96D6-D9C428CC0A38}" type="presParOf" srcId="{A096AE59-013F-40D7-A403-BFB1F828D0C8}" destId="{B96F105E-2E9E-4407-A516-1D1F3ED1CB8E}" srcOrd="1" destOrd="0" presId="urn:microsoft.com/office/officeart/2009/3/layout/HorizontalOrganizationChart"/>
+    <dgm:cxn modelId="{3A63221C-2E14-4250-941F-FA23A3A04519}" type="presParOf" srcId="{A096AE59-013F-40D7-A403-BFB1F828D0C8}" destId="{3F35C6D1-D0E4-4ECB-86F6-914EF5058F83}" srcOrd="2" destOrd="0" presId="urn:microsoft.com/office/officeart/2009/3/layout/HorizontalOrganizationChart"/>
+    <dgm:cxn modelId="{93279788-26E8-44F4-A797-732943257CA5}" type="presParOf" srcId="{4AD95DF0-F121-45F1-8200-34EB3D94D9DF}" destId="{9D8177FC-6CE1-4254-860C-6412AAFC621D}" srcOrd="4" destOrd="0" presId="urn:microsoft.com/office/officeart/2009/3/layout/HorizontalOrganizationChart"/>
+    <dgm:cxn modelId="{D268B5CF-AE70-4628-A85C-AB282AA80251}" type="presParOf" srcId="{4AD95DF0-F121-45F1-8200-34EB3D94D9DF}" destId="{BB4696CA-3450-4881-AFA7-68C41C4878F2}" srcOrd="5" destOrd="0" presId="urn:microsoft.com/office/officeart/2009/3/layout/HorizontalOrganizationChart"/>
+    <dgm:cxn modelId="{4E5008AF-CD79-4194-9220-A743415889FA}" type="presParOf" srcId="{BB4696CA-3450-4881-AFA7-68C41C4878F2}" destId="{0A8ACBAF-F113-4804-ABFD-746611821F26}" srcOrd="0" destOrd="0" presId="urn:microsoft.com/office/officeart/2009/3/layout/HorizontalOrganizationChart"/>
+    <dgm:cxn modelId="{FE01B0A1-2A97-4C6A-9701-3E0B6DF8410F}" type="presParOf" srcId="{0A8ACBAF-F113-4804-ABFD-746611821F26}" destId="{ACA8D273-87E7-4C71-BE22-6F30F47CFF46}" srcOrd="0" destOrd="0" presId="urn:microsoft.com/office/officeart/2009/3/layout/HorizontalOrganizationChart"/>
+    <dgm:cxn modelId="{5B96011F-E5C4-45BB-9B9F-DCCFFC9CBF01}" type="presParOf" srcId="{0A8ACBAF-F113-4804-ABFD-746611821F26}" destId="{5BD9EA0D-0D47-41B7-B8A6-12042641E2AB}" srcOrd="1" destOrd="0" presId="urn:microsoft.com/office/officeart/2009/3/layout/HorizontalOrganizationChart"/>
+    <dgm:cxn modelId="{1A676D49-3769-46F9-935C-AD9812736B23}" type="presParOf" srcId="{BB4696CA-3450-4881-AFA7-68C41C4878F2}" destId="{BF5655B8-372A-4E63-9903-B31F0A1E3CFF}" srcOrd="1" destOrd="0" presId="urn:microsoft.com/office/officeart/2009/3/layout/HorizontalOrganizationChart"/>
+    <dgm:cxn modelId="{BAF92290-6CC7-4799-9C36-EBA5F19CE1F9}" type="presParOf" srcId="{BB4696CA-3450-4881-AFA7-68C41C4878F2}" destId="{C76D470E-98BC-41DB-9E9A-24222FE81649}" srcOrd="2" destOrd="0" presId="urn:microsoft.com/office/officeart/2009/3/layout/HorizontalOrganizationChart"/>
+    <dgm:cxn modelId="{178E8284-F8AC-4846-86CA-45A4486FBF38}" type="presParOf" srcId="{AA344ECB-B1D6-4416-A6B9-72FC7BC0D14F}" destId="{1C67986B-206E-4328-B36B-5ECF053ADE29}" srcOrd="2" destOrd="0" presId="urn:microsoft.com/office/officeart/2009/3/layout/HorizontalOrganizationChart"/>
+    <dgm:cxn modelId="{F9BC2725-335A-4BEF-B9BA-1EAD1EDC6D6D}" type="presParOf" srcId="{099837D2-CD61-4F81-8B8C-E5D13CEBD12D}" destId="{D5D587B8-57B8-4776-93CC-F4D530B333EA}" srcOrd="2" destOrd="0" presId="urn:microsoft.com/office/officeart/2009/3/layout/HorizontalOrganizationChart"/>
+    <dgm:cxn modelId="{714D9BDE-27C8-4A0F-AFCD-89731ADEBD37}" type="presParOf" srcId="{E358A367-C4A4-41CD-BAF0-8A023B27419F}" destId="{9725E0CE-9A08-416E-ABC6-225F9DBCE9CC}" srcOrd="2" destOrd="0" presId="urn:microsoft.com/office/officeart/2009/3/layout/HorizontalOrganizationChart"/>
+    <dgm:cxn modelId="{42F0606D-7A51-459A-827E-AC11436FB6B9}" type="presParOf" srcId="{233AA230-3102-4B65-8E03-7C9DF8E96591}" destId="{114A3977-CC20-4CA5-9C52-B8495972A99B}" srcOrd="4" destOrd="0" presId="urn:microsoft.com/office/officeart/2009/3/layout/HorizontalOrganizationChart"/>
+    <dgm:cxn modelId="{6C0A8611-7FE5-4A14-BF64-5F7F3BCD539A}" type="presParOf" srcId="{233AA230-3102-4B65-8E03-7C9DF8E96591}" destId="{90F0157A-13B5-4D11-96F4-6AD8572BA9A7}" srcOrd="5" destOrd="0" presId="urn:microsoft.com/office/officeart/2009/3/layout/HorizontalOrganizationChart"/>
+    <dgm:cxn modelId="{1A7E6515-9EE2-4CC2-B5CE-23958A0AF4DA}" type="presParOf" srcId="{90F0157A-13B5-4D11-96F4-6AD8572BA9A7}" destId="{BACCED48-22F3-44DC-89D4-F7BBB24957B5}" srcOrd="0" destOrd="0" presId="urn:microsoft.com/office/officeart/2009/3/layout/HorizontalOrganizationChart"/>
+    <dgm:cxn modelId="{B8394603-AC2B-4568-A64D-BAA0A154F19E}" type="presParOf" srcId="{BACCED48-22F3-44DC-89D4-F7BBB24957B5}" destId="{E79FF91F-2BE2-46F0-9065-4A637AB94FC5}" srcOrd="0" destOrd="0" presId="urn:microsoft.com/office/officeart/2009/3/layout/HorizontalOrganizationChart"/>
+    <dgm:cxn modelId="{5F72743D-3412-4F07-8442-8217DD109311}" type="presParOf" srcId="{BACCED48-22F3-44DC-89D4-F7BBB24957B5}" destId="{D9950DA0-8BC0-4ADA-8727-66BFECDBA9C9}" srcOrd="1" destOrd="0" presId="urn:microsoft.com/office/officeart/2009/3/layout/HorizontalOrganizationChart"/>
+    <dgm:cxn modelId="{10CA5C56-9711-49C3-90D2-BEBFC1AB9819}" type="presParOf" srcId="{90F0157A-13B5-4D11-96F4-6AD8572BA9A7}" destId="{1DB0A22A-B13A-4E67-B31B-336A060D878A}" srcOrd="1" destOrd="0" presId="urn:microsoft.com/office/officeart/2009/3/layout/HorizontalOrganizationChart"/>
+    <dgm:cxn modelId="{6AC9776B-61EE-4A40-B4E2-AE5D2F5AE757}" type="presParOf" srcId="{1DB0A22A-B13A-4E67-B31B-336A060D878A}" destId="{4B85C980-3ADA-4FE8-89DA-E30133C1EB54}" srcOrd="0" destOrd="0" presId="urn:microsoft.com/office/officeart/2009/3/layout/HorizontalOrganizationChart"/>
+    <dgm:cxn modelId="{E07B5247-391A-4A91-B889-1D40088D0779}" type="presParOf" srcId="{1DB0A22A-B13A-4E67-B31B-336A060D878A}" destId="{616C4950-873D-488F-8322-F71A97F15D14}" srcOrd="1" destOrd="0" presId="urn:microsoft.com/office/officeart/2009/3/layout/HorizontalOrganizationChart"/>
+    <dgm:cxn modelId="{467C9587-2317-40CF-AD58-0FFB254AE1D0}" type="presParOf" srcId="{616C4950-873D-488F-8322-F71A97F15D14}" destId="{6749B180-259C-4470-B8B8-A9A4E34B4DE2}" srcOrd="0" destOrd="0" presId="urn:microsoft.com/office/officeart/2009/3/layout/HorizontalOrganizationChart"/>
+    <dgm:cxn modelId="{EB559252-CA09-4AE2-88EB-C788A2AFA752}" type="presParOf" srcId="{6749B180-259C-4470-B8B8-A9A4E34B4DE2}" destId="{C223FE28-69AB-4E2D-8947-10A73D78B335}" srcOrd="0" destOrd="0" presId="urn:microsoft.com/office/officeart/2009/3/layout/HorizontalOrganizationChart"/>
+    <dgm:cxn modelId="{37920F40-38BC-4D6D-B882-059E525D0D10}" type="presParOf" srcId="{6749B180-259C-4470-B8B8-A9A4E34B4DE2}" destId="{DDD34D23-24C7-4DE8-9ED9-70FC494E0783}" srcOrd="1" destOrd="0" presId="urn:microsoft.com/office/officeart/2009/3/layout/HorizontalOrganizationChart"/>
+    <dgm:cxn modelId="{D621311C-4C3F-471E-BC0E-AC6BA793055A}" type="presParOf" srcId="{616C4950-873D-488F-8322-F71A97F15D14}" destId="{80FD8483-2340-465D-8651-AA762F020AEA}" srcOrd="1" destOrd="0" presId="urn:microsoft.com/office/officeart/2009/3/layout/HorizontalOrganizationChart"/>
+    <dgm:cxn modelId="{4C5CBEBF-2171-4407-A746-8BD7FE49AE32}" type="presParOf" srcId="{616C4950-873D-488F-8322-F71A97F15D14}" destId="{3102C3A7-F39A-4FEC-AE10-A21160168FD9}" srcOrd="2" destOrd="0" presId="urn:microsoft.com/office/officeart/2009/3/layout/HorizontalOrganizationChart"/>
+    <dgm:cxn modelId="{6DBA7D33-B5FC-4A85-94F2-8CC6F9D6BC30}" type="presParOf" srcId="{1DB0A22A-B13A-4E67-B31B-336A060D878A}" destId="{0922E9F9-0CF8-4D44-84B4-FCC31E421263}" srcOrd="2" destOrd="0" presId="urn:microsoft.com/office/officeart/2009/3/layout/HorizontalOrganizationChart"/>
+    <dgm:cxn modelId="{3E30079A-A1B7-42DA-8EA5-EDDA12161FAC}" type="presParOf" srcId="{1DB0A22A-B13A-4E67-B31B-336A060D878A}" destId="{24191482-9CAD-4886-ABC1-91E33D82BEE9}" srcOrd="3" destOrd="0" presId="urn:microsoft.com/office/officeart/2009/3/layout/HorizontalOrganizationChart"/>
+    <dgm:cxn modelId="{E5E27C8C-2B09-443F-A243-920558FABEC8}" type="presParOf" srcId="{24191482-9CAD-4886-ABC1-91E33D82BEE9}" destId="{D0679E45-0749-4D1D-BC2C-508B0E055BC1}" srcOrd="0" destOrd="0" presId="urn:microsoft.com/office/officeart/2009/3/layout/HorizontalOrganizationChart"/>
+    <dgm:cxn modelId="{6F6F5ADD-46EB-4D2E-90AB-D3F1BBAB2E59}" type="presParOf" srcId="{D0679E45-0749-4D1D-BC2C-508B0E055BC1}" destId="{3981373F-BD6F-4EB7-BCC4-670B96D55DD0}" srcOrd="0" destOrd="0" presId="urn:microsoft.com/office/officeart/2009/3/layout/HorizontalOrganizationChart"/>
+    <dgm:cxn modelId="{022E7D1B-2B4A-41C6-BEC3-9438DFC14848}" type="presParOf" srcId="{D0679E45-0749-4D1D-BC2C-508B0E055BC1}" destId="{464C662C-F5FD-413C-9FD5-8B2FF864DED3}" srcOrd="1" destOrd="0" presId="urn:microsoft.com/office/officeart/2009/3/layout/HorizontalOrganizationChart"/>
+    <dgm:cxn modelId="{29E98A9E-4E30-4E6E-8A69-DC1D4BF155E6}" type="presParOf" srcId="{24191482-9CAD-4886-ABC1-91E33D82BEE9}" destId="{70728EF5-07E0-4CE4-ADEF-6958901EA5D3}" srcOrd="1" destOrd="0" presId="urn:microsoft.com/office/officeart/2009/3/layout/HorizontalOrganizationChart"/>
+    <dgm:cxn modelId="{EDFE7456-F4CF-459C-8677-19816B532A92}" type="presParOf" srcId="{24191482-9CAD-4886-ABC1-91E33D82BEE9}" destId="{56384C21-2B5A-4AAF-B89D-545DBE6B94A2}" srcOrd="2" destOrd="0" presId="urn:microsoft.com/office/officeart/2009/3/layout/HorizontalOrganizationChart"/>
+    <dgm:cxn modelId="{68FCF683-9C46-4995-8B48-DD61D62486C9}" type="presParOf" srcId="{90F0157A-13B5-4D11-96F4-6AD8572BA9A7}" destId="{9149038A-8B5A-4D0C-9577-3032E5EE0358}" srcOrd="2" destOrd="0" presId="urn:microsoft.com/office/officeart/2009/3/layout/HorizontalOrganizationChart"/>
+    <dgm:cxn modelId="{D2D52E41-70BD-421C-8CFE-36EEBB7B46B5}" type="presParOf" srcId="{A1238EDB-8C40-40A8-A642-4893412308FF}" destId="{ECC6D65E-7BB3-40FD-BC5A-45F9D5BAEA87}" srcOrd="2" destOrd="0" presId="urn:microsoft.com/office/officeart/2009/3/layout/HorizontalOrganizationChart"/>
   </dgm:cxnLst>
   <dgm:bg/>
   <dgm:whole/>
@@ -36468,7 +36177,7 @@
 </file>
 
 <file path=customXml/itemProps1.xml><?xml version="1.0" encoding="utf-8"?>
-<ds:datastoreItem xmlns:ds="http://schemas.openxmlformats.org/officeDocument/2006/customXml" ds:itemID="{56B3AA94-67A6-49F9-A59A-EF1A1F040E71}">
+<ds:datastoreItem xmlns:ds="http://schemas.openxmlformats.org/officeDocument/2006/customXml" ds:itemID="{9839F247-9487-466A-B7CB-E82D8C00B1B5}">
   <ds:schemaRefs>
     <ds:schemaRef ds:uri="http://schemas.openxmlformats.org/officeDocument/2006/bibliography"/>
   </ds:schemaRefs>

</xml_diff>

<commit_message>
hoàn thiện web api với gần xong admin =>> web đã được tách ra
</commit_message>
<xml_diff>
--- a/DacTa.docx
+++ b/DacTa.docx
@@ -5400,7 +5400,7 @@
               <w:pStyle w:val="Table12"/>
             </w:pPr>
             <w:r>
-              <w:t>x</w:t>
+              <w:t>W</w:t>
             </w:r>
           </w:p>
         </w:tc>
@@ -5418,6 +5418,8 @@
             <w:pPr>
               <w:pStyle w:val="Table12"/>
             </w:pPr>
+            <w:bookmarkStart w:id="13" w:name="_GoBack"/>
+            <w:bookmarkEnd w:id="13"/>
           </w:p>
         </w:tc>
         <w:tc>
@@ -6889,6 +6891,167 @@
       </w:tr>
       <w:tr>
         <w:trPr>
+          <w:trHeight w:val="467"/>
+        </w:trPr>
+        <w:tc>
+          <w:tcPr>
+            <w:tcW w:w="1724" w:type="dxa"/>
+            <w:tcBorders>
+              <w:top w:val="dotted" w:sz="4" w:space="0" w:color="auto"/>
+              <w:left w:val="single" w:sz="4" w:space="0" w:color="auto"/>
+              <w:bottom w:val="dotted" w:sz="4" w:space="0" w:color="auto"/>
+              <w:right w:val="single" w:sz="4" w:space="0" w:color="auto"/>
+            </w:tcBorders>
+          </w:tcPr>
+          <w:p>
+            <w:pPr>
+              <w:pStyle w:val="Table12"/>
+            </w:pPr>
+            <w:r>
+              <w:t>Noi_dung</w:t>
+            </w:r>
+          </w:p>
+        </w:tc>
+        <w:tc>
+          <w:tcPr>
+            <w:tcW w:w="1457" w:type="dxa"/>
+            <w:tcBorders>
+              <w:top w:val="dotted" w:sz="4" w:space="0" w:color="auto"/>
+              <w:left w:val="single" w:sz="4" w:space="0" w:color="auto"/>
+              <w:bottom w:val="dotted" w:sz="4" w:space="0" w:color="auto"/>
+              <w:right w:val="single" w:sz="4" w:space="0" w:color="auto"/>
+            </w:tcBorders>
+          </w:tcPr>
+          <w:p>
+            <w:pPr>
+              <w:pStyle w:val="Table12"/>
+            </w:pPr>
+            <w:r>
+              <w:t>text</w:t>
+            </w:r>
+          </w:p>
+        </w:tc>
+        <w:tc>
+          <w:tcPr>
+            <w:tcW w:w="776" w:type="dxa"/>
+            <w:tcBorders>
+              <w:top w:val="dotted" w:sz="4" w:space="0" w:color="auto"/>
+              <w:left w:val="single" w:sz="4" w:space="0" w:color="auto"/>
+              <w:bottom w:val="dotted" w:sz="4" w:space="0" w:color="auto"/>
+              <w:right w:val="single" w:sz="4" w:space="0" w:color="auto"/>
+            </w:tcBorders>
+          </w:tcPr>
+          <w:p>
+            <w:pPr>
+              <w:pStyle w:val="Table12"/>
+            </w:pPr>
+          </w:p>
+        </w:tc>
+        <w:tc>
+          <w:tcPr>
+            <w:tcW w:w="874" w:type="dxa"/>
+            <w:tcBorders>
+              <w:top w:val="dotted" w:sz="4" w:space="0" w:color="auto"/>
+              <w:left w:val="single" w:sz="4" w:space="0" w:color="auto"/>
+              <w:bottom w:val="dotted" w:sz="4" w:space="0" w:color="auto"/>
+              <w:right w:val="single" w:sz="4" w:space="0" w:color="auto"/>
+            </w:tcBorders>
+          </w:tcPr>
+          <w:p>
+            <w:pPr>
+              <w:pStyle w:val="Table12"/>
+            </w:pPr>
+          </w:p>
+        </w:tc>
+        <w:tc>
+          <w:tcPr>
+            <w:tcW w:w="874" w:type="dxa"/>
+            <w:tcBorders>
+              <w:top w:val="dotted" w:sz="4" w:space="0" w:color="auto"/>
+              <w:left w:val="single" w:sz="4" w:space="0" w:color="auto"/>
+              <w:bottom w:val="dotted" w:sz="4" w:space="0" w:color="auto"/>
+              <w:right w:val="single" w:sz="4" w:space="0" w:color="auto"/>
+            </w:tcBorders>
+          </w:tcPr>
+          <w:p>
+            <w:pPr>
+              <w:pStyle w:val="Table12"/>
+            </w:pPr>
+          </w:p>
+        </w:tc>
+        <w:tc>
+          <w:tcPr>
+            <w:tcW w:w="905" w:type="dxa"/>
+            <w:tcBorders>
+              <w:top w:val="dotted" w:sz="4" w:space="0" w:color="auto"/>
+              <w:left w:val="single" w:sz="4" w:space="0" w:color="auto"/>
+              <w:bottom w:val="dotted" w:sz="4" w:space="0" w:color="auto"/>
+              <w:right w:val="single" w:sz="4" w:space="0" w:color="auto"/>
+            </w:tcBorders>
+          </w:tcPr>
+          <w:p>
+            <w:pPr>
+              <w:pStyle w:val="Table12"/>
+            </w:pPr>
+            <w:r>
+              <w:t>x</w:t>
+            </w:r>
+          </w:p>
+        </w:tc>
+        <w:tc>
+          <w:tcPr>
+            <w:tcW w:w="1388" w:type="dxa"/>
+            <w:tcBorders>
+              <w:top w:val="dotted" w:sz="4" w:space="0" w:color="auto"/>
+              <w:left w:val="single" w:sz="4" w:space="0" w:color="auto"/>
+              <w:bottom w:val="dotted" w:sz="4" w:space="0" w:color="auto"/>
+              <w:right w:val="single" w:sz="4" w:space="0" w:color="auto"/>
+            </w:tcBorders>
+          </w:tcPr>
+          <w:p>
+            <w:pPr>
+              <w:pStyle w:val="Table12"/>
+            </w:pPr>
+          </w:p>
+        </w:tc>
+        <w:tc>
+          <w:tcPr>
+            <w:tcW w:w="1784" w:type="dxa"/>
+            <w:tcBorders>
+              <w:top w:val="dotted" w:sz="4" w:space="0" w:color="auto"/>
+              <w:left w:val="single" w:sz="4" w:space="0" w:color="auto"/>
+              <w:bottom w:val="dotted" w:sz="4" w:space="0" w:color="auto"/>
+              <w:right w:val="single" w:sz="4" w:space="0" w:color="auto"/>
+            </w:tcBorders>
+          </w:tcPr>
+          <w:p>
+            <w:pPr>
+              <w:pStyle w:val="Table12"/>
+            </w:pPr>
+            <w:r>
+              <w:t>Nội dung miền</w:t>
+            </w:r>
+          </w:p>
+        </w:tc>
+        <w:tc>
+          <w:tcPr>
+            <w:tcW w:w="1610" w:type="dxa"/>
+            <w:tcBorders>
+              <w:top w:val="dotted" w:sz="4" w:space="0" w:color="auto"/>
+              <w:left w:val="single" w:sz="4" w:space="0" w:color="auto"/>
+              <w:bottom w:val="dotted" w:sz="4" w:space="0" w:color="auto"/>
+              <w:right w:val="single" w:sz="4" w:space="0" w:color="auto"/>
+            </w:tcBorders>
+          </w:tcPr>
+          <w:p>
+            <w:pPr>
+              <w:pStyle w:val="Table12"/>
+            </w:pPr>
+          </w:p>
+        </w:tc>
+      </w:tr>
+      <w:tr>
+        <w:trPr>
           <w:trHeight w:val="241"/>
         </w:trPr>
         <w:tc>
@@ -7227,6 +7390,7 @@
           <w:sz w:val="28"/>
           <w:szCs w:val="28"/>
         </w:rPr>
+        <w:lastRenderedPageBreak/>
         <w:t xml:space="preserve">Tên bảng: </w:t>
       </w:r>
       <w:r>
@@ -7291,7 +7455,6 @@
               <w:rPr>
                 <w:b/>
               </w:rPr>
-              <w:lastRenderedPageBreak/>
               <w:t>Thuộc tính</w:t>
             </w:r>
           </w:p>
@@ -9294,12 +9457,7 @@
               <w:pStyle w:val="Table12"/>
             </w:pPr>
             <w:r>
-              <w:t>Tieu_d</w:t>
-            </w:r>
-            <w:bookmarkStart w:id="13" w:name="_GoBack"/>
-            <w:bookmarkEnd w:id="13"/>
-            <w:r>
-              <w:t>e</w:t>
+              <w:t>Tieu_de</w:t>
             </w:r>
           </w:p>
         </w:tc>
@@ -28309,324 +28467,324 @@
     </dgm:pt>
   </dgm:ptLst>
   <dgm:cxnLst>
-    <dgm:cxn modelId="{D297480A-6285-477F-BD85-BE115F68A414}" type="presOf" srcId="{FE3CDA4C-905F-44B9-9493-48AB2C394FC8}" destId="{DF96CE45-13AE-48F8-B809-7D5034B7561B}" srcOrd="0" destOrd="0" presId="urn:microsoft.com/office/officeart/2009/3/layout/HorizontalOrganizationChart"/>
-    <dgm:cxn modelId="{00657853-39DE-4CED-BFF1-AB9B8B253F3F}" type="presOf" srcId="{466C00B0-299A-414C-85F7-3A540A569925}" destId="{4C1C8910-08C0-4518-B865-6582F6D669CF}" srcOrd="0" destOrd="0" presId="urn:microsoft.com/office/officeart/2009/3/layout/HorizontalOrganizationChart"/>
-    <dgm:cxn modelId="{FA02F551-68E6-4FCF-B07B-9973DD5BA0CD}" type="presOf" srcId="{82C6AE9C-2F28-444F-8383-FBA09A7E152B}" destId="{0904B4C2-91C7-43BF-AAA3-19BD91459740}" srcOrd="0" destOrd="0" presId="urn:microsoft.com/office/officeart/2009/3/layout/HorizontalOrganizationChart"/>
-    <dgm:cxn modelId="{44F0F72F-0B24-40E9-B1ED-B8CDDE37B9BB}" type="presOf" srcId="{0AA50FAE-17DB-4231-9333-B698A366101B}" destId="{E99E13BF-A25F-4CFC-9D45-5EDD05D4EAF3}" srcOrd="0" destOrd="0" presId="urn:microsoft.com/office/officeart/2009/3/layout/HorizontalOrganizationChart"/>
+    <dgm:cxn modelId="{2D0F20CD-A42F-45C0-BDA5-1AD07FFA8866}" type="presOf" srcId="{42578472-6229-4856-9FD2-9EB63FEAD2A0}" destId="{B8E15869-4EFA-47E2-880A-7D2C60D29E04}" srcOrd="1" destOrd="0" presId="urn:microsoft.com/office/officeart/2009/3/layout/HorizontalOrganizationChart"/>
+    <dgm:cxn modelId="{EEFFA67F-814D-4F2E-9492-84226C2E860A}" type="presOf" srcId="{7DA7EFAD-C703-442C-A9E0-17CCC5524EA6}" destId="{B456A631-9585-478F-878C-48091236F152}" srcOrd="1" destOrd="0" presId="urn:microsoft.com/office/officeart/2009/3/layout/HorizontalOrganizationChart"/>
+    <dgm:cxn modelId="{EB7B8BBD-81E8-4E23-A1AE-138D3316199B}" type="presOf" srcId="{08141544-E610-49E0-8DD2-BE5A96D5CB75}" destId="{63006200-3CCA-41F2-811E-1E731AB8813F}" srcOrd="1" destOrd="0" presId="urn:microsoft.com/office/officeart/2009/3/layout/HorizontalOrganizationChart"/>
+    <dgm:cxn modelId="{AA8CEE60-979F-4FDB-80DB-B269EC13FB24}" type="presOf" srcId="{7DCA9C88-684E-4511-AC0A-9C96F0D1407F}" destId="{65A33BCE-0FC6-41E2-850A-471F47EE3D0C}" srcOrd="1" destOrd="0" presId="urn:microsoft.com/office/officeart/2009/3/layout/HorizontalOrganizationChart"/>
     <dgm:cxn modelId="{4847E153-D747-4061-AF99-CD9DBEDD97CF}" srcId="{B2383E6A-0400-4D18-A907-3C3104200A6C}" destId="{7DA7EFAD-C703-442C-A9E0-17CCC5524EA6}" srcOrd="0" destOrd="0" parTransId="{A429905D-5FDF-42FC-8DFB-10520B5869CC}" sibTransId="{FAADF4D1-FB4E-4E54-A624-C4AF1D193886}"/>
-    <dgm:cxn modelId="{3092F3BA-5FB4-4142-B0F4-6DFE3C28EF98}" type="presOf" srcId="{42578472-6229-4856-9FD2-9EB63FEAD2A0}" destId="{B8E15869-4EFA-47E2-880A-7D2C60D29E04}" srcOrd="1" destOrd="0" presId="urn:microsoft.com/office/officeart/2009/3/layout/HorizontalOrganizationChart"/>
-    <dgm:cxn modelId="{EC337052-87CB-4EF6-B3E0-EC544DFE96B4}" type="presOf" srcId="{DFECDDE7-7972-4C3F-A8CD-571C88ACB1D7}" destId="{67219DB8-BBA3-45A7-B28C-9964289416DF}" srcOrd="0" destOrd="0" presId="urn:microsoft.com/office/officeart/2009/3/layout/HorizontalOrganizationChart"/>
-    <dgm:cxn modelId="{CEBBC7C2-F55F-4C48-891D-9AE54752AAA3}" type="presOf" srcId="{D6C5CCE2-C46B-4930-8E42-AF093F85F71B}" destId="{7EA786BD-4998-4303-9074-455819DC6A25}" srcOrd="1" destOrd="0" presId="urn:microsoft.com/office/officeart/2009/3/layout/HorizontalOrganizationChart"/>
+    <dgm:cxn modelId="{2DFDE263-0A91-4C43-9FC2-BC50B394EBAB}" type="presOf" srcId="{1E2F0E43-4E99-4014-B8E9-430F5D96FF08}" destId="{3316F514-BA98-45C8-A256-98EF0EC8BC5E}" srcOrd="0" destOrd="0" presId="urn:microsoft.com/office/officeart/2009/3/layout/HorizontalOrganizationChart"/>
+    <dgm:cxn modelId="{02F63820-37C2-4B50-9AD5-F86BD4892FF0}" type="presOf" srcId="{F755B8AD-5536-4FD2-AF79-2332956CD8F7}" destId="{1FBED8CE-CFF8-4646-A349-57900235F82B}" srcOrd="0" destOrd="0" presId="urn:microsoft.com/office/officeart/2009/3/layout/HorizontalOrganizationChart"/>
+    <dgm:cxn modelId="{E13FA87F-41F9-4F1E-995C-79F715C8B0ED}" type="presOf" srcId="{EF2BEAA6-0CEE-41E9-971F-4769FB5DE7FC}" destId="{D9950DA0-8BC0-4ADA-8727-66BFECDBA9C9}" srcOrd="1" destOrd="0" presId="urn:microsoft.com/office/officeart/2009/3/layout/HorizontalOrganizationChart"/>
     <dgm:cxn modelId="{AB305DD9-71B8-434D-B778-9D58CF92125F}" srcId="{B2383E6A-0400-4D18-A907-3C3104200A6C}" destId="{1E2F0E43-4E99-4014-B8E9-430F5D96FF08}" srcOrd="2" destOrd="0" parTransId="{466C00B0-299A-414C-85F7-3A540A569925}" sibTransId="{A7FF9C1C-8303-43C2-B8E0-FC0FCAC58D1F}"/>
     <dgm:cxn modelId="{B7268977-396F-4A5E-9CA5-86E8803B7AD7}" srcId="{ED98A9C2-687C-4C7D-8817-389AF8050476}" destId="{F755B8AD-5536-4FD2-AF79-2332956CD8F7}" srcOrd="0" destOrd="0" parTransId="{1795DC6A-BDE2-4830-9241-B394A4868D6A}" sibTransId="{0489A4DC-599C-4487-9C29-6018BD3DDBFF}"/>
-    <dgm:cxn modelId="{483B5E15-4B20-4470-9BAB-B484966B064E}" type="presOf" srcId="{DC87D7FF-A68D-4AE0-BA2A-A93D4E3997CE}" destId="{B89C7557-70E1-4E8D-9FD0-17F5A19C2F39}" srcOrd="0" destOrd="0" presId="urn:microsoft.com/office/officeart/2009/3/layout/HorizontalOrganizationChart"/>
-    <dgm:cxn modelId="{94D4DE8B-F703-4831-9C97-308E3E1A7B4B}" type="presOf" srcId="{B2383E6A-0400-4D18-A907-3C3104200A6C}" destId="{312C5C56-8066-4E56-93A0-B1F265CDD655}" srcOrd="0" destOrd="0" presId="urn:microsoft.com/office/officeart/2009/3/layout/HorizontalOrganizationChart"/>
-    <dgm:cxn modelId="{B7854C4F-B390-4033-B8FB-9A22130AD8A9}" type="presOf" srcId="{9F4B3431-DA54-4488-A5B1-EF7C7DE3EAC3}" destId="{3B9D046F-F5B8-44B8-B1BE-5931ACCFD4A4}" srcOrd="1" destOrd="0" presId="urn:microsoft.com/office/officeart/2009/3/layout/HorizontalOrganizationChart"/>
-    <dgm:cxn modelId="{1C041C45-7A29-4BAB-A675-3A068005E604}" type="presOf" srcId="{F755B8AD-5536-4FD2-AF79-2332956CD8F7}" destId="{082B1D8F-F4B4-4141-95DC-0E4360CF4A14}" srcOrd="1" destOrd="0" presId="urn:microsoft.com/office/officeart/2009/3/layout/HorizontalOrganizationChart"/>
+    <dgm:cxn modelId="{B9B26180-30ED-455E-B8E2-F4D409BDD1FE}" type="presOf" srcId="{F767445A-2E54-4F59-B99E-17DBB6E7D5B8}" destId="{A36C0292-CC4E-409F-9BF4-4400AAB59CEC}" srcOrd="0" destOrd="0" presId="urn:microsoft.com/office/officeart/2009/3/layout/HorizontalOrganizationChart"/>
+    <dgm:cxn modelId="{2A3EBDDF-5CB6-4D2F-9A73-8D7D897B3384}" type="presOf" srcId="{58B5AB80-2108-473B-8360-57E85D87CE42}" destId="{41972CC5-F3B2-454D-90C5-6189BA7E88C4}" srcOrd="0" destOrd="0" presId="urn:microsoft.com/office/officeart/2009/3/layout/HorizontalOrganizationChart"/>
+    <dgm:cxn modelId="{F24E7A35-04B1-4F89-820A-03D689D6EFE2}" type="presOf" srcId="{82C6AE9C-2F28-444F-8383-FBA09A7E152B}" destId="{0904B4C2-91C7-43BF-AAA3-19BD91459740}" srcOrd="0" destOrd="0" presId="urn:microsoft.com/office/officeart/2009/3/layout/HorizontalOrganizationChart"/>
     <dgm:cxn modelId="{65B92ACE-11B3-4FA9-8DDC-147C07013215}" srcId="{7DCA9C88-684E-4511-AC0A-9C96F0D1407F}" destId="{42578472-6229-4856-9FD2-9EB63FEAD2A0}" srcOrd="0" destOrd="0" parTransId="{78DF609F-0E9D-4B50-9BB7-16E7BEC31E9F}" sibTransId="{33BE90A3-92C8-49CD-BA55-17A0B86C578F}"/>
-    <dgm:cxn modelId="{CBE6C1B9-0CB4-4389-9CDB-2A13AE9A97C6}" type="presOf" srcId="{031D83AC-45CE-43C1-9BFC-5F8C8BBBCEA8}" destId="{ACA8D273-87E7-4C71-BE22-6F30F47CFF46}" srcOrd="0" destOrd="0" presId="urn:microsoft.com/office/officeart/2009/3/layout/HorizontalOrganizationChart"/>
-    <dgm:cxn modelId="{2A03ED96-1E72-4B82-846E-2593C60FA489}" type="presOf" srcId="{D4A6D96E-924F-48ED-B5DE-8E9129B4C98A}" destId="{AE9D1DD2-57A7-4CF0-8CDE-1467BA9F9A49}" srcOrd="1" destOrd="0" presId="urn:microsoft.com/office/officeart/2009/3/layout/HorizontalOrganizationChart"/>
-    <dgm:cxn modelId="{6F0C3A6A-7A34-4DFD-ABDC-861B25BD14DF}" type="presOf" srcId="{B433C45E-887B-49E5-A9AE-6F3E66B212E4}" destId="{464C662C-F5FD-413C-9FD5-8B2FF864DED3}" srcOrd="1" destOrd="0" presId="urn:microsoft.com/office/officeart/2009/3/layout/HorizontalOrganizationChart"/>
-    <dgm:cxn modelId="{1B32B7CC-6C28-4DE2-82A1-2D194575488C}" type="presOf" srcId="{73C713E5-F337-4D2E-9B33-A6F3BCD7E423}" destId="{2FF1F06E-5E63-4216-AF39-FFFBDAFC940A}" srcOrd="0" destOrd="0" presId="urn:microsoft.com/office/officeart/2009/3/layout/HorizontalOrganizationChart"/>
-    <dgm:cxn modelId="{14F8ECC2-73B8-4CF8-834F-1DEEE00A2E4A}" type="presOf" srcId="{9FEBAB08-0C8F-46FC-B7A4-FEFE4CDE54A6}" destId="{C045404C-5A55-4852-8F4D-829CC9C9985A}" srcOrd="0" destOrd="0" presId="urn:microsoft.com/office/officeart/2009/3/layout/HorizontalOrganizationChart"/>
-    <dgm:cxn modelId="{6EA208BA-A924-4F29-96D9-63C5EF854E3C}" type="presOf" srcId="{08141544-E610-49E0-8DD2-BE5A96D5CB75}" destId="{63006200-3CCA-41F2-811E-1E731AB8813F}" srcOrd="1" destOrd="0" presId="urn:microsoft.com/office/officeart/2009/3/layout/HorizontalOrganizationChart"/>
-    <dgm:cxn modelId="{481F8581-0C85-4980-8E39-49D1FA21CEE5}" type="presOf" srcId="{CD7C0361-CE5E-41AE-BB76-85DD91CF5371}" destId="{34F0530D-A930-4961-95EE-364B777B85E9}" srcOrd="0" destOrd="0" presId="urn:microsoft.com/office/officeart/2009/3/layout/HorizontalOrganizationChart"/>
+    <dgm:cxn modelId="{2697154E-EC12-4FB9-AD09-5F5662DF0D7E}" type="presOf" srcId="{9FEBAB08-0C8F-46FC-B7A4-FEFE4CDE54A6}" destId="{C045404C-5A55-4852-8F4D-829CC9C9985A}" srcOrd="0" destOrd="0" presId="urn:microsoft.com/office/officeart/2009/3/layout/HorizontalOrganizationChart"/>
+    <dgm:cxn modelId="{5B0A790D-5DC1-4748-B5AE-CED554B347CD}" type="presOf" srcId="{B2383E6A-0400-4D18-A907-3C3104200A6C}" destId="{DD563B8B-C1B0-4EAE-941C-5A1C9A5D2270}" srcOrd="1" destOrd="0" presId="urn:microsoft.com/office/officeart/2009/3/layout/HorizontalOrganizationChart"/>
+    <dgm:cxn modelId="{21B59C2B-7F64-4B9B-81A7-8FB786CE5A7C}" type="presOf" srcId="{B433C45E-887B-49E5-A9AE-6F3E66B212E4}" destId="{464C662C-F5FD-413C-9FD5-8B2FF864DED3}" srcOrd="1" destOrd="0" presId="urn:microsoft.com/office/officeart/2009/3/layout/HorizontalOrganizationChart"/>
+    <dgm:cxn modelId="{388CB1F5-D9ED-48FC-A73D-B63281B36A97}" type="presOf" srcId="{B2383E6A-0400-4D18-A907-3C3104200A6C}" destId="{312C5C56-8066-4E56-93A0-B1F265CDD655}" srcOrd="0" destOrd="0" presId="urn:microsoft.com/office/officeart/2009/3/layout/HorizontalOrganizationChart"/>
+    <dgm:cxn modelId="{CF66D48B-0339-45F4-BE4F-53034228D35B}" type="presOf" srcId="{C4C0C5F1-7E05-4FF0-B4D8-D7F27D35407A}" destId="{5C41C33A-77F5-4EF9-B41E-B6323F3AC4B5}" srcOrd="1" destOrd="0" presId="urn:microsoft.com/office/officeart/2009/3/layout/HorizontalOrganizationChart"/>
     <dgm:cxn modelId="{E0B50330-0366-4419-BEC7-2DA053FB6313}" srcId="{A1DA6BED-EDB9-452C-B6F3-2EBF37F90A9C}" destId="{F767445A-2E54-4F59-B99E-17DBB6E7D5B8}" srcOrd="0" destOrd="0" parTransId="{82FC4EB7-5CFE-4E3C-9F68-F6F711EB2C63}" sibTransId="{3B44DC3B-8A57-4E82-8CF1-6CE5BEBEFEF9}"/>
-    <dgm:cxn modelId="{A4AAD112-7EB7-48F7-B263-E76C33F35E61}" type="presOf" srcId="{F6ED2DA7-5609-47F9-9F89-DE43BC0A442D}" destId="{87775F7D-DF0B-4F7C-8482-685402E69963}" srcOrd="1" destOrd="0" presId="urn:microsoft.com/office/officeart/2009/3/layout/HorizontalOrganizationChart"/>
-    <dgm:cxn modelId="{CBACD7A1-D9FB-4BEB-A665-161F0F29D04F}" type="presOf" srcId="{08141544-E610-49E0-8DD2-BE5A96D5CB75}" destId="{13EB86F9-89EC-475E-991F-67B3D71C914D}" srcOrd="0" destOrd="0" presId="urn:microsoft.com/office/officeart/2009/3/layout/HorizontalOrganizationChart"/>
-    <dgm:cxn modelId="{FB6D3F34-A2DE-4B20-B5E7-9EE3CF8E76F8}" type="presOf" srcId="{C4C0C5F1-7E05-4FF0-B4D8-D7F27D35407A}" destId="{525D24AE-59A6-4096-B28F-C030FDFBE8AD}" srcOrd="0" destOrd="0" presId="urn:microsoft.com/office/officeart/2009/3/layout/HorizontalOrganizationChart"/>
-    <dgm:cxn modelId="{A5864851-14AC-4228-A3C6-F04D0E123D9D}" type="presOf" srcId="{81DF1E72-ACC4-4294-8D86-3EB5ABB63239}" destId="{42F8DC85-5B49-4150-9D7E-33A4154F7C87}" srcOrd="0" destOrd="0" presId="urn:microsoft.com/office/officeart/2009/3/layout/HorizontalOrganizationChart"/>
-    <dgm:cxn modelId="{379D0DA9-CEFE-464D-985B-63881C2402CD}" type="presOf" srcId="{76789F1C-126B-43FA-9C3F-C5500858D28C}" destId="{0922E9F9-0CF8-4D44-84B4-FCC31E421263}" srcOrd="0" destOrd="0" presId="urn:microsoft.com/office/officeart/2009/3/layout/HorizontalOrganizationChart"/>
+    <dgm:cxn modelId="{D859538E-52B2-4FD7-B192-5E03E17752A5}" type="presOf" srcId="{86A4FFC7-93C8-4979-998B-1DD9C10B936C}" destId="{C223FE28-69AB-4E2D-8947-10A73D78B335}" srcOrd="0" destOrd="0" presId="urn:microsoft.com/office/officeart/2009/3/layout/HorizontalOrganizationChart"/>
+    <dgm:cxn modelId="{DABEE6BF-453F-47BC-BD27-8529A9FB782D}" type="presOf" srcId="{031D83AC-45CE-43C1-9BFC-5F8C8BBBCEA8}" destId="{5BD9EA0D-0D47-41B7-B8A6-12042641E2AB}" srcOrd="1" destOrd="0" presId="urn:microsoft.com/office/officeart/2009/3/layout/HorizontalOrganizationChart"/>
+    <dgm:cxn modelId="{223A427B-370D-4930-8859-33A7FEEA9DAA}" type="presOf" srcId="{B433C45E-887B-49E5-A9AE-6F3E66B212E4}" destId="{3981373F-BD6F-4EB7-BCC4-670B96D55DD0}" srcOrd="0" destOrd="0" presId="urn:microsoft.com/office/officeart/2009/3/layout/HorizontalOrganizationChart"/>
+    <dgm:cxn modelId="{44B22D76-28A0-42BB-934C-B5AC7221B758}" type="presOf" srcId="{60B17623-BDFE-4EF1-9443-9B049FAA0E0C}" destId="{4D530071-8595-4D60-9435-0189186FCAC6}" srcOrd="1" destOrd="0" presId="urn:microsoft.com/office/officeart/2009/3/layout/HorizontalOrganizationChart"/>
+    <dgm:cxn modelId="{00DDBD1A-5B78-4DA6-8211-4B7A19AA3F85}" type="presOf" srcId="{08141544-E610-49E0-8DD2-BE5A96D5CB75}" destId="{13EB86F9-89EC-475E-991F-67B3D71C914D}" srcOrd="0" destOrd="0" presId="urn:microsoft.com/office/officeart/2009/3/layout/HorizontalOrganizationChart"/>
+    <dgm:cxn modelId="{0E21D1B8-2E2F-4BD1-8F7A-C5F6ECA9937E}" type="presOf" srcId="{F6ED2DA7-5609-47F9-9F89-DE43BC0A442D}" destId="{87775F7D-DF0B-4F7C-8482-685402E69963}" srcOrd="1" destOrd="0" presId="urn:microsoft.com/office/officeart/2009/3/layout/HorizontalOrganizationChart"/>
     <dgm:cxn modelId="{585435FA-271D-40E6-9006-3173ACD221FE}" srcId="{7DCA9C88-684E-4511-AC0A-9C96F0D1407F}" destId="{9F4B3431-DA54-4488-A5B1-EF7C7DE3EAC3}" srcOrd="1" destOrd="0" parTransId="{2B0109FC-1344-4D8A-8A3F-27B483AB3C09}" sibTransId="{D7B14AED-4FCD-4507-844B-011ACB979686}"/>
-    <dgm:cxn modelId="{D5744EB9-8DD5-43E1-B9C3-C9B4D4E949A6}" type="presOf" srcId="{86A4FFC7-93C8-4979-998B-1DD9C10B936C}" destId="{DDD34D23-24C7-4DE8-9ED9-70FC494E0783}" srcOrd="1" destOrd="0" presId="urn:microsoft.com/office/officeart/2009/3/layout/HorizontalOrganizationChart"/>
-    <dgm:cxn modelId="{DAA322DC-10FE-4D60-B14B-96EAC77CF144}" type="presOf" srcId="{7DA7EFAD-C703-442C-A9E0-17CCC5524EA6}" destId="{F4A52702-993A-4733-910B-01189049944E}" srcOrd="0" destOrd="0" presId="urn:microsoft.com/office/officeart/2009/3/layout/HorizontalOrganizationChart"/>
-    <dgm:cxn modelId="{257BCCBA-01BF-4D34-B4B5-BC178B025D3E}" type="presOf" srcId="{31CD4D28-2D76-4036-ABBD-A93794B753F8}" destId="{9A62B27E-0AD0-46FF-9F68-2E5E1A0B9BFD}" srcOrd="0" destOrd="0" presId="urn:microsoft.com/office/officeart/2009/3/layout/HorizontalOrganizationChart"/>
-    <dgm:cxn modelId="{140D86EF-2630-4F8E-B9DE-B09789E4A683}" type="presOf" srcId="{4D0706AD-D2FE-42EA-B1BF-BD8850E2222E}" destId="{1DB918B7-38AA-4C64-AB01-D1612F401E04}" srcOrd="0" destOrd="0" presId="urn:microsoft.com/office/officeart/2009/3/layout/HorizontalOrganizationChart"/>
-    <dgm:cxn modelId="{7BF9365D-202D-4EFA-865E-E3A2C6427DA4}" type="presOf" srcId="{C27B8EC8-8830-4E18-AC71-62E4C1EFC63E}" destId="{FC618248-0CB3-487D-B541-2082D6972BB4}" srcOrd="0" destOrd="0" presId="urn:microsoft.com/office/officeart/2009/3/layout/HorizontalOrganizationChart"/>
+    <dgm:cxn modelId="{92DAB680-0823-435D-91B4-AC2CD9A31557}" type="presOf" srcId="{DC87D7FF-A68D-4AE0-BA2A-A93D4E3997CE}" destId="{FD6A3EF8-8E99-47C6-B7A8-5BB183FBBFF8}" srcOrd="1" destOrd="0" presId="urn:microsoft.com/office/officeart/2009/3/layout/HorizontalOrganizationChart"/>
+    <dgm:cxn modelId="{D65BA640-2FD0-45ED-879E-2633DB637C54}" type="presOf" srcId="{D6C5CCE2-C46B-4930-8E42-AF093F85F71B}" destId="{5E750CE7-C9FC-4D31-A0A2-42A07EEE9FCB}" srcOrd="0" destOrd="0" presId="urn:microsoft.com/office/officeart/2009/3/layout/HorizontalOrganizationChart"/>
+    <dgm:cxn modelId="{FDF7119A-712D-4467-9060-30BF74552594}" type="presOf" srcId="{D31BD0C4-10B7-4832-AD31-657A45B765B4}" destId="{380A3D50-A66E-428F-BA98-9A9905C86310}" srcOrd="0" destOrd="0" presId="urn:microsoft.com/office/officeart/2009/3/layout/HorizontalOrganizationChart"/>
+    <dgm:cxn modelId="{FD8E60ED-6D94-4F14-888B-38866DCB0972}" type="presOf" srcId="{81DF1E72-ACC4-4294-8D86-3EB5ABB63239}" destId="{42F8DC85-5B49-4150-9D7E-33A4154F7C87}" srcOrd="0" destOrd="0" presId="urn:microsoft.com/office/officeart/2009/3/layout/HorizontalOrganizationChart"/>
+    <dgm:cxn modelId="{6F4B7FA8-9A9C-40D1-9F32-952FC26ABA2C}" type="presOf" srcId="{F767445A-2E54-4F59-B99E-17DBB6E7D5B8}" destId="{79A01698-EC63-4087-A68A-1B14552AFCBD}" srcOrd="1" destOrd="0" presId="urn:microsoft.com/office/officeart/2009/3/layout/HorizontalOrganizationChart"/>
+    <dgm:cxn modelId="{C8EFED61-0B1A-4017-8EE9-5CC1B24DB01C}" type="presOf" srcId="{4D0706AD-D2FE-42EA-B1BF-BD8850E2222E}" destId="{1DB918B7-38AA-4C64-AB01-D1612F401E04}" srcOrd="0" destOrd="0" presId="urn:microsoft.com/office/officeart/2009/3/layout/HorizontalOrganizationChart"/>
+    <dgm:cxn modelId="{D7A02AD3-EE49-45EE-8795-62566C3EA892}" type="presOf" srcId="{A1DA6BED-EDB9-452C-B6F3-2EBF37F90A9C}" destId="{A067057A-B913-4C22-989D-185887D8CAFC}" srcOrd="1" destOrd="0" presId="urn:microsoft.com/office/officeart/2009/3/layout/HorizontalOrganizationChart"/>
+    <dgm:cxn modelId="{04AB7F81-3114-4A34-AC8A-C482AA39E986}" type="presOf" srcId="{CD7C0361-CE5E-41AE-BB76-85DD91CF5371}" destId="{34F0530D-A930-4961-95EE-364B777B85E9}" srcOrd="0" destOrd="0" presId="urn:microsoft.com/office/officeart/2009/3/layout/HorizontalOrganizationChart"/>
+    <dgm:cxn modelId="{CF22480F-9F81-4014-AA56-83A093E5FA91}" type="presOf" srcId="{6C133031-B6A8-49B6-801D-ACD6036E6280}" destId="{D0880CD9-328B-493A-9502-2E92040D628D}" srcOrd="1" destOrd="0" presId="urn:microsoft.com/office/officeart/2009/3/layout/HorizontalOrganizationChart"/>
     <dgm:cxn modelId="{84662F86-C55B-4192-B6D6-E729F3457F04}" srcId="{B2383E6A-0400-4D18-A907-3C3104200A6C}" destId="{60B17623-BDFE-4EF1-9443-9B049FAA0E0C}" srcOrd="1" destOrd="0" parTransId="{1392EC17-C7EC-4D88-A357-44EEBF45D37D}" sibTransId="{2D97E1E7-C85F-4377-8A66-E375FDFF75C0}"/>
-    <dgm:cxn modelId="{641BC32F-5A14-496E-BF90-62527A6778C0}" type="presOf" srcId="{CC3E2F96-DED3-4592-AFBC-F23BBFA33047}" destId="{9D8177FC-6CE1-4254-860C-6412AAFC621D}" srcOrd="0" destOrd="0" presId="urn:microsoft.com/office/officeart/2009/3/layout/HorizontalOrganizationChart"/>
-    <dgm:cxn modelId="{D4ECBB61-68CF-4933-9AFB-60332EABA174}" type="presOf" srcId="{7DCA9C88-684E-4511-AC0A-9C96F0D1407F}" destId="{65A33BCE-0FC6-41E2-850A-471F47EE3D0C}" srcOrd="1" destOrd="0" presId="urn:microsoft.com/office/officeart/2009/3/layout/HorizontalOrganizationChart"/>
-    <dgm:cxn modelId="{59D82F9E-E803-44DA-84E1-29BD931E33D3}" type="presOf" srcId="{BA0CE06E-E2F4-4E2E-89EC-6268377F5409}" destId="{B2965DDC-C41F-4D85-8F94-2BDDDCCEF17C}" srcOrd="0" destOrd="0" presId="urn:microsoft.com/office/officeart/2009/3/layout/HorizontalOrganizationChart"/>
+    <dgm:cxn modelId="{AB9CB591-15F3-4DB2-9AD3-8A80742B2D0B}" type="presOf" srcId="{33D0064C-E11E-47B5-A4A0-1F7527387CA5}" destId="{7D9D6673-7E57-4F83-A834-BD6AED97DFE3}" srcOrd="0" destOrd="0" presId="urn:microsoft.com/office/officeart/2009/3/layout/HorizontalOrganizationChart"/>
+    <dgm:cxn modelId="{6F9F205D-B3C7-4F2D-81D9-14C40668EF98}" type="presOf" srcId="{DC87D7FF-A68D-4AE0-BA2A-A93D4E3997CE}" destId="{B89C7557-70E1-4E8D-9FD0-17F5A19C2F39}" srcOrd="0" destOrd="0" presId="urn:microsoft.com/office/officeart/2009/3/layout/HorizontalOrganizationChart"/>
+    <dgm:cxn modelId="{E76609B4-0054-4DAE-9A0E-6E4C9182B9EC}" srcId="{9F4B3431-DA54-4488-A5B1-EF7C7DE3EAC3}" destId="{B2383E6A-0400-4D18-A907-3C3104200A6C}" srcOrd="0" destOrd="0" parTransId="{81DF1E72-ACC4-4294-8D86-3EB5ABB63239}" sibTransId="{0D83598E-9274-4F22-A350-8DEB9917E8D4}"/>
     <dgm:cxn modelId="{F50CD7A1-C427-4195-9EE7-CAD07A1D61AF}" srcId="{D4A6D96E-924F-48ED-B5DE-8E9129B4C98A}" destId="{4D0706AD-D2FE-42EA-B1BF-BD8850E2222E}" srcOrd="0" destOrd="0" parTransId="{0AA50FAE-17DB-4231-9333-B698A366101B}" sibTransId="{9773B392-FF8D-4ADE-9CA2-1959C03159B3}"/>
-    <dgm:cxn modelId="{E76609B4-0054-4DAE-9A0E-6E4C9182B9EC}" srcId="{9F4B3431-DA54-4488-A5B1-EF7C7DE3EAC3}" destId="{B2383E6A-0400-4D18-A907-3C3104200A6C}" srcOrd="0" destOrd="0" parTransId="{81DF1E72-ACC4-4294-8D86-3EB5ABB63239}" sibTransId="{0D83598E-9274-4F22-A350-8DEB9917E8D4}"/>
-    <dgm:cxn modelId="{26015122-AC25-44A6-968F-FBDB4FDD43E8}" type="presOf" srcId="{33D0064C-E11E-47B5-A4A0-1F7527387CA5}" destId="{7D9D6673-7E57-4F83-A834-BD6AED97DFE3}" srcOrd="0" destOrd="0" presId="urn:microsoft.com/office/officeart/2009/3/layout/HorizontalOrganizationChart"/>
     <dgm:cxn modelId="{EB7DA1E9-53DF-436A-ADF9-9138D2CC1E84}" srcId="{42578472-6229-4856-9FD2-9EB63FEAD2A0}" destId="{763DE2C3-A682-413B-9EFA-A04D2537A13B}" srcOrd="0" destOrd="0" parTransId="{C27B8EC8-8830-4E18-AC71-62E4C1EFC63E}" sibTransId="{02503142-9694-4EFD-A821-86CD11C9FC7F}"/>
-    <dgm:cxn modelId="{C1E89FA7-D451-4A2E-8762-320D7F7AB15B}" type="presOf" srcId="{D4A6D96E-924F-48ED-B5DE-8E9129B4C98A}" destId="{3D79A0B8-5A41-418F-A4E8-9BEA2D941DED}" srcOrd="0" destOrd="0" presId="urn:microsoft.com/office/officeart/2009/3/layout/HorizontalOrganizationChart"/>
-    <dgm:cxn modelId="{4EC6100B-33F1-45DB-AECB-AEAD382F2770}" type="presOf" srcId="{ED98A9C2-687C-4C7D-8817-389AF8050476}" destId="{AFFC2C8B-1B0E-44B3-930E-E12E186DD9F5}" srcOrd="0" destOrd="0" presId="urn:microsoft.com/office/officeart/2009/3/layout/HorizontalOrganizationChart"/>
+    <dgm:cxn modelId="{86A92AFD-AC99-4D9B-8AE2-E87B0F89300C}" type="presOf" srcId="{BA0CE06E-E2F4-4E2E-89EC-6268377F5409}" destId="{B2965DDC-C41F-4D85-8F94-2BDDDCCEF17C}" srcOrd="0" destOrd="0" presId="urn:microsoft.com/office/officeart/2009/3/layout/HorizontalOrganizationChart"/>
+    <dgm:cxn modelId="{9129E471-F77A-405A-BDC4-FECCA83254C2}" type="presOf" srcId="{C4C0C5F1-7E05-4FF0-B4D8-D7F27D35407A}" destId="{525D24AE-59A6-4096-B28F-C030FDFBE8AD}" srcOrd="0" destOrd="0" presId="urn:microsoft.com/office/officeart/2009/3/layout/HorizontalOrganizationChart"/>
     <dgm:cxn modelId="{5EDD2057-AC83-4679-9848-82D78F5DCE5B}" srcId="{D6C5CCE2-C46B-4930-8E42-AF093F85F71B}" destId="{11D74623-1E5F-49A2-8257-39E953E72BEB}" srcOrd="0" destOrd="0" parTransId="{73C713E5-F337-4D2E-9B33-A6F3BCD7E423}" sibTransId="{E0CD5706-026B-4676-890B-BD6F948CAE31}"/>
-    <dgm:cxn modelId="{A15A7FF9-0DC0-4FBC-B442-AF2A0364966E}" type="presOf" srcId="{86A4FFC7-93C8-4979-998B-1DD9C10B936C}" destId="{C223FE28-69AB-4E2D-8947-10A73D78B335}" srcOrd="0" destOrd="0" presId="urn:microsoft.com/office/officeart/2009/3/layout/HorizontalOrganizationChart"/>
-    <dgm:cxn modelId="{A7C679CE-76C9-4B4F-8485-BA958A0C9741}" type="presOf" srcId="{A1DA6BED-EDB9-452C-B6F3-2EBF37F90A9C}" destId="{65DBF59A-44B6-49F5-A2B4-F1A55C3C5FEB}" srcOrd="0" destOrd="0" presId="urn:microsoft.com/office/officeart/2009/3/layout/HorizontalOrganizationChart"/>
-    <dgm:cxn modelId="{F9E3085A-50B8-44F0-97E7-D25D487C2680}" type="presOf" srcId="{0D785CA9-9E73-400E-A6AC-26AD962A27B6}" destId="{4D250F5D-9DC9-4123-94DF-0D1CAEFA85CE}" srcOrd="0" destOrd="0" presId="urn:microsoft.com/office/officeart/2009/3/layout/HorizontalOrganizationChart"/>
-    <dgm:cxn modelId="{8ADD0244-A711-4750-BF24-A842C6F0D3B1}" type="presOf" srcId="{07E38FAC-31D7-474B-A440-F06C4E42C7A2}" destId="{EA3C6CB4-078B-48DC-B826-99054811749B}" srcOrd="0" destOrd="0" presId="urn:microsoft.com/office/officeart/2009/3/layout/HorizontalOrganizationChart"/>
+    <dgm:cxn modelId="{6A232156-0D01-4E39-9D1C-4316EE40A0E7}" type="presOf" srcId="{1392EC17-C7EC-4D88-A357-44EEBF45D37D}" destId="{4BC70968-77FA-44FE-A429-D3A198C2F23D}" srcOrd="0" destOrd="0" presId="urn:microsoft.com/office/officeart/2009/3/layout/HorizontalOrganizationChart"/>
+    <dgm:cxn modelId="{A2B580E1-932A-42BF-A045-6767CEF3BEE0}" type="presOf" srcId="{60B17623-BDFE-4EF1-9443-9B049FAA0E0C}" destId="{22FA7DCC-F1E8-4D34-9AA7-C79B196002BA}" srcOrd="0" destOrd="0" presId="urn:microsoft.com/office/officeart/2009/3/layout/HorizontalOrganizationChart"/>
+    <dgm:cxn modelId="{222EBF23-FFF8-4E4D-A0A7-D6A908215D8E}" type="presOf" srcId="{031D83AC-45CE-43C1-9BFC-5F8C8BBBCEA8}" destId="{ACA8D273-87E7-4C71-BE22-6F30F47CFF46}" srcOrd="0" destOrd="0" presId="urn:microsoft.com/office/officeart/2009/3/layout/HorizontalOrganizationChart"/>
+    <dgm:cxn modelId="{56A14005-F068-408E-A970-CC0F57C6902B}" type="presOf" srcId="{73C713E5-F337-4D2E-9B33-A6F3BCD7E423}" destId="{2FF1F06E-5E63-4216-AF39-FFFBDAFC940A}" srcOrd="0" destOrd="0" presId="urn:microsoft.com/office/officeart/2009/3/layout/HorizontalOrganizationChart"/>
     <dgm:cxn modelId="{4E4C3C50-F1A5-474C-8482-E8ED9E743D0E}" srcId="{EF2BEAA6-0CEE-41E9-971F-4769FB5DE7FC}" destId="{B433C45E-887B-49E5-A9AE-6F3E66B212E4}" srcOrd="1" destOrd="0" parTransId="{76789F1C-126B-43FA-9C3F-C5500858D28C}" sibTransId="{A1014F5B-0464-4AC7-B6C2-D998672673B6}"/>
-    <dgm:cxn modelId="{7241F64E-08E3-4925-8810-BD7A2958272E}" type="presOf" srcId="{4B251E6C-7325-419B-9124-900481F66A40}" destId="{3BB57FB1-B1F4-4742-A94D-8ABD83A6B12D}" srcOrd="0" destOrd="0" presId="urn:microsoft.com/office/officeart/2009/3/layout/HorizontalOrganizationChart"/>
-    <dgm:cxn modelId="{C666B7E6-6D1A-45CF-ADD5-5D4C283E3E03}" type="presOf" srcId="{F767445A-2E54-4F59-B99E-17DBB6E7D5B8}" destId="{A36C0292-CC4E-409F-9BF4-4400AAB59CEC}" srcOrd="0" destOrd="0" presId="urn:microsoft.com/office/officeart/2009/3/layout/HorizontalOrganizationChart"/>
+    <dgm:cxn modelId="{8BA4A287-2E2D-4D3D-974D-D88CD5D77A64}" type="presOf" srcId="{9F4B3431-DA54-4488-A5B1-EF7C7DE3EAC3}" destId="{1EDE4E87-0100-4520-838B-57935D578B5D}" srcOrd="0" destOrd="0" presId="urn:microsoft.com/office/officeart/2009/3/layout/HorizontalOrganizationChart"/>
+    <dgm:cxn modelId="{676082CB-EF8B-411E-8861-74D6D70AFBCD}" type="presOf" srcId="{7DA7EFAD-C703-442C-A9E0-17CCC5524EA6}" destId="{F4A52702-993A-4733-910B-01189049944E}" srcOrd="0" destOrd="0" presId="urn:microsoft.com/office/officeart/2009/3/layout/HorizontalOrganizationChart"/>
+    <dgm:cxn modelId="{66A7D4F9-34FC-4F03-AA20-30E401518344}" type="presOf" srcId="{763DE2C3-A682-413B-9EFA-A04D2537A13B}" destId="{BD437E2F-D7E1-4F32-A8DD-2BE4D18586AA}" srcOrd="1" destOrd="0" presId="urn:microsoft.com/office/officeart/2009/3/layout/HorizontalOrganizationChart"/>
     <dgm:cxn modelId="{F6D474C0-7FA4-4596-B914-49C9243D5270}" srcId="{9F4B3431-DA54-4488-A5B1-EF7C7DE3EAC3}" destId="{D4A6D96E-924F-48ED-B5DE-8E9129B4C98A}" srcOrd="1" destOrd="0" parTransId="{FE3CDA4C-905F-44B9-9493-48AB2C394FC8}" sibTransId="{4C338915-0B8F-448E-930F-B63B5A678C57}"/>
-    <dgm:cxn modelId="{ACB831D5-E559-4D3F-9921-4B7EB1C16FBB}" type="presOf" srcId="{7DA7EFAD-C703-442C-A9E0-17CCC5524EA6}" destId="{B456A631-9585-478F-878C-48091236F152}" srcOrd="1" destOrd="0" presId="urn:microsoft.com/office/officeart/2009/3/layout/HorizontalOrganizationChart"/>
-    <dgm:cxn modelId="{0F645F6F-3B1B-45E9-875D-2E353076EE01}" type="presOf" srcId="{1392EC17-C7EC-4D88-A357-44EEBF45D37D}" destId="{4BC70968-77FA-44FE-A429-D3A198C2F23D}" srcOrd="0" destOrd="0" presId="urn:microsoft.com/office/officeart/2009/3/layout/HorizontalOrganizationChart"/>
+    <dgm:cxn modelId="{119896B0-D6B2-4B72-85EE-E9F007915919}" type="presOf" srcId="{D4A6D96E-924F-48ED-B5DE-8E9129B4C98A}" destId="{3D79A0B8-5A41-418F-A4E8-9BEA2D941DED}" srcOrd="0" destOrd="0" presId="urn:microsoft.com/office/officeart/2009/3/layout/HorizontalOrganizationChart"/>
+    <dgm:cxn modelId="{D38608BD-DD0F-4AD1-9C6D-5A1D7ED2B997}" type="presOf" srcId="{DFECDDE7-7972-4C3F-A8CD-571C88ACB1D7}" destId="{67219DB8-BBA3-45A7-B28C-9964289416DF}" srcOrd="0" destOrd="0" presId="urn:microsoft.com/office/officeart/2009/3/layout/HorizontalOrganizationChart"/>
+    <dgm:cxn modelId="{5133986A-2DE3-4C19-985C-C05B5EA70BD4}" type="presOf" srcId="{EF2BEAA6-0CEE-41E9-971F-4769FB5DE7FC}" destId="{E79FF91F-2BE2-46F0-9065-4A637AB94FC5}" srcOrd="0" destOrd="0" presId="urn:microsoft.com/office/officeart/2009/3/layout/HorizontalOrganizationChart"/>
+    <dgm:cxn modelId="{C96D8E8E-133D-460F-8774-74B3EE8C9ACA}" type="presOf" srcId="{ED98A9C2-687C-4C7D-8817-389AF8050476}" destId="{BABEF559-3356-44C1-B99B-0FD4946572C5}" srcOrd="1" destOrd="0" presId="urn:microsoft.com/office/officeart/2009/3/layout/HorizontalOrganizationChart"/>
+    <dgm:cxn modelId="{E8305C60-E331-41C5-BC4D-5ED65D0F5485}" type="presOf" srcId="{82FC4EB7-5CFE-4E3C-9F68-F6F711EB2C63}" destId="{1F2ACA23-D477-4B36-9792-5273AF3E0529}" srcOrd="0" destOrd="0" presId="urn:microsoft.com/office/officeart/2009/3/layout/HorizontalOrganizationChart"/>
+    <dgm:cxn modelId="{796506A5-C997-4A8F-9DE1-235C08A1ADD1}" type="presOf" srcId="{D4A6D96E-924F-48ED-B5DE-8E9129B4C98A}" destId="{AE9D1DD2-57A7-4CF0-8CDE-1467BA9F9A49}" srcOrd="1" destOrd="0" presId="urn:microsoft.com/office/officeart/2009/3/layout/HorizontalOrganizationChart"/>
+    <dgm:cxn modelId="{AFBC995F-67FA-4674-A930-4BE348702990}" type="presOf" srcId="{11D74623-1E5F-49A2-8257-39E953E72BEB}" destId="{145ED322-9C1A-4696-97C9-FBF89DB30B08}" srcOrd="1" destOrd="0" presId="urn:microsoft.com/office/officeart/2009/3/layout/HorizontalOrganizationChart"/>
     <dgm:cxn modelId="{74E492AB-FB86-4073-8BB0-94B4BDFA93AD}" srcId="{EF2BEAA6-0CEE-41E9-971F-4769FB5DE7FC}" destId="{86A4FFC7-93C8-4979-998B-1DD9C10B936C}" srcOrd="0" destOrd="0" parTransId="{77F5EEFC-7FC1-423B-9125-2EA7FA067F00}" sibTransId="{6CDC0639-98B9-475D-83B2-15A0295CC372}"/>
-    <dgm:cxn modelId="{A2BBC9EF-159F-41C6-934F-602270D864F3}" type="presOf" srcId="{D6C5CCE2-C46B-4930-8E42-AF093F85F71B}" destId="{5E750CE7-C9FC-4D31-A0A2-42A07EEE9FCB}" srcOrd="0" destOrd="0" presId="urn:microsoft.com/office/officeart/2009/3/layout/HorizontalOrganizationChart"/>
-    <dgm:cxn modelId="{15C97BDA-4B30-4922-A1D2-110DF00BD01F}" type="presOf" srcId="{1795DC6A-BDE2-4830-9241-B394A4868D6A}" destId="{49DA6DB9-61B8-4DA8-848F-10A6BC455FAE}" srcOrd="0" destOrd="0" presId="urn:microsoft.com/office/officeart/2009/3/layout/HorizontalOrganizationChart"/>
-    <dgm:cxn modelId="{2FE29391-E009-47B4-B8AF-7393221CD307}" type="presOf" srcId="{2780A4BB-A932-47E0-A1F9-2B97EF405640}" destId="{114A3977-CC20-4CA5-9C52-B8495972A99B}" srcOrd="0" destOrd="0" presId="urn:microsoft.com/office/officeart/2009/3/layout/HorizontalOrganizationChart"/>
-    <dgm:cxn modelId="{847B9979-0675-4604-9C97-43D5299AB6A9}" type="presOf" srcId="{256B2D37-B54A-4DE5-8628-312E125679BB}" destId="{86AC4F07-167A-40B9-8417-FF951FDCA751}" srcOrd="1" destOrd="0" presId="urn:microsoft.com/office/officeart/2009/3/layout/HorizontalOrganizationChart"/>
+    <dgm:cxn modelId="{1EA4CB89-5435-4FD1-BB48-B239767CADE7}" type="presOf" srcId="{86A4FFC7-93C8-4979-998B-1DD9C10B936C}" destId="{DDD34D23-24C7-4DE8-9ED9-70FC494E0783}" srcOrd="1" destOrd="0" presId="urn:microsoft.com/office/officeart/2009/3/layout/HorizontalOrganizationChart"/>
+    <dgm:cxn modelId="{41072D05-9CD6-4CD0-A8C7-DCC587A67859}" type="presOf" srcId="{466C00B0-299A-414C-85F7-3A540A569925}" destId="{4C1C8910-08C0-4518-B865-6582F6D669CF}" srcOrd="0" destOrd="0" presId="urn:microsoft.com/office/officeart/2009/3/layout/HorizontalOrganizationChart"/>
+    <dgm:cxn modelId="{C3B449B3-FB2C-49C4-8F89-A5005E9837A6}" type="presOf" srcId="{58B5AB80-2108-473B-8360-57E85D87CE42}" destId="{2392DBD0-1159-4F86-9EE6-E7DCD2B57FE7}" srcOrd="1" destOrd="0" presId="urn:microsoft.com/office/officeart/2009/3/layout/HorizontalOrganizationChart"/>
     <dgm:cxn modelId="{257D6630-49CE-47E2-B910-208024E4A0AF}" srcId="{11D74623-1E5F-49A2-8257-39E953E72BEB}" destId="{0D785CA9-9E73-400E-A6AC-26AD962A27B6}" srcOrd="1" destOrd="0" parTransId="{33D0064C-E11E-47B5-A4A0-1F7527387CA5}" sibTransId="{BB35B095-0432-45E4-A775-10F9996B35AF}"/>
-    <dgm:cxn modelId="{D1B0613A-DD63-4CF9-8640-7266E15B98E2}" type="presOf" srcId="{6C133031-B6A8-49B6-801D-ACD6036E6280}" destId="{D0880CD9-328B-493A-9502-2E92040D628D}" srcOrd="1" destOrd="0" presId="urn:microsoft.com/office/officeart/2009/3/layout/HorizontalOrganizationChart"/>
-    <dgm:cxn modelId="{B58C1ACD-9338-4594-A43C-960B2F0A7AE7}" type="presOf" srcId="{1E2F0E43-4E99-4014-B8E9-430F5D96FF08}" destId="{3316F514-BA98-45C8-A256-98EF0EC8BC5E}" srcOrd="0" destOrd="0" presId="urn:microsoft.com/office/officeart/2009/3/layout/HorizontalOrganizationChart"/>
-    <dgm:cxn modelId="{A909BF0D-1101-4702-8408-01CFC2BA69C2}" type="presOf" srcId="{A6C04528-E739-4F87-AED5-5D45B80C2B58}" destId="{0324C409-4D9E-4052-8DB1-D38DB575E617}" srcOrd="0" destOrd="0" presId="urn:microsoft.com/office/officeart/2009/3/layout/HorizontalOrganizationChart"/>
-    <dgm:cxn modelId="{FED49EE8-0A48-420B-8E44-406C1C6F74C5}" type="presOf" srcId="{B2383E6A-0400-4D18-A907-3C3104200A6C}" destId="{DD563B8B-C1B0-4EAE-941C-5A1C9A5D2270}" srcOrd="1" destOrd="0" presId="urn:microsoft.com/office/officeart/2009/3/layout/HorizontalOrganizationChart"/>
+    <dgm:cxn modelId="{999D4EAD-F992-43C2-8402-A5B43BF9751E}" type="presOf" srcId="{42578472-6229-4856-9FD2-9EB63FEAD2A0}" destId="{AAF1268F-6B06-49F8-925A-55B7BDD72D4B}" srcOrd="0" destOrd="0" presId="urn:microsoft.com/office/officeart/2009/3/layout/HorizontalOrganizationChart"/>
+    <dgm:cxn modelId="{B408C2AB-BCA0-4B21-8EE0-4F7773988B23}" type="presOf" srcId="{78DF609F-0E9D-4B50-9BB7-16E7BEC31E9F}" destId="{C6850A04-4AFC-4185-B32E-9DB9E5CA32B2}" srcOrd="0" destOrd="0" presId="urn:microsoft.com/office/officeart/2009/3/layout/HorizontalOrganizationChart"/>
+    <dgm:cxn modelId="{F4BED082-35BB-4401-ABAF-132C3FE13072}" type="presOf" srcId="{1E2F0E43-4E99-4014-B8E9-430F5D96FF08}" destId="{A1E32B9E-ED33-4086-A93F-4EE1DE96BA1C}" srcOrd="1" destOrd="0" presId="urn:microsoft.com/office/officeart/2009/3/layout/HorizontalOrganizationChart"/>
+    <dgm:cxn modelId="{1E3B201D-9C4E-4409-8F4B-A9C116993AEA}" type="presOf" srcId="{2B0109FC-1344-4D8A-8A3F-27B483AB3C09}" destId="{3F45DAA8-8371-4E8B-9092-3CABC650CD20}" srcOrd="0" destOrd="0" presId="urn:microsoft.com/office/officeart/2009/3/layout/HorizontalOrganizationChart"/>
+    <dgm:cxn modelId="{738086E2-3CC1-46FA-835F-EF13B05A3F38}" type="presOf" srcId="{256B2D37-B54A-4DE5-8628-312E125679BB}" destId="{499F17E4-8C76-4996-B5CD-02405BB15C0B}" srcOrd="0" destOrd="0" presId="urn:microsoft.com/office/officeart/2009/3/layout/HorizontalOrganizationChart"/>
     <dgm:cxn modelId="{7BAB58E1-85D8-4095-A99C-EEAC996BFC30}" srcId="{D6C5CCE2-C46B-4930-8E42-AF093F85F71B}" destId="{7DCA9C88-684E-4511-AC0A-9C96F0D1407F}" srcOrd="1" destOrd="0" parTransId="{F6F91280-01FE-489D-ACD0-6633F0EED37C}" sibTransId="{61C443F2-CA95-456C-881F-DBA87B3D3641}"/>
+    <dgm:cxn modelId="{7FE2ED0D-0019-4AFF-8FDC-E65FE49FFC5A}" type="presOf" srcId="{FE3CDA4C-905F-44B9-9493-48AB2C394FC8}" destId="{DF96CE45-13AE-48F8-B809-7D5034B7561B}" srcOrd="0" destOrd="0" presId="urn:microsoft.com/office/officeart/2009/3/layout/HorizontalOrganizationChart"/>
     <dgm:cxn modelId="{BE370B21-DA86-4DDA-A024-FD370A032FF7}" srcId="{D4A6D96E-924F-48ED-B5DE-8E9129B4C98A}" destId="{58B5AB80-2108-473B-8360-57E85D87CE42}" srcOrd="2" destOrd="0" parTransId="{4ECB6485-DE81-47F7-9D71-ADD622B942D9}" sibTransId="{61B15D10-D2E2-411A-977B-C97236939D30}"/>
-    <dgm:cxn modelId="{743F3A7A-9CC5-4334-B99E-DF4378DEE35B}" type="presOf" srcId="{F6F91280-01FE-489D-ACD0-6633F0EED37C}" destId="{A2935901-4B82-4B64-9891-97C7937DDBC7}" srcOrd="0" destOrd="0" presId="urn:microsoft.com/office/officeart/2009/3/layout/HorizontalOrganizationChart"/>
-    <dgm:cxn modelId="{673677A0-25F0-4D31-846A-C056C3542539}" type="presOf" srcId="{4ECB6485-DE81-47F7-9D71-ADD622B942D9}" destId="{D61CB6E8-F652-472F-92E0-A16F205FF74E}" srcOrd="0" destOrd="0" presId="urn:microsoft.com/office/officeart/2009/3/layout/HorizontalOrganizationChart"/>
-    <dgm:cxn modelId="{FC19ABDB-260D-442A-9334-C2EB4D037599}" type="presOf" srcId="{F767445A-2E54-4F59-B99E-17DBB6E7D5B8}" destId="{79A01698-EC63-4087-A68A-1B14552AFCBD}" srcOrd="1" destOrd="0" presId="urn:microsoft.com/office/officeart/2009/3/layout/HorizontalOrganizationChart"/>
-    <dgm:cxn modelId="{5BA4002E-9C66-4295-BF17-04C42473ECC6}" type="presOf" srcId="{F755B8AD-5536-4FD2-AF79-2332956CD8F7}" destId="{1FBED8CE-CFF8-4646-A349-57900235F82B}" srcOrd="0" destOrd="0" presId="urn:microsoft.com/office/officeart/2009/3/layout/HorizontalOrganizationChart"/>
-    <dgm:cxn modelId="{7C21A150-B56A-45F1-9775-BB249CFFA087}" type="presOf" srcId="{76C0882C-89E5-4B8B-BECD-5B5CAAA68441}" destId="{DD96BAC4-BCAB-4267-8DBD-052168103CF1}" srcOrd="0" destOrd="0" presId="urn:microsoft.com/office/officeart/2009/3/layout/HorizontalOrganizationChart"/>
-    <dgm:cxn modelId="{1A0BD0EA-C18C-43DC-8915-E62F5823BC0D}" type="presOf" srcId="{4D0706AD-D2FE-42EA-B1BF-BD8850E2222E}" destId="{4951D8EE-1B8F-4C0D-B207-A1674ACB54B9}" srcOrd="1" destOrd="0" presId="urn:microsoft.com/office/officeart/2009/3/layout/HorizontalOrganizationChart"/>
-    <dgm:cxn modelId="{79D5FE0A-D89A-4D0C-BE22-1F5386E6E1E9}" type="presOf" srcId="{60B17623-BDFE-4EF1-9443-9B049FAA0E0C}" destId="{22FA7DCC-F1E8-4D34-9AA7-C79B196002BA}" srcOrd="0" destOrd="0" presId="urn:microsoft.com/office/officeart/2009/3/layout/HorizontalOrganizationChart"/>
+    <dgm:cxn modelId="{7BB6ACA6-08AB-4B8F-9949-B91709B76545}" type="presOf" srcId="{A429905D-5FDF-42FC-8DFB-10520B5869CC}" destId="{16C6098C-3651-4186-A43E-DC1A69AC10F5}" srcOrd="0" destOrd="0" presId="urn:microsoft.com/office/officeart/2009/3/layout/HorizontalOrganizationChart"/>
+    <dgm:cxn modelId="{BACA061D-174D-42E2-A826-E3ABD4354D65}" type="presOf" srcId="{1795DC6A-BDE2-4830-9241-B394A4868D6A}" destId="{49DA6DB9-61B8-4DA8-848F-10A6BC455FAE}" srcOrd="0" destOrd="0" presId="urn:microsoft.com/office/officeart/2009/3/layout/HorizontalOrganizationChart"/>
+    <dgm:cxn modelId="{1545AD74-799D-4AF0-BD5F-7A917D8112C6}" type="presOf" srcId="{77F5EEFC-7FC1-423B-9125-2EA7FA067F00}" destId="{4B85C980-3ADA-4FE8-89DA-E30133C1EB54}" srcOrd="0" destOrd="0" presId="urn:microsoft.com/office/officeart/2009/3/layout/HorizontalOrganizationChart"/>
+    <dgm:cxn modelId="{E0ACB892-79BF-4F0D-B5C6-6B9CF2EEB6E1}" type="presOf" srcId="{7DCA9C88-684E-4511-AC0A-9C96F0D1407F}" destId="{FE9C4719-F732-4284-85AD-283DA96F1A13}" srcOrd="0" destOrd="0" presId="urn:microsoft.com/office/officeart/2009/3/layout/HorizontalOrganizationChart"/>
+    <dgm:cxn modelId="{229B4EB2-20FB-4284-B2B1-44588F6A589B}" type="presOf" srcId="{256B2D37-B54A-4DE5-8628-312E125679BB}" destId="{86AC4F07-167A-40B9-8417-FF951FDCA751}" srcOrd="1" destOrd="0" presId="urn:microsoft.com/office/officeart/2009/3/layout/HorizontalOrganizationChart"/>
+    <dgm:cxn modelId="{A96AC128-BB91-4298-AF62-7AC57F2F711C}" type="presOf" srcId="{31CD4D28-2D76-4036-ABBD-A93794B753F8}" destId="{9A62B27E-0AD0-46FF-9F68-2E5E1A0B9BFD}" srcOrd="0" destOrd="0" presId="urn:microsoft.com/office/officeart/2009/3/layout/HorizontalOrganizationChart"/>
+    <dgm:cxn modelId="{2A67D0F7-5903-4ACC-8CDA-946F9400865B}" type="presOf" srcId="{A6C04528-E739-4F87-AED5-5D45B80C2B58}" destId="{0324C409-4D9E-4052-8DB1-D38DB575E617}" srcOrd="0" destOrd="0" presId="urn:microsoft.com/office/officeart/2009/3/layout/HorizontalOrganizationChart"/>
     <dgm:cxn modelId="{B3506812-FA5B-4CC5-8D4D-E1A0BCC1F210}" srcId="{ED98A9C2-687C-4C7D-8817-389AF8050476}" destId="{F6ED2DA7-5609-47F9-9F89-DE43BC0A442D}" srcOrd="1" destOrd="0" parTransId="{31CD4D28-2D76-4036-ABBD-A93794B753F8}" sibTransId="{AC59FE98-2DD0-4528-B393-21CAA56CCD9B}"/>
+    <dgm:cxn modelId="{419FDF18-E23D-442F-8A98-A7B09DAB45C8}" type="presOf" srcId="{07E38FAC-31D7-474B-A440-F06C4E42C7A2}" destId="{C2290203-F7D2-483F-95F3-470BF3586A24}" srcOrd="1" destOrd="0" presId="urn:microsoft.com/office/officeart/2009/3/layout/HorizontalOrganizationChart"/>
+    <dgm:cxn modelId="{EAC7DB7C-4DD8-423F-85E7-18968F314BEF}" type="presOf" srcId="{D6C5CCE2-C46B-4930-8E42-AF093F85F71B}" destId="{7EA786BD-4998-4303-9074-455819DC6A25}" srcOrd="1" destOrd="0" presId="urn:microsoft.com/office/officeart/2009/3/layout/HorizontalOrganizationChart"/>
     <dgm:cxn modelId="{8D272B56-88F3-43E7-8765-0F47EE8688A0}" srcId="{D6C5CCE2-C46B-4930-8E42-AF093F85F71B}" destId="{EF2BEAA6-0CEE-41E9-971F-4769FB5DE7FC}" srcOrd="2" destOrd="0" parTransId="{2780A4BB-A932-47E0-A1F9-2B97EF405640}" sibTransId="{17B29BCD-FE82-4DF1-8F89-CD61E280D9FE}"/>
+    <dgm:cxn modelId="{86E5833F-4C13-478B-8DDC-C67D9332CE37}" type="presOf" srcId="{4ECB6485-DE81-47F7-9D71-ADD622B942D9}" destId="{D61CB6E8-F652-472F-92E0-A16F205FF74E}" srcOrd="0" destOrd="0" presId="urn:microsoft.com/office/officeart/2009/3/layout/HorizontalOrganizationChart"/>
     <dgm:cxn modelId="{B13344F0-5376-46E0-94A5-FD987B0AF1F0}" srcId="{A1DA6BED-EDB9-452C-B6F3-2EBF37F90A9C}" destId="{C4C0C5F1-7E05-4FF0-B4D8-D7F27D35407A}" srcOrd="1" destOrd="0" parTransId="{DFECDDE7-7972-4C3F-A8CD-571C88ACB1D7}" sibTransId="{EC6A8232-FAF2-49E8-AC22-16A265D261C4}"/>
-    <dgm:cxn modelId="{9AE78C7E-FDDE-438E-B3E2-0C83A38012AF}" type="presOf" srcId="{DC87D7FF-A68D-4AE0-BA2A-A93D4E3997CE}" destId="{FD6A3EF8-8E99-47C6-B7A8-5BB183FBBFF8}" srcOrd="1" destOrd="0" presId="urn:microsoft.com/office/officeart/2009/3/layout/HorizontalOrganizationChart"/>
-    <dgm:cxn modelId="{83EAB9C4-EBF0-473B-94BD-396E9D96F376}" type="presOf" srcId="{6C133031-B6A8-49B6-801D-ACD6036E6280}" destId="{41094CFE-D3B4-4B08-BD11-5C55D5543AF4}" srcOrd="0" destOrd="0" presId="urn:microsoft.com/office/officeart/2009/3/layout/HorizontalOrganizationChart"/>
+    <dgm:cxn modelId="{D1C3CEF5-99AE-4B92-8D88-DE8574A281F8}" type="presOf" srcId="{F6F91280-01FE-489D-ACD0-6633F0EED37C}" destId="{A2935901-4B82-4B64-9891-97C7937DDBC7}" srcOrd="0" destOrd="0" presId="urn:microsoft.com/office/officeart/2009/3/layout/HorizontalOrganizationChart"/>
+    <dgm:cxn modelId="{4E3D58B4-B4D4-459F-8669-56581AFC16E9}" type="presOf" srcId="{4D0706AD-D2FE-42EA-B1BF-BD8850E2222E}" destId="{4951D8EE-1B8F-4C0D-B207-A1674ACB54B9}" srcOrd="1" destOrd="0" presId="urn:microsoft.com/office/officeart/2009/3/layout/HorizontalOrganizationChart"/>
+    <dgm:cxn modelId="{90DF0C4A-15B3-4D11-83CE-9F6D8CA202E7}" type="presOf" srcId="{CC3E2F96-DED3-4592-AFBC-F23BBFA33047}" destId="{9D8177FC-6CE1-4254-860C-6412AAFC621D}" srcOrd="0" destOrd="0" presId="urn:microsoft.com/office/officeart/2009/3/layout/HorizontalOrganizationChart"/>
     <dgm:cxn modelId="{DFE8F713-00AC-41AB-BE8C-5E030CB0AA28}" srcId="{A1DA6BED-EDB9-452C-B6F3-2EBF37F90A9C}" destId="{031D83AC-45CE-43C1-9BFC-5F8C8BBBCEA8}" srcOrd="2" destOrd="0" parTransId="{CC3E2F96-DED3-4592-AFBC-F23BBFA33047}" sibTransId="{7C0CEA18-14C8-45FF-8488-648FD8897FCD}"/>
     <dgm:cxn modelId="{5B4BCFE3-3F98-481C-8A95-7D4E7C63D3AA}" srcId="{ED98A9C2-687C-4C7D-8817-389AF8050476}" destId="{256B2D37-B54A-4DE5-8628-312E125679BB}" srcOrd="2" destOrd="0" parTransId="{A6C04528-E739-4F87-AED5-5D45B80C2B58}" sibTransId="{88408457-AEC4-4664-974B-5B40E95EB46D}"/>
-    <dgm:cxn modelId="{1A2BD6AB-A545-4D90-8589-C7E5FDC5249F}" type="presOf" srcId="{58B5AB80-2108-473B-8360-57E85D87CE42}" destId="{2392DBD0-1159-4F86-9EE6-E7DCD2B57FE7}" srcOrd="1" destOrd="0" presId="urn:microsoft.com/office/officeart/2009/3/layout/HorizontalOrganizationChart"/>
-    <dgm:cxn modelId="{095E348E-EBCE-402D-8781-15902D77CFA6}" type="presOf" srcId="{1E2F0E43-4E99-4014-B8E9-430F5D96FF08}" destId="{A1E32B9E-ED33-4086-A93F-4EE1DE96BA1C}" srcOrd="1" destOrd="0" presId="urn:microsoft.com/office/officeart/2009/3/layout/HorizontalOrganizationChart"/>
-    <dgm:cxn modelId="{27F7AEBA-4749-4FE8-802F-15276C7B2960}" type="presOf" srcId="{A429905D-5FDF-42FC-8DFB-10520B5869CC}" destId="{16C6098C-3651-4186-A43E-DC1A69AC10F5}" srcOrd="0" destOrd="0" presId="urn:microsoft.com/office/officeart/2009/3/layout/HorizontalOrganizationChart"/>
-    <dgm:cxn modelId="{95C8F3FD-F89C-4F02-B0C3-C9CA6DA65B90}" type="presOf" srcId="{C4C0C5F1-7E05-4FF0-B4D8-D7F27D35407A}" destId="{5C41C33A-77F5-4EF9-B41E-B6323F3AC4B5}" srcOrd="1" destOrd="0" presId="urn:microsoft.com/office/officeart/2009/3/layout/HorizontalOrganizationChart"/>
+    <dgm:cxn modelId="{F902DEA5-22C6-446E-BE6C-66FC0AE854CF}" type="presOf" srcId="{F755B8AD-5536-4FD2-AF79-2332956CD8F7}" destId="{082B1D8F-F4B4-4141-95DC-0E4360CF4A14}" srcOrd="1" destOrd="0" presId="urn:microsoft.com/office/officeart/2009/3/layout/HorizontalOrganizationChart"/>
     <dgm:cxn modelId="{6B35C92E-B4F4-4A32-B38E-7DA416351D07}" srcId="{9F4B3431-DA54-4488-A5B1-EF7C7DE3EAC3}" destId="{A1DA6BED-EDB9-452C-B6F3-2EBF37F90A9C}" srcOrd="2" destOrd="0" parTransId="{9FEBAB08-0C8F-46FC-B7A4-FEFE4CDE54A6}" sibTransId="{4E3D5DA1-C2D4-4CEF-B09F-E9BAE5A4B2F8}"/>
     <dgm:cxn modelId="{A98EFEF2-42F0-4D56-A8CA-D3E1E39B0666}" srcId="{D4A6D96E-924F-48ED-B5DE-8E9129B4C98A}" destId="{6C133031-B6A8-49B6-801D-ACD6036E6280}" srcOrd="1" destOrd="0" parTransId="{D31BD0C4-10B7-4832-AD31-657A45B765B4}" sibTransId="{BD156750-EBE8-42F3-92A2-5D8BAC9E0E56}"/>
-    <dgm:cxn modelId="{57E81F71-8B58-4653-B630-388624FB9392}" type="presOf" srcId="{256B2D37-B54A-4DE5-8628-312E125679BB}" destId="{499F17E4-8C76-4996-B5CD-02405BB15C0B}" srcOrd="0" destOrd="0" presId="urn:microsoft.com/office/officeart/2009/3/layout/HorizontalOrganizationChart"/>
-    <dgm:cxn modelId="{74235876-D926-4E62-A689-95AA1FC6C243}" type="presOf" srcId="{2B0109FC-1344-4D8A-8A3F-27B483AB3C09}" destId="{3F45DAA8-8371-4E8B-9092-3CABC650CD20}" srcOrd="0" destOrd="0" presId="urn:microsoft.com/office/officeart/2009/3/layout/HorizontalOrganizationChart"/>
-    <dgm:cxn modelId="{9C02BF12-ED8A-4B70-86DA-5EFFCDFCCC15}" type="presOf" srcId="{7DCA9C88-684E-4511-AC0A-9C96F0D1407F}" destId="{FE9C4719-F732-4284-85AD-283DA96F1A13}" srcOrd="0" destOrd="0" presId="urn:microsoft.com/office/officeart/2009/3/layout/HorizontalOrganizationChart"/>
+    <dgm:cxn modelId="{C8A3D2C5-2AA5-4F5C-9878-2CA86D76E998}" type="presOf" srcId="{2780A4BB-A932-47E0-A1F9-2B97EF405640}" destId="{114A3977-CC20-4CA5-9C52-B8495972A99B}" srcOrd="0" destOrd="0" presId="urn:microsoft.com/office/officeart/2009/3/layout/HorizontalOrganizationChart"/>
+    <dgm:cxn modelId="{E600D3C5-61A6-4B5F-B824-ED574110FA8B}" type="presOf" srcId="{0AA50FAE-17DB-4231-9333-B698A366101B}" destId="{E99E13BF-A25F-4CFC-9D45-5EDD05D4EAF3}" srcOrd="0" destOrd="0" presId="urn:microsoft.com/office/officeart/2009/3/layout/HorizontalOrganizationChart"/>
     <dgm:cxn modelId="{C77A38F3-926E-4DA2-A934-764A72CE69ED}" srcId="{42578472-6229-4856-9FD2-9EB63FEAD2A0}" destId="{08141544-E610-49E0-8DD2-BE5A96D5CB75}" srcOrd="1" destOrd="0" parTransId="{76C0882C-89E5-4B8B-BECD-5B5CAAA68441}" sibTransId="{9D941D4B-CB02-4688-81C3-D9C871B811F9}"/>
-    <dgm:cxn modelId="{8CA776AF-F141-4949-8AF3-65F372E4A404}" type="presOf" srcId="{D31BD0C4-10B7-4832-AD31-657A45B765B4}" destId="{380A3D50-A66E-428F-BA98-9A9905C86310}" srcOrd="0" destOrd="0" presId="urn:microsoft.com/office/officeart/2009/3/layout/HorizontalOrganizationChart"/>
-    <dgm:cxn modelId="{233E3505-B024-44F9-95D3-3C436E4E3354}" type="presOf" srcId="{78DF609F-0E9D-4B50-9BB7-16E7BEC31E9F}" destId="{C6850A04-4AFC-4185-B32E-9DB9E5CA32B2}" srcOrd="0" destOrd="0" presId="urn:microsoft.com/office/officeart/2009/3/layout/HorizontalOrganizationChart"/>
-    <dgm:cxn modelId="{2487264F-AAF6-471F-8AA7-336C0042F034}" type="presOf" srcId="{A1DA6BED-EDB9-452C-B6F3-2EBF37F90A9C}" destId="{A067057A-B913-4C22-989D-185887D8CAFC}" srcOrd="1" destOrd="0" presId="urn:microsoft.com/office/officeart/2009/3/layout/HorizontalOrganizationChart"/>
-    <dgm:cxn modelId="{912BF933-92F6-4C0E-BECD-C65BABE84CD6}" type="presOf" srcId="{EF2BEAA6-0CEE-41E9-971F-4769FB5DE7FC}" destId="{E79FF91F-2BE2-46F0-9065-4A637AB94FC5}" srcOrd="0" destOrd="0" presId="urn:microsoft.com/office/officeart/2009/3/layout/HorizontalOrganizationChart"/>
-    <dgm:cxn modelId="{15048E45-92F1-43DD-876F-A2E0D65DA185}" type="presOf" srcId="{763DE2C3-A682-413B-9EFA-A04D2537A13B}" destId="{85569D35-3E28-4213-AC64-C7984831178C}" srcOrd="0" destOrd="0" presId="urn:microsoft.com/office/officeart/2009/3/layout/HorizontalOrganizationChart"/>
-    <dgm:cxn modelId="{8FC1A617-4497-483B-A754-CA1572881FDD}" type="presOf" srcId="{9F4B3431-DA54-4488-A5B1-EF7C7DE3EAC3}" destId="{1EDE4E87-0100-4520-838B-57935D578B5D}" srcOrd="0" destOrd="0" presId="urn:microsoft.com/office/officeart/2009/3/layout/HorizontalOrganizationChart"/>
+    <dgm:cxn modelId="{B6692032-B2AD-4724-9754-E28C8FAAF80F}" type="presOf" srcId="{0D785CA9-9E73-400E-A6AC-26AD962A27B6}" destId="{4D250F5D-9DC9-4123-94DF-0D1CAEFA85CE}" srcOrd="0" destOrd="0" presId="urn:microsoft.com/office/officeart/2009/3/layout/HorizontalOrganizationChart"/>
+    <dgm:cxn modelId="{75A45CB5-AB98-4975-B215-EBA061792603}" type="presOf" srcId="{07E38FAC-31D7-474B-A440-F06C4E42C7A2}" destId="{EA3C6CB4-078B-48DC-B826-99054811749B}" srcOrd="0" destOrd="0" presId="urn:microsoft.com/office/officeart/2009/3/layout/HorizontalOrganizationChart"/>
+    <dgm:cxn modelId="{B80B764B-3780-4FED-8409-9B3D610516A3}" type="presOf" srcId="{ED98A9C2-687C-4C7D-8817-389AF8050476}" destId="{AFFC2C8B-1B0E-44B3-930E-E12E186DD9F5}" srcOrd="0" destOrd="0" presId="urn:microsoft.com/office/officeart/2009/3/layout/HorizontalOrganizationChart"/>
+    <dgm:cxn modelId="{7A48ACDF-71BB-4BF5-B569-AE40612E1D9B}" type="presOf" srcId="{763DE2C3-A682-413B-9EFA-A04D2537A13B}" destId="{85569D35-3E28-4213-AC64-C7984831178C}" srcOrd="0" destOrd="0" presId="urn:microsoft.com/office/officeart/2009/3/layout/HorizontalOrganizationChart"/>
+    <dgm:cxn modelId="{16E16B32-8C1E-46B5-817F-4956B5C5F295}" type="presOf" srcId="{A1DA6BED-EDB9-452C-B6F3-2EBF37F90A9C}" destId="{65DBF59A-44B6-49F5-A2B4-F1A55C3C5FEB}" srcOrd="0" destOrd="0" presId="urn:microsoft.com/office/officeart/2009/3/layout/HorizontalOrganizationChart"/>
+    <dgm:cxn modelId="{A3DB3E77-101D-42A5-9760-0A0825DD039C}" type="presOf" srcId="{76C0882C-89E5-4B8B-BECD-5B5CAAA68441}" destId="{DD96BAC4-BCAB-4267-8DBD-052168103CF1}" srcOrd="0" destOrd="0" presId="urn:microsoft.com/office/officeart/2009/3/layout/HorizontalOrganizationChart"/>
     <dgm:cxn modelId="{E44538DA-9288-456D-BB4D-7F45C872515D}" srcId="{82C6AE9C-2F28-444F-8383-FBA09A7E152B}" destId="{D6C5CCE2-C46B-4930-8E42-AF093F85F71B}" srcOrd="0" destOrd="0" parTransId="{C4626B59-1867-4C42-8D9F-59C0561B6A91}" sibTransId="{A94C64A7-43A5-49A5-95E9-14396584AEB6}"/>
-    <dgm:cxn modelId="{98E07FA8-FC7C-45D5-A9C1-F52A9449F218}" type="presOf" srcId="{0D785CA9-9E73-400E-A6AC-26AD962A27B6}" destId="{35185605-3DCB-42C8-908A-4734E1EA728A}" srcOrd="1" destOrd="0" presId="urn:microsoft.com/office/officeart/2009/3/layout/HorizontalOrganizationChart"/>
-    <dgm:cxn modelId="{0261462B-64DA-43C0-9720-949C5AB4C5BE}" type="presOf" srcId="{F6ED2DA7-5609-47F9-9F89-DE43BC0A442D}" destId="{8202620B-52E0-4832-ADE9-510C4AA342F4}" srcOrd="0" destOrd="0" presId="urn:microsoft.com/office/officeart/2009/3/layout/HorizontalOrganizationChart"/>
-    <dgm:cxn modelId="{1427131A-DED5-44D7-8136-B92DF436898C}" type="presOf" srcId="{60B17623-BDFE-4EF1-9443-9B049FAA0E0C}" destId="{4D530071-8595-4D60-9435-0189186FCAC6}" srcOrd="1" destOrd="0" presId="urn:microsoft.com/office/officeart/2009/3/layout/HorizontalOrganizationChart"/>
-    <dgm:cxn modelId="{50CDAC1A-79DD-4A21-899B-D3CD8A720CA5}" type="presOf" srcId="{58B5AB80-2108-473B-8360-57E85D87CE42}" destId="{41972CC5-F3B2-454D-90C5-6189BA7E88C4}" srcOrd="0" destOrd="0" presId="urn:microsoft.com/office/officeart/2009/3/layout/HorizontalOrganizationChart"/>
+    <dgm:cxn modelId="{DD709CC0-09BD-46CB-8FC1-89B37E9288EC}" type="presOf" srcId="{9F4B3431-DA54-4488-A5B1-EF7C7DE3EAC3}" destId="{3B9D046F-F5B8-44B8-B1BE-5931ACCFD4A4}" srcOrd="1" destOrd="0" presId="urn:microsoft.com/office/officeart/2009/3/layout/HorizontalOrganizationChart"/>
+    <dgm:cxn modelId="{3A5BAD35-0E84-4CD5-B49B-AC96D855D850}" type="presOf" srcId="{4B251E6C-7325-419B-9124-900481F66A40}" destId="{3BB57FB1-B1F4-4742-A94D-8ABD83A6B12D}" srcOrd="0" destOrd="0" presId="urn:microsoft.com/office/officeart/2009/3/layout/HorizontalOrganizationChart"/>
+    <dgm:cxn modelId="{B0D95BCA-BC22-429A-B9E6-F3315ACDF9F5}" type="presOf" srcId="{76789F1C-126B-43FA-9C3F-C5500858D28C}" destId="{0922E9F9-0CF8-4D44-84B4-FCC31E421263}" srcOrd="0" destOrd="0" presId="urn:microsoft.com/office/officeart/2009/3/layout/HorizontalOrganizationChart"/>
+    <dgm:cxn modelId="{D69D51CE-47C2-443A-9A14-C2F3C985DFC4}" type="presOf" srcId="{F6ED2DA7-5609-47F9-9F89-DE43BC0A442D}" destId="{8202620B-52E0-4832-ADE9-510C4AA342F4}" srcOrd="0" destOrd="0" presId="urn:microsoft.com/office/officeart/2009/3/layout/HorizontalOrganizationChart"/>
     <dgm:cxn modelId="{704CA017-5DE3-4B6E-B6B5-760A3420D5F6}" srcId="{D4A6D96E-924F-48ED-B5DE-8E9129B4C98A}" destId="{07E38FAC-31D7-474B-A440-F06C4E42C7A2}" srcOrd="3" destOrd="0" parTransId="{4B251E6C-7325-419B-9124-900481F66A40}" sibTransId="{CF6195FC-0A3F-4C19-BB24-4AAE725109AD}"/>
-    <dgm:cxn modelId="{F765556A-29F2-4957-BB78-64209FDFCA9C}" type="presOf" srcId="{031D83AC-45CE-43C1-9BFC-5F8C8BBBCEA8}" destId="{5BD9EA0D-0D47-41B7-B8A6-12042641E2AB}" srcOrd="1" destOrd="0" presId="urn:microsoft.com/office/officeart/2009/3/layout/HorizontalOrganizationChart"/>
-    <dgm:cxn modelId="{C8154082-4375-43B7-9A57-8E61AC77EEA8}" type="presOf" srcId="{EF2BEAA6-0CEE-41E9-971F-4769FB5DE7FC}" destId="{D9950DA0-8BC0-4ADA-8727-66BFECDBA9C9}" srcOrd="1" destOrd="0" presId="urn:microsoft.com/office/officeart/2009/3/layout/HorizontalOrganizationChart"/>
-    <dgm:cxn modelId="{97024358-C8F1-43FC-AEF5-C934814D131F}" type="presOf" srcId="{ED98A9C2-687C-4C7D-8817-389AF8050476}" destId="{BABEF559-3356-44C1-B99B-0FD4946572C5}" srcOrd="1" destOrd="0" presId="urn:microsoft.com/office/officeart/2009/3/layout/HorizontalOrganizationChart"/>
     <dgm:cxn modelId="{EC538F40-4066-4146-9B54-BAC5184DE903}" srcId="{42578472-6229-4856-9FD2-9EB63FEAD2A0}" destId="{DC87D7FF-A68D-4AE0-BA2A-A93D4E3997CE}" srcOrd="2" destOrd="0" parTransId="{CD7C0361-CE5E-41AE-BB76-85DD91CF5371}" sibTransId="{F68984EF-D18E-4F5F-86B9-E4ADE314E12E}"/>
-    <dgm:cxn modelId="{507FBE3A-DA40-4DA8-84AF-ACF3F73BB7F7}" type="presOf" srcId="{42578472-6229-4856-9FD2-9EB63FEAD2A0}" destId="{AAF1268F-6B06-49F8-925A-55B7BDD72D4B}" srcOrd="0" destOrd="0" presId="urn:microsoft.com/office/officeart/2009/3/layout/HorizontalOrganizationChart"/>
-    <dgm:cxn modelId="{D8FF067B-D40A-4F52-8B8D-8C78140C9626}" type="presOf" srcId="{11D74623-1E5F-49A2-8257-39E953E72BEB}" destId="{145ED322-9C1A-4696-97C9-FBF89DB30B08}" srcOrd="1" destOrd="0" presId="urn:microsoft.com/office/officeart/2009/3/layout/HorizontalOrganizationChart"/>
-    <dgm:cxn modelId="{0435D184-76B9-48A5-95AA-909EE046A61E}" type="presOf" srcId="{763DE2C3-A682-413B-9EFA-A04D2537A13B}" destId="{BD437E2F-D7E1-4F32-A8DD-2BE4D18586AA}" srcOrd="1" destOrd="0" presId="urn:microsoft.com/office/officeart/2009/3/layout/HorizontalOrganizationChart"/>
-    <dgm:cxn modelId="{CE3C0C55-B98D-473A-A427-6F26A30659B7}" type="presOf" srcId="{07E38FAC-31D7-474B-A440-F06C4E42C7A2}" destId="{C2290203-F7D2-483F-95F3-470BF3586A24}" srcOrd="1" destOrd="0" presId="urn:microsoft.com/office/officeart/2009/3/layout/HorizontalOrganizationChart"/>
-    <dgm:cxn modelId="{46E6260C-8CB9-4B74-B842-34BB523259D9}" type="presOf" srcId="{11D74623-1E5F-49A2-8257-39E953E72BEB}" destId="{EE520391-6A3E-46D1-8D01-401DD33BB446}" srcOrd="0" destOrd="0" presId="urn:microsoft.com/office/officeart/2009/3/layout/HorizontalOrganizationChart"/>
-    <dgm:cxn modelId="{4B1F0687-38D6-4E4B-8DAA-8465E2B863C5}" type="presOf" srcId="{B433C45E-887B-49E5-A9AE-6F3E66B212E4}" destId="{3981373F-BD6F-4EB7-BCC4-670B96D55DD0}" srcOrd="0" destOrd="0" presId="urn:microsoft.com/office/officeart/2009/3/layout/HorizontalOrganizationChart"/>
-    <dgm:cxn modelId="{D78B356C-BCC7-4515-BD5A-4E8C3DB5E7C2}" type="presOf" srcId="{77F5EEFC-7FC1-423B-9125-2EA7FA067F00}" destId="{4B85C980-3ADA-4FE8-89DA-E30133C1EB54}" srcOrd="0" destOrd="0" presId="urn:microsoft.com/office/officeart/2009/3/layout/HorizontalOrganizationChart"/>
+    <dgm:cxn modelId="{84F1D417-3E0E-4C53-8CD2-237128FAD07E}" type="presOf" srcId="{0D785CA9-9E73-400E-A6AC-26AD962A27B6}" destId="{35185605-3DCB-42C8-908A-4734E1EA728A}" srcOrd="1" destOrd="0" presId="urn:microsoft.com/office/officeart/2009/3/layout/HorizontalOrganizationChart"/>
+    <dgm:cxn modelId="{4868C4D2-5F30-4FB7-8B9C-880609896070}" type="presOf" srcId="{C27B8EC8-8830-4E18-AC71-62E4C1EFC63E}" destId="{FC618248-0CB3-487D-B541-2082D6972BB4}" srcOrd="0" destOrd="0" presId="urn:microsoft.com/office/officeart/2009/3/layout/HorizontalOrganizationChart"/>
+    <dgm:cxn modelId="{CFD3ACDE-6B60-4F7D-93C0-55BC107094BE}" type="presOf" srcId="{11D74623-1E5F-49A2-8257-39E953E72BEB}" destId="{EE520391-6A3E-46D1-8D01-401DD33BB446}" srcOrd="0" destOrd="0" presId="urn:microsoft.com/office/officeart/2009/3/layout/HorizontalOrganizationChart"/>
+    <dgm:cxn modelId="{7EEB60FC-BBA7-402E-84D8-48E0D883D7B4}" type="presOf" srcId="{6C133031-B6A8-49B6-801D-ACD6036E6280}" destId="{41094CFE-D3B4-4B08-BD11-5C55D5543AF4}" srcOrd="0" destOrd="0" presId="urn:microsoft.com/office/officeart/2009/3/layout/HorizontalOrganizationChart"/>
     <dgm:cxn modelId="{8EE7EE7E-000F-46C5-823C-1ABE64ADF5F9}" srcId="{11D74623-1E5F-49A2-8257-39E953E72BEB}" destId="{ED98A9C2-687C-4C7D-8817-389AF8050476}" srcOrd="0" destOrd="0" parTransId="{BA0CE06E-E2F4-4E2E-89EC-6268377F5409}" sibTransId="{8F77945D-AE50-49CE-AAA1-72ABFA8F5E56}"/>
-    <dgm:cxn modelId="{E135EDA8-AD15-4436-AE8E-414E25A9D995}" type="presOf" srcId="{82FC4EB7-5CFE-4E3C-9F68-F6F711EB2C63}" destId="{1F2ACA23-D477-4B36-9792-5273AF3E0529}" srcOrd="0" destOrd="0" presId="urn:microsoft.com/office/officeart/2009/3/layout/HorizontalOrganizationChart"/>
-    <dgm:cxn modelId="{FD6559C0-6AEF-4DE0-BEAC-21F95EA62A54}" type="presParOf" srcId="{0904B4C2-91C7-43BF-AAA3-19BD91459740}" destId="{A1238EDB-8C40-40A8-A642-4893412308FF}" srcOrd="0" destOrd="0" presId="urn:microsoft.com/office/officeart/2009/3/layout/HorizontalOrganizationChart"/>
-    <dgm:cxn modelId="{FA147C46-1271-486E-93F0-2653084F1852}" type="presParOf" srcId="{A1238EDB-8C40-40A8-A642-4893412308FF}" destId="{133817B4-C54E-4509-B45E-71D147AE15D1}" srcOrd="0" destOrd="0" presId="urn:microsoft.com/office/officeart/2009/3/layout/HorizontalOrganizationChart"/>
-    <dgm:cxn modelId="{35FAB01D-716B-49B1-A4E8-9494C8C1629E}" type="presParOf" srcId="{133817B4-C54E-4509-B45E-71D147AE15D1}" destId="{5E750CE7-C9FC-4D31-A0A2-42A07EEE9FCB}" srcOrd="0" destOrd="0" presId="urn:microsoft.com/office/officeart/2009/3/layout/HorizontalOrganizationChart"/>
-    <dgm:cxn modelId="{0C06C42E-B5BF-440B-B368-E3FCE432096D}" type="presParOf" srcId="{133817B4-C54E-4509-B45E-71D147AE15D1}" destId="{7EA786BD-4998-4303-9074-455819DC6A25}" srcOrd="1" destOrd="0" presId="urn:microsoft.com/office/officeart/2009/3/layout/HorizontalOrganizationChart"/>
-    <dgm:cxn modelId="{8BF8EE84-0F4D-4731-9CC9-7B8B384A8714}" type="presParOf" srcId="{A1238EDB-8C40-40A8-A642-4893412308FF}" destId="{233AA230-3102-4B65-8E03-7C9DF8E96591}" srcOrd="1" destOrd="0" presId="urn:microsoft.com/office/officeart/2009/3/layout/HorizontalOrganizationChart"/>
-    <dgm:cxn modelId="{DB903E67-68EA-486E-9655-9C293856A02E}" type="presParOf" srcId="{233AA230-3102-4B65-8E03-7C9DF8E96591}" destId="{2FF1F06E-5E63-4216-AF39-FFFBDAFC940A}" srcOrd="0" destOrd="0" presId="urn:microsoft.com/office/officeart/2009/3/layout/HorizontalOrganizationChart"/>
-    <dgm:cxn modelId="{A793FC49-BD7C-4084-B2EA-062A2ADBA069}" type="presParOf" srcId="{233AA230-3102-4B65-8E03-7C9DF8E96591}" destId="{838BC32C-FCA6-44A4-B88F-8F5F170A12F0}" srcOrd="1" destOrd="0" presId="urn:microsoft.com/office/officeart/2009/3/layout/HorizontalOrganizationChart"/>
-    <dgm:cxn modelId="{999CF761-E0C7-40F6-BAEC-C6B24158DA51}" type="presParOf" srcId="{838BC32C-FCA6-44A4-B88F-8F5F170A12F0}" destId="{715935F1-A937-4BF6-BA25-19423D03744A}" srcOrd="0" destOrd="0" presId="urn:microsoft.com/office/officeart/2009/3/layout/HorizontalOrganizationChart"/>
-    <dgm:cxn modelId="{93D9B6EA-3049-453F-93B3-1A0AB554D8EC}" type="presParOf" srcId="{715935F1-A937-4BF6-BA25-19423D03744A}" destId="{EE520391-6A3E-46D1-8D01-401DD33BB446}" srcOrd="0" destOrd="0" presId="urn:microsoft.com/office/officeart/2009/3/layout/HorizontalOrganizationChart"/>
-    <dgm:cxn modelId="{F0278C35-C9EF-48E9-AFC8-7F91AE8149A1}" type="presParOf" srcId="{715935F1-A937-4BF6-BA25-19423D03744A}" destId="{145ED322-9C1A-4696-97C9-FBF89DB30B08}" srcOrd="1" destOrd="0" presId="urn:microsoft.com/office/officeart/2009/3/layout/HorizontalOrganizationChart"/>
-    <dgm:cxn modelId="{785EE1C3-EE3A-4CEC-9EAF-A88323ED4A34}" type="presParOf" srcId="{838BC32C-FCA6-44A4-B88F-8F5F170A12F0}" destId="{FE9FE076-A436-43F1-BD84-7E4163777905}" srcOrd="1" destOrd="0" presId="urn:microsoft.com/office/officeart/2009/3/layout/HorizontalOrganizationChart"/>
-    <dgm:cxn modelId="{A63BBFD6-387B-4EE9-BF09-4E78050B1630}" type="presParOf" srcId="{FE9FE076-A436-43F1-BD84-7E4163777905}" destId="{B2965DDC-C41F-4D85-8F94-2BDDDCCEF17C}" srcOrd="0" destOrd="0" presId="urn:microsoft.com/office/officeart/2009/3/layout/HorizontalOrganizationChart"/>
-    <dgm:cxn modelId="{0DD02A9E-50D4-44DF-8BFF-E59C6AD89CBB}" type="presParOf" srcId="{FE9FE076-A436-43F1-BD84-7E4163777905}" destId="{5E439ACA-B2A5-473A-BB7E-6F669E69BDBF}" srcOrd="1" destOrd="0" presId="urn:microsoft.com/office/officeart/2009/3/layout/HorizontalOrganizationChart"/>
-    <dgm:cxn modelId="{28304E9A-569B-447B-AC2C-5EFA7E7A790B}" type="presParOf" srcId="{5E439ACA-B2A5-473A-BB7E-6F669E69BDBF}" destId="{5C8324F2-F9E9-42C7-A040-6BE29836110B}" srcOrd="0" destOrd="0" presId="urn:microsoft.com/office/officeart/2009/3/layout/HorizontalOrganizationChart"/>
-    <dgm:cxn modelId="{3194BAC9-429E-4F82-8209-0F28297B725F}" type="presParOf" srcId="{5C8324F2-F9E9-42C7-A040-6BE29836110B}" destId="{AFFC2C8B-1B0E-44B3-930E-E12E186DD9F5}" srcOrd="0" destOrd="0" presId="urn:microsoft.com/office/officeart/2009/3/layout/HorizontalOrganizationChart"/>
-    <dgm:cxn modelId="{1B4685D7-2E60-48A3-8DBA-33196B375B47}" type="presParOf" srcId="{5C8324F2-F9E9-42C7-A040-6BE29836110B}" destId="{BABEF559-3356-44C1-B99B-0FD4946572C5}" srcOrd="1" destOrd="0" presId="urn:microsoft.com/office/officeart/2009/3/layout/HorizontalOrganizationChart"/>
-    <dgm:cxn modelId="{B858617A-824A-48C4-B64E-958DBB799BD3}" type="presParOf" srcId="{5E439ACA-B2A5-473A-BB7E-6F669E69BDBF}" destId="{DE7EDBFF-F303-41D5-993D-1DCA924D2A91}" srcOrd="1" destOrd="0" presId="urn:microsoft.com/office/officeart/2009/3/layout/HorizontalOrganizationChart"/>
-    <dgm:cxn modelId="{1EDE4E9A-86CD-44A9-9BC0-83AE17CFE8EB}" type="presParOf" srcId="{DE7EDBFF-F303-41D5-993D-1DCA924D2A91}" destId="{49DA6DB9-61B8-4DA8-848F-10A6BC455FAE}" srcOrd="0" destOrd="0" presId="urn:microsoft.com/office/officeart/2009/3/layout/HorizontalOrganizationChart"/>
-    <dgm:cxn modelId="{4857E1A7-9D43-4210-BD77-A152B6688D7A}" type="presParOf" srcId="{DE7EDBFF-F303-41D5-993D-1DCA924D2A91}" destId="{B38D6A6D-557F-4A9C-92DA-E55D98B264AB}" srcOrd="1" destOrd="0" presId="urn:microsoft.com/office/officeart/2009/3/layout/HorizontalOrganizationChart"/>
-    <dgm:cxn modelId="{F56EFA29-4B9D-4729-AC52-61AA137D93E1}" type="presParOf" srcId="{B38D6A6D-557F-4A9C-92DA-E55D98B264AB}" destId="{2DB7F98D-A169-40CA-B7C6-04AE9106F628}" srcOrd="0" destOrd="0" presId="urn:microsoft.com/office/officeart/2009/3/layout/HorizontalOrganizationChart"/>
-    <dgm:cxn modelId="{ABEC8245-8304-4CE5-85D4-B7684356F32D}" type="presParOf" srcId="{2DB7F98D-A169-40CA-B7C6-04AE9106F628}" destId="{1FBED8CE-CFF8-4646-A349-57900235F82B}" srcOrd="0" destOrd="0" presId="urn:microsoft.com/office/officeart/2009/3/layout/HorizontalOrganizationChart"/>
-    <dgm:cxn modelId="{4F1C50F8-1A49-40C7-92C7-0D00B5600BFF}" type="presParOf" srcId="{2DB7F98D-A169-40CA-B7C6-04AE9106F628}" destId="{082B1D8F-F4B4-4141-95DC-0E4360CF4A14}" srcOrd="1" destOrd="0" presId="urn:microsoft.com/office/officeart/2009/3/layout/HorizontalOrganizationChart"/>
-    <dgm:cxn modelId="{B7827136-541F-46E9-8CAF-C597DEE9E0CF}" type="presParOf" srcId="{B38D6A6D-557F-4A9C-92DA-E55D98B264AB}" destId="{41ADBB1F-C04A-465E-B454-0E49888F1972}" srcOrd="1" destOrd="0" presId="urn:microsoft.com/office/officeart/2009/3/layout/HorizontalOrganizationChart"/>
-    <dgm:cxn modelId="{AB8CB3BD-1E4E-41B5-B22C-44A26D68B4C9}" type="presParOf" srcId="{B38D6A6D-557F-4A9C-92DA-E55D98B264AB}" destId="{2C1C366E-23EB-4B21-AED0-D399577E9DCD}" srcOrd="2" destOrd="0" presId="urn:microsoft.com/office/officeart/2009/3/layout/HorizontalOrganizationChart"/>
-    <dgm:cxn modelId="{B805AB94-8D46-4247-B2C1-51A515AF3AC1}" type="presParOf" srcId="{DE7EDBFF-F303-41D5-993D-1DCA924D2A91}" destId="{9A62B27E-0AD0-46FF-9F68-2E5E1A0B9BFD}" srcOrd="2" destOrd="0" presId="urn:microsoft.com/office/officeart/2009/3/layout/HorizontalOrganizationChart"/>
-    <dgm:cxn modelId="{3137EE48-5A38-4656-B83B-96FBF5540D90}" type="presParOf" srcId="{DE7EDBFF-F303-41D5-993D-1DCA924D2A91}" destId="{8C4C4034-9719-4B0B-B380-B304822A651F}" srcOrd="3" destOrd="0" presId="urn:microsoft.com/office/officeart/2009/3/layout/HorizontalOrganizationChart"/>
-    <dgm:cxn modelId="{A37A685C-85B2-43B5-A8B8-E105FDD4F1BA}" type="presParOf" srcId="{8C4C4034-9719-4B0B-B380-B304822A651F}" destId="{BB3B24E0-F278-480D-AD6A-9E6DE3E33941}" srcOrd="0" destOrd="0" presId="urn:microsoft.com/office/officeart/2009/3/layout/HorizontalOrganizationChart"/>
-    <dgm:cxn modelId="{CB380F49-AC09-4316-BA39-21C3029AD495}" type="presParOf" srcId="{BB3B24E0-F278-480D-AD6A-9E6DE3E33941}" destId="{8202620B-52E0-4832-ADE9-510C4AA342F4}" srcOrd="0" destOrd="0" presId="urn:microsoft.com/office/officeart/2009/3/layout/HorizontalOrganizationChart"/>
-    <dgm:cxn modelId="{00007493-E0F1-416C-B45D-436E5C1BF974}" type="presParOf" srcId="{BB3B24E0-F278-480D-AD6A-9E6DE3E33941}" destId="{87775F7D-DF0B-4F7C-8482-685402E69963}" srcOrd="1" destOrd="0" presId="urn:microsoft.com/office/officeart/2009/3/layout/HorizontalOrganizationChart"/>
-    <dgm:cxn modelId="{A236A8DC-B11B-4732-AFD6-7285CEF7F3F6}" type="presParOf" srcId="{8C4C4034-9719-4B0B-B380-B304822A651F}" destId="{1F3B2EF8-397F-4786-924A-BD89A30A5FF9}" srcOrd="1" destOrd="0" presId="urn:microsoft.com/office/officeart/2009/3/layout/HorizontalOrganizationChart"/>
-    <dgm:cxn modelId="{0EBCE019-238E-41DE-8291-CBA80A42A053}" type="presParOf" srcId="{8C4C4034-9719-4B0B-B380-B304822A651F}" destId="{1074D2C4-239D-4715-860D-5B75738DB25B}" srcOrd="2" destOrd="0" presId="urn:microsoft.com/office/officeart/2009/3/layout/HorizontalOrganizationChart"/>
-    <dgm:cxn modelId="{5FF0C4D5-A6BA-4733-8B78-3ADEEA491B5D}" type="presParOf" srcId="{DE7EDBFF-F303-41D5-993D-1DCA924D2A91}" destId="{0324C409-4D9E-4052-8DB1-D38DB575E617}" srcOrd="4" destOrd="0" presId="urn:microsoft.com/office/officeart/2009/3/layout/HorizontalOrganizationChart"/>
-    <dgm:cxn modelId="{93BA6641-B871-410B-93B0-E1826C2822E6}" type="presParOf" srcId="{DE7EDBFF-F303-41D5-993D-1DCA924D2A91}" destId="{6DC1B02D-2D9A-4667-8688-B4CDDEDEA1F7}" srcOrd="5" destOrd="0" presId="urn:microsoft.com/office/officeart/2009/3/layout/HorizontalOrganizationChart"/>
-    <dgm:cxn modelId="{12F7D8ED-796B-4C17-9B9E-43349B474BD9}" type="presParOf" srcId="{6DC1B02D-2D9A-4667-8688-B4CDDEDEA1F7}" destId="{D15F70DC-90F8-4E1D-A78A-46C68AFAD60B}" srcOrd="0" destOrd="0" presId="urn:microsoft.com/office/officeart/2009/3/layout/HorizontalOrganizationChart"/>
-    <dgm:cxn modelId="{BF33940D-13C7-43F2-B9A9-E220DE61E065}" type="presParOf" srcId="{D15F70DC-90F8-4E1D-A78A-46C68AFAD60B}" destId="{499F17E4-8C76-4996-B5CD-02405BB15C0B}" srcOrd="0" destOrd="0" presId="urn:microsoft.com/office/officeart/2009/3/layout/HorizontalOrganizationChart"/>
-    <dgm:cxn modelId="{B399E90A-4DD9-4837-B5B1-52B4A1E9B1CF}" type="presParOf" srcId="{D15F70DC-90F8-4E1D-A78A-46C68AFAD60B}" destId="{86AC4F07-167A-40B9-8417-FF951FDCA751}" srcOrd="1" destOrd="0" presId="urn:microsoft.com/office/officeart/2009/3/layout/HorizontalOrganizationChart"/>
-    <dgm:cxn modelId="{789D0FFB-B68B-4DE2-AC64-35BD34FD9F52}" type="presParOf" srcId="{6DC1B02D-2D9A-4667-8688-B4CDDEDEA1F7}" destId="{D296F043-694A-4642-9BCD-C1427C98274C}" srcOrd="1" destOrd="0" presId="urn:microsoft.com/office/officeart/2009/3/layout/HorizontalOrganizationChart"/>
-    <dgm:cxn modelId="{AEEF735F-F71A-4C4F-91FD-BA916D362C4C}" type="presParOf" srcId="{6DC1B02D-2D9A-4667-8688-B4CDDEDEA1F7}" destId="{A620621A-88E6-4FD1-8FC7-2DA9A7739A03}" srcOrd="2" destOrd="0" presId="urn:microsoft.com/office/officeart/2009/3/layout/HorizontalOrganizationChart"/>
-    <dgm:cxn modelId="{22315296-A3EA-4897-83D4-E271C981F074}" type="presParOf" srcId="{5E439ACA-B2A5-473A-BB7E-6F669E69BDBF}" destId="{521FDA79-1A0B-4FAC-BCCB-DD19D5E31275}" srcOrd="2" destOrd="0" presId="urn:microsoft.com/office/officeart/2009/3/layout/HorizontalOrganizationChart"/>
-    <dgm:cxn modelId="{BCF076BA-E90D-482A-849C-EC859F50EA2F}" type="presParOf" srcId="{FE9FE076-A436-43F1-BD84-7E4163777905}" destId="{7D9D6673-7E57-4F83-A834-BD6AED97DFE3}" srcOrd="2" destOrd="0" presId="urn:microsoft.com/office/officeart/2009/3/layout/HorizontalOrganizationChart"/>
-    <dgm:cxn modelId="{598BB4E5-54FC-4289-BB7B-B2F8B77E11F1}" type="presParOf" srcId="{FE9FE076-A436-43F1-BD84-7E4163777905}" destId="{CCB28F5D-3638-4627-8B94-AA011B6E0BBF}" srcOrd="3" destOrd="0" presId="urn:microsoft.com/office/officeart/2009/3/layout/HorizontalOrganizationChart"/>
-    <dgm:cxn modelId="{52F41566-58A5-4771-8137-045798B1F543}" type="presParOf" srcId="{CCB28F5D-3638-4627-8B94-AA011B6E0BBF}" destId="{D01FDE49-F9C5-4C09-B6FF-A9D5B1FF0B22}" srcOrd="0" destOrd="0" presId="urn:microsoft.com/office/officeart/2009/3/layout/HorizontalOrganizationChart"/>
-    <dgm:cxn modelId="{A19B04A4-60FD-44E5-9AC1-3ED8C0BDC5B6}" type="presParOf" srcId="{D01FDE49-F9C5-4C09-B6FF-A9D5B1FF0B22}" destId="{4D250F5D-9DC9-4123-94DF-0D1CAEFA85CE}" srcOrd="0" destOrd="0" presId="urn:microsoft.com/office/officeart/2009/3/layout/HorizontalOrganizationChart"/>
-    <dgm:cxn modelId="{EE8CAE9C-7E37-4F67-940D-6AD6794D8F34}" type="presParOf" srcId="{D01FDE49-F9C5-4C09-B6FF-A9D5B1FF0B22}" destId="{35185605-3DCB-42C8-908A-4734E1EA728A}" srcOrd="1" destOrd="0" presId="urn:microsoft.com/office/officeart/2009/3/layout/HorizontalOrganizationChart"/>
-    <dgm:cxn modelId="{7FFE5A4B-47F9-4E9D-B86E-066C8494BC68}" type="presParOf" srcId="{CCB28F5D-3638-4627-8B94-AA011B6E0BBF}" destId="{7302DC73-232C-4C28-BE15-925F48C7A6B6}" srcOrd="1" destOrd="0" presId="urn:microsoft.com/office/officeart/2009/3/layout/HorizontalOrganizationChart"/>
-    <dgm:cxn modelId="{F788EF3B-3B27-4E6E-9B06-32634EF364C5}" type="presParOf" srcId="{CCB28F5D-3638-4627-8B94-AA011B6E0BBF}" destId="{107800E9-A1F9-408E-B65D-584004F22ADD}" srcOrd="2" destOrd="0" presId="urn:microsoft.com/office/officeart/2009/3/layout/HorizontalOrganizationChart"/>
-    <dgm:cxn modelId="{5F76D4FB-3F1E-443A-9D2B-5D74D5BD6E31}" type="presParOf" srcId="{838BC32C-FCA6-44A4-B88F-8F5F170A12F0}" destId="{7A1334EE-9D30-42C4-BDC0-45B0D0C79EF8}" srcOrd="2" destOrd="0" presId="urn:microsoft.com/office/officeart/2009/3/layout/HorizontalOrganizationChart"/>
-    <dgm:cxn modelId="{DD3EDA32-3695-43D3-98CC-25095015366C}" type="presParOf" srcId="{233AA230-3102-4B65-8E03-7C9DF8E96591}" destId="{A2935901-4B82-4B64-9891-97C7937DDBC7}" srcOrd="2" destOrd="0" presId="urn:microsoft.com/office/officeart/2009/3/layout/HorizontalOrganizationChart"/>
-    <dgm:cxn modelId="{2CF27DCE-489A-48B3-BE5A-D6E88ECB902B}" type="presParOf" srcId="{233AA230-3102-4B65-8E03-7C9DF8E96591}" destId="{E358A367-C4A4-41CD-BAF0-8A023B27419F}" srcOrd="3" destOrd="0" presId="urn:microsoft.com/office/officeart/2009/3/layout/HorizontalOrganizationChart"/>
-    <dgm:cxn modelId="{FCBAAD06-2A21-4234-A3F8-DD13002AD738}" type="presParOf" srcId="{E358A367-C4A4-41CD-BAF0-8A023B27419F}" destId="{2CC053EA-4597-4909-B4CD-CFE2ACD55207}" srcOrd="0" destOrd="0" presId="urn:microsoft.com/office/officeart/2009/3/layout/HorizontalOrganizationChart"/>
-    <dgm:cxn modelId="{44A16CFE-CFF5-486F-A265-F365A5EBEA0D}" type="presParOf" srcId="{2CC053EA-4597-4909-B4CD-CFE2ACD55207}" destId="{FE9C4719-F732-4284-85AD-283DA96F1A13}" srcOrd="0" destOrd="0" presId="urn:microsoft.com/office/officeart/2009/3/layout/HorizontalOrganizationChart"/>
-    <dgm:cxn modelId="{006D2849-F9DA-4D63-B955-2BDC7EC64924}" type="presParOf" srcId="{2CC053EA-4597-4909-B4CD-CFE2ACD55207}" destId="{65A33BCE-0FC6-41E2-850A-471F47EE3D0C}" srcOrd="1" destOrd="0" presId="urn:microsoft.com/office/officeart/2009/3/layout/HorizontalOrganizationChart"/>
-    <dgm:cxn modelId="{ACA8FD6C-D0D6-49A6-934C-D1B5CD1F79DC}" type="presParOf" srcId="{E358A367-C4A4-41CD-BAF0-8A023B27419F}" destId="{DB68E7A4-43DA-4309-B91A-ACF80DEE0564}" srcOrd="1" destOrd="0" presId="urn:microsoft.com/office/officeart/2009/3/layout/HorizontalOrganizationChart"/>
-    <dgm:cxn modelId="{348950AA-EC15-47D4-BDD7-FD2FA27AFB10}" type="presParOf" srcId="{DB68E7A4-43DA-4309-B91A-ACF80DEE0564}" destId="{C6850A04-4AFC-4185-B32E-9DB9E5CA32B2}" srcOrd="0" destOrd="0" presId="urn:microsoft.com/office/officeart/2009/3/layout/HorizontalOrganizationChart"/>
-    <dgm:cxn modelId="{ADDFBC3B-562C-4120-9E60-42CB30AEC503}" type="presParOf" srcId="{DB68E7A4-43DA-4309-B91A-ACF80DEE0564}" destId="{FD30DB68-9D0C-46D0-8582-87A115CAE173}" srcOrd="1" destOrd="0" presId="urn:microsoft.com/office/officeart/2009/3/layout/HorizontalOrganizationChart"/>
-    <dgm:cxn modelId="{ABED2F5A-7F1A-4A89-845C-125E2BD0EDA8}" type="presParOf" srcId="{FD30DB68-9D0C-46D0-8582-87A115CAE173}" destId="{9A5E7E58-08F6-41C7-9C8B-15443D44F347}" srcOrd="0" destOrd="0" presId="urn:microsoft.com/office/officeart/2009/3/layout/HorizontalOrganizationChart"/>
-    <dgm:cxn modelId="{06C4B429-D2AC-404E-8BA5-4434FBB1DA2E}" type="presParOf" srcId="{9A5E7E58-08F6-41C7-9C8B-15443D44F347}" destId="{AAF1268F-6B06-49F8-925A-55B7BDD72D4B}" srcOrd="0" destOrd="0" presId="urn:microsoft.com/office/officeart/2009/3/layout/HorizontalOrganizationChart"/>
-    <dgm:cxn modelId="{6223CF39-FD33-49E0-BC7D-6384D8E4333C}" type="presParOf" srcId="{9A5E7E58-08F6-41C7-9C8B-15443D44F347}" destId="{B8E15869-4EFA-47E2-880A-7D2C60D29E04}" srcOrd="1" destOrd="0" presId="urn:microsoft.com/office/officeart/2009/3/layout/HorizontalOrganizationChart"/>
-    <dgm:cxn modelId="{F152A286-FDA2-4C6C-B9BF-6F525D1AE142}" type="presParOf" srcId="{FD30DB68-9D0C-46D0-8582-87A115CAE173}" destId="{A9E803AF-8074-4B80-8B3B-AA448DD76CB1}" srcOrd="1" destOrd="0" presId="urn:microsoft.com/office/officeart/2009/3/layout/HorizontalOrganizationChart"/>
-    <dgm:cxn modelId="{16C3D8DC-B58D-4E94-BF8B-B0466441EB52}" type="presParOf" srcId="{A9E803AF-8074-4B80-8B3B-AA448DD76CB1}" destId="{FC618248-0CB3-487D-B541-2082D6972BB4}" srcOrd="0" destOrd="0" presId="urn:microsoft.com/office/officeart/2009/3/layout/HorizontalOrganizationChart"/>
-    <dgm:cxn modelId="{9D31E894-99DF-46DD-9CFD-A87AE5279B37}" type="presParOf" srcId="{A9E803AF-8074-4B80-8B3B-AA448DD76CB1}" destId="{A9421CDD-1ABB-40F8-B277-9244BC2916E8}" srcOrd="1" destOrd="0" presId="urn:microsoft.com/office/officeart/2009/3/layout/HorizontalOrganizationChart"/>
-    <dgm:cxn modelId="{6A6213E5-7EFD-42C5-BBD3-3EB506E98AF5}" type="presParOf" srcId="{A9421CDD-1ABB-40F8-B277-9244BC2916E8}" destId="{659A8BDB-B2DE-4680-BB57-A8A04E4C068C}" srcOrd="0" destOrd="0" presId="urn:microsoft.com/office/officeart/2009/3/layout/HorizontalOrganizationChart"/>
-    <dgm:cxn modelId="{127F28DB-0250-4439-B9FB-42030319E3DA}" type="presParOf" srcId="{659A8BDB-B2DE-4680-BB57-A8A04E4C068C}" destId="{85569D35-3E28-4213-AC64-C7984831178C}" srcOrd="0" destOrd="0" presId="urn:microsoft.com/office/officeart/2009/3/layout/HorizontalOrganizationChart"/>
-    <dgm:cxn modelId="{5011A0C7-0554-414B-A49D-CD54B6BCD174}" type="presParOf" srcId="{659A8BDB-B2DE-4680-BB57-A8A04E4C068C}" destId="{BD437E2F-D7E1-4F32-A8DD-2BE4D18586AA}" srcOrd="1" destOrd="0" presId="urn:microsoft.com/office/officeart/2009/3/layout/HorizontalOrganizationChart"/>
-    <dgm:cxn modelId="{4B5C8D11-5CA5-4AB7-AE83-9E53E91B10EC}" type="presParOf" srcId="{A9421CDD-1ABB-40F8-B277-9244BC2916E8}" destId="{D5429BF6-9D8E-4F2E-8151-6F6EB993EE6C}" srcOrd="1" destOrd="0" presId="urn:microsoft.com/office/officeart/2009/3/layout/HorizontalOrganizationChart"/>
-    <dgm:cxn modelId="{DE6EDA76-8D26-4258-8B7C-1C299437E4E6}" type="presParOf" srcId="{A9421CDD-1ABB-40F8-B277-9244BC2916E8}" destId="{21A6978B-7A0F-430D-B302-1AFF70A7324D}" srcOrd="2" destOrd="0" presId="urn:microsoft.com/office/officeart/2009/3/layout/HorizontalOrganizationChart"/>
-    <dgm:cxn modelId="{313F05B4-9BAC-428D-A26D-C253D5425FA2}" type="presParOf" srcId="{A9E803AF-8074-4B80-8B3B-AA448DD76CB1}" destId="{DD96BAC4-BCAB-4267-8DBD-052168103CF1}" srcOrd="2" destOrd="0" presId="urn:microsoft.com/office/officeart/2009/3/layout/HorizontalOrganizationChart"/>
-    <dgm:cxn modelId="{E4BE11C2-F078-49C5-890F-6A984A601337}" type="presParOf" srcId="{A9E803AF-8074-4B80-8B3B-AA448DD76CB1}" destId="{3B048EBC-AD29-4837-974A-183736FD9378}" srcOrd="3" destOrd="0" presId="urn:microsoft.com/office/officeart/2009/3/layout/HorizontalOrganizationChart"/>
-    <dgm:cxn modelId="{AC588DE9-615F-4442-8AFB-52AF1062B013}" type="presParOf" srcId="{3B048EBC-AD29-4837-974A-183736FD9378}" destId="{679B7C68-A737-45BD-9571-05A5E111280A}" srcOrd="0" destOrd="0" presId="urn:microsoft.com/office/officeart/2009/3/layout/HorizontalOrganizationChart"/>
-    <dgm:cxn modelId="{A1A0E1F3-492B-4D90-8B2E-E24A1091A4F8}" type="presParOf" srcId="{679B7C68-A737-45BD-9571-05A5E111280A}" destId="{13EB86F9-89EC-475E-991F-67B3D71C914D}" srcOrd="0" destOrd="0" presId="urn:microsoft.com/office/officeart/2009/3/layout/HorizontalOrganizationChart"/>
-    <dgm:cxn modelId="{D8189268-E402-45AE-A854-373229A45B0F}" type="presParOf" srcId="{679B7C68-A737-45BD-9571-05A5E111280A}" destId="{63006200-3CCA-41F2-811E-1E731AB8813F}" srcOrd="1" destOrd="0" presId="urn:microsoft.com/office/officeart/2009/3/layout/HorizontalOrganizationChart"/>
-    <dgm:cxn modelId="{154037B2-3C9E-4460-8BA7-628A9DFBA9D6}" type="presParOf" srcId="{3B048EBC-AD29-4837-974A-183736FD9378}" destId="{1BD680BD-9C8C-4A6F-9CFB-83AD04CD432C}" srcOrd="1" destOrd="0" presId="urn:microsoft.com/office/officeart/2009/3/layout/HorizontalOrganizationChart"/>
-    <dgm:cxn modelId="{20886BAF-63B8-48D5-94D2-0DCC3490E90C}" type="presParOf" srcId="{3B048EBC-AD29-4837-974A-183736FD9378}" destId="{1BD939A9-F445-4AD9-925B-2F863E6CD097}" srcOrd="2" destOrd="0" presId="urn:microsoft.com/office/officeart/2009/3/layout/HorizontalOrganizationChart"/>
-    <dgm:cxn modelId="{8CE75878-041C-4E76-B983-E465BB90632F}" type="presParOf" srcId="{A9E803AF-8074-4B80-8B3B-AA448DD76CB1}" destId="{34F0530D-A930-4961-95EE-364B777B85E9}" srcOrd="4" destOrd="0" presId="urn:microsoft.com/office/officeart/2009/3/layout/HorizontalOrganizationChart"/>
-    <dgm:cxn modelId="{F101F39E-649A-4AE2-A2C0-0C00D0B9CED3}" type="presParOf" srcId="{A9E803AF-8074-4B80-8B3B-AA448DD76CB1}" destId="{3DE58861-26D3-49A2-A5DE-525C6E3821C6}" srcOrd="5" destOrd="0" presId="urn:microsoft.com/office/officeart/2009/3/layout/HorizontalOrganizationChart"/>
-    <dgm:cxn modelId="{6C193855-ACA1-45BE-A5D4-250A757808BE}" type="presParOf" srcId="{3DE58861-26D3-49A2-A5DE-525C6E3821C6}" destId="{7D25525F-7EFE-44B4-8FF8-627A46EF7506}" srcOrd="0" destOrd="0" presId="urn:microsoft.com/office/officeart/2009/3/layout/HorizontalOrganizationChart"/>
-    <dgm:cxn modelId="{AA33D1A5-162F-488E-943E-899DE3482869}" type="presParOf" srcId="{7D25525F-7EFE-44B4-8FF8-627A46EF7506}" destId="{B89C7557-70E1-4E8D-9FD0-17F5A19C2F39}" srcOrd="0" destOrd="0" presId="urn:microsoft.com/office/officeart/2009/3/layout/HorizontalOrganizationChart"/>
-    <dgm:cxn modelId="{687182AC-5B53-445E-9A7B-71F885657EB7}" type="presParOf" srcId="{7D25525F-7EFE-44B4-8FF8-627A46EF7506}" destId="{FD6A3EF8-8E99-47C6-B7A8-5BB183FBBFF8}" srcOrd="1" destOrd="0" presId="urn:microsoft.com/office/officeart/2009/3/layout/HorizontalOrganizationChart"/>
-    <dgm:cxn modelId="{332A4B61-273D-419B-8953-8FFA45301562}" type="presParOf" srcId="{3DE58861-26D3-49A2-A5DE-525C6E3821C6}" destId="{24BA9F6B-5D9D-4E67-80D3-2B830F0E1639}" srcOrd="1" destOrd="0" presId="urn:microsoft.com/office/officeart/2009/3/layout/HorizontalOrganizationChart"/>
-    <dgm:cxn modelId="{1ABEC057-77E8-4E9B-A5FE-B4B4BBA3D0E0}" type="presParOf" srcId="{3DE58861-26D3-49A2-A5DE-525C6E3821C6}" destId="{2229AEF5-EEB1-43A9-AEDB-5355D788AE5C}" srcOrd="2" destOrd="0" presId="urn:microsoft.com/office/officeart/2009/3/layout/HorizontalOrganizationChart"/>
-    <dgm:cxn modelId="{51953513-111F-4935-B500-FA258590F8EF}" type="presParOf" srcId="{FD30DB68-9D0C-46D0-8582-87A115CAE173}" destId="{52045207-F3CD-42C2-92B9-BE26F8C92D62}" srcOrd="2" destOrd="0" presId="urn:microsoft.com/office/officeart/2009/3/layout/HorizontalOrganizationChart"/>
-    <dgm:cxn modelId="{A42D2E6B-D869-495F-B7D7-A04D4A1272C3}" type="presParOf" srcId="{DB68E7A4-43DA-4309-B91A-ACF80DEE0564}" destId="{3F45DAA8-8371-4E8B-9092-3CABC650CD20}" srcOrd="2" destOrd="0" presId="urn:microsoft.com/office/officeart/2009/3/layout/HorizontalOrganizationChart"/>
-    <dgm:cxn modelId="{4570D1B0-A455-402A-AE1B-99B62357ECD3}" type="presParOf" srcId="{DB68E7A4-43DA-4309-B91A-ACF80DEE0564}" destId="{099837D2-CD61-4F81-8B8C-E5D13CEBD12D}" srcOrd="3" destOrd="0" presId="urn:microsoft.com/office/officeart/2009/3/layout/HorizontalOrganizationChart"/>
-    <dgm:cxn modelId="{168B5D02-CDF8-44F0-BD24-7ED4652ACEC4}" type="presParOf" srcId="{099837D2-CD61-4F81-8B8C-E5D13CEBD12D}" destId="{F0ACD58F-3C89-4AA7-A8FB-57D1CE3A4910}" srcOrd="0" destOrd="0" presId="urn:microsoft.com/office/officeart/2009/3/layout/HorizontalOrganizationChart"/>
-    <dgm:cxn modelId="{068CD96B-A467-4162-83CB-C171A2FBBA61}" type="presParOf" srcId="{F0ACD58F-3C89-4AA7-A8FB-57D1CE3A4910}" destId="{1EDE4E87-0100-4520-838B-57935D578B5D}" srcOrd="0" destOrd="0" presId="urn:microsoft.com/office/officeart/2009/3/layout/HorizontalOrganizationChart"/>
-    <dgm:cxn modelId="{00DD08EC-4F18-445D-BAFB-24B5352A8256}" type="presParOf" srcId="{F0ACD58F-3C89-4AA7-A8FB-57D1CE3A4910}" destId="{3B9D046F-F5B8-44B8-B1BE-5931ACCFD4A4}" srcOrd="1" destOrd="0" presId="urn:microsoft.com/office/officeart/2009/3/layout/HorizontalOrganizationChart"/>
-    <dgm:cxn modelId="{EBE9F891-A6EA-4158-B15F-EB7057358FA5}" type="presParOf" srcId="{099837D2-CD61-4F81-8B8C-E5D13CEBD12D}" destId="{D62684AC-8FAA-43D1-B70E-B73302D98F90}" srcOrd="1" destOrd="0" presId="urn:microsoft.com/office/officeart/2009/3/layout/HorizontalOrganizationChart"/>
-    <dgm:cxn modelId="{92F0BBEA-2E57-489B-A93A-96FF9E2A8C63}" type="presParOf" srcId="{D62684AC-8FAA-43D1-B70E-B73302D98F90}" destId="{42F8DC85-5B49-4150-9D7E-33A4154F7C87}" srcOrd="0" destOrd="0" presId="urn:microsoft.com/office/officeart/2009/3/layout/HorizontalOrganizationChart"/>
-    <dgm:cxn modelId="{1535F67B-35BA-4CE4-8226-A82FEE4B5AB8}" type="presParOf" srcId="{D62684AC-8FAA-43D1-B70E-B73302D98F90}" destId="{ABC05F16-17AA-4FD4-85E3-53E2A4A10C50}" srcOrd="1" destOrd="0" presId="urn:microsoft.com/office/officeart/2009/3/layout/HorizontalOrganizationChart"/>
-    <dgm:cxn modelId="{A0FBCEE4-1C33-43CE-931A-D0136A612484}" type="presParOf" srcId="{ABC05F16-17AA-4FD4-85E3-53E2A4A10C50}" destId="{8D0BAF33-859E-40A9-B10C-D5598D208429}" srcOrd="0" destOrd="0" presId="urn:microsoft.com/office/officeart/2009/3/layout/HorizontalOrganizationChart"/>
-    <dgm:cxn modelId="{B93D025E-2D09-4E5D-9C48-47465BFFF454}" type="presParOf" srcId="{8D0BAF33-859E-40A9-B10C-D5598D208429}" destId="{312C5C56-8066-4E56-93A0-B1F265CDD655}" srcOrd="0" destOrd="0" presId="urn:microsoft.com/office/officeart/2009/3/layout/HorizontalOrganizationChart"/>
-    <dgm:cxn modelId="{E12B3E5A-1FF1-40AE-8322-25A4CD6FC4CE}" type="presParOf" srcId="{8D0BAF33-859E-40A9-B10C-D5598D208429}" destId="{DD563B8B-C1B0-4EAE-941C-5A1C9A5D2270}" srcOrd="1" destOrd="0" presId="urn:microsoft.com/office/officeart/2009/3/layout/HorizontalOrganizationChart"/>
-    <dgm:cxn modelId="{1D574399-616A-46D3-9050-970BD02FAFC6}" type="presParOf" srcId="{ABC05F16-17AA-4FD4-85E3-53E2A4A10C50}" destId="{8A08AB8A-D5DF-4D96-AD24-101CEA2E6BBB}" srcOrd="1" destOrd="0" presId="urn:microsoft.com/office/officeart/2009/3/layout/HorizontalOrganizationChart"/>
-    <dgm:cxn modelId="{2AE570F9-7F7D-4ECE-BF08-68F37676EAB6}" type="presParOf" srcId="{8A08AB8A-D5DF-4D96-AD24-101CEA2E6BBB}" destId="{16C6098C-3651-4186-A43E-DC1A69AC10F5}" srcOrd="0" destOrd="0" presId="urn:microsoft.com/office/officeart/2009/3/layout/HorizontalOrganizationChart"/>
-    <dgm:cxn modelId="{5D8DFB4E-10EF-43B7-AFB1-D4C741119760}" type="presParOf" srcId="{8A08AB8A-D5DF-4D96-AD24-101CEA2E6BBB}" destId="{AD17D11C-0F6C-40C8-AFFE-A38001A742DA}" srcOrd="1" destOrd="0" presId="urn:microsoft.com/office/officeart/2009/3/layout/HorizontalOrganizationChart"/>
-    <dgm:cxn modelId="{B63F2F8A-3521-4E33-A72C-53AA90492F8C}" type="presParOf" srcId="{AD17D11C-0F6C-40C8-AFFE-A38001A742DA}" destId="{D2521615-F5D2-48D8-BFE0-1E29D8F72B15}" srcOrd="0" destOrd="0" presId="urn:microsoft.com/office/officeart/2009/3/layout/HorizontalOrganizationChart"/>
-    <dgm:cxn modelId="{4108A2A2-16B8-4039-9E3D-DE9F0A1BA15B}" type="presParOf" srcId="{D2521615-F5D2-48D8-BFE0-1E29D8F72B15}" destId="{F4A52702-993A-4733-910B-01189049944E}" srcOrd="0" destOrd="0" presId="urn:microsoft.com/office/officeart/2009/3/layout/HorizontalOrganizationChart"/>
-    <dgm:cxn modelId="{B23AEBE3-5CFE-4ADD-A9A1-B3B55DF41C27}" type="presParOf" srcId="{D2521615-F5D2-48D8-BFE0-1E29D8F72B15}" destId="{B456A631-9585-478F-878C-48091236F152}" srcOrd="1" destOrd="0" presId="urn:microsoft.com/office/officeart/2009/3/layout/HorizontalOrganizationChart"/>
-    <dgm:cxn modelId="{B1093C35-4100-4F69-862D-A217E8D0CC8C}" type="presParOf" srcId="{AD17D11C-0F6C-40C8-AFFE-A38001A742DA}" destId="{BB53BB14-950F-4E11-9AE4-13464F8AD695}" srcOrd="1" destOrd="0" presId="urn:microsoft.com/office/officeart/2009/3/layout/HorizontalOrganizationChart"/>
-    <dgm:cxn modelId="{1B941D03-2E4A-438D-8237-98F0A74F3919}" type="presParOf" srcId="{AD17D11C-0F6C-40C8-AFFE-A38001A742DA}" destId="{332FAA35-0F6B-4D68-AECF-CD2FDA1555C7}" srcOrd="2" destOrd="0" presId="urn:microsoft.com/office/officeart/2009/3/layout/HorizontalOrganizationChart"/>
-    <dgm:cxn modelId="{820957DD-C5BC-40DC-8F9D-37761EA391B0}" type="presParOf" srcId="{8A08AB8A-D5DF-4D96-AD24-101CEA2E6BBB}" destId="{4BC70968-77FA-44FE-A429-D3A198C2F23D}" srcOrd="2" destOrd="0" presId="urn:microsoft.com/office/officeart/2009/3/layout/HorizontalOrganizationChart"/>
-    <dgm:cxn modelId="{664040D2-21DF-4F9E-BAD5-6E905D3F8963}" type="presParOf" srcId="{8A08AB8A-D5DF-4D96-AD24-101CEA2E6BBB}" destId="{96DEE6B8-DBA8-434E-8387-8EC20751096E}" srcOrd="3" destOrd="0" presId="urn:microsoft.com/office/officeart/2009/3/layout/HorizontalOrganizationChart"/>
-    <dgm:cxn modelId="{9F29F21E-56E0-4E07-A154-983B3AE48A8A}" type="presParOf" srcId="{96DEE6B8-DBA8-434E-8387-8EC20751096E}" destId="{4061BB51-23F3-4D6A-9D09-9183BC35E1D5}" srcOrd="0" destOrd="0" presId="urn:microsoft.com/office/officeart/2009/3/layout/HorizontalOrganizationChart"/>
-    <dgm:cxn modelId="{4B2C6BBF-8B95-4211-A6DF-09CFEFC1937E}" type="presParOf" srcId="{4061BB51-23F3-4D6A-9D09-9183BC35E1D5}" destId="{22FA7DCC-F1E8-4D34-9AA7-C79B196002BA}" srcOrd="0" destOrd="0" presId="urn:microsoft.com/office/officeart/2009/3/layout/HorizontalOrganizationChart"/>
-    <dgm:cxn modelId="{5FF16CEA-F394-4F4A-AEF5-1B7FE964353D}" type="presParOf" srcId="{4061BB51-23F3-4D6A-9D09-9183BC35E1D5}" destId="{4D530071-8595-4D60-9435-0189186FCAC6}" srcOrd="1" destOrd="0" presId="urn:microsoft.com/office/officeart/2009/3/layout/HorizontalOrganizationChart"/>
-    <dgm:cxn modelId="{9313E698-9736-439A-8700-CA300E895AF3}" type="presParOf" srcId="{96DEE6B8-DBA8-434E-8387-8EC20751096E}" destId="{E31177D3-F28A-4F1A-8C12-4D2535242E86}" srcOrd="1" destOrd="0" presId="urn:microsoft.com/office/officeart/2009/3/layout/HorizontalOrganizationChart"/>
-    <dgm:cxn modelId="{184FF3E0-2489-42F5-BCBD-2F822259E435}" type="presParOf" srcId="{96DEE6B8-DBA8-434E-8387-8EC20751096E}" destId="{759E8BFB-825C-4BD3-A2DF-727B330C92B1}" srcOrd="2" destOrd="0" presId="urn:microsoft.com/office/officeart/2009/3/layout/HorizontalOrganizationChart"/>
-    <dgm:cxn modelId="{5A8684CF-7013-413D-80A9-417972F88CFB}" type="presParOf" srcId="{8A08AB8A-D5DF-4D96-AD24-101CEA2E6BBB}" destId="{4C1C8910-08C0-4518-B865-6582F6D669CF}" srcOrd="4" destOrd="0" presId="urn:microsoft.com/office/officeart/2009/3/layout/HorizontalOrganizationChart"/>
-    <dgm:cxn modelId="{B9F702A4-EF78-4614-AC28-6EFF073F11A0}" type="presParOf" srcId="{8A08AB8A-D5DF-4D96-AD24-101CEA2E6BBB}" destId="{51025B09-1519-461B-8085-B88659E8C5BF}" srcOrd="5" destOrd="0" presId="urn:microsoft.com/office/officeart/2009/3/layout/HorizontalOrganizationChart"/>
-    <dgm:cxn modelId="{D3D5D3F1-0A7F-46C3-8010-B3D694CB6903}" type="presParOf" srcId="{51025B09-1519-461B-8085-B88659E8C5BF}" destId="{78DED860-ECE9-4FB7-BB69-EA1173064B56}" srcOrd="0" destOrd="0" presId="urn:microsoft.com/office/officeart/2009/3/layout/HorizontalOrganizationChart"/>
-    <dgm:cxn modelId="{DD1D51BC-E51B-48B9-ADA4-19CBA879F8F1}" type="presParOf" srcId="{78DED860-ECE9-4FB7-BB69-EA1173064B56}" destId="{3316F514-BA98-45C8-A256-98EF0EC8BC5E}" srcOrd="0" destOrd="0" presId="urn:microsoft.com/office/officeart/2009/3/layout/HorizontalOrganizationChart"/>
-    <dgm:cxn modelId="{BE4BF0E2-9BDF-4070-8B96-08F12B4E8237}" type="presParOf" srcId="{78DED860-ECE9-4FB7-BB69-EA1173064B56}" destId="{A1E32B9E-ED33-4086-A93F-4EE1DE96BA1C}" srcOrd="1" destOrd="0" presId="urn:microsoft.com/office/officeart/2009/3/layout/HorizontalOrganizationChart"/>
-    <dgm:cxn modelId="{8F69CBFF-103B-4724-8FF2-2CF26D223526}" type="presParOf" srcId="{51025B09-1519-461B-8085-B88659E8C5BF}" destId="{F3D9328C-6B9B-4302-9571-2021E01FAD4E}" srcOrd="1" destOrd="0" presId="urn:microsoft.com/office/officeart/2009/3/layout/HorizontalOrganizationChart"/>
-    <dgm:cxn modelId="{A28BB20B-A56E-45E0-AB0D-714B3D7DD5CB}" type="presParOf" srcId="{51025B09-1519-461B-8085-B88659E8C5BF}" destId="{ADF88426-1E45-4661-9A22-285BA0F1FCCA}" srcOrd="2" destOrd="0" presId="urn:microsoft.com/office/officeart/2009/3/layout/HorizontalOrganizationChart"/>
-    <dgm:cxn modelId="{13498BEB-3E7C-4B88-9182-2B4C98961FB8}" type="presParOf" srcId="{ABC05F16-17AA-4FD4-85E3-53E2A4A10C50}" destId="{36DD3246-6A23-4251-99DB-5DA5B19CC9CA}" srcOrd="2" destOrd="0" presId="urn:microsoft.com/office/officeart/2009/3/layout/HorizontalOrganizationChart"/>
-    <dgm:cxn modelId="{67EB548F-3C9E-4075-863B-352705C9E3B3}" type="presParOf" srcId="{D62684AC-8FAA-43D1-B70E-B73302D98F90}" destId="{DF96CE45-13AE-48F8-B809-7D5034B7561B}" srcOrd="2" destOrd="0" presId="urn:microsoft.com/office/officeart/2009/3/layout/HorizontalOrganizationChart"/>
-    <dgm:cxn modelId="{FA479FF7-9E13-433F-A71A-FAA56A34B033}" type="presParOf" srcId="{D62684AC-8FAA-43D1-B70E-B73302D98F90}" destId="{4D2FC6B3-7C60-4379-B67F-813564914388}" srcOrd="3" destOrd="0" presId="urn:microsoft.com/office/officeart/2009/3/layout/HorizontalOrganizationChart"/>
-    <dgm:cxn modelId="{E707D3C6-1416-4EC9-AFC3-415E810DD156}" type="presParOf" srcId="{4D2FC6B3-7C60-4379-B67F-813564914388}" destId="{A9513BC2-9BAE-4A81-97EE-B1E464B48FB1}" srcOrd="0" destOrd="0" presId="urn:microsoft.com/office/officeart/2009/3/layout/HorizontalOrganizationChart"/>
-    <dgm:cxn modelId="{FC452BE6-8147-4BA5-B1FB-7341A5BE3162}" type="presParOf" srcId="{A9513BC2-9BAE-4A81-97EE-B1E464B48FB1}" destId="{3D79A0B8-5A41-418F-A4E8-9BEA2D941DED}" srcOrd="0" destOrd="0" presId="urn:microsoft.com/office/officeart/2009/3/layout/HorizontalOrganizationChart"/>
-    <dgm:cxn modelId="{0F6C38AB-E4CC-4FD4-9751-218776833083}" type="presParOf" srcId="{A9513BC2-9BAE-4A81-97EE-B1E464B48FB1}" destId="{AE9D1DD2-57A7-4CF0-8CDE-1467BA9F9A49}" srcOrd="1" destOrd="0" presId="urn:microsoft.com/office/officeart/2009/3/layout/HorizontalOrganizationChart"/>
-    <dgm:cxn modelId="{66348632-3674-412A-B36D-917B4F03F380}" type="presParOf" srcId="{4D2FC6B3-7C60-4379-B67F-813564914388}" destId="{54008382-9390-4381-8A90-6529C9DAFE26}" srcOrd="1" destOrd="0" presId="urn:microsoft.com/office/officeart/2009/3/layout/HorizontalOrganizationChart"/>
-    <dgm:cxn modelId="{4F0165E0-479F-43A1-B635-A6E695A11D52}" type="presParOf" srcId="{54008382-9390-4381-8A90-6529C9DAFE26}" destId="{E99E13BF-A25F-4CFC-9D45-5EDD05D4EAF3}" srcOrd="0" destOrd="0" presId="urn:microsoft.com/office/officeart/2009/3/layout/HorizontalOrganizationChart"/>
-    <dgm:cxn modelId="{DC7F0DAA-D21F-4447-8582-072487D175C3}" type="presParOf" srcId="{54008382-9390-4381-8A90-6529C9DAFE26}" destId="{C6CDA739-F62E-40C5-AA43-4EE341E694A4}" srcOrd="1" destOrd="0" presId="urn:microsoft.com/office/officeart/2009/3/layout/HorizontalOrganizationChart"/>
-    <dgm:cxn modelId="{BFFCF441-1B58-4FD3-8F83-AC5C2909A9F0}" type="presParOf" srcId="{C6CDA739-F62E-40C5-AA43-4EE341E694A4}" destId="{DC7EAF5C-FD86-40E8-9583-266BB17720DD}" srcOrd="0" destOrd="0" presId="urn:microsoft.com/office/officeart/2009/3/layout/HorizontalOrganizationChart"/>
-    <dgm:cxn modelId="{2F342E62-2AA8-4E9E-BDA5-3D6528C406C3}" type="presParOf" srcId="{DC7EAF5C-FD86-40E8-9583-266BB17720DD}" destId="{1DB918B7-38AA-4C64-AB01-D1612F401E04}" srcOrd="0" destOrd="0" presId="urn:microsoft.com/office/officeart/2009/3/layout/HorizontalOrganizationChart"/>
-    <dgm:cxn modelId="{DD99CF9D-37C1-42A7-B033-BCB19FE91CEB}" type="presParOf" srcId="{DC7EAF5C-FD86-40E8-9583-266BB17720DD}" destId="{4951D8EE-1B8F-4C0D-B207-A1674ACB54B9}" srcOrd="1" destOrd="0" presId="urn:microsoft.com/office/officeart/2009/3/layout/HorizontalOrganizationChart"/>
-    <dgm:cxn modelId="{EAA7352A-F185-41A7-B479-EEF3F84654EF}" type="presParOf" srcId="{C6CDA739-F62E-40C5-AA43-4EE341E694A4}" destId="{6F3B0E07-96F7-4A51-876C-12F40A1FD5AF}" srcOrd="1" destOrd="0" presId="urn:microsoft.com/office/officeart/2009/3/layout/HorizontalOrganizationChart"/>
-    <dgm:cxn modelId="{34A06DB3-9C55-48CC-8500-5EDC40AF254D}" type="presParOf" srcId="{C6CDA739-F62E-40C5-AA43-4EE341E694A4}" destId="{BD00526D-BFDB-415A-98B7-EC14A0A998B4}" srcOrd="2" destOrd="0" presId="urn:microsoft.com/office/officeart/2009/3/layout/HorizontalOrganizationChart"/>
-    <dgm:cxn modelId="{15080808-4E2E-41DF-A136-B09E6F3D734A}" type="presParOf" srcId="{54008382-9390-4381-8A90-6529C9DAFE26}" destId="{380A3D50-A66E-428F-BA98-9A9905C86310}" srcOrd="2" destOrd="0" presId="urn:microsoft.com/office/officeart/2009/3/layout/HorizontalOrganizationChart"/>
-    <dgm:cxn modelId="{3E76D8FF-CAB6-41E4-BD9B-F0E185E497AF}" type="presParOf" srcId="{54008382-9390-4381-8A90-6529C9DAFE26}" destId="{31AA6E88-0F1B-4C46-8658-951A6B9B76BD}" srcOrd="3" destOrd="0" presId="urn:microsoft.com/office/officeart/2009/3/layout/HorizontalOrganizationChart"/>
-    <dgm:cxn modelId="{6DB15A4D-303F-4ECD-8ACE-A6DE1B66E34F}" type="presParOf" srcId="{31AA6E88-0F1B-4C46-8658-951A6B9B76BD}" destId="{3CCB6B5C-A087-4BBE-800A-BAC4543D5263}" srcOrd="0" destOrd="0" presId="urn:microsoft.com/office/officeart/2009/3/layout/HorizontalOrganizationChart"/>
-    <dgm:cxn modelId="{28F0D1CD-6539-4148-B5FF-BBA4A651C52B}" type="presParOf" srcId="{3CCB6B5C-A087-4BBE-800A-BAC4543D5263}" destId="{41094CFE-D3B4-4B08-BD11-5C55D5543AF4}" srcOrd="0" destOrd="0" presId="urn:microsoft.com/office/officeart/2009/3/layout/HorizontalOrganizationChart"/>
-    <dgm:cxn modelId="{351DE5C4-758C-4D6C-B90E-611B5DC9A313}" type="presParOf" srcId="{3CCB6B5C-A087-4BBE-800A-BAC4543D5263}" destId="{D0880CD9-328B-493A-9502-2E92040D628D}" srcOrd="1" destOrd="0" presId="urn:microsoft.com/office/officeart/2009/3/layout/HorizontalOrganizationChart"/>
-    <dgm:cxn modelId="{1C4A859F-63CA-4493-904A-FF35DFA8A350}" type="presParOf" srcId="{31AA6E88-0F1B-4C46-8658-951A6B9B76BD}" destId="{4CDE7D00-6E98-4CE4-9497-7FA715FC51C1}" srcOrd="1" destOrd="0" presId="urn:microsoft.com/office/officeart/2009/3/layout/HorizontalOrganizationChart"/>
-    <dgm:cxn modelId="{220A5236-C025-4CFA-B0E2-67F2C4AE01B8}" type="presParOf" srcId="{31AA6E88-0F1B-4C46-8658-951A6B9B76BD}" destId="{944284A1-860B-4CC8-BAC6-642177865A7A}" srcOrd="2" destOrd="0" presId="urn:microsoft.com/office/officeart/2009/3/layout/HorizontalOrganizationChart"/>
-    <dgm:cxn modelId="{0370CA5C-FFC1-4CBA-A9C5-02D38417F9DE}" type="presParOf" srcId="{54008382-9390-4381-8A90-6529C9DAFE26}" destId="{D61CB6E8-F652-472F-92E0-A16F205FF74E}" srcOrd="4" destOrd="0" presId="urn:microsoft.com/office/officeart/2009/3/layout/HorizontalOrganizationChart"/>
-    <dgm:cxn modelId="{76F90FBD-FA4F-48B3-AF20-35E5AEC922BD}" type="presParOf" srcId="{54008382-9390-4381-8A90-6529C9DAFE26}" destId="{A1C05EF2-FA0C-45AE-8F61-BD09E67B5D23}" srcOrd="5" destOrd="0" presId="urn:microsoft.com/office/officeart/2009/3/layout/HorizontalOrganizationChart"/>
-    <dgm:cxn modelId="{4C144E38-575C-44BE-8822-26C79900695E}" type="presParOf" srcId="{A1C05EF2-FA0C-45AE-8F61-BD09E67B5D23}" destId="{678F1ABD-EFCB-4C4E-A4AA-233F6D7C8DF3}" srcOrd="0" destOrd="0" presId="urn:microsoft.com/office/officeart/2009/3/layout/HorizontalOrganizationChart"/>
-    <dgm:cxn modelId="{43C33677-A184-43A2-AA7E-A1F03B4365F9}" type="presParOf" srcId="{678F1ABD-EFCB-4C4E-A4AA-233F6D7C8DF3}" destId="{41972CC5-F3B2-454D-90C5-6189BA7E88C4}" srcOrd="0" destOrd="0" presId="urn:microsoft.com/office/officeart/2009/3/layout/HorizontalOrganizationChart"/>
-    <dgm:cxn modelId="{6982B9E2-2527-45F4-95A7-9DD685BD1B9D}" type="presParOf" srcId="{678F1ABD-EFCB-4C4E-A4AA-233F6D7C8DF3}" destId="{2392DBD0-1159-4F86-9EE6-E7DCD2B57FE7}" srcOrd="1" destOrd="0" presId="urn:microsoft.com/office/officeart/2009/3/layout/HorizontalOrganizationChart"/>
-    <dgm:cxn modelId="{2C5DF0CE-80B6-4DB6-98C0-0837171812B5}" type="presParOf" srcId="{A1C05EF2-FA0C-45AE-8F61-BD09E67B5D23}" destId="{B7A3F8F0-37C0-46E9-B372-AD0D2785C503}" srcOrd="1" destOrd="0" presId="urn:microsoft.com/office/officeart/2009/3/layout/HorizontalOrganizationChart"/>
-    <dgm:cxn modelId="{07E93D43-4546-48EC-88C5-39439973CF2F}" type="presParOf" srcId="{A1C05EF2-FA0C-45AE-8F61-BD09E67B5D23}" destId="{77A4AC86-83A0-418B-B796-F2A9181A2831}" srcOrd="2" destOrd="0" presId="urn:microsoft.com/office/officeart/2009/3/layout/HorizontalOrganizationChart"/>
-    <dgm:cxn modelId="{AA25C535-655C-453F-8499-DC3D12832107}" type="presParOf" srcId="{54008382-9390-4381-8A90-6529C9DAFE26}" destId="{3BB57FB1-B1F4-4742-A94D-8ABD83A6B12D}" srcOrd="6" destOrd="0" presId="urn:microsoft.com/office/officeart/2009/3/layout/HorizontalOrganizationChart"/>
-    <dgm:cxn modelId="{46D8384D-AE66-4050-8B3E-3EF137EA7E03}" type="presParOf" srcId="{54008382-9390-4381-8A90-6529C9DAFE26}" destId="{87D35C1C-CC06-46F0-BA5C-8B8AD3AC96EF}" srcOrd="7" destOrd="0" presId="urn:microsoft.com/office/officeart/2009/3/layout/HorizontalOrganizationChart"/>
-    <dgm:cxn modelId="{F9444C2F-04B2-443E-8D7E-D4ABA06C5AD1}" type="presParOf" srcId="{87D35C1C-CC06-46F0-BA5C-8B8AD3AC96EF}" destId="{C218ADB6-B232-428E-B56A-21B18A854B88}" srcOrd="0" destOrd="0" presId="urn:microsoft.com/office/officeart/2009/3/layout/HorizontalOrganizationChart"/>
-    <dgm:cxn modelId="{8186A85A-90C4-40E8-B611-510E57B6DDD4}" type="presParOf" srcId="{C218ADB6-B232-428E-B56A-21B18A854B88}" destId="{EA3C6CB4-078B-48DC-B826-99054811749B}" srcOrd="0" destOrd="0" presId="urn:microsoft.com/office/officeart/2009/3/layout/HorizontalOrganizationChart"/>
-    <dgm:cxn modelId="{31085807-70EA-4D37-A233-EB8E222FA513}" type="presParOf" srcId="{C218ADB6-B232-428E-B56A-21B18A854B88}" destId="{C2290203-F7D2-483F-95F3-470BF3586A24}" srcOrd="1" destOrd="0" presId="urn:microsoft.com/office/officeart/2009/3/layout/HorizontalOrganizationChart"/>
-    <dgm:cxn modelId="{ED8B042E-EB53-45F7-8278-5A443B8544C9}" type="presParOf" srcId="{87D35C1C-CC06-46F0-BA5C-8B8AD3AC96EF}" destId="{3A9C4B3D-F2BA-406E-BBC2-4ABA8B235E6C}" srcOrd="1" destOrd="0" presId="urn:microsoft.com/office/officeart/2009/3/layout/HorizontalOrganizationChart"/>
-    <dgm:cxn modelId="{8109A279-C83D-4D99-BE6E-AFBFA18AA99B}" type="presParOf" srcId="{87D35C1C-CC06-46F0-BA5C-8B8AD3AC96EF}" destId="{560112E1-BDF9-48A8-B71C-12DACB3FC90B}" srcOrd="2" destOrd="0" presId="urn:microsoft.com/office/officeart/2009/3/layout/HorizontalOrganizationChart"/>
-    <dgm:cxn modelId="{B15C38C4-9AA0-478B-A86E-FA15E38E9C70}" type="presParOf" srcId="{4D2FC6B3-7C60-4379-B67F-813564914388}" destId="{4B3FA3B3-04CB-45FE-984C-0DDF1AC300E1}" srcOrd="2" destOrd="0" presId="urn:microsoft.com/office/officeart/2009/3/layout/HorizontalOrganizationChart"/>
-    <dgm:cxn modelId="{3E736262-32AB-4775-9D86-E424B5EBA374}" type="presParOf" srcId="{D62684AC-8FAA-43D1-B70E-B73302D98F90}" destId="{C045404C-5A55-4852-8F4D-829CC9C9985A}" srcOrd="4" destOrd="0" presId="urn:microsoft.com/office/officeart/2009/3/layout/HorizontalOrganizationChart"/>
-    <dgm:cxn modelId="{222C59C2-A3C8-46D2-BD59-A62BD28EF986}" type="presParOf" srcId="{D62684AC-8FAA-43D1-B70E-B73302D98F90}" destId="{AA344ECB-B1D6-4416-A6B9-72FC7BC0D14F}" srcOrd="5" destOrd="0" presId="urn:microsoft.com/office/officeart/2009/3/layout/HorizontalOrganizationChart"/>
-    <dgm:cxn modelId="{FB5A5E33-F021-4E15-8F22-881B6475319F}" type="presParOf" srcId="{AA344ECB-B1D6-4416-A6B9-72FC7BC0D14F}" destId="{78A9267D-1D6F-4861-9C85-4EB880D4445D}" srcOrd="0" destOrd="0" presId="urn:microsoft.com/office/officeart/2009/3/layout/HorizontalOrganizationChart"/>
-    <dgm:cxn modelId="{D7889502-DDC6-445D-815C-8893223FE996}" type="presParOf" srcId="{78A9267D-1D6F-4861-9C85-4EB880D4445D}" destId="{65DBF59A-44B6-49F5-A2B4-F1A55C3C5FEB}" srcOrd="0" destOrd="0" presId="urn:microsoft.com/office/officeart/2009/3/layout/HorizontalOrganizationChart"/>
-    <dgm:cxn modelId="{C1D0B724-E033-4665-B5DC-988573A3B95B}" type="presParOf" srcId="{78A9267D-1D6F-4861-9C85-4EB880D4445D}" destId="{A067057A-B913-4C22-989D-185887D8CAFC}" srcOrd="1" destOrd="0" presId="urn:microsoft.com/office/officeart/2009/3/layout/HorizontalOrganizationChart"/>
-    <dgm:cxn modelId="{0B6C56AB-5B78-40BF-8E02-8E7EFB8F8B9E}" type="presParOf" srcId="{AA344ECB-B1D6-4416-A6B9-72FC7BC0D14F}" destId="{4AD95DF0-F121-45F1-8200-34EB3D94D9DF}" srcOrd="1" destOrd="0" presId="urn:microsoft.com/office/officeart/2009/3/layout/HorizontalOrganizationChart"/>
-    <dgm:cxn modelId="{1DCFE8DE-9673-4C73-8BDD-8FB63F690657}" type="presParOf" srcId="{4AD95DF0-F121-45F1-8200-34EB3D94D9DF}" destId="{1F2ACA23-D477-4B36-9792-5273AF3E0529}" srcOrd="0" destOrd="0" presId="urn:microsoft.com/office/officeart/2009/3/layout/HorizontalOrganizationChart"/>
-    <dgm:cxn modelId="{10B0F905-5EA4-4E75-98C4-89060DEB38B6}" type="presParOf" srcId="{4AD95DF0-F121-45F1-8200-34EB3D94D9DF}" destId="{36D8BC90-1BC3-4F77-AFE7-495860936D79}" srcOrd="1" destOrd="0" presId="urn:microsoft.com/office/officeart/2009/3/layout/HorizontalOrganizationChart"/>
-    <dgm:cxn modelId="{67461CBC-8CEC-4EFA-8BF4-F739CE77D640}" type="presParOf" srcId="{36D8BC90-1BC3-4F77-AFE7-495860936D79}" destId="{46262529-4178-4AF4-8D60-4AD0C4114975}" srcOrd="0" destOrd="0" presId="urn:microsoft.com/office/officeart/2009/3/layout/HorizontalOrganizationChart"/>
-    <dgm:cxn modelId="{9F7AB6F3-A5CC-4455-A47B-232760603C3E}" type="presParOf" srcId="{46262529-4178-4AF4-8D60-4AD0C4114975}" destId="{A36C0292-CC4E-409F-9BF4-4400AAB59CEC}" srcOrd="0" destOrd="0" presId="urn:microsoft.com/office/officeart/2009/3/layout/HorizontalOrganizationChart"/>
-    <dgm:cxn modelId="{8618608F-60D5-44E7-AE08-A5A0624F35A6}" type="presParOf" srcId="{46262529-4178-4AF4-8D60-4AD0C4114975}" destId="{79A01698-EC63-4087-A68A-1B14552AFCBD}" srcOrd="1" destOrd="0" presId="urn:microsoft.com/office/officeart/2009/3/layout/HorizontalOrganizationChart"/>
-    <dgm:cxn modelId="{601EAE12-6467-4821-80F7-CBBE8CDED994}" type="presParOf" srcId="{36D8BC90-1BC3-4F77-AFE7-495860936D79}" destId="{54F42F37-DC52-4624-AE4A-82B09AF78EC9}" srcOrd="1" destOrd="0" presId="urn:microsoft.com/office/officeart/2009/3/layout/HorizontalOrganizationChart"/>
-    <dgm:cxn modelId="{64E720CF-4A21-4EDA-9EFC-E2F1A7EDC0F3}" type="presParOf" srcId="{36D8BC90-1BC3-4F77-AFE7-495860936D79}" destId="{32ED3A72-E5BF-4659-A231-9ADD9C6C946E}" srcOrd="2" destOrd="0" presId="urn:microsoft.com/office/officeart/2009/3/layout/HorizontalOrganizationChart"/>
-    <dgm:cxn modelId="{6F44F346-3403-4CCB-8F9C-2C7256BE42CA}" type="presParOf" srcId="{4AD95DF0-F121-45F1-8200-34EB3D94D9DF}" destId="{67219DB8-BBA3-45A7-B28C-9964289416DF}" srcOrd="2" destOrd="0" presId="urn:microsoft.com/office/officeart/2009/3/layout/HorizontalOrganizationChart"/>
-    <dgm:cxn modelId="{1C39D0F7-7ACB-4670-AD0B-766203F4608A}" type="presParOf" srcId="{4AD95DF0-F121-45F1-8200-34EB3D94D9DF}" destId="{A096AE59-013F-40D7-A403-BFB1F828D0C8}" srcOrd="3" destOrd="0" presId="urn:microsoft.com/office/officeart/2009/3/layout/HorizontalOrganizationChart"/>
-    <dgm:cxn modelId="{DEE2CF66-565A-4BF6-A2FC-A486436A839B}" type="presParOf" srcId="{A096AE59-013F-40D7-A403-BFB1F828D0C8}" destId="{7FA3276C-2E8F-4A30-BCD8-40997E0EBF88}" srcOrd="0" destOrd="0" presId="urn:microsoft.com/office/officeart/2009/3/layout/HorizontalOrganizationChart"/>
-    <dgm:cxn modelId="{8F7AB429-1D1D-447C-B758-D7F3927A9076}" type="presParOf" srcId="{7FA3276C-2E8F-4A30-BCD8-40997E0EBF88}" destId="{525D24AE-59A6-4096-B28F-C030FDFBE8AD}" srcOrd="0" destOrd="0" presId="urn:microsoft.com/office/officeart/2009/3/layout/HorizontalOrganizationChart"/>
-    <dgm:cxn modelId="{843B08E8-7A42-41E7-9993-415010888178}" type="presParOf" srcId="{7FA3276C-2E8F-4A30-BCD8-40997E0EBF88}" destId="{5C41C33A-77F5-4EF9-B41E-B6323F3AC4B5}" srcOrd="1" destOrd="0" presId="urn:microsoft.com/office/officeart/2009/3/layout/HorizontalOrganizationChart"/>
-    <dgm:cxn modelId="{EBE7133C-89AB-4CF3-96D6-D9C428CC0A38}" type="presParOf" srcId="{A096AE59-013F-40D7-A403-BFB1F828D0C8}" destId="{B96F105E-2E9E-4407-A516-1D1F3ED1CB8E}" srcOrd="1" destOrd="0" presId="urn:microsoft.com/office/officeart/2009/3/layout/HorizontalOrganizationChart"/>
-    <dgm:cxn modelId="{3A63221C-2E14-4250-941F-FA23A3A04519}" type="presParOf" srcId="{A096AE59-013F-40D7-A403-BFB1F828D0C8}" destId="{3F35C6D1-D0E4-4ECB-86F6-914EF5058F83}" srcOrd="2" destOrd="0" presId="urn:microsoft.com/office/officeart/2009/3/layout/HorizontalOrganizationChart"/>
-    <dgm:cxn modelId="{93279788-26E8-44F4-A797-732943257CA5}" type="presParOf" srcId="{4AD95DF0-F121-45F1-8200-34EB3D94D9DF}" destId="{9D8177FC-6CE1-4254-860C-6412AAFC621D}" srcOrd="4" destOrd="0" presId="urn:microsoft.com/office/officeart/2009/3/layout/HorizontalOrganizationChart"/>
-    <dgm:cxn modelId="{D268B5CF-AE70-4628-A85C-AB282AA80251}" type="presParOf" srcId="{4AD95DF0-F121-45F1-8200-34EB3D94D9DF}" destId="{BB4696CA-3450-4881-AFA7-68C41C4878F2}" srcOrd="5" destOrd="0" presId="urn:microsoft.com/office/officeart/2009/3/layout/HorizontalOrganizationChart"/>
-    <dgm:cxn modelId="{4E5008AF-CD79-4194-9220-A743415889FA}" type="presParOf" srcId="{BB4696CA-3450-4881-AFA7-68C41C4878F2}" destId="{0A8ACBAF-F113-4804-ABFD-746611821F26}" srcOrd="0" destOrd="0" presId="urn:microsoft.com/office/officeart/2009/3/layout/HorizontalOrganizationChart"/>
-    <dgm:cxn modelId="{FE01B0A1-2A97-4C6A-9701-3E0B6DF8410F}" type="presParOf" srcId="{0A8ACBAF-F113-4804-ABFD-746611821F26}" destId="{ACA8D273-87E7-4C71-BE22-6F30F47CFF46}" srcOrd="0" destOrd="0" presId="urn:microsoft.com/office/officeart/2009/3/layout/HorizontalOrganizationChart"/>
-    <dgm:cxn modelId="{5B96011F-E5C4-45BB-9B9F-DCCFFC9CBF01}" type="presParOf" srcId="{0A8ACBAF-F113-4804-ABFD-746611821F26}" destId="{5BD9EA0D-0D47-41B7-B8A6-12042641E2AB}" srcOrd="1" destOrd="0" presId="urn:microsoft.com/office/officeart/2009/3/layout/HorizontalOrganizationChart"/>
-    <dgm:cxn modelId="{1A676D49-3769-46F9-935C-AD9812736B23}" type="presParOf" srcId="{BB4696CA-3450-4881-AFA7-68C41C4878F2}" destId="{BF5655B8-372A-4E63-9903-B31F0A1E3CFF}" srcOrd="1" destOrd="0" presId="urn:microsoft.com/office/officeart/2009/3/layout/HorizontalOrganizationChart"/>
-    <dgm:cxn modelId="{BAF92290-6CC7-4799-9C36-EBA5F19CE1F9}" type="presParOf" srcId="{BB4696CA-3450-4881-AFA7-68C41C4878F2}" destId="{C76D470E-98BC-41DB-9E9A-24222FE81649}" srcOrd="2" destOrd="0" presId="urn:microsoft.com/office/officeart/2009/3/layout/HorizontalOrganizationChart"/>
-    <dgm:cxn modelId="{178E8284-F8AC-4846-86CA-45A4486FBF38}" type="presParOf" srcId="{AA344ECB-B1D6-4416-A6B9-72FC7BC0D14F}" destId="{1C67986B-206E-4328-B36B-5ECF053ADE29}" srcOrd="2" destOrd="0" presId="urn:microsoft.com/office/officeart/2009/3/layout/HorizontalOrganizationChart"/>
-    <dgm:cxn modelId="{F9BC2725-335A-4BEF-B9BA-1EAD1EDC6D6D}" type="presParOf" srcId="{099837D2-CD61-4F81-8B8C-E5D13CEBD12D}" destId="{D5D587B8-57B8-4776-93CC-F4D530B333EA}" srcOrd="2" destOrd="0" presId="urn:microsoft.com/office/officeart/2009/3/layout/HorizontalOrganizationChart"/>
-    <dgm:cxn modelId="{714D9BDE-27C8-4A0F-AFCD-89731ADEBD37}" type="presParOf" srcId="{E358A367-C4A4-41CD-BAF0-8A023B27419F}" destId="{9725E0CE-9A08-416E-ABC6-225F9DBCE9CC}" srcOrd="2" destOrd="0" presId="urn:microsoft.com/office/officeart/2009/3/layout/HorizontalOrganizationChart"/>
-    <dgm:cxn modelId="{42F0606D-7A51-459A-827E-AC11436FB6B9}" type="presParOf" srcId="{233AA230-3102-4B65-8E03-7C9DF8E96591}" destId="{114A3977-CC20-4CA5-9C52-B8495972A99B}" srcOrd="4" destOrd="0" presId="urn:microsoft.com/office/officeart/2009/3/layout/HorizontalOrganizationChart"/>
-    <dgm:cxn modelId="{6C0A8611-7FE5-4A14-BF64-5F7F3BCD539A}" type="presParOf" srcId="{233AA230-3102-4B65-8E03-7C9DF8E96591}" destId="{90F0157A-13B5-4D11-96F4-6AD8572BA9A7}" srcOrd="5" destOrd="0" presId="urn:microsoft.com/office/officeart/2009/3/layout/HorizontalOrganizationChart"/>
-    <dgm:cxn modelId="{1A7E6515-9EE2-4CC2-B5CE-23958A0AF4DA}" type="presParOf" srcId="{90F0157A-13B5-4D11-96F4-6AD8572BA9A7}" destId="{BACCED48-22F3-44DC-89D4-F7BBB24957B5}" srcOrd="0" destOrd="0" presId="urn:microsoft.com/office/officeart/2009/3/layout/HorizontalOrganizationChart"/>
-    <dgm:cxn modelId="{B8394603-AC2B-4568-A64D-BAA0A154F19E}" type="presParOf" srcId="{BACCED48-22F3-44DC-89D4-F7BBB24957B5}" destId="{E79FF91F-2BE2-46F0-9065-4A637AB94FC5}" srcOrd="0" destOrd="0" presId="urn:microsoft.com/office/officeart/2009/3/layout/HorizontalOrganizationChart"/>
-    <dgm:cxn modelId="{5F72743D-3412-4F07-8442-8217DD109311}" type="presParOf" srcId="{BACCED48-22F3-44DC-89D4-F7BBB24957B5}" destId="{D9950DA0-8BC0-4ADA-8727-66BFECDBA9C9}" srcOrd="1" destOrd="0" presId="urn:microsoft.com/office/officeart/2009/3/layout/HorizontalOrganizationChart"/>
-    <dgm:cxn modelId="{10CA5C56-9711-49C3-90D2-BEBFC1AB9819}" type="presParOf" srcId="{90F0157A-13B5-4D11-96F4-6AD8572BA9A7}" destId="{1DB0A22A-B13A-4E67-B31B-336A060D878A}" srcOrd="1" destOrd="0" presId="urn:microsoft.com/office/officeart/2009/3/layout/HorizontalOrganizationChart"/>
-    <dgm:cxn modelId="{6AC9776B-61EE-4A40-B4E2-AE5D2F5AE757}" type="presParOf" srcId="{1DB0A22A-B13A-4E67-B31B-336A060D878A}" destId="{4B85C980-3ADA-4FE8-89DA-E30133C1EB54}" srcOrd="0" destOrd="0" presId="urn:microsoft.com/office/officeart/2009/3/layout/HorizontalOrganizationChart"/>
-    <dgm:cxn modelId="{E07B5247-391A-4A91-B889-1D40088D0779}" type="presParOf" srcId="{1DB0A22A-B13A-4E67-B31B-336A060D878A}" destId="{616C4950-873D-488F-8322-F71A97F15D14}" srcOrd="1" destOrd="0" presId="urn:microsoft.com/office/officeart/2009/3/layout/HorizontalOrganizationChart"/>
-    <dgm:cxn modelId="{467C9587-2317-40CF-AD58-0FFB254AE1D0}" type="presParOf" srcId="{616C4950-873D-488F-8322-F71A97F15D14}" destId="{6749B180-259C-4470-B8B8-A9A4E34B4DE2}" srcOrd="0" destOrd="0" presId="urn:microsoft.com/office/officeart/2009/3/layout/HorizontalOrganizationChart"/>
-    <dgm:cxn modelId="{EB559252-CA09-4AE2-88EB-C788A2AFA752}" type="presParOf" srcId="{6749B180-259C-4470-B8B8-A9A4E34B4DE2}" destId="{C223FE28-69AB-4E2D-8947-10A73D78B335}" srcOrd="0" destOrd="0" presId="urn:microsoft.com/office/officeart/2009/3/layout/HorizontalOrganizationChart"/>
-    <dgm:cxn modelId="{37920F40-38BC-4D6D-B882-059E525D0D10}" type="presParOf" srcId="{6749B180-259C-4470-B8B8-A9A4E34B4DE2}" destId="{DDD34D23-24C7-4DE8-9ED9-70FC494E0783}" srcOrd="1" destOrd="0" presId="urn:microsoft.com/office/officeart/2009/3/layout/HorizontalOrganizationChart"/>
-    <dgm:cxn modelId="{D621311C-4C3F-471E-BC0E-AC6BA793055A}" type="presParOf" srcId="{616C4950-873D-488F-8322-F71A97F15D14}" destId="{80FD8483-2340-465D-8651-AA762F020AEA}" srcOrd="1" destOrd="0" presId="urn:microsoft.com/office/officeart/2009/3/layout/HorizontalOrganizationChart"/>
-    <dgm:cxn modelId="{4C5CBEBF-2171-4407-A746-8BD7FE49AE32}" type="presParOf" srcId="{616C4950-873D-488F-8322-F71A97F15D14}" destId="{3102C3A7-F39A-4FEC-AE10-A21160168FD9}" srcOrd="2" destOrd="0" presId="urn:microsoft.com/office/officeart/2009/3/layout/HorizontalOrganizationChart"/>
-    <dgm:cxn modelId="{6DBA7D33-B5FC-4A85-94F2-8CC6F9D6BC30}" type="presParOf" srcId="{1DB0A22A-B13A-4E67-B31B-336A060D878A}" destId="{0922E9F9-0CF8-4D44-84B4-FCC31E421263}" srcOrd="2" destOrd="0" presId="urn:microsoft.com/office/officeart/2009/3/layout/HorizontalOrganizationChart"/>
-    <dgm:cxn modelId="{3E30079A-A1B7-42DA-8EA5-EDDA12161FAC}" type="presParOf" srcId="{1DB0A22A-B13A-4E67-B31B-336A060D878A}" destId="{24191482-9CAD-4886-ABC1-91E33D82BEE9}" srcOrd="3" destOrd="0" presId="urn:microsoft.com/office/officeart/2009/3/layout/HorizontalOrganizationChart"/>
-    <dgm:cxn modelId="{E5E27C8C-2B09-443F-A243-920558FABEC8}" type="presParOf" srcId="{24191482-9CAD-4886-ABC1-91E33D82BEE9}" destId="{D0679E45-0749-4D1D-BC2C-508B0E055BC1}" srcOrd="0" destOrd="0" presId="urn:microsoft.com/office/officeart/2009/3/layout/HorizontalOrganizationChart"/>
-    <dgm:cxn modelId="{6F6F5ADD-46EB-4D2E-90AB-D3F1BBAB2E59}" type="presParOf" srcId="{D0679E45-0749-4D1D-BC2C-508B0E055BC1}" destId="{3981373F-BD6F-4EB7-BCC4-670B96D55DD0}" srcOrd="0" destOrd="0" presId="urn:microsoft.com/office/officeart/2009/3/layout/HorizontalOrganizationChart"/>
-    <dgm:cxn modelId="{022E7D1B-2B4A-41C6-BEC3-9438DFC14848}" type="presParOf" srcId="{D0679E45-0749-4D1D-BC2C-508B0E055BC1}" destId="{464C662C-F5FD-413C-9FD5-8B2FF864DED3}" srcOrd="1" destOrd="0" presId="urn:microsoft.com/office/officeart/2009/3/layout/HorizontalOrganizationChart"/>
-    <dgm:cxn modelId="{29E98A9E-4E30-4E6E-8A69-DC1D4BF155E6}" type="presParOf" srcId="{24191482-9CAD-4886-ABC1-91E33D82BEE9}" destId="{70728EF5-07E0-4CE4-ADEF-6958901EA5D3}" srcOrd="1" destOrd="0" presId="urn:microsoft.com/office/officeart/2009/3/layout/HorizontalOrganizationChart"/>
-    <dgm:cxn modelId="{EDFE7456-F4CF-459C-8677-19816B532A92}" type="presParOf" srcId="{24191482-9CAD-4886-ABC1-91E33D82BEE9}" destId="{56384C21-2B5A-4AAF-B89D-545DBE6B94A2}" srcOrd="2" destOrd="0" presId="urn:microsoft.com/office/officeart/2009/3/layout/HorizontalOrganizationChart"/>
-    <dgm:cxn modelId="{68FCF683-9C46-4995-8B48-DD61D62486C9}" type="presParOf" srcId="{90F0157A-13B5-4D11-96F4-6AD8572BA9A7}" destId="{9149038A-8B5A-4D0C-9577-3032E5EE0358}" srcOrd="2" destOrd="0" presId="urn:microsoft.com/office/officeart/2009/3/layout/HorizontalOrganizationChart"/>
-    <dgm:cxn modelId="{D2D52E41-70BD-421C-8CFE-36EEBB7B46B5}" type="presParOf" srcId="{A1238EDB-8C40-40A8-A642-4893412308FF}" destId="{ECC6D65E-7BB3-40FD-BC5A-45F9D5BAEA87}" srcOrd="2" destOrd="0" presId="urn:microsoft.com/office/officeart/2009/3/layout/HorizontalOrganizationChart"/>
+    <dgm:cxn modelId="{D870979E-0955-4240-848D-04B55E42BF78}" type="presParOf" srcId="{0904B4C2-91C7-43BF-AAA3-19BD91459740}" destId="{A1238EDB-8C40-40A8-A642-4893412308FF}" srcOrd="0" destOrd="0" presId="urn:microsoft.com/office/officeart/2009/3/layout/HorizontalOrganizationChart"/>
+    <dgm:cxn modelId="{AEDF39B5-C314-4878-A548-DB3AD470213C}" type="presParOf" srcId="{A1238EDB-8C40-40A8-A642-4893412308FF}" destId="{133817B4-C54E-4509-B45E-71D147AE15D1}" srcOrd="0" destOrd="0" presId="urn:microsoft.com/office/officeart/2009/3/layout/HorizontalOrganizationChart"/>
+    <dgm:cxn modelId="{02CEBDA7-6797-42C9-AE2C-74D5A47F261B}" type="presParOf" srcId="{133817B4-C54E-4509-B45E-71D147AE15D1}" destId="{5E750CE7-C9FC-4D31-A0A2-42A07EEE9FCB}" srcOrd="0" destOrd="0" presId="urn:microsoft.com/office/officeart/2009/3/layout/HorizontalOrganizationChart"/>
+    <dgm:cxn modelId="{955232D1-13B4-4CE5-84DD-5024EBFAFE4A}" type="presParOf" srcId="{133817B4-C54E-4509-B45E-71D147AE15D1}" destId="{7EA786BD-4998-4303-9074-455819DC6A25}" srcOrd="1" destOrd="0" presId="urn:microsoft.com/office/officeart/2009/3/layout/HorizontalOrganizationChart"/>
+    <dgm:cxn modelId="{DA0CD591-7441-4C51-A9AB-40687D464AB3}" type="presParOf" srcId="{A1238EDB-8C40-40A8-A642-4893412308FF}" destId="{233AA230-3102-4B65-8E03-7C9DF8E96591}" srcOrd="1" destOrd="0" presId="urn:microsoft.com/office/officeart/2009/3/layout/HorizontalOrganizationChart"/>
+    <dgm:cxn modelId="{D2E4B37D-B299-4B28-8611-CACC55F1B822}" type="presParOf" srcId="{233AA230-3102-4B65-8E03-7C9DF8E96591}" destId="{2FF1F06E-5E63-4216-AF39-FFFBDAFC940A}" srcOrd="0" destOrd="0" presId="urn:microsoft.com/office/officeart/2009/3/layout/HorizontalOrganizationChart"/>
+    <dgm:cxn modelId="{821C12D2-4AD2-407F-AD6B-206E66A703FB}" type="presParOf" srcId="{233AA230-3102-4B65-8E03-7C9DF8E96591}" destId="{838BC32C-FCA6-44A4-B88F-8F5F170A12F0}" srcOrd="1" destOrd="0" presId="urn:microsoft.com/office/officeart/2009/3/layout/HorizontalOrganizationChart"/>
+    <dgm:cxn modelId="{C7FC941E-EA3B-4474-909C-8356703C5AE9}" type="presParOf" srcId="{838BC32C-FCA6-44A4-B88F-8F5F170A12F0}" destId="{715935F1-A937-4BF6-BA25-19423D03744A}" srcOrd="0" destOrd="0" presId="urn:microsoft.com/office/officeart/2009/3/layout/HorizontalOrganizationChart"/>
+    <dgm:cxn modelId="{BBDFF4EB-4F9B-4E21-B0F2-09026969B867}" type="presParOf" srcId="{715935F1-A937-4BF6-BA25-19423D03744A}" destId="{EE520391-6A3E-46D1-8D01-401DD33BB446}" srcOrd="0" destOrd="0" presId="urn:microsoft.com/office/officeart/2009/3/layout/HorizontalOrganizationChart"/>
+    <dgm:cxn modelId="{6645DFB1-4558-42D3-B90F-1BEDB0C7A506}" type="presParOf" srcId="{715935F1-A937-4BF6-BA25-19423D03744A}" destId="{145ED322-9C1A-4696-97C9-FBF89DB30B08}" srcOrd="1" destOrd="0" presId="urn:microsoft.com/office/officeart/2009/3/layout/HorizontalOrganizationChart"/>
+    <dgm:cxn modelId="{E7EFBF13-1C8C-49AC-BC75-791E2E824EAA}" type="presParOf" srcId="{838BC32C-FCA6-44A4-B88F-8F5F170A12F0}" destId="{FE9FE076-A436-43F1-BD84-7E4163777905}" srcOrd="1" destOrd="0" presId="urn:microsoft.com/office/officeart/2009/3/layout/HorizontalOrganizationChart"/>
+    <dgm:cxn modelId="{7173FFA5-1D75-4FBC-B9E6-DABA1AADB744}" type="presParOf" srcId="{FE9FE076-A436-43F1-BD84-7E4163777905}" destId="{B2965DDC-C41F-4D85-8F94-2BDDDCCEF17C}" srcOrd="0" destOrd="0" presId="urn:microsoft.com/office/officeart/2009/3/layout/HorizontalOrganizationChart"/>
+    <dgm:cxn modelId="{2835FB5C-E094-45FF-B8CC-166607CBDB4D}" type="presParOf" srcId="{FE9FE076-A436-43F1-BD84-7E4163777905}" destId="{5E439ACA-B2A5-473A-BB7E-6F669E69BDBF}" srcOrd="1" destOrd="0" presId="urn:microsoft.com/office/officeart/2009/3/layout/HorizontalOrganizationChart"/>
+    <dgm:cxn modelId="{AA7EC6E6-78A8-49D7-88AD-35449433991D}" type="presParOf" srcId="{5E439ACA-B2A5-473A-BB7E-6F669E69BDBF}" destId="{5C8324F2-F9E9-42C7-A040-6BE29836110B}" srcOrd="0" destOrd="0" presId="urn:microsoft.com/office/officeart/2009/3/layout/HorizontalOrganizationChart"/>
+    <dgm:cxn modelId="{46E4E4F3-9D2D-4676-8797-EC7C137379D6}" type="presParOf" srcId="{5C8324F2-F9E9-42C7-A040-6BE29836110B}" destId="{AFFC2C8B-1B0E-44B3-930E-E12E186DD9F5}" srcOrd="0" destOrd="0" presId="urn:microsoft.com/office/officeart/2009/3/layout/HorizontalOrganizationChart"/>
+    <dgm:cxn modelId="{CA590CBB-FACE-483B-A6CE-2E3810C85E62}" type="presParOf" srcId="{5C8324F2-F9E9-42C7-A040-6BE29836110B}" destId="{BABEF559-3356-44C1-B99B-0FD4946572C5}" srcOrd="1" destOrd="0" presId="urn:microsoft.com/office/officeart/2009/3/layout/HorizontalOrganizationChart"/>
+    <dgm:cxn modelId="{8C451946-9DA1-46A8-904C-A389A0177843}" type="presParOf" srcId="{5E439ACA-B2A5-473A-BB7E-6F669E69BDBF}" destId="{DE7EDBFF-F303-41D5-993D-1DCA924D2A91}" srcOrd="1" destOrd="0" presId="urn:microsoft.com/office/officeart/2009/3/layout/HorizontalOrganizationChart"/>
+    <dgm:cxn modelId="{8BEF408B-5E66-46D6-A3D8-216A5932FAAE}" type="presParOf" srcId="{DE7EDBFF-F303-41D5-993D-1DCA924D2A91}" destId="{49DA6DB9-61B8-4DA8-848F-10A6BC455FAE}" srcOrd="0" destOrd="0" presId="urn:microsoft.com/office/officeart/2009/3/layout/HorizontalOrganizationChart"/>
+    <dgm:cxn modelId="{2FEE638C-25BD-4FBB-8413-63A0838AECF7}" type="presParOf" srcId="{DE7EDBFF-F303-41D5-993D-1DCA924D2A91}" destId="{B38D6A6D-557F-4A9C-92DA-E55D98B264AB}" srcOrd="1" destOrd="0" presId="urn:microsoft.com/office/officeart/2009/3/layout/HorizontalOrganizationChart"/>
+    <dgm:cxn modelId="{6D8A3B54-719A-4E92-9A97-58BC9139F746}" type="presParOf" srcId="{B38D6A6D-557F-4A9C-92DA-E55D98B264AB}" destId="{2DB7F98D-A169-40CA-B7C6-04AE9106F628}" srcOrd="0" destOrd="0" presId="urn:microsoft.com/office/officeart/2009/3/layout/HorizontalOrganizationChart"/>
+    <dgm:cxn modelId="{81189546-191A-4707-A117-7C66D02350AD}" type="presParOf" srcId="{2DB7F98D-A169-40CA-B7C6-04AE9106F628}" destId="{1FBED8CE-CFF8-4646-A349-57900235F82B}" srcOrd="0" destOrd="0" presId="urn:microsoft.com/office/officeart/2009/3/layout/HorizontalOrganizationChart"/>
+    <dgm:cxn modelId="{9035F182-BDFA-4DF5-9920-E2403DF7783D}" type="presParOf" srcId="{2DB7F98D-A169-40CA-B7C6-04AE9106F628}" destId="{082B1D8F-F4B4-4141-95DC-0E4360CF4A14}" srcOrd="1" destOrd="0" presId="urn:microsoft.com/office/officeart/2009/3/layout/HorizontalOrganizationChart"/>
+    <dgm:cxn modelId="{E76D3BC4-4DD4-46C9-8154-CAFCA0B44AA2}" type="presParOf" srcId="{B38D6A6D-557F-4A9C-92DA-E55D98B264AB}" destId="{41ADBB1F-C04A-465E-B454-0E49888F1972}" srcOrd="1" destOrd="0" presId="urn:microsoft.com/office/officeart/2009/3/layout/HorizontalOrganizationChart"/>
+    <dgm:cxn modelId="{68D9B629-A74D-4E72-A82F-E26FE9EFF515}" type="presParOf" srcId="{B38D6A6D-557F-4A9C-92DA-E55D98B264AB}" destId="{2C1C366E-23EB-4B21-AED0-D399577E9DCD}" srcOrd="2" destOrd="0" presId="urn:microsoft.com/office/officeart/2009/3/layout/HorizontalOrganizationChart"/>
+    <dgm:cxn modelId="{B613B111-3811-4987-AA3F-018E51FC210F}" type="presParOf" srcId="{DE7EDBFF-F303-41D5-993D-1DCA924D2A91}" destId="{9A62B27E-0AD0-46FF-9F68-2E5E1A0B9BFD}" srcOrd="2" destOrd="0" presId="urn:microsoft.com/office/officeart/2009/3/layout/HorizontalOrganizationChart"/>
+    <dgm:cxn modelId="{6783BA5F-6CB2-4873-A998-3FED01E0497D}" type="presParOf" srcId="{DE7EDBFF-F303-41D5-993D-1DCA924D2A91}" destId="{8C4C4034-9719-4B0B-B380-B304822A651F}" srcOrd="3" destOrd="0" presId="urn:microsoft.com/office/officeart/2009/3/layout/HorizontalOrganizationChart"/>
+    <dgm:cxn modelId="{B3786517-67F3-4378-87A0-878498F3BCF6}" type="presParOf" srcId="{8C4C4034-9719-4B0B-B380-B304822A651F}" destId="{BB3B24E0-F278-480D-AD6A-9E6DE3E33941}" srcOrd="0" destOrd="0" presId="urn:microsoft.com/office/officeart/2009/3/layout/HorizontalOrganizationChart"/>
+    <dgm:cxn modelId="{16931BD9-18EA-413C-875D-11A8C8D1FFE2}" type="presParOf" srcId="{BB3B24E0-F278-480D-AD6A-9E6DE3E33941}" destId="{8202620B-52E0-4832-ADE9-510C4AA342F4}" srcOrd="0" destOrd="0" presId="urn:microsoft.com/office/officeart/2009/3/layout/HorizontalOrganizationChart"/>
+    <dgm:cxn modelId="{31DD1EF5-9CA0-403D-BC70-4ED8BAEF9BF7}" type="presParOf" srcId="{BB3B24E0-F278-480D-AD6A-9E6DE3E33941}" destId="{87775F7D-DF0B-4F7C-8482-685402E69963}" srcOrd="1" destOrd="0" presId="urn:microsoft.com/office/officeart/2009/3/layout/HorizontalOrganizationChart"/>
+    <dgm:cxn modelId="{0FB039C6-48AF-4912-BE05-CC5370CA4DD4}" type="presParOf" srcId="{8C4C4034-9719-4B0B-B380-B304822A651F}" destId="{1F3B2EF8-397F-4786-924A-BD89A30A5FF9}" srcOrd="1" destOrd="0" presId="urn:microsoft.com/office/officeart/2009/3/layout/HorizontalOrganizationChart"/>
+    <dgm:cxn modelId="{EA7624EA-3AEA-4424-BCBA-A6A4766D82F5}" type="presParOf" srcId="{8C4C4034-9719-4B0B-B380-B304822A651F}" destId="{1074D2C4-239D-4715-860D-5B75738DB25B}" srcOrd="2" destOrd="0" presId="urn:microsoft.com/office/officeart/2009/3/layout/HorizontalOrganizationChart"/>
+    <dgm:cxn modelId="{DAB61326-8FA3-4417-A92A-CF89CF1B7D50}" type="presParOf" srcId="{DE7EDBFF-F303-41D5-993D-1DCA924D2A91}" destId="{0324C409-4D9E-4052-8DB1-D38DB575E617}" srcOrd="4" destOrd="0" presId="urn:microsoft.com/office/officeart/2009/3/layout/HorizontalOrganizationChart"/>
+    <dgm:cxn modelId="{4CF93157-2303-4D3F-B342-93FC573421EB}" type="presParOf" srcId="{DE7EDBFF-F303-41D5-993D-1DCA924D2A91}" destId="{6DC1B02D-2D9A-4667-8688-B4CDDEDEA1F7}" srcOrd="5" destOrd="0" presId="urn:microsoft.com/office/officeart/2009/3/layout/HorizontalOrganizationChart"/>
+    <dgm:cxn modelId="{64CE7A8D-5712-4EB5-9ECB-4ECDDA06E6FB}" type="presParOf" srcId="{6DC1B02D-2D9A-4667-8688-B4CDDEDEA1F7}" destId="{D15F70DC-90F8-4E1D-A78A-46C68AFAD60B}" srcOrd="0" destOrd="0" presId="urn:microsoft.com/office/officeart/2009/3/layout/HorizontalOrganizationChart"/>
+    <dgm:cxn modelId="{D78CF59A-5762-4B6C-8847-4973B9A27CDA}" type="presParOf" srcId="{D15F70DC-90F8-4E1D-A78A-46C68AFAD60B}" destId="{499F17E4-8C76-4996-B5CD-02405BB15C0B}" srcOrd="0" destOrd="0" presId="urn:microsoft.com/office/officeart/2009/3/layout/HorizontalOrganizationChart"/>
+    <dgm:cxn modelId="{FE939A6B-C33B-4CE2-909A-11F494240B66}" type="presParOf" srcId="{D15F70DC-90F8-4E1D-A78A-46C68AFAD60B}" destId="{86AC4F07-167A-40B9-8417-FF951FDCA751}" srcOrd="1" destOrd="0" presId="urn:microsoft.com/office/officeart/2009/3/layout/HorizontalOrganizationChart"/>
+    <dgm:cxn modelId="{CF0782C4-487E-4B91-9FC4-8387D39137F0}" type="presParOf" srcId="{6DC1B02D-2D9A-4667-8688-B4CDDEDEA1F7}" destId="{D296F043-694A-4642-9BCD-C1427C98274C}" srcOrd="1" destOrd="0" presId="urn:microsoft.com/office/officeart/2009/3/layout/HorizontalOrganizationChart"/>
+    <dgm:cxn modelId="{9CADC981-E56A-4A67-9F2D-FE488C29D794}" type="presParOf" srcId="{6DC1B02D-2D9A-4667-8688-B4CDDEDEA1F7}" destId="{A620621A-88E6-4FD1-8FC7-2DA9A7739A03}" srcOrd="2" destOrd="0" presId="urn:microsoft.com/office/officeart/2009/3/layout/HorizontalOrganizationChart"/>
+    <dgm:cxn modelId="{5C0F0D28-00F8-4169-A893-F7B67199B9DF}" type="presParOf" srcId="{5E439ACA-B2A5-473A-BB7E-6F669E69BDBF}" destId="{521FDA79-1A0B-4FAC-BCCB-DD19D5E31275}" srcOrd="2" destOrd="0" presId="urn:microsoft.com/office/officeart/2009/3/layout/HorizontalOrganizationChart"/>
+    <dgm:cxn modelId="{547A7228-116A-4B70-9C79-FA0DA2C184D6}" type="presParOf" srcId="{FE9FE076-A436-43F1-BD84-7E4163777905}" destId="{7D9D6673-7E57-4F83-A834-BD6AED97DFE3}" srcOrd="2" destOrd="0" presId="urn:microsoft.com/office/officeart/2009/3/layout/HorizontalOrganizationChart"/>
+    <dgm:cxn modelId="{58651B6B-73F2-4935-A6B6-D20F539AB25F}" type="presParOf" srcId="{FE9FE076-A436-43F1-BD84-7E4163777905}" destId="{CCB28F5D-3638-4627-8B94-AA011B6E0BBF}" srcOrd="3" destOrd="0" presId="urn:microsoft.com/office/officeart/2009/3/layout/HorizontalOrganizationChart"/>
+    <dgm:cxn modelId="{A2B87ABA-A1F3-4891-AB60-67A825F865EB}" type="presParOf" srcId="{CCB28F5D-3638-4627-8B94-AA011B6E0BBF}" destId="{D01FDE49-F9C5-4C09-B6FF-A9D5B1FF0B22}" srcOrd="0" destOrd="0" presId="urn:microsoft.com/office/officeart/2009/3/layout/HorizontalOrganizationChart"/>
+    <dgm:cxn modelId="{A01B7698-9AA1-40AA-943F-60084DAECC66}" type="presParOf" srcId="{D01FDE49-F9C5-4C09-B6FF-A9D5B1FF0B22}" destId="{4D250F5D-9DC9-4123-94DF-0D1CAEFA85CE}" srcOrd="0" destOrd="0" presId="urn:microsoft.com/office/officeart/2009/3/layout/HorizontalOrganizationChart"/>
+    <dgm:cxn modelId="{E8EB68CA-71F1-4AED-BF2B-D0E07AE4F845}" type="presParOf" srcId="{D01FDE49-F9C5-4C09-B6FF-A9D5B1FF0B22}" destId="{35185605-3DCB-42C8-908A-4734E1EA728A}" srcOrd="1" destOrd="0" presId="urn:microsoft.com/office/officeart/2009/3/layout/HorizontalOrganizationChart"/>
+    <dgm:cxn modelId="{C1F247FC-9F73-4354-A0D6-62618449B925}" type="presParOf" srcId="{CCB28F5D-3638-4627-8B94-AA011B6E0BBF}" destId="{7302DC73-232C-4C28-BE15-925F48C7A6B6}" srcOrd="1" destOrd="0" presId="urn:microsoft.com/office/officeart/2009/3/layout/HorizontalOrganizationChart"/>
+    <dgm:cxn modelId="{186F3F9D-740E-45FD-8E92-C0AB245AE055}" type="presParOf" srcId="{CCB28F5D-3638-4627-8B94-AA011B6E0BBF}" destId="{107800E9-A1F9-408E-B65D-584004F22ADD}" srcOrd="2" destOrd="0" presId="urn:microsoft.com/office/officeart/2009/3/layout/HorizontalOrganizationChart"/>
+    <dgm:cxn modelId="{BBEBA11F-EFCE-4D5F-B899-CD174087BA30}" type="presParOf" srcId="{838BC32C-FCA6-44A4-B88F-8F5F170A12F0}" destId="{7A1334EE-9D30-42C4-BDC0-45B0D0C79EF8}" srcOrd="2" destOrd="0" presId="urn:microsoft.com/office/officeart/2009/3/layout/HorizontalOrganizationChart"/>
+    <dgm:cxn modelId="{19494257-49C5-4B08-9F90-52C7EDD35664}" type="presParOf" srcId="{233AA230-3102-4B65-8E03-7C9DF8E96591}" destId="{A2935901-4B82-4B64-9891-97C7937DDBC7}" srcOrd="2" destOrd="0" presId="urn:microsoft.com/office/officeart/2009/3/layout/HorizontalOrganizationChart"/>
+    <dgm:cxn modelId="{68CA990E-2D3E-4A71-AAEE-52C0D181E3E3}" type="presParOf" srcId="{233AA230-3102-4B65-8E03-7C9DF8E96591}" destId="{E358A367-C4A4-41CD-BAF0-8A023B27419F}" srcOrd="3" destOrd="0" presId="urn:microsoft.com/office/officeart/2009/3/layout/HorizontalOrganizationChart"/>
+    <dgm:cxn modelId="{EC014F0C-B655-4984-98C2-BC6E5D2D4E5A}" type="presParOf" srcId="{E358A367-C4A4-41CD-BAF0-8A023B27419F}" destId="{2CC053EA-4597-4909-B4CD-CFE2ACD55207}" srcOrd="0" destOrd="0" presId="urn:microsoft.com/office/officeart/2009/3/layout/HorizontalOrganizationChart"/>
+    <dgm:cxn modelId="{55C25648-11EB-46D4-ABF0-CD81D72FDDCC}" type="presParOf" srcId="{2CC053EA-4597-4909-B4CD-CFE2ACD55207}" destId="{FE9C4719-F732-4284-85AD-283DA96F1A13}" srcOrd="0" destOrd="0" presId="urn:microsoft.com/office/officeart/2009/3/layout/HorizontalOrganizationChart"/>
+    <dgm:cxn modelId="{EBDE3FC7-08C4-4C5B-9D7B-5D3584226230}" type="presParOf" srcId="{2CC053EA-4597-4909-B4CD-CFE2ACD55207}" destId="{65A33BCE-0FC6-41E2-850A-471F47EE3D0C}" srcOrd="1" destOrd="0" presId="urn:microsoft.com/office/officeart/2009/3/layout/HorizontalOrganizationChart"/>
+    <dgm:cxn modelId="{D67D4CC6-0546-4624-BA9B-5A49AD680D82}" type="presParOf" srcId="{E358A367-C4A4-41CD-BAF0-8A023B27419F}" destId="{DB68E7A4-43DA-4309-B91A-ACF80DEE0564}" srcOrd="1" destOrd="0" presId="urn:microsoft.com/office/officeart/2009/3/layout/HorizontalOrganizationChart"/>
+    <dgm:cxn modelId="{32FAB382-194B-459E-95F2-FB57992448E5}" type="presParOf" srcId="{DB68E7A4-43DA-4309-B91A-ACF80DEE0564}" destId="{C6850A04-4AFC-4185-B32E-9DB9E5CA32B2}" srcOrd="0" destOrd="0" presId="urn:microsoft.com/office/officeart/2009/3/layout/HorizontalOrganizationChart"/>
+    <dgm:cxn modelId="{97C19DF3-421F-4F50-BEBF-BC4DAF32A3F5}" type="presParOf" srcId="{DB68E7A4-43DA-4309-B91A-ACF80DEE0564}" destId="{FD30DB68-9D0C-46D0-8582-87A115CAE173}" srcOrd="1" destOrd="0" presId="urn:microsoft.com/office/officeart/2009/3/layout/HorizontalOrganizationChart"/>
+    <dgm:cxn modelId="{57D14EC5-2BE1-4F38-B090-351F11CE9B62}" type="presParOf" srcId="{FD30DB68-9D0C-46D0-8582-87A115CAE173}" destId="{9A5E7E58-08F6-41C7-9C8B-15443D44F347}" srcOrd="0" destOrd="0" presId="urn:microsoft.com/office/officeart/2009/3/layout/HorizontalOrganizationChart"/>
+    <dgm:cxn modelId="{C8C18147-CF6A-4C5F-B61E-106D3A5D554B}" type="presParOf" srcId="{9A5E7E58-08F6-41C7-9C8B-15443D44F347}" destId="{AAF1268F-6B06-49F8-925A-55B7BDD72D4B}" srcOrd="0" destOrd="0" presId="urn:microsoft.com/office/officeart/2009/3/layout/HorizontalOrganizationChart"/>
+    <dgm:cxn modelId="{07B42724-BAFA-411D-A65C-643F59E5A8CC}" type="presParOf" srcId="{9A5E7E58-08F6-41C7-9C8B-15443D44F347}" destId="{B8E15869-4EFA-47E2-880A-7D2C60D29E04}" srcOrd="1" destOrd="0" presId="urn:microsoft.com/office/officeart/2009/3/layout/HorizontalOrganizationChart"/>
+    <dgm:cxn modelId="{351E6250-8605-43A9-9797-C9DD0BFA70C7}" type="presParOf" srcId="{FD30DB68-9D0C-46D0-8582-87A115CAE173}" destId="{A9E803AF-8074-4B80-8B3B-AA448DD76CB1}" srcOrd="1" destOrd="0" presId="urn:microsoft.com/office/officeart/2009/3/layout/HorizontalOrganizationChart"/>
+    <dgm:cxn modelId="{3AE6D17F-6B9B-43BA-8EA2-410742C9F9BA}" type="presParOf" srcId="{A9E803AF-8074-4B80-8B3B-AA448DD76CB1}" destId="{FC618248-0CB3-487D-B541-2082D6972BB4}" srcOrd="0" destOrd="0" presId="urn:microsoft.com/office/officeart/2009/3/layout/HorizontalOrganizationChart"/>
+    <dgm:cxn modelId="{BDB3D62C-BABC-4FA7-9166-13C42886F080}" type="presParOf" srcId="{A9E803AF-8074-4B80-8B3B-AA448DD76CB1}" destId="{A9421CDD-1ABB-40F8-B277-9244BC2916E8}" srcOrd="1" destOrd="0" presId="urn:microsoft.com/office/officeart/2009/3/layout/HorizontalOrganizationChart"/>
+    <dgm:cxn modelId="{6A239C1C-81E2-4A2E-BB45-ECA398DBC93A}" type="presParOf" srcId="{A9421CDD-1ABB-40F8-B277-9244BC2916E8}" destId="{659A8BDB-B2DE-4680-BB57-A8A04E4C068C}" srcOrd="0" destOrd="0" presId="urn:microsoft.com/office/officeart/2009/3/layout/HorizontalOrganizationChart"/>
+    <dgm:cxn modelId="{DE7253A6-1CDD-41D2-B02A-0BE745203353}" type="presParOf" srcId="{659A8BDB-B2DE-4680-BB57-A8A04E4C068C}" destId="{85569D35-3E28-4213-AC64-C7984831178C}" srcOrd="0" destOrd="0" presId="urn:microsoft.com/office/officeart/2009/3/layout/HorizontalOrganizationChart"/>
+    <dgm:cxn modelId="{1DFD21C7-676D-4777-A98B-AC3B3AA13587}" type="presParOf" srcId="{659A8BDB-B2DE-4680-BB57-A8A04E4C068C}" destId="{BD437E2F-D7E1-4F32-A8DD-2BE4D18586AA}" srcOrd="1" destOrd="0" presId="urn:microsoft.com/office/officeart/2009/3/layout/HorizontalOrganizationChart"/>
+    <dgm:cxn modelId="{560926FE-598B-4F99-8714-E631D8F89E05}" type="presParOf" srcId="{A9421CDD-1ABB-40F8-B277-9244BC2916E8}" destId="{D5429BF6-9D8E-4F2E-8151-6F6EB993EE6C}" srcOrd="1" destOrd="0" presId="urn:microsoft.com/office/officeart/2009/3/layout/HorizontalOrganizationChart"/>
+    <dgm:cxn modelId="{E2CB6754-4843-4F3F-8A29-D3BCB2B985FD}" type="presParOf" srcId="{A9421CDD-1ABB-40F8-B277-9244BC2916E8}" destId="{21A6978B-7A0F-430D-B302-1AFF70A7324D}" srcOrd="2" destOrd="0" presId="urn:microsoft.com/office/officeart/2009/3/layout/HorizontalOrganizationChart"/>
+    <dgm:cxn modelId="{99FD49AF-A4FA-47A0-8736-11156F685E8A}" type="presParOf" srcId="{A9E803AF-8074-4B80-8B3B-AA448DD76CB1}" destId="{DD96BAC4-BCAB-4267-8DBD-052168103CF1}" srcOrd="2" destOrd="0" presId="urn:microsoft.com/office/officeart/2009/3/layout/HorizontalOrganizationChart"/>
+    <dgm:cxn modelId="{D9E9EAAE-EC59-4729-8D87-89BBECEA1C3F}" type="presParOf" srcId="{A9E803AF-8074-4B80-8B3B-AA448DD76CB1}" destId="{3B048EBC-AD29-4837-974A-183736FD9378}" srcOrd="3" destOrd="0" presId="urn:microsoft.com/office/officeart/2009/3/layout/HorizontalOrganizationChart"/>
+    <dgm:cxn modelId="{60AC3B99-5B44-46D7-A755-909871D40699}" type="presParOf" srcId="{3B048EBC-AD29-4837-974A-183736FD9378}" destId="{679B7C68-A737-45BD-9571-05A5E111280A}" srcOrd="0" destOrd="0" presId="urn:microsoft.com/office/officeart/2009/3/layout/HorizontalOrganizationChart"/>
+    <dgm:cxn modelId="{A5AC0EFE-2438-4518-A5C5-68BF3BA1EB4A}" type="presParOf" srcId="{679B7C68-A737-45BD-9571-05A5E111280A}" destId="{13EB86F9-89EC-475E-991F-67B3D71C914D}" srcOrd="0" destOrd="0" presId="urn:microsoft.com/office/officeart/2009/3/layout/HorizontalOrganizationChart"/>
+    <dgm:cxn modelId="{3E8E46E6-26CA-4624-9A45-576A59DD2596}" type="presParOf" srcId="{679B7C68-A737-45BD-9571-05A5E111280A}" destId="{63006200-3CCA-41F2-811E-1E731AB8813F}" srcOrd="1" destOrd="0" presId="urn:microsoft.com/office/officeart/2009/3/layout/HorizontalOrganizationChart"/>
+    <dgm:cxn modelId="{FAE24C3E-CB81-4C0F-9380-4100E6DB0462}" type="presParOf" srcId="{3B048EBC-AD29-4837-974A-183736FD9378}" destId="{1BD680BD-9C8C-4A6F-9CFB-83AD04CD432C}" srcOrd="1" destOrd="0" presId="urn:microsoft.com/office/officeart/2009/3/layout/HorizontalOrganizationChart"/>
+    <dgm:cxn modelId="{87E5D43A-ED7D-49D3-B283-E895A24631A1}" type="presParOf" srcId="{3B048EBC-AD29-4837-974A-183736FD9378}" destId="{1BD939A9-F445-4AD9-925B-2F863E6CD097}" srcOrd="2" destOrd="0" presId="urn:microsoft.com/office/officeart/2009/3/layout/HorizontalOrganizationChart"/>
+    <dgm:cxn modelId="{B0A30BB1-034C-4B25-BA66-2F74D00A5C64}" type="presParOf" srcId="{A9E803AF-8074-4B80-8B3B-AA448DD76CB1}" destId="{34F0530D-A930-4961-95EE-364B777B85E9}" srcOrd="4" destOrd="0" presId="urn:microsoft.com/office/officeart/2009/3/layout/HorizontalOrganizationChart"/>
+    <dgm:cxn modelId="{30FDC06A-5814-4A3D-BBEE-BD0986873758}" type="presParOf" srcId="{A9E803AF-8074-4B80-8B3B-AA448DD76CB1}" destId="{3DE58861-26D3-49A2-A5DE-525C6E3821C6}" srcOrd="5" destOrd="0" presId="urn:microsoft.com/office/officeart/2009/3/layout/HorizontalOrganizationChart"/>
+    <dgm:cxn modelId="{40FF3D09-A177-4C43-8E8B-633890C1F7DC}" type="presParOf" srcId="{3DE58861-26D3-49A2-A5DE-525C6E3821C6}" destId="{7D25525F-7EFE-44B4-8FF8-627A46EF7506}" srcOrd="0" destOrd="0" presId="urn:microsoft.com/office/officeart/2009/3/layout/HorizontalOrganizationChart"/>
+    <dgm:cxn modelId="{0EC79429-DE00-4746-8903-6814882BC84E}" type="presParOf" srcId="{7D25525F-7EFE-44B4-8FF8-627A46EF7506}" destId="{B89C7557-70E1-4E8D-9FD0-17F5A19C2F39}" srcOrd="0" destOrd="0" presId="urn:microsoft.com/office/officeart/2009/3/layout/HorizontalOrganizationChart"/>
+    <dgm:cxn modelId="{A13753D5-0673-46EB-93A5-0CA0D7E51692}" type="presParOf" srcId="{7D25525F-7EFE-44B4-8FF8-627A46EF7506}" destId="{FD6A3EF8-8E99-47C6-B7A8-5BB183FBBFF8}" srcOrd="1" destOrd="0" presId="urn:microsoft.com/office/officeart/2009/3/layout/HorizontalOrganizationChart"/>
+    <dgm:cxn modelId="{5A929970-A437-496A-AA0A-A0AC97B61EAD}" type="presParOf" srcId="{3DE58861-26D3-49A2-A5DE-525C6E3821C6}" destId="{24BA9F6B-5D9D-4E67-80D3-2B830F0E1639}" srcOrd="1" destOrd="0" presId="urn:microsoft.com/office/officeart/2009/3/layout/HorizontalOrganizationChart"/>
+    <dgm:cxn modelId="{9B2CB152-EFDD-4695-B604-2CFA67DFBCB5}" type="presParOf" srcId="{3DE58861-26D3-49A2-A5DE-525C6E3821C6}" destId="{2229AEF5-EEB1-43A9-AEDB-5355D788AE5C}" srcOrd="2" destOrd="0" presId="urn:microsoft.com/office/officeart/2009/3/layout/HorizontalOrganizationChart"/>
+    <dgm:cxn modelId="{744AAFCC-DEFB-4A68-81DF-414420718C3B}" type="presParOf" srcId="{FD30DB68-9D0C-46D0-8582-87A115CAE173}" destId="{52045207-F3CD-42C2-92B9-BE26F8C92D62}" srcOrd="2" destOrd="0" presId="urn:microsoft.com/office/officeart/2009/3/layout/HorizontalOrganizationChart"/>
+    <dgm:cxn modelId="{3E857F9F-9EA2-44A2-9A93-7C86BD3A068C}" type="presParOf" srcId="{DB68E7A4-43DA-4309-B91A-ACF80DEE0564}" destId="{3F45DAA8-8371-4E8B-9092-3CABC650CD20}" srcOrd="2" destOrd="0" presId="urn:microsoft.com/office/officeart/2009/3/layout/HorizontalOrganizationChart"/>
+    <dgm:cxn modelId="{8BA1782E-E3D8-4E65-8E4C-BD189E1588BE}" type="presParOf" srcId="{DB68E7A4-43DA-4309-B91A-ACF80DEE0564}" destId="{099837D2-CD61-4F81-8B8C-E5D13CEBD12D}" srcOrd="3" destOrd="0" presId="urn:microsoft.com/office/officeart/2009/3/layout/HorizontalOrganizationChart"/>
+    <dgm:cxn modelId="{D77451C9-B569-4E94-9A2D-CA41AA003127}" type="presParOf" srcId="{099837D2-CD61-4F81-8B8C-E5D13CEBD12D}" destId="{F0ACD58F-3C89-4AA7-A8FB-57D1CE3A4910}" srcOrd="0" destOrd="0" presId="urn:microsoft.com/office/officeart/2009/3/layout/HorizontalOrganizationChart"/>
+    <dgm:cxn modelId="{D03AF9AA-82F4-49C8-8D4D-5D5EC0D7C7CD}" type="presParOf" srcId="{F0ACD58F-3C89-4AA7-A8FB-57D1CE3A4910}" destId="{1EDE4E87-0100-4520-838B-57935D578B5D}" srcOrd="0" destOrd="0" presId="urn:microsoft.com/office/officeart/2009/3/layout/HorizontalOrganizationChart"/>
+    <dgm:cxn modelId="{9B00D278-31ED-485C-AFB6-2A28E10F8219}" type="presParOf" srcId="{F0ACD58F-3C89-4AA7-A8FB-57D1CE3A4910}" destId="{3B9D046F-F5B8-44B8-B1BE-5931ACCFD4A4}" srcOrd="1" destOrd="0" presId="urn:microsoft.com/office/officeart/2009/3/layout/HorizontalOrganizationChart"/>
+    <dgm:cxn modelId="{113FFE44-75C3-4061-8D3A-C67DE9FF6936}" type="presParOf" srcId="{099837D2-CD61-4F81-8B8C-E5D13CEBD12D}" destId="{D62684AC-8FAA-43D1-B70E-B73302D98F90}" srcOrd="1" destOrd="0" presId="urn:microsoft.com/office/officeart/2009/3/layout/HorizontalOrganizationChart"/>
+    <dgm:cxn modelId="{5AB59A6B-D59F-4AD4-8032-001E8C83563B}" type="presParOf" srcId="{D62684AC-8FAA-43D1-B70E-B73302D98F90}" destId="{42F8DC85-5B49-4150-9D7E-33A4154F7C87}" srcOrd="0" destOrd="0" presId="urn:microsoft.com/office/officeart/2009/3/layout/HorizontalOrganizationChart"/>
+    <dgm:cxn modelId="{59FF17E6-19FB-47DB-B267-B42DC0A24015}" type="presParOf" srcId="{D62684AC-8FAA-43D1-B70E-B73302D98F90}" destId="{ABC05F16-17AA-4FD4-85E3-53E2A4A10C50}" srcOrd="1" destOrd="0" presId="urn:microsoft.com/office/officeart/2009/3/layout/HorizontalOrganizationChart"/>
+    <dgm:cxn modelId="{9F8CFE4B-A948-4EE4-B000-38F8C1132895}" type="presParOf" srcId="{ABC05F16-17AA-4FD4-85E3-53E2A4A10C50}" destId="{8D0BAF33-859E-40A9-B10C-D5598D208429}" srcOrd="0" destOrd="0" presId="urn:microsoft.com/office/officeart/2009/3/layout/HorizontalOrganizationChart"/>
+    <dgm:cxn modelId="{32DB6EC3-3098-4C60-8959-A9EA4F8583F9}" type="presParOf" srcId="{8D0BAF33-859E-40A9-B10C-D5598D208429}" destId="{312C5C56-8066-4E56-93A0-B1F265CDD655}" srcOrd="0" destOrd="0" presId="urn:microsoft.com/office/officeart/2009/3/layout/HorizontalOrganizationChart"/>
+    <dgm:cxn modelId="{89D179FC-7D96-465E-ADE3-41451E886C4F}" type="presParOf" srcId="{8D0BAF33-859E-40A9-B10C-D5598D208429}" destId="{DD563B8B-C1B0-4EAE-941C-5A1C9A5D2270}" srcOrd="1" destOrd="0" presId="urn:microsoft.com/office/officeart/2009/3/layout/HorizontalOrganizationChart"/>
+    <dgm:cxn modelId="{C9568B35-7F62-40DF-A8A4-47062962F9A5}" type="presParOf" srcId="{ABC05F16-17AA-4FD4-85E3-53E2A4A10C50}" destId="{8A08AB8A-D5DF-4D96-AD24-101CEA2E6BBB}" srcOrd="1" destOrd="0" presId="urn:microsoft.com/office/officeart/2009/3/layout/HorizontalOrganizationChart"/>
+    <dgm:cxn modelId="{18FF5EA7-BC3D-440E-A955-F2D565AC3145}" type="presParOf" srcId="{8A08AB8A-D5DF-4D96-AD24-101CEA2E6BBB}" destId="{16C6098C-3651-4186-A43E-DC1A69AC10F5}" srcOrd="0" destOrd="0" presId="urn:microsoft.com/office/officeart/2009/3/layout/HorizontalOrganizationChart"/>
+    <dgm:cxn modelId="{89A8B32E-CEAB-4136-A8DE-B868F5903829}" type="presParOf" srcId="{8A08AB8A-D5DF-4D96-AD24-101CEA2E6BBB}" destId="{AD17D11C-0F6C-40C8-AFFE-A38001A742DA}" srcOrd="1" destOrd="0" presId="urn:microsoft.com/office/officeart/2009/3/layout/HorizontalOrganizationChart"/>
+    <dgm:cxn modelId="{D4B27B85-F1E1-4DB7-99BE-B8BDEA94D572}" type="presParOf" srcId="{AD17D11C-0F6C-40C8-AFFE-A38001A742DA}" destId="{D2521615-F5D2-48D8-BFE0-1E29D8F72B15}" srcOrd="0" destOrd="0" presId="urn:microsoft.com/office/officeart/2009/3/layout/HorizontalOrganizationChart"/>
+    <dgm:cxn modelId="{B695DE47-9212-4548-AB92-FD4D7D959191}" type="presParOf" srcId="{D2521615-F5D2-48D8-BFE0-1E29D8F72B15}" destId="{F4A52702-993A-4733-910B-01189049944E}" srcOrd="0" destOrd="0" presId="urn:microsoft.com/office/officeart/2009/3/layout/HorizontalOrganizationChart"/>
+    <dgm:cxn modelId="{FD6003A8-0AD8-49CA-99D3-083B60AF4132}" type="presParOf" srcId="{D2521615-F5D2-48D8-BFE0-1E29D8F72B15}" destId="{B456A631-9585-478F-878C-48091236F152}" srcOrd="1" destOrd="0" presId="urn:microsoft.com/office/officeart/2009/3/layout/HorizontalOrganizationChart"/>
+    <dgm:cxn modelId="{FFF04CCD-8C7D-4A0D-A087-7C4D8B5130D4}" type="presParOf" srcId="{AD17D11C-0F6C-40C8-AFFE-A38001A742DA}" destId="{BB53BB14-950F-4E11-9AE4-13464F8AD695}" srcOrd="1" destOrd="0" presId="urn:microsoft.com/office/officeart/2009/3/layout/HorizontalOrganizationChart"/>
+    <dgm:cxn modelId="{4D7CCF80-2F6F-4096-B743-572C9D34F017}" type="presParOf" srcId="{AD17D11C-0F6C-40C8-AFFE-A38001A742DA}" destId="{332FAA35-0F6B-4D68-AECF-CD2FDA1555C7}" srcOrd="2" destOrd="0" presId="urn:microsoft.com/office/officeart/2009/3/layout/HorizontalOrganizationChart"/>
+    <dgm:cxn modelId="{1534F0A5-2990-4133-959A-6CC4032ABF47}" type="presParOf" srcId="{8A08AB8A-D5DF-4D96-AD24-101CEA2E6BBB}" destId="{4BC70968-77FA-44FE-A429-D3A198C2F23D}" srcOrd="2" destOrd="0" presId="urn:microsoft.com/office/officeart/2009/3/layout/HorizontalOrganizationChart"/>
+    <dgm:cxn modelId="{9C7A8163-BF50-4B8D-88DE-9E2EE833CD40}" type="presParOf" srcId="{8A08AB8A-D5DF-4D96-AD24-101CEA2E6BBB}" destId="{96DEE6B8-DBA8-434E-8387-8EC20751096E}" srcOrd="3" destOrd="0" presId="urn:microsoft.com/office/officeart/2009/3/layout/HorizontalOrganizationChart"/>
+    <dgm:cxn modelId="{8BA057A2-DEB4-44CC-A7FB-557A9CC9F672}" type="presParOf" srcId="{96DEE6B8-DBA8-434E-8387-8EC20751096E}" destId="{4061BB51-23F3-4D6A-9D09-9183BC35E1D5}" srcOrd="0" destOrd="0" presId="urn:microsoft.com/office/officeart/2009/3/layout/HorizontalOrganizationChart"/>
+    <dgm:cxn modelId="{C7DE6900-0DCE-44B3-8120-A31A0D93AE9A}" type="presParOf" srcId="{4061BB51-23F3-4D6A-9D09-9183BC35E1D5}" destId="{22FA7DCC-F1E8-4D34-9AA7-C79B196002BA}" srcOrd="0" destOrd="0" presId="urn:microsoft.com/office/officeart/2009/3/layout/HorizontalOrganizationChart"/>
+    <dgm:cxn modelId="{BC9FA254-F725-4937-8C43-056C27185594}" type="presParOf" srcId="{4061BB51-23F3-4D6A-9D09-9183BC35E1D5}" destId="{4D530071-8595-4D60-9435-0189186FCAC6}" srcOrd="1" destOrd="0" presId="urn:microsoft.com/office/officeart/2009/3/layout/HorizontalOrganizationChart"/>
+    <dgm:cxn modelId="{D0285316-D840-4912-87FE-4E5AE88650AD}" type="presParOf" srcId="{96DEE6B8-DBA8-434E-8387-8EC20751096E}" destId="{E31177D3-F28A-4F1A-8C12-4D2535242E86}" srcOrd="1" destOrd="0" presId="urn:microsoft.com/office/officeart/2009/3/layout/HorizontalOrganizationChart"/>
+    <dgm:cxn modelId="{8724A9AB-81BD-4F42-B30A-5E6507B118FB}" type="presParOf" srcId="{96DEE6B8-DBA8-434E-8387-8EC20751096E}" destId="{759E8BFB-825C-4BD3-A2DF-727B330C92B1}" srcOrd="2" destOrd="0" presId="urn:microsoft.com/office/officeart/2009/3/layout/HorizontalOrganizationChart"/>
+    <dgm:cxn modelId="{7C67FEE3-B86A-4AAE-930F-075A09A73CEE}" type="presParOf" srcId="{8A08AB8A-D5DF-4D96-AD24-101CEA2E6BBB}" destId="{4C1C8910-08C0-4518-B865-6582F6D669CF}" srcOrd="4" destOrd="0" presId="urn:microsoft.com/office/officeart/2009/3/layout/HorizontalOrganizationChart"/>
+    <dgm:cxn modelId="{10ADD1EB-25DF-4883-A7E3-161DE943EA1C}" type="presParOf" srcId="{8A08AB8A-D5DF-4D96-AD24-101CEA2E6BBB}" destId="{51025B09-1519-461B-8085-B88659E8C5BF}" srcOrd="5" destOrd="0" presId="urn:microsoft.com/office/officeart/2009/3/layout/HorizontalOrganizationChart"/>
+    <dgm:cxn modelId="{F6905F4B-B6F3-40AE-AE1C-E03D637088E2}" type="presParOf" srcId="{51025B09-1519-461B-8085-B88659E8C5BF}" destId="{78DED860-ECE9-4FB7-BB69-EA1173064B56}" srcOrd="0" destOrd="0" presId="urn:microsoft.com/office/officeart/2009/3/layout/HorizontalOrganizationChart"/>
+    <dgm:cxn modelId="{A0871FD5-787A-421E-8106-F96E80DEEDBD}" type="presParOf" srcId="{78DED860-ECE9-4FB7-BB69-EA1173064B56}" destId="{3316F514-BA98-45C8-A256-98EF0EC8BC5E}" srcOrd="0" destOrd="0" presId="urn:microsoft.com/office/officeart/2009/3/layout/HorizontalOrganizationChart"/>
+    <dgm:cxn modelId="{56589625-459B-4A3D-B923-57C81512EBA2}" type="presParOf" srcId="{78DED860-ECE9-4FB7-BB69-EA1173064B56}" destId="{A1E32B9E-ED33-4086-A93F-4EE1DE96BA1C}" srcOrd="1" destOrd="0" presId="urn:microsoft.com/office/officeart/2009/3/layout/HorizontalOrganizationChart"/>
+    <dgm:cxn modelId="{EDB00AAD-577A-41A3-8252-A9C201710F2F}" type="presParOf" srcId="{51025B09-1519-461B-8085-B88659E8C5BF}" destId="{F3D9328C-6B9B-4302-9571-2021E01FAD4E}" srcOrd="1" destOrd="0" presId="urn:microsoft.com/office/officeart/2009/3/layout/HorizontalOrganizationChart"/>
+    <dgm:cxn modelId="{364F258F-B3AE-4F3F-92A0-75107E71B3AB}" type="presParOf" srcId="{51025B09-1519-461B-8085-B88659E8C5BF}" destId="{ADF88426-1E45-4661-9A22-285BA0F1FCCA}" srcOrd="2" destOrd="0" presId="urn:microsoft.com/office/officeart/2009/3/layout/HorizontalOrganizationChart"/>
+    <dgm:cxn modelId="{4C1F6512-6D9D-4FEF-98B7-B560C45E28E7}" type="presParOf" srcId="{ABC05F16-17AA-4FD4-85E3-53E2A4A10C50}" destId="{36DD3246-6A23-4251-99DB-5DA5B19CC9CA}" srcOrd="2" destOrd="0" presId="urn:microsoft.com/office/officeart/2009/3/layout/HorizontalOrganizationChart"/>
+    <dgm:cxn modelId="{2F8506C0-C554-4AEF-9DA7-B6426DB311AD}" type="presParOf" srcId="{D62684AC-8FAA-43D1-B70E-B73302D98F90}" destId="{DF96CE45-13AE-48F8-B809-7D5034B7561B}" srcOrd="2" destOrd="0" presId="urn:microsoft.com/office/officeart/2009/3/layout/HorizontalOrganizationChart"/>
+    <dgm:cxn modelId="{09F234F2-80AF-4241-9088-49094E360A03}" type="presParOf" srcId="{D62684AC-8FAA-43D1-B70E-B73302D98F90}" destId="{4D2FC6B3-7C60-4379-B67F-813564914388}" srcOrd="3" destOrd="0" presId="urn:microsoft.com/office/officeart/2009/3/layout/HorizontalOrganizationChart"/>
+    <dgm:cxn modelId="{B1BA484C-6071-40CE-880D-E422D260A19E}" type="presParOf" srcId="{4D2FC6B3-7C60-4379-B67F-813564914388}" destId="{A9513BC2-9BAE-4A81-97EE-B1E464B48FB1}" srcOrd="0" destOrd="0" presId="urn:microsoft.com/office/officeart/2009/3/layout/HorizontalOrganizationChart"/>
+    <dgm:cxn modelId="{23C0DE4E-8936-48DF-B879-007BC010DAE4}" type="presParOf" srcId="{A9513BC2-9BAE-4A81-97EE-B1E464B48FB1}" destId="{3D79A0B8-5A41-418F-A4E8-9BEA2D941DED}" srcOrd="0" destOrd="0" presId="urn:microsoft.com/office/officeart/2009/3/layout/HorizontalOrganizationChart"/>
+    <dgm:cxn modelId="{BC54B1E3-3609-4191-AB95-235EB9BBD789}" type="presParOf" srcId="{A9513BC2-9BAE-4A81-97EE-B1E464B48FB1}" destId="{AE9D1DD2-57A7-4CF0-8CDE-1467BA9F9A49}" srcOrd="1" destOrd="0" presId="urn:microsoft.com/office/officeart/2009/3/layout/HorizontalOrganizationChart"/>
+    <dgm:cxn modelId="{A4149B16-C0A0-4E5C-AD14-3ACA8F427D0D}" type="presParOf" srcId="{4D2FC6B3-7C60-4379-B67F-813564914388}" destId="{54008382-9390-4381-8A90-6529C9DAFE26}" srcOrd="1" destOrd="0" presId="urn:microsoft.com/office/officeart/2009/3/layout/HorizontalOrganizationChart"/>
+    <dgm:cxn modelId="{A109DB96-DBAA-4933-8A09-A39A60BA8A05}" type="presParOf" srcId="{54008382-9390-4381-8A90-6529C9DAFE26}" destId="{E99E13BF-A25F-4CFC-9D45-5EDD05D4EAF3}" srcOrd="0" destOrd="0" presId="urn:microsoft.com/office/officeart/2009/3/layout/HorizontalOrganizationChart"/>
+    <dgm:cxn modelId="{71DA3C58-2AAC-47BC-9F72-9E9F27BCA95F}" type="presParOf" srcId="{54008382-9390-4381-8A90-6529C9DAFE26}" destId="{C6CDA739-F62E-40C5-AA43-4EE341E694A4}" srcOrd="1" destOrd="0" presId="urn:microsoft.com/office/officeart/2009/3/layout/HorizontalOrganizationChart"/>
+    <dgm:cxn modelId="{B85FD20B-09E5-41DF-ADFC-BAD8B588B117}" type="presParOf" srcId="{C6CDA739-F62E-40C5-AA43-4EE341E694A4}" destId="{DC7EAF5C-FD86-40E8-9583-266BB17720DD}" srcOrd="0" destOrd="0" presId="urn:microsoft.com/office/officeart/2009/3/layout/HorizontalOrganizationChart"/>
+    <dgm:cxn modelId="{68CE72B5-706A-478A-960F-CE09DB5C56C1}" type="presParOf" srcId="{DC7EAF5C-FD86-40E8-9583-266BB17720DD}" destId="{1DB918B7-38AA-4C64-AB01-D1612F401E04}" srcOrd="0" destOrd="0" presId="urn:microsoft.com/office/officeart/2009/3/layout/HorizontalOrganizationChart"/>
+    <dgm:cxn modelId="{4253B6F1-5841-4F3D-AF58-B45E34988549}" type="presParOf" srcId="{DC7EAF5C-FD86-40E8-9583-266BB17720DD}" destId="{4951D8EE-1B8F-4C0D-B207-A1674ACB54B9}" srcOrd="1" destOrd="0" presId="urn:microsoft.com/office/officeart/2009/3/layout/HorizontalOrganizationChart"/>
+    <dgm:cxn modelId="{570A4443-44C9-4355-B7C5-160425F75CBC}" type="presParOf" srcId="{C6CDA739-F62E-40C5-AA43-4EE341E694A4}" destId="{6F3B0E07-96F7-4A51-876C-12F40A1FD5AF}" srcOrd="1" destOrd="0" presId="urn:microsoft.com/office/officeart/2009/3/layout/HorizontalOrganizationChart"/>
+    <dgm:cxn modelId="{08CBE452-08CF-45D4-BE5F-3984C3981C40}" type="presParOf" srcId="{C6CDA739-F62E-40C5-AA43-4EE341E694A4}" destId="{BD00526D-BFDB-415A-98B7-EC14A0A998B4}" srcOrd="2" destOrd="0" presId="urn:microsoft.com/office/officeart/2009/3/layout/HorizontalOrganizationChart"/>
+    <dgm:cxn modelId="{6507BF04-5FC8-4E28-9E50-03C54F9877B4}" type="presParOf" srcId="{54008382-9390-4381-8A90-6529C9DAFE26}" destId="{380A3D50-A66E-428F-BA98-9A9905C86310}" srcOrd="2" destOrd="0" presId="urn:microsoft.com/office/officeart/2009/3/layout/HorizontalOrganizationChart"/>
+    <dgm:cxn modelId="{B6E72D76-A3F9-4146-9A92-58330CC7488A}" type="presParOf" srcId="{54008382-9390-4381-8A90-6529C9DAFE26}" destId="{31AA6E88-0F1B-4C46-8658-951A6B9B76BD}" srcOrd="3" destOrd="0" presId="urn:microsoft.com/office/officeart/2009/3/layout/HorizontalOrganizationChart"/>
+    <dgm:cxn modelId="{9E8A51AB-72BA-44FB-8AFA-2D571A88A100}" type="presParOf" srcId="{31AA6E88-0F1B-4C46-8658-951A6B9B76BD}" destId="{3CCB6B5C-A087-4BBE-800A-BAC4543D5263}" srcOrd="0" destOrd="0" presId="urn:microsoft.com/office/officeart/2009/3/layout/HorizontalOrganizationChart"/>
+    <dgm:cxn modelId="{571E1DD2-96AC-4136-824C-E2BF7FB7D426}" type="presParOf" srcId="{3CCB6B5C-A087-4BBE-800A-BAC4543D5263}" destId="{41094CFE-D3B4-4B08-BD11-5C55D5543AF4}" srcOrd="0" destOrd="0" presId="urn:microsoft.com/office/officeart/2009/3/layout/HorizontalOrganizationChart"/>
+    <dgm:cxn modelId="{006CA47C-E442-4C83-A465-4908EBAFC2FD}" type="presParOf" srcId="{3CCB6B5C-A087-4BBE-800A-BAC4543D5263}" destId="{D0880CD9-328B-493A-9502-2E92040D628D}" srcOrd="1" destOrd="0" presId="urn:microsoft.com/office/officeart/2009/3/layout/HorizontalOrganizationChart"/>
+    <dgm:cxn modelId="{6348E102-A2CB-4001-8D9D-6467C693D687}" type="presParOf" srcId="{31AA6E88-0F1B-4C46-8658-951A6B9B76BD}" destId="{4CDE7D00-6E98-4CE4-9497-7FA715FC51C1}" srcOrd="1" destOrd="0" presId="urn:microsoft.com/office/officeart/2009/3/layout/HorizontalOrganizationChart"/>
+    <dgm:cxn modelId="{0A48C4EF-3688-4B84-9AAB-34899F0485F1}" type="presParOf" srcId="{31AA6E88-0F1B-4C46-8658-951A6B9B76BD}" destId="{944284A1-860B-4CC8-BAC6-642177865A7A}" srcOrd="2" destOrd="0" presId="urn:microsoft.com/office/officeart/2009/3/layout/HorizontalOrganizationChart"/>
+    <dgm:cxn modelId="{F480A558-C52D-48E1-9373-F3E4367686E6}" type="presParOf" srcId="{54008382-9390-4381-8A90-6529C9DAFE26}" destId="{D61CB6E8-F652-472F-92E0-A16F205FF74E}" srcOrd="4" destOrd="0" presId="urn:microsoft.com/office/officeart/2009/3/layout/HorizontalOrganizationChart"/>
+    <dgm:cxn modelId="{BD27864B-BBE8-404E-B4AA-355D2C7E3925}" type="presParOf" srcId="{54008382-9390-4381-8A90-6529C9DAFE26}" destId="{A1C05EF2-FA0C-45AE-8F61-BD09E67B5D23}" srcOrd="5" destOrd="0" presId="urn:microsoft.com/office/officeart/2009/3/layout/HorizontalOrganizationChart"/>
+    <dgm:cxn modelId="{615A4A8D-398D-493F-BCA0-08DAD2DFE659}" type="presParOf" srcId="{A1C05EF2-FA0C-45AE-8F61-BD09E67B5D23}" destId="{678F1ABD-EFCB-4C4E-A4AA-233F6D7C8DF3}" srcOrd="0" destOrd="0" presId="urn:microsoft.com/office/officeart/2009/3/layout/HorizontalOrganizationChart"/>
+    <dgm:cxn modelId="{50A9DD9F-F1C3-4537-8477-331E2004A685}" type="presParOf" srcId="{678F1ABD-EFCB-4C4E-A4AA-233F6D7C8DF3}" destId="{41972CC5-F3B2-454D-90C5-6189BA7E88C4}" srcOrd="0" destOrd="0" presId="urn:microsoft.com/office/officeart/2009/3/layout/HorizontalOrganizationChart"/>
+    <dgm:cxn modelId="{1B00FE32-5B30-46DB-9991-43E80B7DB7B5}" type="presParOf" srcId="{678F1ABD-EFCB-4C4E-A4AA-233F6D7C8DF3}" destId="{2392DBD0-1159-4F86-9EE6-E7DCD2B57FE7}" srcOrd="1" destOrd="0" presId="urn:microsoft.com/office/officeart/2009/3/layout/HorizontalOrganizationChart"/>
+    <dgm:cxn modelId="{C6A5D877-5F43-455E-8FF8-3C6455E3DCB8}" type="presParOf" srcId="{A1C05EF2-FA0C-45AE-8F61-BD09E67B5D23}" destId="{B7A3F8F0-37C0-46E9-B372-AD0D2785C503}" srcOrd="1" destOrd="0" presId="urn:microsoft.com/office/officeart/2009/3/layout/HorizontalOrganizationChart"/>
+    <dgm:cxn modelId="{A65DBBA1-208D-42A6-A9A9-348A954E4E26}" type="presParOf" srcId="{A1C05EF2-FA0C-45AE-8F61-BD09E67B5D23}" destId="{77A4AC86-83A0-418B-B796-F2A9181A2831}" srcOrd="2" destOrd="0" presId="urn:microsoft.com/office/officeart/2009/3/layout/HorizontalOrganizationChart"/>
+    <dgm:cxn modelId="{4ECA414C-EDBA-4AE4-94CA-5A8DEE538795}" type="presParOf" srcId="{54008382-9390-4381-8A90-6529C9DAFE26}" destId="{3BB57FB1-B1F4-4742-A94D-8ABD83A6B12D}" srcOrd="6" destOrd="0" presId="urn:microsoft.com/office/officeart/2009/3/layout/HorizontalOrganizationChart"/>
+    <dgm:cxn modelId="{2D268974-462A-4844-973D-1364CEE8CC72}" type="presParOf" srcId="{54008382-9390-4381-8A90-6529C9DAFE26}" destId="{87D35C1C-CC06-46F0-BA5C-8B8AD3AC96EF}" srcOrd="7" destOrd="0" presId="urn:microsoft.com/office/officeart/2009/3/layout/HorizontalOrganizationChart"/>
+    <dgm:cxn modelId="{D54F69DC-8D43-4131-931F-182B8D8248E5}" type="presParOf" srcId="{87D35C1C-CC06-46F0-BA5C-8B8AD3AC96EF}" destId="{C218ADB6-B232-428E-B56A-21B18A854B88}" srcOrd="0" destOrd="0" presId="urn:microsoft.com/office/officeart/2009/3/layout/HorizontalOrganizationChart"/>
+    <dgm:cxn modelId="{36106CB7-EA1D-4356-8CFA-1A4607CE16F9}" type="presParOf" srcId="{C218ADB6-B232-428E-B56A-21B18A854B88}" destId="{EA3C6CB4-078B-48DC-B826-99054811749B}" srcOrd="0" destOrd="0" presId="urn:microsoft.com/office/officeart/2009/3/layout/HorizontalOrganizationChart"/>
+    <dgm:cxn modelId="{75279F2E-55D2-4B95-AAE3-838118E35914}" type="presParOf" srcId="{C218ADB6-B232-428E-B56A-21B18A854B88}" destId="{C2290203-F7D2-483F-95F3-470BF3586A24}" srcOrd="1" destOrd="0" presId="urn:microsoft.com/office/officeart/2009/3/layout/HorizontalOrganizationChart"/>
+    <dgm:cxn modelId="{2CA00E46-7466-4709-B036-64FD256399D6}" type="presParOf" srcId="{87D35C1C-CC06-46F0-BA5C-8B8AD3AC96EF}" destId="{3A9C4B3D-F2BA-406E-BBC2-4ABA8B235E6C}" srcOrd="1" destOrd="0" presId="urn:microsoft.com/office/officeart/2009/3/layout/HorizontalOrganizationChart"/>
+    <dgm:cxn modelId="{02BB400C-7E64-4703-841B-48DDB2E9ED3B}" type="presParOf" srcId="{87D35C1C-CC06-46F0-BA5C-8B8AD3AC96EF}" destId="{560112E1-BDF9-48A8-B71C-12DACB3FC90B}" srcOrd="2" destOrd="0" presId="urn:microsoft.com/office/officeart/2009/3/layout/HorizontalOrganizationChart"/>
+    <dgm:cxn modelId="{47393DDF-32E8-4734-BD38-2E8FF3583FB8}" type="presParOf" srcId="{4D2FC6B3-7C60-4379-B67F-813564914388}" destId="{4B3FA3B3-04CB-45FE-984C-0DDF1AC300E1}" srcOrd="2" destOrd="0" presId="urn:microsoft.com/office/officeart/2009/3/layout/HorizontalOrganizationChart"/>
+    <dgm:cxn modelId="{D4A0989C-6387-48AB-A782-6FAAF4B49B20}" type="presParOf" srcId="{D62684AC-8FAA-43D1-B70E-B73302D98F90}" destId="{C045404C-5A55-4852-8F4D-829CC9C9985A}" srcOrd="4" destOrd="0" presId="urn:microsoft.com/office/officeart/2009/3/layout/HorizontalOrganizationChart"/>
+    <dgm:cxn modelId="{439E37A2-F011-4402-8639-517E43DE6B95}" type="presParOf" srcId="{D62684AC-8FAA-43D1-B70E-B73302D98F90}" destId="{AA344ECB-B1D6-4416-A6B9-72FC7BC0D14F}" srcOrd="5" destOrd="0" presId="urn:microsoft.com/office/officeart/2009/3/layout/HorizontalOrganizationChart"/>
+    <dgm:cxn modelId="{4ABD1851-ED0C-472C-84F3-6339AFDB420E}" type="presParOf" srcId="{AA344ECB-B1D6-4416-A6B9-72FC7BC0D14F}" destId="{78A9267D-1D6F-4861-9C85-4EB880D4445D}" srcOrd="0" destOrd="0" presId="urn:microsoft.com/office/officeart/2009/3/layout/HorizontalOrganizationChart"/>
+    <dgm:cxn modelId="{036DFBB7-36D7-4523-9B0E-BDD22370C041}" type="presParOf" srcId="{78A9267D-1D6F-4861-9C85-4EB880D4445D}" destId="{65DBF59A-44B6-49F5-A2B4-F1A55C3C5FEB}" srcOrd="0" destOrd="0" presId="urn:microsoft.com/office/officeart/2009/3/layout/HorizontalOrganizationChart"/>
+    <dgm:cxn modelId="{77CA126B-2D44-43ED-AFB3-56A65517A801}" type="presParOf" srcId="{78A9267D-1D6F-4861-9C85-4EB880D4445D}" destId="{A067057A-B913-4C22-989D-185887D8CAFC}" srcOrd="1" destOrd="0" presId="urn:microsoft.com/office/officeart/2009/3/layout/HorizontalOrganizationChart"/>
+    <dgm:cxn modelId="{B05E39FC-CAA6-43CC-966B-4668F56640F2}" type="presParOf" srcId="{AA344ECB-B1D6-4416-A6B9-72FC7BC0D14F}" destId="{4AD95DF0-F121-45F1-8200-34EB3D94D9DF}" srcOrd="1" destOrd="0" presId="urn:microsoft.com/office/officeart/2009/3/layout/HorizontalOrganizationChart"/>
+    <dgm:cxn modelId="{A4FE8B2C-5FB2-4E94-9D80-BE2DAC3A5458}" type="presParOf" srcId="{4AD95DF0-F121-45F1-8200-34EB3D94D9DF}" destId="{1F2ACA23-D477-4B36-9792-5273AF3E0529}" srcOrd="0" destOrd="0" presId="urn:microsoft.com/office/officeart/2009/3/layout/HorizontalOrganizationChart"/>
+    <dgm:cxn modelId="{FA0C0894-DC8E-456B-BE3A-D0270333AC5C}" type="presParOf" srcId="{4AD95DF0-F121-45F1-8200-34EB3D94D9DF}" destId="{36D8BC90-1BC3-4F77-AFE7-495860936D79}" srcOrd="1" destOrd="0" presId="urn:microsoft.com/office/officeart/2009/3/layout/HorizontalOrganizationChart"/>
+    <dgm:cxn modelId="{D486FDB4-C7B9-4D2B-BA21-DBE74BD6A573}" type="presParOf" srcId="{36D8BC90-1BC3-4F77-AFE7-495860936D79}" destId="{46262529-4178-4AF4-8D60-4AD0C4114975}" srcOrd="0" destOrd="0" presId="urn:microsoft.com/office/officeart/2009/3/layout/HorizontalOrganizationChart"/>
+    <dgm:cxn modelId="{FE3BD2CD-9AA0-4463-B4D1-25A1F6542048}" type="presParOf" srcId="{46262529-4178-4AF4-8D60-4AD0C4114975}" destId="{A36C0292-CC4E-409F-9BF4-4400AAB59CEC}" srcOrd="0" destOrd="0" presId="urn:microsoft.com/office/officeart/2009/3/layout/HorizontalOrganizationChart"/>
+    <dgm:cxn modelId="{EC295196-5EEE-4D98-AD69-E981AF75398B}" type="presParOf" srcId="{46262529-4178-4AF4-8D60-4AD0C4114975}" destId="{79A01698-EC63-4087-A68A-1B14552AFCBD}" srcOrd="1" destOrd="0" presId="urn:microsoft.com/office/officeart/2009/3/layout/HorizontalOrganizationChart"/>
+    <dgm:cxn modelId="{3C23EDF3-8365-4FE3-A5D1-843C2130336C}" type="presParOf" srcId="{36D8BC90-1BC3-4F77-AFE7-495860936D79}" destId="{54F42F37-DC52-4624-AE4A-82B09AF78EC9}" srcOrd="1" destOrd="0" presId="urn:microsoft.com/office/officeart/2009/3/layout/HorizontalOrganizationChart"/>
+    <dgm:cxn modelId="{D406818A-4991-4436-97BE-1DF2EE289873}" type="presParOf" srcId="{36D8BC90-1BC3-4F77-AFE7-495860936D79}" destId="{32ED3A72-E5BF-4659-A231-9ADD9C6C946E}" srcOrd="2" destOrd="0" presId="urn:microsoft.com/office/officeart/2009/3/layout/HorizontalOrganizationChart"/>
+    <dgm:cxn modelId="{0734994F-CC51-4CB6-83F0-10D6A1354656}" type="presParOf" srcId="{4AD95DF0-F121-45F1-8200-34EB3D94D9DF}" destId="{67219DB8-BBA3-45A7-B28C-9964289416DF}" srcOrd="2" destOrd="0" presId="urn:microsoft.com/office/officeart/2009/3/layout/HorizontalOrganizationChart"/>
+    <dgm:cxn modelId="{9280B897-EA0A-4181-9D4B-45EABA7260C7}" type="presParOf" srcId="{4AD95DF0-F121-45F1-8200-34EB3D94D9DF}" destId="{A096AE59-013F-40D7-A403-BFB1F828D0C8}" srcOrd="3" destOrd="0" presId="urn:microsoft.com/office/officeart/2009/3/layout/HorizontalOrganizationChart"/>
+    <dgm:cxn modelId="{B8AC5163-1DA7-4BAC-B445-C215A5C03E29}" type="presParOf" srcId="{A096AE59-013F-40D7-A403-BFB1F828D0C8}" destId="{7FA3276C-2E8F-4A30-BCD8-40997E0EBF88}" srcOrd="0" destOrd="0" presId="urn:microsoft.com/office/officeart/2009/3/layout/HorizontalOrganizationChart"/>
+    <dgm:cxn modelId="{03F01A24-CF19-4B68-A10F-9733726A3F6B}" type="presParOf" srcId="{7FA3276C-2E8F-4A30-BCD8-40997E0EBF88}" destId="{525D24AE-59A6-4096-B28F-C030FDFBE8AD}" srcOrd="0" destOrd="0" presId="urn:microsoft.com/office/officeart/2009/3/layout/HorizontalOrganizationChart"/>
+    <dgm:cxn modelId="{929B4339-C4A7-4B50-B80C-7F202B58DB68}" type="presParOf" srcId="{7FA3276C-2E8F-4A30-BCD8-40997E0EBF88}" destId="{5C41C33A-77F5-4EF9-B41E-B6323F3AC4B5}" srcOrd="1" destOrd="0" presId="urn:microsoft.com/office/officeart/2009/3/layout/HorizontalOrganizationChart"/>
+    <dgm:cxn modelId="{01E3B245-8B16-4D16-B151-DDEF02AAD588}" type="presParOf" srcId="{A096AE59-013F-40D7-A403-BFB1F828D0C8}" destId="{B96F105E-2E9E-4407-A516-1D1F3ED1CB8E}" srcOrd="1" destOrd="0" presId="urn:microsoft.com/office/officeart/2009/3/layout/HorizontalOrganizationChart"/>
+    <dgm:cxn modelId="{AF5A2E47-B0B5-4997-9431-7B292DB1EEC2}" type="presParOf" srcId="{A096AE59-013F-40D7-A403-BFB1F828D0C8}" destId="{3F35C6D1-D0E4-4ECB-86F6-914EF5058F83}" srcOrd="2" destOrd="0" presId="urn:microsoft.com/office/officeart/2009/3/layout/HorizontalOrganizationChart"/>
+    <dgm:cxn modelId="{627D4F51-8F7A-4156-BFB6-15C8C26A9E40}" type="presParOf" srcId="{4AD95DF0-F121-45F1-8200-34EB3D94D9DF}" destId="{9D8177FC-6CE1-4254-860C-6412AAFC621D}" srcOrd="4" destOrd="0" presId="urn:microsoft.com/office/officeart/2009/3/layout/HorizontalOrganizationChart"/>
+    <dgm:cxn modelId="{D1EB59F2-8FEB-4289-B3A6-557217A777D7}" type="presParOf" srcId="{4AD95DF0-F121-45F1-8200-34EB3D94D9DF}" destId="{BB4696CA-3450-4881-AFA7-68C41C4878F2}" srcOrd="5" destOrd="0" presId="urn:microsoft.com/office/officeart/2009/3/layout/HorizontalOrganizationChart"/>
+    <dgm:cxn modelId="{437AC4C1-BE3C-4F73-B2F4-E631EE567CD2}" type="presParOf" srcId="{BB4696CA-3450-4881-AFA7-68C41C4878F2}" destId="{0A8ACBAF-F113-4804-ABFD-746611821F26}" srcOrd="0" destOrd="0" presId="urn:microsoft.com/office/officeart/2009/3/layout/HorizontalOrganizationChart"/>
+    <dgm:cxn modelId="{11F64594-B429-4BDB-8152-0CA310D6BF03}" type="presParOf" srcId="{0A8ACBAF-F113-4804-ABFD-746611821F26}" destId="{ACA8D273-87E7-4C71-BE22-6F30F47CFF46}" srcOrd="0" destOrd="0" presId="urn:microsoft.com/office/officeart/2009/3/layout/HorizontalOrganizationChart"/>
+    <dgm:cxn modelId="{611D2791-53F9-4328-BB5C-78924650FBCD}" type="presParOf" srcId="{0A8ACBAF-F113-4804-ABFD-746611821F26}" destId="{5BD9EA0D-0D47-41B7-B8A6-12042641E2AB}" srcOrd="1" destOrd="0" presId="urn:microsoft.com/office/officeart/2009/3/layout/HorizontalOrganizationChart"/>
+    <dgm:cxn modelId="{6AE47FCB-78AC-403E-914E-A271322710DA}" type="presParOf" srcId="{BB4696CA-3450-4881-AFA7-68C41C4878F2}" destId="{BF5655B8-372A-4E63-9903-B31F0A1E3CFF}" srcOrd="1" destOrd="0" presId="urn:microsoft.com/office/officeart/2009/3/layout/HorizontalOrganizationChart"/>
+    <dgm:cxn modelId="{B522183C-0DC6-4142-BE76-7C41674EC17B}" type="presParOf" srcId="{BB4696CA-3450-4881-AFA7-68C41C4878F2}" destId="{C76D470E-98BC-41DB-9E9A-24222FE81649}" srcOrd="2" destOrd="0" presId="urn:microsoft.com/office/officeart/2009/3/layout/HorizontalOrganizationChart"/>
+    <dgm:cxn modelId="{812A21DD-5D01-41DD-A26A-EF4A015EC106}" type="presParOf" srcId="{AA344ECB-B1D6-4416-A6B9-72FC7BC0D14F}" destId="{1C67986B-206E-4328-B36B-5ECF053ADE29}" srcOrd="2" destOrd="0" presId="urn:microsoft.com/office/officeart/2009/3/layout/HorizontalOrganizationChart"/>
+    <dgm:cxn modelId="{2F9E2AB7-211D-40A3-BDA6-DBC8E9A9A518}" type="presParOf" srcId="{099837D2-CD61-4F81-8B8C-E5D13CEBD12D}" destId="{D5D587B8-57B8-4776-93CC-F4D530B333EA}" srcOrd="2" destOrd="0" presId="urn:microsoft.com/office/officeart/2009/3/layout/HorizontalOrganizationChart"/>
+    <dgm:cxn modelId="{8958519F-BFDB-4DC2-BD62-B6B12E8D2618}" type="presParOf" srcId="{E358A367-C4A4-41CD-BAF0-8A023B27419F}" destId="{9725E0CE-9A08-416E-ABC6-225F9DBCE9CC}" srcOrd="2" destOrd="0" presId="urn:microsoft.com/office/officeart/2009/3/layout/HorizontalOrganizationChart"/>
+    <dgm:cxn modelId="{36CB7501-F797-4DD5-B5A3-60D7C020A5DB}" type="presParOf" srcId="{233AA230-3102-4B65-8E03-7C9DF8E96591}" destId="{114A3977-CC20-4CA5-9C52-B8495972A99B}" srcOrd="4" destOrd="0" presId="urn:microsoft.com/office/officeart/2009/3/layout/HorizontalOrganizationChart"/>
+    <dgm:cxn modelId="{0D90BEDE-B939-4994-BF4A-5CC53CB1FF3C}" type="presParOf" srcId="{233AA230-3102-4B65-8E03-7C9DF8E96591}" destId="{90F0157A-13B5-4D11-96F4-6AD8572BA9A7}" srcOrd="5" destOrd="0" presId="urn:microsoft.com/office/officeart/2009/3/layout/HorizontalOrganizationChart"/>
+    <dgm:cxn modelId="{8EBD17D8-3BEA-44EC-8B72-ACF8FF7D2786}" type="presParOf" srcId="{90F0157A-13B5-4D11-96F4-6AD8572BA9A7}" destId="{BACCED48-22F3-44DC-89D4-F7BBB24957B5}" srcOrd="0" destOrd="0" presId="urn:microsoft.com/office/officeart/2009/3/layout/HorizontalOrganizationChart"/>
+    <dgm:cxn modelId="{F59D2ED8-3274-48A2-8BBF-89DE3113C8B1}" type="presParOf" srcId="{BACCED48-22F3-44DC-89D4-F7BBB24957B5}" destId="{E79FF91F-2BE2-46F0-9065-4A637AB94FC5}" srcOrd="0" destOrd="0" presId="urn:microsoft.com/office/officeart/2009/3/layout/HorizontalOrganizationChart"/>
+    <dgm:cxn modelId="{7199E96F-932F-42BD-8C0D-25311B77A7D3}" type="presParOf" srcId="{BACCED48-22F3-44DC-89D4-F7BBB24957B5}" destId="{D9950DA0-8BC0-4ADA-8727-66BFECDBA9C9}" srcOrd="1" destOrd="0" presId="urn:microsoft.com/office/officeart/2009/3/layout/HorizontalOrganizationChart"/>
+    <dgm:cxn modelId="{B4094342-5F2F-4794-972C-EA693C6888F9}" type="presParOf" srcId="{90F0157A-13B5-4D11-96F4-6AD8572BA9A7}" destId="{1DB0A22A-B13A-4E67-B31B-336A060D878A}" srcOrd="1" destOrd="0" presId="urn:microsoft.com/office/officeart/2009/3/layout/HorizontalOrganizationChart"/>
+    <dgm:cxn modelId="{FCE5DF5D-6ECD-413A-8C4A-3DF0DCDA2AE4}" type="presParOf" srcId="{1DB0A22A-B13A-4E67-B31B-336A060D878A}" destId="{4B85C980-3ADA-4FE8-89DA-E30133C1EB54}" srcOrd="0" destOrd="0" presId="urn:microsoft.com/office/officeart/2009/3/layout/HorizontalOrganizationChart"/>
+    <dgm:cxn modelId="{F80F21AD-5D1C-411B-A88B-6F3449F272FE}" type="presParOf" srcId="{1DB0A22A-B13A-4E67-B31B-336A060D878A}" destId="{616C4950-873D-488F-8322-F71A97F15D14}" srcOrd="1" destOrd="0" presId="urn:microsoft.com/office/officeart/2009/3/layout/HorizontalOrganizationChart"/>
+    <dgm:cxn modelId="{D3FD79D8-4970-497E-9495-7036F0DF13D2}" type="presParOf" srcId="{616C4950-873D-488F-8322-F71A97F15D14}" destId="{6749B180-259C-4470-B8B8-A9A4E34B4DE2}" srcOrd="0" destOrd="0" presId="urn:microsoft.com/office/officeart/2009/3/layout/HorizontalOrganizationChart"/>
+    <dgm:cxn modelId="{1C7D8CF2-CEC3-4F14-995B-A6BB956EADE2}" type="presParOf" srcId="{6749B180-259C-4470-B8B8-A9A4E34B4DE2}" destId="{C223FE28-69AB-4E2D-8947-10A73D78B335}" srcOrd="0" destOrd="0" presId="urn:microsoft.com/office/officeart/2009/3/layout/HorizontalOrganizationChart"/>
+    <dgm:cxn modelId="{4F6B9F38-6EAA-46CD-8187-EBD6443B80A0}" type="presParOf" srcId="{6749B180-259C-4470-B8B8-A9A4E34B4DE2}" destId="{DDD34D23-24C7-4DE8-9ED9-70FC494E0783}" srcOrd="1" destOrd="0" presId="urn:microsoft.com/office/officeart/2009/3/layout/HorizontalOrganizationChart"/>
+    <dgm:cxn modelId="{7D7C1413-7747-43FF-9F4C-55033B86B344}" type="presParOf" srcId="{616C4950-873D-488F-8322-F71A97F15D14}" destId="{80FD8483-2340-465D-8651-AA762F020AEA}" srcOrd="1" destOrd="0" presId="urn:microsoft.com/office/officeart/2009/3/layout/HorizontalOrganizationChart"/>
+    <dgm:cxn modelId="{0359CA51-3280-4C63-8024-A58A48EACCCA}" type="presParOf" srcId="{616C4950-873D-488F-8322-F71A97F15D14}" destId="{3102C3A7-F39A-4FEC-AE10-A21160168FD9}" srcOrd="2" destOrd="0" presId="urn:microsoft.com/office/officeart/2009/3/layout/HorizontalOrganizationChart"/>
+    <dgm:cxn modelId="{7EAB66B0-5D50-4164-9419-8FB1F1DE98EB}" type="presParOf" srcId="{1DB0A22A-B13A-4E67-B31B-336A060D878A}" destId="{0922E9F9-0CF8-4D44-84B4-FCC31E421263}" srcOrd="2" destOrd="0" presId="urn:microsoft.com/office/officeart/2009/3/layout/HorizontalOrganizationChart"/>
+    <dgm:cxn modelId="{CBA5EB80-6D45-42AE-9926-3A98A6DF5A67}" type="presParOf" srcId="{1DB0A22A-B13A-4E67-B31B-336A060D878A}" destId="{24191482-9CAD-4886-ABC1-91E33D82BEE9}" srcOrd="3" destOrd="0" presId="urn:microsoft.com/office/officeart/2009/3/layout/HorizontalOrganizationChart"/>
+    <dgm:cxn modelId="{55CBF872-BC56-48ED-84DD-DD9267CD1932}" type="presParOf" srcId="{24191482-9CAD-4886-ABC1-91E33D82BEE9}" destId="{D0679E45-0749-4D1D-BC2C-508B0E055BC1}" srcOrd="0" destOrd="0" presId="urn:microsoft.com/office/officeart/2009/3/layout/HorizontalOrganizationChart"/>
+    <dgm:cxn modelId="{3B9852D8-EE73-4837-A394-633EC4AD1A4E}" type="presParOf" srcId="{D0679E45-0749-4D1D-BC2C-508B0E055BC1}" destId="{3981373F-BD6F-4EB7-BCC4-670B96D55DD0}" srcOrd="0" destOrd="0" presId="urn:microsoft.com/office/officeart/2009/3/layout/HorizontalOrganizationChart"/>
+    <dgm:cxn modelId="{0A3DC80F-3CB7-4595-8780-D8803BC1E2EF}" type="presParOf" srcId="{D0679E45-0749-4D1D-BC2C-508B0E055BC1}" destId="{464C662C-F5FD-413C-9FD5-8B2FF864DED3}" srcOrd="1" destOrd="0" presId="urn:microsoft.com/office/officeart/2009/3/layout/HorizontalOrganizationChart"/>
+    <dgm:cxn modelId="{BF6FA5E1-8A4F-41FA-8F10-E73A63D8DED9}" type="presParOf" srcId="{24191482-9CAD-4886-ABC1-91E33D82BEE9}" destId="{70728EF5-07E0-4CE4-ADEF-6958901EA5D3}" srcOrd="1" destOrd="0" presId="urn:microsoft.com/office/officeart/2009/3/layout/HorizontalOrganizationChart"/>
+    <dgm:cxn modelId="{14DA9855-34B7-49EA-BD85-5A65AF487CEB}" type="presParOf" srcId="{24191482-9CAD-4886-ABC1-91E33D82BEE9}" destId="{56384C21-2B5A-4AAF-B89D-545DBE6B94A2}" srcOrd="2" destOrd="0" presId="urn:microsoft.com/office/officeart/2009/3/layout/HorizontalOrganizationChart"/>
+    <dgm:cxn modelId="{4A48EDC8-52DF-41DF-B83F-646830DFC1C6}" type="presParOf" srcId="{90F0157A-13B5-4D11-96F4-6AD8572BA9A7}" destId="{9149038A-8B5A-4D0C-9577-3032E5EE0358}" srcOrd="2" destOrd="0" presId="urn:microsoft.com/office/officeart/2009/3/layout/HorizontalOrganizationChart"/>
+    <dgm:cxn modelId="{2A1EB53B-0FB4-46F9-9698-AF3BCA54470B}" type="presParOf" srcId="{A1238EDB-8C40-40A8-A642-4893412308FF}" destId="{ECC6D65E-7BB3-40FD-BC5A-45F9D5BAEA87}" srcOrd="2" destOrd="0" presId="urn:microsoft.com/office/officeart/2009/3/layout/HorizontalOrganizationChart"/>
   </dgm:cxnLst>
   <dgm:bg/>
   <dgm:whole/>
@@ -36177,7 +36335,7 @@
 </file>
 
 <file path=customXml/itemProps1.xml><?xml version="1.0" encoding="utf-8"?>
-<ds:datastoreItem xmlns:ds="http://schemas.openxmlformats.org/officeDocument/2006/customXml" ds:itemID="{9839F247-9487-466A-B7CB-E82D8C00B1B5}">
+<ds:datastoreItem xmlns:ds="http://schemas.openxmlformats.org/officeDocument/2006/customXml" ds:itemID="{F131D780-0F96-4327-9F8F-F574B46EA40D}">
   <ds:schemaRefs>
     <ds:schemaRef ds:uri="http://schemas.openxmlformats.org/officeDocument/2006/bibliography"/>
   </ds:schemaRefs>

</xml_diff>